<commit_message>
Portada documento por Carmelo Equipo2
</commit_message>
<xml_diff>
--- a/Documento final.docx
+++ b/Documento final.docx
@@ -2,8 +2,169 @@
 <file path=word/document.xml><?xml version="1.0" encoding="utf-8"?>
 <w:document xmlns:wpc="http://schemas.microsoft.com/office/word/2010/wordprocessingCanvas" xmlns:cx="http://schemas.microsoft.com/office/drawing/2014/chartex" xmlns:cx1="http://schemas.microsoft.com/office/drawing/2015/9/8/chartex" xmlns:cx2="http://schemas.microsoft.com/office/drawing/2015/10/21/chartex" xmlns:cx3="http://schemas.microsoft.com/office/drawing/2016/5/9/chartex" xmlns:cx4="http://schemas.microsoft.com/office/drawing/2016/5/10/chartex" xmlns:cx5="http://schemas.microsoft.com/office/drawing/2016/5/11/chartex" xmlns:cx6="http://schemas.microsoft.com/office/drawing/2016/5/12/chartex" xmlns:cx7="http://schemas.microsoft.com/office/drawing/2016/5/13/chartex" xmlns:cx8="http://schemas.microsoft.com/office/drawing/2016/5/14/chartex" xmlns:mc="http://schemas.openxmlformats.org/markup-compatibility/2006" xmlns:aink="http://schemas.microsoft.com/office/drawing/2016/ink" xmlns:am3d="http://schemas.microsoft.com/office/drawing/2017/model3d" xmlns:o="urn:schemas-microsoft-com:office:office" xmlns:oel="http://schemas.microsoft.com/office/2019/extlst" xmlns:r="http://schemas.openxmlformats.org/officeDocument/2006/relationships" xmlns:m="http://schemas.openxmlformats.org/officeDocument/2006/math" xmlns:v="urn:schemas-microsoft-com:vml" xmlns:wp14="http://schemas.microsoft.com/office/word/2010/wordprocessingDrawing" xmlns:wp="http://schemas.openxmlformats.org/drawingml/2006/wordprocessingDrawing" xmlns:w10="urn:schemas-microsoft-com:office:word" xmlns:w="http://schemas.openxmlformats.org/wordprocessingml/2006/main" xmlns:w14="http://schemas.microsoft.com/office/word/2010/wordml" xmlns:w15="http://schemas.microsoft.com/office/word/2012/wordml" xmlns:w16cex="http://schemas.microsoft.com/office/word/2018/wordml/cex" xmlns:w16cid="http://schemas.microsoft.com/office/word/2016/wordml/cid" xmlns:w16="http://schemas.microsoft.com/office/word/2018/wordml" xmlns:w16sdtdh="http://schemas.microsoft.com/office/word/2020/wordml/sdtdatahash" xmlns:w16se="http://schemas.microsoft.com/office/word/2015/wordml/symex" xmlns:wpg="http://schemas.microsoft.com/office/word/2010/wordprocessingGroup" xmlns:wpi="http://schemas.microsoft.com/office/word/2010/wordprocessingInk" xmlns:wne="http://schemas.microsoft.com/office/word/2006/wordml" xmlns:wps="http://schemas.microsoft.com/office/word/2010/wordprocessingShape" mc:Ignorable="w14 w15 w16se w16cid w16 w16cex w16sdtdh wp14">
   <w:body>
-    <w:p/>
+    <w:p>
+      <w:pPr>
+        <w:jc w:val="center"/>
+      </w:pPr>
+    </w:p>
+    <w:p>
+      <w:pPr>
+        <w:jc w:val="center"/>
+      </w:pPr>
+    </w:p>
+    <w:p>
+      <w:pPr>
+        <w:jc w:val="center"/>
+      </w:pPr>
+    </w:p>
+    <w:p>
+      <w:pPr>
+        <w:jc w:val="center"/>
+      </w:pPr>
+    </w:p>
+    <w:p>
+      <w:pPr>
+        <w:jc w:val="center"/>
+      </w:pPr>
+    </w:p>
+    <w:p>
+      <w:pPr>
+        <w:jc w:val="center"/>
+      </w:pPr>
+      <w:r>
+        <w:rPr>
+          <w:b/>
+          <w:bCs/>
+          <w:noProof/>
+          <w:sz w:val="20"/>
+          <w:szCs w:val="20"/>
+        </w:rPr>
+        <w:drawing>
+          <wp:anchor distT="0" distB="0" distL="114300" distR="114300" simplePos="0" relativeHeight="251659264" behindDoc="1" locked="0" layoutInCell="1" allowOverlap="1" wp14:anchorId="478CF0A4" wp14:editId="4AFE57FF">
+            <wp:simplePos x="0" y="0"/>
+            <wp:positionH relativeFrom="column">
+              <wp:posOffset>-241935</wp:posOffset>
+            </wp:positionH>
+            <wp:positionV relativeFrom="paragraph">
+              <wp:posOffset>91440</wp:posOffset>
+            </wp:positionV>
+            <wp:extent cx="5970954" cy="1266190"/>
+            <wp:effectExtent l="0" t="0" r="0" b="0"/>
+            <wp:wrapNone/>
+            <wp:docPr id="1" name="Imagen 1" descr="Logotipo&#10;&#10;Descripción generada automáticamente con confianza media"/>
+            <wp:cNvGraphicFramePr>
+              <a:graphicFrameLocks xmlns:a="http://schemas.openxmlformats.org/drawingml/2006/main" noChangeAspect="1"/>
+            </wp:cNvGraphicFramePr>
+            <a:graphic xmlns:a="http://schemas.openxmlformats.org/drawingml/2006/main">
+              <a:graphicData uri="http://schemas.openxmlformats.org/drawingml/2006/picture">
+                <pic:pic xmlns:pic="http://schemas.openxmlformats.org/drawingml/2006/picture">
+                  <pic:nvPicPr>
+                    <pic:cNvPr id="1" name="Imagen 1" descr="Logotipo&#10;&#10;Descripción generada automáticamente con confianza media"/>
+                    <pic:cNvPicPr>
+                      <a:picLocks noChangeAspect="1" noChangeArrowheads="1"/>
+                    </pic:cNvPicPr>
+                  </pic:nvPicPr>
+                  <pic:blipFill>
+                    <a:blip r:embed="rId6">
+                      <a:alphaModFix amt="70000"/>
+                      <a:extLst>
+                        <a:ext uri="{28A0092B-C50C-407E-A947-70E740481C1C}">
+                          <a14:useLocalDpi xmlns:a14="http://schemas.microsoft.com/office/drawing/2010/main" val="0"/>
+                        </a:ext>
+                      </a:extLst>
+                    </a:blip>
+                    <a:srcRect/>
+                    <a:stretch>
+                      <a:fillRect/>
+                    </a:stretch>
+                  </pic:blipFill>
+                  <pic:spPr bwMode="auto">
+                    <a:xfrm>
+                      <a:off x="0" y="0"/>
+                      <a:ext cx="5970954" cy="1266190"/>
+                    </a:xfrm>
+                    <a:prstGeom prst="rect">
+                      <a:avLst/>
+                    </a:prstGeom>
+                    <a:noFill/>
+                    <a:ln>
+                      <a:noFill/>
+                    </a:ln>
+                  </pic:spPr>
+                </pic:pic>
+              </a:graphicData>
+            </a:graphic>
+            <wp14:sizeRelH relativeFrom="margin">
+              <wp14:pctWidth>0</wp14:pctWidth>
+            </wp14:sizeRelH>
+            <wp14:sizeRelV relativeFrom="margin">
+              <wp14:pctHeight>0</wp14:pctHeight>
+            </wp14:sizeRelV>
+          </wp:anchor>
+        </w:drawing>
+      </w:r>
+    </w:p>
+    <w:p>
+      <w:pPr>
+        <w:jc w:val="center"/>
+      </w:pPr>
+    </w:p>
+    <w:p>
+      <w:pPr>
+        <w:jc w:val="center"/>
+      </w:pPr>
+    </w:p>
+    <w:p>
+      <w:pPr>
+        <w:jc w:val="center"/>
+      </w:pPr>
+    </w:p>
+    <w:p>
+      <w:pPr>
+        <w:jc w:val="center"/>
+      </w:pPr>
+    </w:p>
+    <w:p>
+      <w:pPr>
+        <w:pStyle w:val="Sinespaciado"/>
+        <w:jc w:val="center"/>
+        <w:rPr>
+          <w:sz w:val="56"/>
+          <w:szCs w:val="56"/>
+        </w:rPr>
+      </w:pPr>
+      <w:r>
+        <w:rPr>
+          <w:sz w:val="56"/>
+          <w:szCs w:val="56"/>
+        </w:rPr>
+        <w:t>BLOGUERO</w:t>
+      </w:r>
+    </w:p>
+    <w:p>
+      <w:pPr>
+        <w:pStyle w:val="Sinespaciado"/>
+        <w:jc w:val="center"/>
+        <w:rPr>
+          <w:sz w:val="40"/>
+          <w:szCs w:val="40"/>
+        </w:rPr>
+      </w:pPr>
+      <w:r>
+        <w:rPr>
+          <w:sz w:val="40"/>
+          <w:szCs w:val="40"/>
+        </w:rPr>
+        <w:t>DOCUMENTO FINAL</w:t>
+      </w:r>
+    </w:p>
+    <w:p>
+      <w:pPr>
+        <w:jc w:val="center"/>
+      </w:pPr>
+    </w:p>
     <w:sectPr>
+      <w:headerReference w:type="default" r:id="rId7"/>
       <w:pgSz w:w="12240" w:h="15840"/>
       <w:pgMar w:top="1417" w:right="1701" w:bottom="1417" w:left="1701" w:header="708" w:footer="708" w:gutter="0"/>
       <w:cols w:space="708"/>
@@ -11,6 +172,137 @@
     </w:sectPr>
   </w:body>
 </w:document>
+</file>
+
+<file path=word/endnotes.xml><?xml version="1.0" encoding="utf-8"?>
+<w:endnotes xmlns:wpc="http://schemas.microsoft.com/office/word/2010/wordprocessingCanvas" xmlns:cx="http://schemas.microsoft.com/office/drawing/2014/chartex" xmlns:cx1="http://schemas.microsoft.com/office/drawing/2015/9/8/chartex" xmlns:cx2="http://schemas.microsoft.com/office/drawing/2015/10/21/chartex" xmlns:cx3="http://schemas.microsoft.com/office/drawing/2016/5/9/chartex" xmlns:cx4="http://schemas.microsoft.com/office/drawing/2016/5/10/chartex" xmlns:cx5="http://schemas.microsoft.com/office/drawing/2016/5/11/chartex" xmlns:cx6="http://schemas.microsoft.com/office/drawing/2016/5/12/chartex" xmlns:cx7="http://schemas.microsoft.com/office/drawing/2016/5/13/chartex" xmlns:cx8="http://schemas.microsoft.com/office/drawing/2016/5/14/chartex" xmlns:mc="http://schemas.openxmlformats.org/markup-compatibility/2006" xmlns:aink="http://schemas.microsoft.com/office/drawing/2016/ink" xmlns:am3d="http://schemas.microsoft.com/office/drawing/2017/model3d" xmlns:o="urn:schemas-microsoft-com:office:office" xmlns:oel="http://schemas.microsoft.com/office/2019/extlst" xmlns:r="http://schemas.openxmlformats.org/officeDocument/2006/relationships" xmlns:m="http://schemas.openxmlformats.org/officeDocument/2006/math" xmlns:v="urn:schemas-microsoft-com:vml" xmlns:wp14="http://schemas.microsoft.com/office/word/2010/wordprocessingDrawing" xmlns:wp="http://schemas.openxmlformats.org/drawingml/2006/wordprocessingDrawing" xmlns:w10="urn:schemas-microsoft-com:office:word" xmlns:w="http://schemas.openxmlformats.org/wordprocessingml/2006/main" xmlns:w14="http://schemas.microsoft.com/office/word/2010/wordml" xmlns:w15="http://schemas.microsoft.com/office/word/2012/wordml" xmlns:w16cex="http://schemas.microsoft.com/office/word/2018/wordml/cex" xmlns:w16cid="http://schemas.microsoft.com/office/word/2016/wordml/cid" xmlns:w16="http://schemas.microsoft.com/office/word/2018/wordml" xmlns:w16sdtdh="http://schemas.microsoft.com/office/word/2020/wordml/sdtdatahash" xmlns:w16se="http://schemas.microsoft.com/office/word/2015/wordml/symex" xmlns:wpg="http://schemas.microsoft.com/office/word/2010/wordprocessingGroup" xmlns:wpi="http://schemas.microsoft.com/office/word/2010/wordprocessingInk" xmlns:wne="http://schemas.microsoft.com/office/word/2006/wordml" xmlns:wps="http://schemas.microsoft.com/office/word/2010/wordprocessingShape" mc:Ignorable="w14 w15 w16se w16cid w16 w16cex w16sdtdh wp14">
+  <w:endnote w:type="separator" w:id="-1">
+    <w:p>
+      <w:pPr>
+        <w:spacing w:after="0" w:line="240" w:lineRule="auto"/>
+      </w:pPr>
+      <w:r>
+        <w:separator/>
+      </w:r>
+    </w:p>
+  </w:endnote>
+  <w:endnote w:type="continuationSeparator" w:id="0">
+    <w:p>
+      <w:pPr>
+        <w:spacing w:after="0" w:line="240" w:lineRule="auto"/>
+      </w:pPr>
+      <w:r>
+        <w:continuationSeparator/>
+      </w:r>
+    </w:p>
+  </w:endnote>
+</w:endnotes>
+</file>
+
+<file path=word/footnotes.xml><?xml version="1.0" encoding="utf-8"?>
+<w:footnotes xmlns:wpc="http://schemas.microsoft.com/office/word/2010/wordprocessingCanvas" xmlns:cx="http://schemas.microsoft.com/office/drawing/2014/chartex" xmlns:cx1="http://schemas.microsoft.com/office/drawing/2015/9/8/chartex" xmlns:cx2="http://schemas.microsoft.com/office/drawing/2015/10/21/chartex" xmlns:cx3="http://schemas.microsoft.com/office/drawing/2016/5/9/chartex" xmlns:cx4="http://schemas.microsoft.com/office/drawing/2016/5/10/chartex" xmlns:cx5="http://schemas.microsoft.com/office/drawing/2016/5/11/chartex" xmlns:cx6="http://schemas.microsoft.com/office/drawing/2016/5/12/chartex" xmlns:cx7="http://schemas.microsoft.com/office/drawing/2016/5/13/chartex" xmlns:cx8="http://schemas.microsoft.com/office/drawing/2016/5/14/chartex" xmlns:mc="http://schemas.openxmlformats.org/markup-compatibility/2006" xmlns:aink="http://schemas.microsoft.com/office/drawing/2016/ink" xmlns:am3d="http://schemas.microsoft.com/office/drawing/2017/model3d" xmlns:o="urn:schemas-microsoft-com:office:office" xmlns:oel="http://schemas.microsoft.com/office/2019/extlst" xmlns:r="http://schemas.openxmlformats.org/officeDocument/2006/relationships" xmlns:m="http://schemas.openxmlformats.org/officeDocument/2006/math" xmlns:v="urn:schemas-microsoft-com:vml" xmlns:wp14="http://schemas.microsoft.com/office/word/2010/wordprocessingDrawing" xmlns:wp="http://schemas.openxmlformats.org/drawingml/2006/wordprocessingDrawing" xmlns:w10="urn:schemas-microsoft-com:office:word" xmlns:w="http://schemas.openxmlformats.org/wordprocessingml/2006/main" xmlns:w14="http://schemas.microsoft.com/office/word/2010/wordml" xmlns:w15="http://schemas.microsoft.com/office/word/2012/wordml" xmlns:w16cex="http://schemas.microsoft.com/office/word/2018/wordml/cex" xmlns:w16cid="http://schemas.microsoft.com/office/word/2016/wordml/cid" xmlns:w16="http://schemas.microsoft.com/office/word/2018/wordml" xmlns:w16sdtdh="http://schemas.microsoft.com/office/word/2020/wordml/sdtdatahash" xmlns:w16se="http://schemas.microsoft.com/office/word/2015/wordml/symex" xmlns:wpg="http://schemas.microsoft.com/office/word/2010/wordprocessingGroup" xmlns:wpi="http://schemas.microsoft.com/office/word/2010/wordprocessingInk" xmlns:wne="http://schemas.microsoft.com/office/word/2006/wordml" xmlns:wps="http://schemas.microsoft.com/office/word/2010/wordprocessingShape" mc:Ignorable="w14 w15 w16se w16cid w16 w16cex w16sdtdh wp14">
+  <w:footnote w:type="separator" w:id="-1">
+    <w:p>
+      <w:pPr>
+        <w:spacing w:after="0" w:line="240" w:lineRule="auto"/>
+      </w:pPr>
+      <w:r>
+        <w:separator/>
+      </w:r>
+    </w:p>
+  </w:footnote>
+  <w:footnote w:type="continuationSeparator" w:id="0">
+    <w:p>
+      <w:pPr>
+        <w:spacing w:after="0" w:line="240" w:lineRule="auto"/>
+      </w:pPr>
+      <w:r>
+        <w:continuationSeparator/>
+      </w:r>
+    </w:p>
+  </w:footnote>
+</w:footnotes>
+</file>
+
+<file path=word/header1.xml><?xml version="1.0" encoding="utf-8"?>
+<w:hdr xmlns:wpc="http://schemas.microsoft.com/office/word/2010/wordprocessingCanvas" xmlns:cx="http://schemas.microsoft.com/office/drawing/2014/chartex" xmlns:cx1="http://schemas.microsoft.com/office/drawing/2015/9/8/chartex" xmlns:cx2="http://schemas.microsoft.com/office/drawing/2015/10/21/chartex" xmlns:cx3="http://schemas.microsoft.com/office/drawing/2016/5/9/chartex" xmlns:cx4="http://schemas.microsoft.com/office/drawing/2016/5/10/chartex" xmlns:cx5="http://schemas.microsoft.com/office/drawing/2016/5/11/chartex" xmlns:cx6="http://schemas.microsoft.com/office/drawing/2016/5/12/chartex" xmlns:cx7="http://schemas.microsoft.com/office/drawing/2016/5/13/chartex" xmlns:cx8="http://schemas.microsoft.com/office/drawing/2016/5/14/chartex" xmlns:mc="http://schemas.openxmlformats.org/markup-compatibility/2006" xmlns:aink="http://schemas.microsoft.com/office/drawing/2016/ink" xmlns:am3d="http://schemas.microsoft.com/office/drawing/2017/model3d" xmlns:o="urn:schemas-microsoft-com:office:office" xmlns:oel="http://schemas.microsoft.com/office/2019/extlst" xmlns:r="http://schemas.openxmlformats.org/officeDocument/2006/relationships" xmlns:m="http://schemas.openxmlformats.org/officeDocument/2006/math" xmlns:v="urn:schemas-microsoft-com:vml" xmlns:wp14="http://schemas.microsoft.com/office/word/2010/wordprocessingDrawing" xmlns:wp="http://schemas.openxmlformats.org/drawingml/2006/wordprocessingDrawing" xmlns:w10="urn:schemas-microsoft-com:office:word" xmlns:w="http://schemas.openxmlformats.org/wordprocessingml/2006/main" xmlns:w14="http://schemas.microsoft.com/office/word/2010/wordml" xmlns:w15="http://schemas.microsoft.com/office/word/2012/wordml" xmlns:w16cex="http://schemas.microsoft.com/office/word/2018/wordml/cex" xmlns:w16cid="http://schemas.microsoft.com/office/word/2016/wordml/cid" xmlns:w16="http://schemas.microsoft.com/office/word/2018/wordml" xmlns:w16sdtdh="http://schemas.microsoft.com/office/word/2020/wordml/sdtdatahash" xmlns:w16se="http://schemas.microsoft.com/office/word/2015/wordml/symex" xmlns:wpg="http://schemas.microsoft.com/office/word/2010/wordprocessingGroup" xmlns:wpi="http://schemas.microsoft.com/office/word/2010/wordprocessingInk" xmlns:wne="http://schemas.microsoft.com/office/word/2006/wordml" xmlns:wps="http://schemas.microsoft.com/office/word/2010/wordprocessingShape" mc:Ignorable="w14 w15 w16se w16cid w16 w16cex w16sdtdh wp14">
+  <w:p>
+    <w:pPr>
+      <w:pStyle w:val="Encabezado"/>
+    </w:pPr>
+    <w:r>
+      <w:rPr>
+        <w:b/>
+        <w:bCs/>
+        <w:noProof/>
+        <w:sz w:val="20"/>
+        <w:szCs w:val="20"/>
+      </w:rPr>
+      <w:drawing>
+        <wp:anchor distT="0" distB="0" distL="114300" distR="114300" simplePos="0" relativeHeight="251659264" behindDoc="1" locked="0" layoutInCell="1" allowOverlap="1" wp14:anchorId="400522A3" wp14:editId="17D7C6B9">
+          <wp:simplePos x="0" y="0"/>
+          <wp:positionH relativeFrom="column">
+            <wp:posOffset>3952875</wp:posOffset>
+          </wp:positionH>
+          <wp:positionV relativeFrom="paragraph">
+            <wp:posOffset>-86360</wp:posOffset>
+          </wp:positionV>
+          <wp:extent cx="2152650" cy="456487"/>
+          <wp:effectExtent l="0" t="0" r="0" b="1270"/>
+          <wp:wrapNone/>
+          <wp:docPr id="2" name="Imagen 2" descr="Logotipo&#10;&#10;Descripción generada automáticamente con confianza media"/>
+          <wp:cNvGraphicFramePr>
+            <a:graphicFrameLocks xmlns:a="http://schemas.openxmlformats.org/drawingml/2006/main" noChangeAspect="1"/>
+          </wp:cNvGraphicFramePr>
+          <a:graphic xmlns:a="http://schemas.openxmlformats.org/drawingml/2006/main">
+            <a:graphicData uri="http://schemas.openxmlformats.org/drawingml/2006/picture">
+              <pic:pic xmlns:pic="http://schemas.openxmlformats.org/drawingml/2006/picture">
+                <pic:nvPicPr>
+                  <pic:cNvPr id="1" name="Imagen 1" descr="Logotipo&#10;&#10;Descripción generada automáticamente con confianza media"/>
+                  <pic:cNvPicPr>
+                    <a:picLocks noChangeAspect="1" noChangeArrowheads="1"/>
+                  </pic:cNvPicPr>
+                </pic:nvPicPr>
+                <pic:blipFill>
+                  <a:blip r:embed="rId1">
+                    <a:extLst>
+                      <a:ext uri="{28A0092B-C50C-407E-A947-70E740481C1C}">
+                        <a14:useLocalDpi xmlns:a14="http://schemas.microsoft.com/office/drawing/2010/main" val="0"/>
+                      </a:ext>
+                    </a:extLst>
+                  </a:blip>
+                  <a:srcRect/>
+                  <a:stretch>
+                    <a:fillRect/>
+                  </a:stretch>
+                </pic:blipFill>
+                <pic:spPr bwMode="auto">
+                  <a:xfrm>
+                    <a:off x="0" y="0"/>
+                    <a:ext cx="2152650" cy="456487"/>
+                  </a:xfrm>
+                  <a:prstGeom prst="rect">
+                    <a:avLst/>
+                  </a:prstGeom>
+                  <a:noFill/>
+                  <a:ln>
+                    <a:noFill/>
+                  </a:ln>
+                </pic:spPr>
+              </pic:pic>
+            </a:graphicData>
+          </a:graphic>
+          <wp14:sizeRelH relativeFrom="margin">
+            <wp14:pctWidth>0</wp14:pctWidth>
+          </wp14:sizeRelH>
+          <wp14:sizeRelV relativeFrom="margin">
+            <wp14:pctHeight>0</wp14:pctHeight>
+          </wp14:sizeRelV>
+        </wp:anchor>
+      </w:drawing>
+    </w:r>
+  </w:p>
+</w:hdr>
 </file>
 
 <file path=word/styles.xml><?xml version="1.0" encoding="utf-8"?>
@@ -412,6 +704,27 @@
     <w:name w:val="Normal"/>
     <w:qFormat/>
   </w:style>
+  <w:style w:type="paragraph" w:styleId="Ttulo1">
+    <w:name w:val="heading 1"/>
+    <w:basedOn w:val="Normal"/>
+    <w:next w:val="Normal"/>
+    <w:link w:val="Ttulo1Car"/>
+    <w:uiPriority w:val="9"/>
+    <w:qFormat/>
+    <w:rsid w:val="00A30E27"/>
+    <w:pPr>
+      <w:keepNext/>
+      <w:keepLines/>
+      <w:spacing w:before="240" w:after="0"/>
+      <w:outlineLvl w:val="0"/>
+    </w:pPr>
+    <w:rPr>
+      <w:rFonts w:asciiTheme="majorHAnsi" w:eastAsiaTheme="majorEastAsia" w:hAnsiTheme="majorHAnsi" w:cstheme="majorBidi"/>
+      <w:color w:val="2F5496" w:themeColor="accent1" w:themeShade="BF"/>
+      <w:sz w:val="32"/>
+      <w:szCs w:val="32"/>
+    </w:rPr>
+  </w:style>
   <w:style w:type="character" w:default="1" w:styleId="Fuentedeprrafopredeter">
     <w:name w:val="Default Paragraph Font"/>
     <w:uiPriority w:val="1"/>
@@ -438,6 +751,72 @@
     <w:uiPriority w:val="99"/>
     <w:semiHidden/>
     <w:unhideWhenUsed/>
+  </w:style>
+  <w:style w:type="paragraph" w:styleId="Encabezado">
+    <w:name w:val="header"/>
+    <w:basedOn w:val="Normal"/>
+    <w:link w:val="EncabezadoCar"/>
+    <w:uiPriority w:val="99"/>
+    <w:unhideWhenUsed/>
+    <w:rsid w:val="00A30E27"/>
+    <w:pPr>
+      <w:tabs>
+        <w:tab w:val="center" w:pos="4419"/>
+        <w:tab w:val="right" w:pos="8838"/>
+      </w:tabs>
+      <w:spacing w:after="0" w:line="240" w:lineRule="auto"/>
+    </w:pPr>
+  </w:style>
+  <w:style w:type="character" w:customStyle="1" w:styleId="EncabezadoCar">
+    <w:name w:val="Encabezado Car"/>
+    <w:basedOn w:val="Fuentedeprrafopredeter"/>
+    <w:link w:val="Encabezado"/>
+    <w:uiPriority w:val="99"/>
+    <w:rsid w:val="00A30E27"/>
+  </w:style>
+  <w:style w:type="paragraph" w:styleId="Piedepgina">
+    <w:name w:val="footer"/>
+    <w:basedOn w:val="Normal"/>
+    <w:link w:val="PiedepginaCar"/>
+    <w:uiPriority w:val="99"/>
+    <w:unhideWhenUsed/>
+    <w:rsid w:val="00A30E27"/>
+    <w:pPr>
+      <w:tabs>
+        <w:tab w:val="center" w:pos="4419"/>
+        <w:tab w:val="right" w:pos="8838"/>
+      </w:tabs>
+      <w:spacing w:after="0" w:line="240" w:lineRule="auto"/>
+    </w:pPr>
+  </w:style>
+  <w:style w:type="character" w:customStyle="1" w:styleId="PiedepginaCar">
+    <w:name w:val="Pie de página Car"/>
+    <w:basedOn w:val="Fuentedeprrafopredeter"/>
+    <w:link w:val="Piedepgina"/>
+    <w:uiPriority w:val="99"/>
+    <w:rsid w:val="00A30E27"/>
+  </w:style>
+  <w:style w:type="character" w:customStyle="1" w:styleId="Ttulo1Car">
+    <w:name w:val="Título 1 Car"/>
+    <w:basedOn w:val="Fuentedeprrafopredeter"/>
+    <w:link w:val="Ttulo1"/>
+    <w:uiPriority w:val="9"/>
+    <w:rsid w:val="00A30E27"/>
+    <w:rPr>
+      <w:rFonts w:asciiTheme="majorHAnsi" w:eastAsiaTheme="majorEastAsia" w:hAnsiTheme="majorHAnsi" w:cstheme="majorBidi"/>
+      <w:color w:val="2F5496" w:themeColor="accent1" w:themeShade="BF"/>
+      <w:sz w:val="32"/>
+      <w:szCs w:val="32"/>
+    </w:rPr>
+  </w:style>
+  <w:style w:type="paragraph" w:styleId="Sinespaciado">
+    <w:name w:val="No Spacing"/>
+    <w:uiPriority w:val="1"/>
+    <w:qFormat/>
+    <w:rsid w:val="00A30E27"/>
+    <w:pPr>
+      <w:spacing w:after="0" w:line="240" w:lineRule="auto"/>
+    </w:pPr>
   </w:style>
 </w:styles>
 </file>

</xml_diff>

<commit_message>
Elaboración Tabla de contenido del documento Final por Mario
</commit_message>
<xml_diff>
--- a/Documento final.docx
+++ b/Documento final.docx
@@ -65,7 +65,7 @@
                     </pic:cNvPicPr>
                   </pic:nvPicPr>
                   <pic:blipFill>
-                    <a:blip r:embed="rId6">
+                    <a:blip r:embed="rId8">
                       <a:alphaModFix amt="70000"/>
                       <a:extLst>
                         <a:ext uri="{28A0092B-C50C-407E-A947-70E740481C1C}">
@@ -163,8 +163,1109 @@
         <w:jc w:val="center"/>
       </w:pPr>
     </w:p>
+    <w:p>
+      <w:pPr>
+        <w:jc w:val="center"/>
+      </w:pPr>
+    </w:p>
+    <w:p>
+      <w:pPr>
+        <w:jc w:val="center"/>
+      </w:pPr>
+    </w:p>
+    <w:p>
+      <w:pPr>
+        <w:jc w:val="center"/>
+      </w:pPr>
+    </w:p>
+    <w:p>
+      <w:pPr>
+        <w:jc w:val="center"/>
+      </w:pPr>
+    </w:p>
+    <w:p>
+      <w:pPr>
+        <w:jc w:val="center"/>
+      </w:pPr>
+    </w:p>
+    <w:p>
+      <w:pPr>
+        <w:jc w:val="center"/>
+      </w:pPr>
+    </w:p>
+    <w:p>
+      <w:pPr>
+        <w:jc w:val="center"/>
+      </w:pPr>
+    </w:p>
+    <w:p>
+      <w:pPr>
+        <w:jc w:val="center"/>
+      </w:pPr>
+    </w:p>
+    <w:p>
+      <w:pPr>
+        <w:jc w:val="center"/>
+      </w:pPr>
+    </w:p>
+    <w:p>
+      <w:pPr>
+        <w:jc w:val="center"/>
+      </w:pPr>
+    </w:p>
+    <w:p>
+      <w:pPr>
+        <w:jc w:val="center"/>
+      </w:pPr>
+    </w:p>
+    <w:p>
+      <w:pPr>
+        <w:jc w:val="center"/>
+      </w:pPr>
+    </w:p>
+    <w:p>
+      <w:pPr>
+        <w:jc w:val="center"/>
+      </w:pPr>
+    </w:p>
+    <w:p>
+      <w:pPr>
+        <w:jc w:val="center"/>
+      </w:pPr>
+    </w:p>
+    <w:p>
+      <w:pPr>
+        <w:jc w:val="center"/>
+      </w:pPr>
+    </w:p>
+    <w:p>
+      <w:pPr>
+        <w:jc w:val="center"/>
+      </w:pPr>
+    </w:p>
+    <w:sdt>
+      <w:sdtPr>
+        <w:rPr>
+          <w:lang w:val="es-ES"/>
+        </w:rPr>
+        <w:id w:val="-1798362068"/>
+        <w:docPartObj>
+          <w:docPartGallery w:val="Table of Contents"/>
+          <w:docPartUnique/>
+        </w:docPartObj>
+      </w:sdtPr>
+      <w:sdtEndPr>
+        <w:rPr>
+          <w:rFonts w:asciiTheme="minorHAnsi" w:eastAsiaTheme="minorHAnsi" w:hAnsiTheme="minorHAnsi" w:cstheme="minorBidi"/>
+          <w:b/>
+          <w:bCs/>
+          <w:color w:val="auto"/>
+          <w:sz w:val="22"/>
+          <w:szCs w:val="22"/>
+          <w:lang w:eastAsia="en-US"/>
+        </w:rPr>
+      </w:sdtEndPr>
+      <w:sdtContent>
+        <w:p>
+          <w:pPr>
+            <w:pStyle w:val="TtuloTDC"/>
+            <w:jc w:val="center"/>
+          </w:pPr>
+          <w:r>
+            <w:rPr>
+              <w:lang w:val="es-ES"/>
+            </w:rPr>
+            <w:t>CONTENIDO</w:t>
+          </w:r>
+        </w:p>
+        <w:p>
+          <w:pPr>
+            <w:pStyle w:val="TDC1"/>
+            <w:tabs>
+              <w:tab w:val="left" w:pos="440"/>
+              <w:tab w:val="right" w:leader="dot" w:pos="8828"/>
+            </w:tabs>
+            <w:rPr>
+              <w:rFonts w:cstheme="minorBidi"/>
+              <w:noProof/>
+            </w:rPr>
+          </w:pPr>
+          <w:r>
+            <w:fldChar w:fldCharType="begin"/>
+          </w:r>
+          <w:r>
+            <w:instrText xml:space="preserve"> TOC \o "1-3" \h \z \u </w:instrText>
+          </w:r>
+          <w:r>
+            <w:fldChar w:fldCharType="separate"/>
+          </w:r>
+          <w:hyperlink w:anchor="_Toc106713379" w:history="1">
+            <w:r>
+              <w:rPr>
+                <w:rStyle w:val="Hipervnculo"/>
+                <w:b/>
+                <w:bCs/>
+                <w:noProof/>
+              </w:rPr>
+              <w:t>1.</w:t>
+            </w:r>
+            <w:r>
+              <w:rPr>
+                <w:rFonts w:cstheme="minorBidi"/>
+                <w:noProof/>
+              </w:rPr>
+              <w:tab/>
+            </w:r>
+            <w:r>
+              <w:rPr>
+                <w:rStyle w:val="Hipervnculo"/>
+                <w:b/>
+                <w:bCs/>
+                <w:noProof/>
+              </w:rPr>
+              <w:t>DEFINICIÓN ALCANCE FUNCIONAL DE LAS PRUEBAS.</w:t>
+            </w:r>
+            <w:r>
+              <w:rPr>
+                <w:noProof/>
+                <w:webHidden/>
+              </w:rPr>
+              <w:tab/>
+            </w:r>
+            <w:r>
+              <w:rPr>
+                <w:noProof/>
+                <w:webHidden/>
+              </w:rPr>
+              <w:fldChar w:fldCharType="begin"/>
+            </w:r>
+            <w:r>
+              <w:rPr>
+                <w:noProof/>
+                <w:webHidden/>
+              </w:rPr>
+              <w:instrText xml:space="preserve"> PAGEREF _Toc106713379 \h </w:instrText>
+            </w:r>
+            <w:r>
+              <w:rPr>
+                <w:noProof/>
+                <w:webHidden/>
+              </w:rPr>
+            </w:r>
+            <w:r>
+              <w:rPr>
+                <w:noProof/>
+                <w:webHidden/>
+              </w:rPr>
+              <w:fldChar w:fldCharType="separate"/>
+            </w:r>
+            <w:r>
+              <w:rPr>
+                <w:noProof/>
+                <w:webHidden/>
+              </w:rPr>
+              <w:t>3</w:t>
+            </w:r>
+            <w:r>
+              <w:rPr>
+                <w:noProof/>
+                <w:webHidden/>
+              </w:rPr>
+              <w:fldChar w:fldCharType="end"/>
+            </w:r>
+          </w:hyperlink>
+        </w:p>
+        <w:p>
+          <w:pPr>
+            <w:pStyle w:val="TDC1"/>
+            <w:tabs>
+              <w:tab w:val="left" w:pos="440"/>
+              <w:tab w:val="right" w:leader="dot" w:pos="8828"/>
+            </w:tabs>
+            <w:rPr>
+              <w:rFonts w:cstheme="minorBidi"/>
+              <w:noProof/>
+            </w:rPr>
+          </w:pPr>
+          <w:hyperlink w:anchor="_Toc106713380" w:history="1">
+            <w:r>
+              <w:rPr>
+                <w:rStyle w:val="Hipervnculo"/>
+                <w:b/>
+                <w:bCs/>
+                <w:noProof/>
+              </w:rPr>
+              <w:t>2.</w:t>
+            </w:r>
+            <w:r>
+              <w:rPr>
+                <w:rFonts w:cstheme="minorBidi"/>
+                <w:noProof/>
+              </w:rPr>
+              <w:tab/>
+            </w:r>
+            <w:r>
+              <w:rPr>
+                <w:rStyle w:val="Hipervnculo"/>
+                <w:b/>
+                <w:bCs/>
+                <w:noProof/>
+              </w:rPr>
+              <w:t>DEFINICIÓN DE LA ESTRATEGÍA DE PRUEBAS.</w:t>
+            </w:r>
+            <w:r>
+              <w:rPr>
+                <w:noProof/>
+                <w:webHidden/>
+              </w:rPr>
+              <w:tab/>
+            </w:r>
+            <w:r>
+              <w:rPr>
+                <w:noProof/>
+                <w:webHidden/>
+              </w:rPr>
+              <w:fldChar w:fldCharType="begin"/>
+            </w:r>
+            <w:r>
+              <w:rPr>
+                <w:noProof/>
+                <w:webHidden/>
+              </w:rPr>
+              <w:instrText xml:space="preserve"> PAGEREF _Toc106713380 \h </w:instrText>
+            </w:r>
+            <w:r>
+              <w:rPr>
+                <w:noProof/>
+                <w:webHidden/>
+              </w:rPr>
+            </w:r>
+            <w:r>
+              <w:rPr>
+                <w:noProof/>
+                <w:webHidden/>
+              </w:rPr>
+              <w:fldChar w:fldCharType="separate"/>
+            </w:r>
+            <w:r>
+              <w:rPr>
+                <w:noProof/>
+                <w:webHidden/>
+              </w:rPr>
+              <w:t>4</w:t>
+            </w:r>
+            <w:r>
+              <w:rPr>
+                <w:noProof/>
+                <w:webHidden/>
+              </w:rPr>
+              <w:fldChar w:fldCharType="end"/>
+            </w:r>
+          </w:hyperlink>
+        </w:p>
+        <w:p>
+          <w:pPr>
+            <w:pStyle w:val="TDC1"/>
+            <w:tabs>
+              <w:tab w:val="left" w:pos="440"/>
+              <w:tab w:val="right" w:leader="dot" w:pos="8828"/>
+            </w:tabs>
+            <w:rPr>
+              <w:rFonts w:cstheme="minorBidi"/>
+              <w:noProof/>
+            </w:rPr>
+          </w:pPr>
+          <w:hyperlink w:anchor="_Toc106713381" w:history="1">
+            <w:r>
+              <w:rPr>
+                <w:rStyle w:val="Hipervnculo"/>
+                <w:b/>
+                <w:bCs/>
+                <w:noProof/>
+              </w:rPr>
+              <w:t>3.</w:t>
+            </w:r>
+            <w:r>
+              <w:rPr>
+                <w:rFonts w:cstheme="minorBidi"/>
+                <w:noProof/>
+              </w:rPr>
+              <w:tab/>
+            </w:r>
+            <w:r>
+              <w:rPr>
+                <w:rStyle w:val="Hipervnculo"/>
+                <w:b/>
+                <w:bCs/>
+                <w:noProof/>
+              </w:rPr>
+              <w:t>ANÁLISIS DE RIESGOS</w:t>
+            </w:r>
+            <w:r>
+              <w:rPr>
+                <w:noProof/>
+                <w:webHidden/>
+              </w:rPr>
+              <w:tab/>
+            </w:r>
+            <w:r>
+              <w:rPr>
+                <w:noProof/>
+                <w:webHidden/>
+              </w:rPr>
+              <w:fldChar w:fldCharType="begin"/>
+            </w:r>
+            <w:r>
+              <w:rPr>
+                <w:noProof/>
+                <w:webHidden/>
+              </w:rPr>
+              <w:instrText xml:space="preserve"> PAGEREF _Toc106713381 \h </w:instrText>
+            </w:r>
+            <w:r>
+              <w:rPr>
+                <w:noProof/>
+                <w:webHidden/>
+              </w:rPr>
+            </w:r>
+            <w:r>
+              <w:rPr>
+                <w:noProof/>
+                <w:webHidden/>
+              </w:rPr>
+              <w:fldChar w:fldCharType="separate"/>
+            </w:r>
+            <w:r>
+              <w:rPr>
+                <w:noProof/>
+                <w:webHidden/>
+              </w:rPr>
+              <w:t>5</w:t>
+            </w:r>
+            <w:r>
+              <w:rPr>
+                <w:noProof/>
+                <w:webHidden/>
+              </w:rPr>
+              <w:fldChar w:fldCharType="end"/>
+            </w:r>
+          </w:hyperlink>
+        </w:p>
+        <w:p>
+          <w:pPr>
+            <w:pStyle w:val="TDC1"/>
+            <w:tabs>
+              <w:tab w:val="left" w:pos="440"/>
+              <w:tab w:val="right" w:leader="dot" w:pos="8828"/>
+            </w:tabs>
+            <w:rPr>
+              <w:rFonts w:cstheme="minorBidi"/>
+              <w:noProof/>
+            </w:rPr>
+          </w:pPr>
+          <w:hyperlink w:anchor="_Toc106713382" w:history="1">
+            <w:r>
+              <w:rPr>
+                <w:rStyle w:val="Hipervnculo"/>
+                <w:b/>
+                <w:bCs/>
+                <w:noProof/>
+              </w:rPr>
+              <w:t>4.</w:t>
+            </w:r>
+            <w:r>
+              <w:rPr>
+                <w:rFonts w:cstheme="minorBidi"/>
+                <w:noProof/>
+              </w:rPr>
+              <w:tab/>
+            </w:r>
+            <w:r>
+              <w:rPr>
+                <w:rStyle w:val="Hipervnculo"/>
+                <w:b/>
+                <w:bCs/>
+                <w:noProof/>
+              </w:rPr>
+              <w:t>TÉCNICAS DE DISEÑO DE CASOS DE PRUEBA.</w:t>
+            </w:r>
+            <w:r>
+              <w:rPr>
+                <w:noProof/>
+                <w:webHidden/>
+              </w:rPr>
+              <w:tab/>
+            </w:r>
+            <w:r>
+              <w:rPr>
+                <w:noProof/>
+                <w:webHidden/>
+              </w:rPr>
+              <w:fldChar w:fldCharType="begin"/>
+            </w:r>
+            <w:r>
+              <w:rPr>
+                <w:noProof/>
+                <w:webHidden/>
+              </w:rPr>
+              <w:instrText xml:space="preserve"> PAGEREF _Toc106713382 \h </w:instrText>
+            </w:r>
+            <w:r>
+              <w:rPr>
+                <w:noProof/>
+                <w:webHidden/>
+              </w:rPr>
+            </w:r>
+            <w:r>
+              <w:rPr>
+                <w:noProof/>
+                <w:webHidden/>
+              </w:rPr>
+              <w:fldChar w:fldCharType="separate"/>
+            </w:r>
+            <w:r>
+              <w:rPr>
+                <w:noProof/>
+                <w:webHidden/>
+              </w:rPr>
+              <w:t>6</w:t>
+            </w:r>
+            <w:r>
+              <w:rPr>
+                <w:noProof/>
+                <w:webHidden/>
+              </w:rPr>
+              <w:fldChar w:fldCharType="end"/>
+            </w:r>
+          </w:hyperlink>
+        </w:p>
+        <w:p>
+          <w:pPr>
+            <w:pStyle w:val="TDC1"/>
+            <w:tabs>
+              <w:tab w:val="left" w:pos="440"/>
+              <w:tab w:val="right" w:leader="dot" w:pos="8828"/>
+            </w:tabs>
+            <w:rPr>
+              <w:rFonts w:cstheme="minorBidi"/>
+              <w:noProof/>
+            </w:rPr>
+          </w:pPr>
+          <w:hyperlink w:anchor="_Toc106713383" w:history="1">
+            <w:r>
+              <w:rPr>
+                <w:rStyle w:val="Hipervnculo"/>
+                <w:b/>
+                <w:bCs/>
+                <w:noProof/>
+              </w:rPr>
+              <w:t>5.</w:t>
+            </w:r>
+            <w:r>
+              <w:rPr>
+                <w:rFonts w:cstheme="minorBidi"/>
+                <w:noProof/>
+              </w:rPr>
+              <w:tab/>
+            </w:r>
+            <w:r>
+              <w:rPr>
+                <w:rStyle w:val="Hipervnculo"/>
+                <w:b/>
+                <w:bCs/>
+                <w:noProof/>
+              </w:rPr>
+              <w:t>DISEÑO CASOS DE PRUEBA.</w:t>
+            </w:r>
+            <w:r>
+              <w:rPr>
+                <w:noProof/>
+                <w:webHidden/>
+              </w:rPr>
+              <w:tab/>
+            </w:r>
+            <w:r>
+              <w:rPr>
+                <w:noProof/>
+                <w:webHidden/>
+              </w:rPr>
+              <w:fldChar w:fldCharType="begin"/>
+            </w:r>
+            <w:r>
+              <w:rPr>
+                <w:noProof/>
+                <w:webHidden/>
+              </w:rPr>
+              <w:instrText xml:space="preserve"> PAGEREF _Toc106713383 \h </w:instrText>
+            </w:r>
+            <w:r>
+              <w:rPr>
+                <w:noProof/>
+                <w:webHidden/>
+              </w:rPr>
+            </w:r>
+            <w:r>
+              <w:rPr>
+                <w:noProof/>
+                <w:webHidden/>
+              </w:rPr>
+              <w:fldChar w:fldCharType="separate"/>
+            </w:r>
+            <w:r>
+              <w:rPr>
+                <w:noProof/>
+                <w:webHidden/>
+              </w:rPr>
+              <w:t>7</w:t>
+            </w:r>
+            <w:r>
+              <w:rPr>
+                <w:noProof/>
+                <w:webHidden/>
+              </w:rPr>
+              <w:fldChar w:fldCharType="end"/>
+            </w:r>
+          </w:hyperlink>
+        </w:p>
+        <w:p>
+          <w:pPr>
+            <w:pStyle w:val="TDC1"/>
+            <w:tabs>
+              <w:tab w:val="left" w:pos="440"/>
+              <w:tab w:val="right" w:leader="dot" w:pos="8828"/>
+            </w:tabs>
+            <w:rPr>
+              <w:rFonts w:cstheme="minorBidi"/>
+              <w:noProof/>
+            </w:rPr>
+          </w:pPr>
+          <w:hyperlink w:anchor="_Toc106713384" w:history="1">
+            <w:r>
+              <w:rPr>
+                <w:rStyle w:val="Hipervnculo"/>
+                <w:b/>
+                <w:bCs/>
+                <w:noProof/>
+              </w:rPr>
+              <w:t>6.</w:t>
+            </w:r>
+            <w:r>
+              <w:rPr>
+                <w:rFonts w:cstheme="minorBidi"/>
+                <w:noProof/>
+              </w:rPr>
+              <w:tab/>
+            </w:r>
+            <w:r>
+              <w:rPr>
+                <w:rStyle w:val="Hipervnculo"/>
+                <w:b/>
+                <w:bCs/>
+                <w:noProof/>
+              </w:rPr>
+              <w:t>EJECUCIÓN DE CASOS DE PRUEBAS.</w:t>
+            </w:r>
+            <w:r>
+              <w:rPr>
+                <w:noProof/>
+                <w:webHidden/>
+              </w:rPr>
+              <w:tab/>
+            </w:r>
+            <w:r>
+              <w:rPr>
+                <w:noProof/>
+                <w:webHidden/>
+              </w:rPr>
+              <w:fldChar w:fldCharType="begin"/>
+            </w:r>
+            <w:r>
+              <w:rPr>
+                <w:noProof/>
+                <w:webHidden/>
+              </w:rPr>
+              <w:instrText xml:space="preserve"> PAGEREF _Toc106713384 \h </w:instrText>
+            </w:r>
+            <w:r>
+              <w:rPr>
+                <w:noProof/>
+                <w:webHidden/>
+              </w:rPr>
+            </w:r>
+            <w:r>
+              <w:rPr>
+                <w:noProof/>
+                <w:webHidden/>
+              </w:rPr>
+              <w:fldChar w:fldCharType="separate"/>
+            </w:r>
+            <w:r>
+              <w:rPr>
+                <w:noProof/>
+                <w:webHidden/>
+              </w:rPr>
+              <w:t>8</w:t>
+            </w:r>
+            <w:r>
+              <w:rPr>
+                <w:noProof/>
+                <w:webHidden/>
+              </w:rPr>
+              <w:fldChar w:fldCharType="end"/>
+            </w:r>
+          </w:hyperlink>
+        </w:p>
+        <w:p>
+          <w:r>
+            <w:rPr>
+              <w:b/>
+              <w:bCs/>
+              <w:lang w:val="es-ES"/>
+            </w:rPr>
+            <w:fldChar w:fldCharType="end"/>
+          </w:r>
+        </w:p>
+      </w:sdtContent>
+    </w:sdt>
+    <w:p>
+      <w:pPr>
+        <w:jc w:val="center"/>
+      </w:pPr>
+    </w:p>
+    <w:p>
+      <w:pPr>
+        <w:jc w:val="center"/>
+      </w:pPr>
+    </w:p>
+    <w:p>
+      <w:pPr>
+        <w:jc w:val="center"/>
+      </w:pPr>
+    </w:p>
+    <w:p>
+      <w:pPr>
+        <w:jc w:val="center"/>
+      </w:pPr>
+    </w:p>
+    <w:p>
+      <w:pPr>
+        <w:jc w:val="center"/>
+      </w:pPr>
+    </w:p>
+    <w:p>
+      <w:pPr>
+        <w:jc w:val="center"/>
+      </w:pPr>
+    </w:p>
+    <w:p>
+      <w:pPr>
+        <w:jc w:val="center"/>
+      </w:pPr>
+    </w:p>
+    <w:p>
+      <w:pPr>
+        <w:jc w:val="center"/>
+      </w:pPr>
+    </w:p>
+    <w:p>
+      <w:pPr>
+        <w:jc w:val="center"/>
+      </w:pPr>
+    </w:p>
+    <w:p>
+      <w:pPr>
+        <w:jc w:val="center"/>
+      </w:pPr>
+    </w:p>
+    <w:p>
+      <w:pPr>
+        <w:jc w:val="center"/>
+      </w:pPr>
+    </w:p>
+    <w:p>
+      <w:pPr>
+        <w:jc w:val="center"/>
+      </w:pPr>
+    </w:p>
+    <w:p>
+      <w:pPr>
+        <w:jc w:val="center"/>
+      </w:pPr>
+    </w:p>
+    <w:p>
+      <w:pPr>
+        <w:jc w:val="center"/>
+      </w:pPr>
+    </w:p>
+    <w:p>
+      <w:pPr>
+        <w:jc w:val="center"/>
+      </w:pPr>
+    </w:p>
+    <w:p>
+      <w:pPr>
+        <w:jc w:val="center"/>
+      </w:pPr>
+    </w:p>
+    <w:p>
+      <w:pPr>
+        <w:jc w:val="center"/>
+      </w:pPr>
+    </w:p>
+    <w:p>
+      <w:pPr>
+        <w:jc w:val="center"/>
+      </w:pPr>
+    </w:p>
+    <w:p>
+      <w:pPr>
+        <w:jc w:val="center"/>
+      </w:pPr>
+    </w:p>
+    <w:p>
+      <w:pPr>
+        <w:jc w:val="center"/>
+      </w:pPr>
+    </w:p>
+    <w:p>
+      <w:pPr>
+        <w:jc w:val="center"/>
+      </w:pPr>
+    </w:p>
+    <w:p/>
+    <w:p>
+      <w:pPr>
+        <w:jc w:val="center"/>
+      </w:pPr>
+    </w:p>
+    <w:p>
+      <w:pPr>
+        <w:jc w:val="center"/>
+      </w:pPr>
+    </w:p>
+    <w:p>
+      <w:pPr>
+        <w:pStyle w:val="Ttulo1"/>
+        <w:numPr>
+          <w:ilvl w:val="0"/>
+          <w:numId w:val="1"/>
+        </w:numPr>
+        <w:rPr>
+          <w:b/>
+          <w:bCs/>
+          <w:color w:val="002060"/>
+        </w:rPr>
+      </w:pPr>
+      <w:bookmarkStart w:id="0" w:name="_Toc106713379"/>
+      <w:r>
+        <w:rPr>
+          <w:b/>
+          <w:bCs/>
+          <w:color w:val="002060"/>
+        </w:rPr>
+        <w:t xml:space="preserve">DEFINICIÓN </w:t>
+      </w:r>
+      <w:r>
+        <w:rPr>
+          <w:b/>
+          <w:bCs/>
+          <w:color w:val="002060"/>
+        </w:rPr>
+        <w:t>ALCANCE</w:t>
+      </w:r>
+      <w:r>
+        <w:rPr>
+          <w:b/>
+          <w:bCs/>
+          <w:color w:val="002060"/>
+        </w:rPr>
+        <w:t xml:space="preserve"> FUNCIONAL</w:t>
+      </w:r>
+      <w:r>
+        <w:rPr>
+          <w:b/>
+          <w:bCs/>
+          <w:color w:val="002060"/>
+        </w:rPr>
+        <w:t xml:space="preserve"> DE LAS PRUEBAS.</w:t>
+      </w:r>
+      <w:bookmarkEnd w:id="0"/>
+    </w:p>
+    <w:p/>
+    <w:p/>
+    <w:p/>
+    <w:p/>
+    <w:p/>
+    <w:p/>
+    <w:p/>
+    <w:p/>
+    <w:p/>
+    <w:p/>
+    <w:p/>
+    <w:p/>
+    <w:p/>
+    <w:p/>
+    <w:p/>
+    <w:p/>
+    <w:p/>
+    <w:p/>
+    <w:p/>
+    <w:p/>
+    <w:p/>
+    <w:p/>
+    <w:p/>
+    <w:p/>
+    <w:p/>
+    <w:p/>
+    <w:p/>
+    <w:p/>
+    <w:p>
+      <w:pPr>
+        <w:pStyle w:val="Ttulo1"/>
+        <w:numPr>
+          <w:ilvl w:val="0"/>
+          <w:numId w:val="1"/>
+        </w:numPr>
+        <w:rPr>
+          <w:b/>
+          <w:bCs/>
+          <w:color w:val="002060"/>
+        </w:rPr>
+      </w:pPr>
+      <w:bookmarkStart w:id="1" w:name="_Toc106713380"/>
+      <w:r>
+        <w:rPr>
+          <w:b/>
+          <w:bCs/>
+          <w:color w:val="002060"/>
+        </w:rPr>
+        <w:t>DEFINICIÓN DE LA ESTRATEGÍA DE PRUEBAS</w:t>
+      </w:r>
+      <w:r>
+        <w:rPr>
+          <w:b/>
+          <w:bCs/>
+          <w:color w:val="002060"/>
+        </w:rPr>
+        <w:t>.</w:t>
+      </w:r>
+      <w:bookmarkEnd w:id="1"/>
+    </w:p>
+    <w:p/>
+    <w:p/>
+    <w:p/>
+    <w:p/>
+    <w:p/>
+    <w:p/>
+    <w:p/>
+    <w:p/>
+    <w:p/>
+    <w:p/>
+    <w:p/>
+    <w:p/>
+    <w:p/>
+    <w:p/>
+    <w:p/>
+    <w:p/>
+    <w:p/>
+    <w:p/>
+    <w:p/>
+    <w:p/>
+    <w:p/>
+    <w:p/>
+    <w:p/>
+    <w:p/>
+    <w:p/>
+    <w:p/>
+    <w:p/>
+    <w:p/>
+    <w:p>
+      <w:pPr>
+        <w:pStyle w:val="Ttulo1"/>
+        <w:numPr>
+          <w:ilvl w:val="0"/>
+          <w:numId w:val="1"/>
+        </w:numPr>
+        <w:rPr>
+          <w:b/>
+          <w:bCs/>
+          <w:color w:val="002060"/>
+        </w:rPr>
+      </w:pPr>
+      <w:bookmarkStart w:id="2" w:name="_Toc106713381"/>
+      <w:r>
+        <w:rPr>
+          <w:b/>
+          <w:bCs/>
+          <w:color w:val="002060"/>
+        </w:rPr>
+        <w:t>ANÁLISIS DE RIESGOS</w:t>
+      </w:r>
+      <w:bookmarkEnd w:id="2"/>
+    </w:p>
+    <w:p/>
+    <w:p/>
+    <w:p/>
+    <w:p/>
+    <w:p/>
+    <w:p/>
+    <w:p/>
+    <w:p/>
+    <w:p/>
+    <w:p/>
+    <w:p/>
+    <w:p/>
+    <w:p/>
+    <w:p/>
+    <w:p/>
+    <w:p/>
+    <w:p/>
+    <w:p/>
+    <w:p/>
+    <w:p/>
+    <w:p/>
+    <w:p/>
+    <w:p/>
+    <w:p/>
+    <w:p/>
+    <w:p/>
+    <w:p/>
+    <w:p/>
+    <w:p/>
+    <w:p>
+      <w:pPr>
+        <w:pStyle w:val="Ttulo1"/>
+        <w:numPr>
+          <w:ilvl w:val="0"/>
+          <w:numId w:val="1"/>
+        </w:numPr>
+        <w:rPr>
+          <w:b/>
+          <w:bCs/>
+        </w:rPr>
+      </w:pPr>
+      <w:bookmarkStart w:id="3" w:name="_Toc106713382"/>
+      <w:r>
+        <w:rPr>
+          <w:b/>
+          <w:bCs/>
+        </w:rPr>
+        <w:t>TÉCNICAS DE DISEÑO DE CASOS DE PRUEBA.</w:t>
+      </w:r>
+      <w:bookmarkEnd w:id="3"/>
+    </w:p>
+    <w:p/>
+    <w:p/>
+    <w:p/>
+    <w:p/>
+    <w:p/>
+    <w:p/>
+    <w:p/>
+    <w:p/>
+    <w:p/>
+    <w:p/>
+    <w:p/>
+    <w:p/>
+    <w:p/>
+    <w:p/>
+    <w:p/>
+    <w:p/>
+    <w:p/>
+    <w:p/>
+    <w:p/>
+    <w:p/>
+    <w:p/>
+    <w:p/>
+    <w:p/>
+    <w:p/>
+    <w:p/>
+    <w:p/>
+    <w:p/>
+    <w:p/>
+    <w:p>
+      <w:pPr>
+        <w:pStyle w:val="Ttulo1"/>
+        <w:numPr>
+          <w:ilvl w:val="0"/>
+          <w:numId w:val="1"/>
+        </w:numPr>
+        <w:rPr>
+          <w:b/>
+          <w:bCs/>
+        </w:rPr>
+      </w:pPr>
+      <w:bookmarkStart w:id="4" w:name="_Toc106713383"/>
+      <w:r>
+        <w:rPr>
+          <w:b/>
+          <w:bCs/>
+        </w:rPr>
+        <w:t>DISEÑO CASOS DE PRUEBA.</w:t>
+      </w:r>
+      <w:bookmarkEnd w:id="4"/>
+    </w:p>
+    <w:p/>
+    <w:p/>
+    <w:p/>
+    <w:p/>
+    <w:p/>
+    <w:p/>
+    <w:p/>
+    <w:p/>
+    <w:p/>
+    <w:p/>
+    <w:p/>
+    <w:p/>
+    <w:p/>
+    <w:p/>
+    <w:p/>
+    <w:p/>
+    <w:p/>
+    <w:p/>
+    <w:p/>
+    <w:p/>
+    <w:p/>
+    <w:p/>
+    <w:p/>
+    <w:p/>
+    <w:p/>
+    <w:p/>
+    <w:p/>
+    <w:p/>
+    <w:p>
+      <w:pPr>
+        <w:pStyle w:val="Ttulo1"/>
+        <w:numPr>
+          <w:ilvl w:val="0"/>
+          <w:numId w:val="1"/>
+        </w:numPr>
+        <w:rPr>
+          <w:b/>
+          <w:bCs/>
+          <w:color w:val="002060"/>
+        </w:rPr>
+      </w:pPr>
+      <w:bookmarkStart w:id="5" w:name="_Toc106713384"/>
+      <w:r>
+        <w:rPr>
+          <w:b/>
+          <w:bCs/>
+          <w:color w:val="002060"/>
+        </w:rPr>
+        <w:t>EJECUCIÓN DE CASOS DE PRUEBAS.</w:t>
+      </w:r>
+      <w:bookmarkEnd w:id="5"/>
+    </w:p>
+    <w:p/>
+    <w:p/>
+    <w:p/>
+    <w:p/>
+    <w:p/>
+    <w:p/>
+    <w:p/>
+    <w:p/>
     <w:sectPr>
-      <w:headerReference w:type="default" r:id="rId7"/>
+      <w:headerReference w:type="default" r:id="rId9"/>
       <w:pgSz w:w="12240" w:h="15840"/>
       <w:pgMar w:top="1417" w:right="1701" w:bottom="1417" w:left="1701" w:header="708" w:footer="708" w:gutter="0"/>
       <w:cols w:space="708"/>
@@ -303,6 +1404,103 @@
     </w:r>
   </w:p>
 </w:hdr>
+</file>
+
+<file path=word/numbering.xml><?xml version="1.0" encoding="utf-8"?>
+<w:numbering xmlns:wpc="http://schemas.microsoft.com/office/word/2010/wordprocessingCanvas" xmlns:cx="http://schemas.microsoft.com/office/drawing/2014/chartex" xmlns:cx1="http://schemas.microsoft.com/office/drawing/2015/9/8/chartex" xmlns:cx2="http://schemas.microsoft.com/office/drawing/2015/10/21/chartex" xmlns:cx3="http://schemas.microsoft.com/office/drawing/2016/5/9/chartex" xmlns:cx4="http://schemas.microsoft.com/office/drawing/2016/5/10/chartex" xmlns:cx5="http://schemas.microsoft.com/office/drawing/2016/5/11/chartex" xmlns:cx6="http://schemas.microsoft.com/office/drawing/2016/5/12/chartex" xmlns:cx7="http://schemas.microsoft.com/office/drawing/2016/5/13/chartex" xmlns:cx8="http://schemas.microsoft.com/office/drawing/2016/5/14/chartex" xmlns:mc="http://schemas.openxmlformats.org/markup-compatibility/2006" xmlns:aink="http://schemas.microsoft.com/office/drawing/2016/ink" xmlns:am3d="http://schemas.microsoft.com/office/drawing/2017/model3d" xmlns:o="urn:schemas-microsoft-com:office:office" xmlns:oel="http://schemas.microsoft.com/office/2019/extlst" xmlns:r="http://schemas.openxmlformats.org/officeDocument/2006/relationships" xmlns:m="http://schemas.openxmlformats.org/officeDocument/2006/math" xmlns:v="urn:schemas-microsoft-com:vml" xmlns:wp14="http://schemas.microsoft.com/office/word/2010/wordprocessingDrawing" xmlns:wp="http://schemas.openxmlformats.org/drawingml/2006/wordprocessingDrawing" xmlns:w10="urn:schemas-microsoft-com:office:word" xmlns:w="http://schemas.openxmlformats.org/wordprocessingml/2006/main" xmlns:w14="http://schemas.microsoft.com/office/word/2010/wordml" xmlns:w15="http://schemas.microsoft.com/office/word/2012/wordml" xmlns:w16cex="http://schemas.microsoft.com/office/word/2018/wordml/cex" xmlns:w16cid="http://schemas.microsoft.com/office/word/2016/wordml/cid" xmlns:w16="http://schemas.microsoft.com/office/word/2018/wordml" xmlns:w16sdtdh="http://schemas.microsoft.com/office/word/2020/wordml/sdtdatahash" xmlns:w16se="http://schemas.microsoft.com/office/word/2015/wordml/symex" xmlns:wpg="http://schemas.microsoft.com/office/word/2010/wordprocessingGroup" xmlns:wpi="http://schemas.microsoft.com/office/word/2010/wordprocessingInk" xmlns:wne="http://schemas.microsoft.com/office/word/2006/wordml" xmlns:wps="http://schemas.microsoft.com/office/word/2010/wordprocessingShape" mc:Ignorable="w14 w15 w16se w16cid w16 w16cex w16sdtdh wp14">
+  <w:abstractNum w:abstractNumId="0" w15:restartNumberingAfterBreak="0">
+    <w:nsid w:val="6B624C3A"/>
+    <w:multiLevelType w:val="hybridMultilevel"/>
+    <w:tmpl w:val="D0804D32"/>
+    <w:lvl w:ilvl="0" w:tplc="EEC0D11C">
+      <w:start w:val="1"/>
+      <w:numFmt w:val="decimal"/>
+      <w:lvlText w:val="%1."/>
+      <w:lvlJc w:val="left"/>
+      <w:pPr>
+        <w:ind w:left="720" w:hanging="360"/>
+      </w:pPr>
+      <w:rPr>
+        <w:rFonts w:hint="default"/>
+      </w:rPr>
+    </w:lvl>
+    <w:lvl w:ilvl="1" w:tplc="240A0019" w:tentative="1">
+      <w:start w:val="1"/>
+      <w:numFmt w:val="lowerLetter"/>
+      <w:lvlText w:val="%2."/>
+      <w:lvlJc w:val="left"/>
+      <w:pPr>
+        <w:ind w:left="1440" w:hanging="360"/>
+      </w:pPr>
+    </w:lvl>
+    <w:lvl w:ilvl="2" w:tplc="240A001B" w:tentative="1">
+      <w:start w:val="1"/>
+      <w:numFmt w:val="lowerRoman"/>
+      <w:lvlText w:val="%3."/>
+      <w:lvlJc w:val="right"/>
+      <w:pPr>
+        <w:ind w:left="2160" w:hanging="180"/>
+      </w:pPr>
+    </w:lvl>
+    <w:lvl w:ilvl="3" w:tplc="240A000F" w:tentative="1">
+      <w:start w:val="1"/>
+      <w:numFmt w:val="decimal"/>
+      <w:lvlText w:val="%4."/>
+      <w:lvlJc w:val="left"/>
+      <w:pPr>
+        <w:ind w:left="2880" w:hanging="360"/>
+      </w:pPr>
+    </w:lvl>
+    <w:lvl w:ilvl="4" w:tplc="240A0019" w:tentative="1">
+      <w:start w:val="1"/>
+      <w:numFmt w:val="lowerLetter"/>
+      <w:lvlText w:val="%5."/>
+      <w:lvlJc w:val="left"/>
+      <w:pPr>
+        <w:ind w:left="3600" w:hanging="360"/>
+      </w:pPr>
+    </w:lvl>
+    <w:lvl w:ilvl="5" w:tplc="240A001B" w:tentative="1">
+      <w:start w:val="1"/>
+      <w:numFmt w:val="lowerRoman"/>
+      <w:lvlText w:val="%6."/>
+      <w:lvlJc w:val="right"/>
+      <w:pPr>
+        <w:ind w:left="4320" w:hanging="180"/>
+      </w:pPr>
+    </w:lvl>
+    <w:lvl w:ilvl="6" w:tplc="240A000F" w:tentative="1">
+      <w:start w:val="1"/>
+      <w:numFmt w:val="decimal"/>
+      <w:lvlText w:val="%7."/>
+      <w:lvlJc w:val="left"/>
+      <w:pPr>
+        <w:ind w:left="5040" w:hanging="360"/>
+      </w:pPr>
+    </w:lvl>
+    <w:lvl w:ilvl="7" w:tplc="240A0019" w:tentative="1">
+      <w:start w:val="1"/>
+      <w:numFmt w:val="lowerLetter"/>
+      <w:lvlText w:val="%8."/>
+      <w:lvlJc w:val="left"/>
+      <w:pPr>
+        <w:ind w:left="5760" w:hanging="360"/>
+      </w:pPr>
+    </w:lvl>
+    <w:lvl w:ilvl="8" w:tplc="240A001B" w:tentative="1">
+      <w:start w:val="1"/>
+      <w:numFmt w:val="lowerRoman"/>
+      <w:lvlText w:val="%9."/>
+      <w:lvlJc w:val="right"/>
+      <w:pPr>
+        <w:ind w:left="6480" w:hanging="180"/>
+      </w:pPr>
+    </w:lvl>
+  </w:abstractNum>
+  <w:num w:numId="1" w16cid:durableId="689720608">
+    <w:abstractNumId w:val="0"/>
+  </w:num>
+</w:numbering>
 </file>
 
 <file path=word/styles.xml><?xml version="1.0" encoding="utf-8"?>
@@ -728,7 +1926,6 @@
   <w:style w:type="character" w:default="1" w:styleId="Fuentedeprrafopredeter">
     <w:name w:val="Default Paragraph Font"/>
     <w:uiPriority w:val="1"/>
-    <w:semiHidden/>
     <w:unhideWhenUsed/>
   </w:style>
   <w:style w:type="table" w:default="1" w:styleId="Tablanormal">
@@ -816,6 +2013,103 @@
     <w:rsid w:val="00A30E27"/>
     <w:pPr>
       <w:spacing w:after="0" w:line="240" w:lineRule="auto"/>
+    </w:pPr>
+  </w:style>
+  <w:style w:type="paragraph" w:styleId="TtuloTDC">
+    <w:name w:val="TOC Heading"/>
+    <w:basedOn w:val="Ttulo1"/>
+    <w:next w:val="Normal"/>
+    <w:uiPriority w:val="39"/>
+    <w:unhideWhenUsed/>
+    <w:qFormat/>
+    <w:rsid w:val="00404533"/>
+    <w:pPr>
+      <w:outlineLvl w:val="9"/>
+    </w:pPr>
+    <w:rPr>
+      <w:lang w:eastAsia="es-CO"/>
+    </w:rPr>
+  </w:style>
+  <w:style w:type="paragraph" w:styleId="TDC2">
+    <w:name w:val="toc 2"/>
+    <w:basedOn w:val="Normal"/>
+    <w:next w:val="Normal"/>
+    <w:autoRedefine/>
+    <w:uiPriority w:val="39"/>
+    <w:unhideWhenUsed/>
+    <w:rsid w:val="00404533"/>
+    <w:pPr>
+      <w:spacing w:after="100"/>
+      <w:ind w:left="220"/>
+    </w:pPr>
+    <w:rPr>
+      <w:rFonts w:eastAsiaTheme="minorEastAsia" w:cs="Times New Roman"/>
+      <w:lang w:eastAsia="es-CO"/>
+    </w:rPr>
+  </w:style>
+  <w:style w:type="paragraph" w:styleId="TDC1">
+    <w:name w:val="toc 1"/>
+    <w:basedOn w:val="Normal"/>
+    <w:next w:val="Normal"/>
+    <w:autoRedefine/>
+    <w:uiPriority w:val="39"/>
+    <w:unhideWhenUsed/>
+    <w:rsid w:val="00404533"/>
+    <w:pPr>
+      <w:spacing w:after="100"/>
+    </w:pPr>
+    <w:rPr>
+      <w:rFonts w:eastAsiaTheme="minorEastAsia" w:cs="Times New Roman"/>
+      <w:lang w:eastAsia="es-CO"/>
+    </w:rPr>
+  </w:style>
+  <w:style w:type="paragraph" w:styleId="TDC3">
+    <w:name w:val="toc 3"/>
+    <w:basedOn w:val="Normal"/>
+    <w:next w:val="Normal"/>
+    <w:autoRedefine/>
+    <w:uiPriority w:val="39"/>
+    <w:unhideWhenUsed/>
+    <w:rsid w:val="00404533"/>
+    <w:pPr>
+      <w:spacing w:after="100"/>
+      <w:ind w:left="440"/>
+    </w:pPr>
+    <w:rPr>
+      <w:rFonts w:eastAsiaTheme="minorEastAsia" w:cs="Times New Roman"/>
+      <w:lang w:eastAsia="es-CO"/>
+    </w:rPr>
+  </w:style>
+  <w:style w:type="character" w:styleId="Textodelmarcadordeposicin">
+    <w:name w:val="Placeholder Text"/>
+    <w:basedOn w:val="Fuentedeprrafopredeter"/>
+    <w:uiPriority w:val="99"/>
+    <w:semiHidden/>
+    <w:rsid w:val="00404533"/>
+    <w:rPr>
+      <w:color w:val="808080"/>
+    </w:rPr>
+  </w:style>
+  <w:style w:type="character" w:styleId="Hipervnculo">
+    <w:name w:val="Hyperlink"/>
+    <w:basedOn w:val="Fuentedeprrafopredeter"/>
+    <w:uiPriority w:val="99"/>
+    <w:unhideWhenUsed/>
+    <w:rsid w:val="00E76AC7"/>
+    <w:rPr>
+      <w:color w:val="0563C1" w:themeColor="hyperlink"/>
+      <w:u w:val="single"/>
+    </w:rPr>
+  </w:style>
+  <w:style w:type="paragraph" w:styleId="Prrafodelista">
+    <w:name w:val="List Paragraph"/>
+    <w:basedOn w:val="Normal"/>
+    <w:uiPriority w:val="34"/>
+    <w:qFormat/>
+    <w:rsid w:val="00E76AC7"/>
+    <w:pPr>
+      <w:ind w:left="720"/>
+      <w:contextualSpacing/>
     </w:pPr>
   </w:style>
 </w:styles>
@@ -1114,4 +2408,16 @@
     </a:ext>
   </a:extLst>
 </a:theme>
+</file>
+
+<file path=customXml/item1.xml><?xml version="1.0" encoding="utf-8"?>
+<b:Sources xmlns:b="http://schemas.openxmlformats.org/officeDocument/2006/bibliography" xmlns="http://schemas.openxmlformats.org/officeDocument/2006/bibliography" SelectedStyle="\APASixthEditionOfficeOnline.xsl" StyleName="APA" Version="6"/>
+</file>
+
+<file path=customXml/itemProps1.xml><?xml version="1.0" encoding="utf-8"?>
+<ds:datastoreItem xmlns:ds="http://schemas.openxmlformats.org/officeDocument/2006/customXml" ds:itemID="{4F938B90-030E-44F0-8999-E7F1303EA0D5}">
+  <ds:schemaRefs>
+    <ds:schemaRef ds:uri="http://schemas.openxmlformats.org/officeDocument/2006/bibliography"/>
+  </ds:schemaRefs>
+</ds:datastoreItem>
 </file>
</xml_diff>

<commit_message>
Aporte sección Definició del alcance funcional por Mario Garcia
</commit_message>
<xml_diff>
--- a/Documento final.docx
+++ b/Documento final.docx
@@ -927,22 +927,7 @@
         <w:jc w:val="center"/>
       </w:pPr>
     </w:p>
-    <w:p>
-      <w:pPr>
-        <w:jc w:val="center"/>
-      </w:pPr>
-    </w:p>
-    <w:p/>
-    <w:p>
-      <w:pPr>
-        <w:jc w:val="center"/>
-      </w:pPr>
-    </w:p>
-    <w:p>
-      <w:pPr>
-        <w:jc w:val="center"/>
-      </w:pPr>
-    </w:p>
+    <w:p/>
     <w:p>
       <w:pPr>
         <w:pStyle w:val="Ttulo1"/>
@@ -963,6 +948,7 @@
           <w:bCs/>
           <w:color w:val="002060"/>
         </w:rPr>
+        <w:lastRenderedPageBreak/>
         <w:t xml:space="preserve">DEFINICIÓN </w:t>
       </w:r>
       <w:r>
@@ -992,6 +978,611 @@
       <w:bookmarkEnd w:id="0"/>
     </w:p>
     <w:p/>
+    <w:p>
+      <w:pPr>
+        <w:pStyle w:val="Prrafodelista"/>
+        <w:spacing w:line="240" w:lineRule="auto"/>
+        <w:ind w:left="360"/>
+        <w:jc w:val="both"/>
+        <w:rPr>
+          <w:rFonts w:ascii="Arial Narrow" w:hAnsi="Arial Narrow"/>
+          <w:sz w:val="24"/>
+          <w:szCs w:val="24"/>
+        </w:rPr>
+      </w:pPr>
+      <w:r>
+        <w:rPr>
+          <w:rFonts w:ascii="Arial Narrow" w:hAnsi="Arial Narrow"/>
+          <w:sz w:val="24"/>
+          <w:szCs w:val="24"/>
+        </w:rPr>
+        <w:t xml:space="preserve">A partir de la historia de usuario 1 debemos identificar </w:t>
+      </w:r>
+      <w:r>
+        <w:rPr>
+          <w:rFonts w:ascii="Arial Narrow" w:hAnsi="Arial Narrow"/>
+          <w:sz w:val="24"/>
+          <w:szCs w:val="24"/>
+        </w:rPr>
+        <w:t>qué</w:t>
+      </w:r>
+      <w:r>
+        <w:rPr>
+          <w:rFonts w:ascii="Arial Narrow" w:hAnsi="Arial Narrow"/>
+          <w:sz w:val="24"/>
+          <w:szCs w:val="24"/>
+        </w:rPr>
+        <w:t xml:space="preserve"> es lo que se desea probar, en este caso realizar una nueva o publicación en el blog teniendo en cuenta una serie de criterios de aceptación como:</w:t>
+      </w:r>
+    </w:p>
+    <w:p>
+      <w:pPr>
+        <w:pStyle w:val="Prrafodelista"/>
+        <w:spacing w:line="240" w:lineRule="auto"/>
+        <w:jc w:val="both"/>
+        <w:rPr>
+          <w:rFonts w:ascii="Arial Narrow" w:hAnsi="Arial Narrow"/>
+          <w:sz w:val="24"/>
+          <w:szCs w:val="24"/>
+        </w:rPr>
+      </w:pPr>
+    </w:p>
+    <w:p>
+      <w:pPr>
+        <w:pStyle w:val="Prrafodelista"/>
+        <w:numPr>
+          <w:ilvl w:val="0"/>
+          <w:numId w:val="3"/>
+        </w:numPr>
+        <w:spacing w:line="276" w:lineRule="auto"/>
+        <w:jc w:val="both"/>
+        <w:rPr>
+          <w:rFonts w:ascii="Arial Narrow" w:hAnsi="Arial Narrow"/>
+          <w:b/>
+          <w:bCs/>
+          <w:sz w:val="24"/>
+          <w:szCs w:val="24"/>
+        </w:rPr>
+      </w:pPr>
+      <w:bookmarkStart w:id="1" w:name="_Hlk106320562"/>
+      <w:r>
+        <w:rPr>
+          <w:rFonts w:ascii="Arial Narrow" w:hAnsi="Arial Narrow"/>
+          <w:b/>
+          <w:bCs/>
+          <w:sz w:val="24"/>
+          <w:szCs w:val="24"/>
+        </w:rPr>
+        <w:t>Public</w:t>
+      </w:r>
+      <w:r>
+        <w:rPr>
+          <w:rFonts w:ascii="Arial Narrow" w:hAnsi="Arial Narrow"/>
+          <w:b/>
+          <w:bCs/>
+          <w:sz w:val="24"/>
+          <w:szCs w:val="24"/>
+        </w:rPr>
+        <w:t xml:space="preserve">ar </w:t>
+      </w:r>
+      <w:r>
+        <w:rPr>
+          <w:rFonts w:ascii="Arial Narrow" w:hAnsi="Arial Narrow"/>
+          <w:b/>
+          <w:bCs/>
+          <w:sz w:val="24"/>
+          <w:szCs w:val="24"/>
+        </w:rPr>
+        <w:t>contenido multimedia</w:t>
+      </w:r>
+      <w:r>
+        <w:rPr>
+          <w:rFonts w:ascii="Arial Narrow" w:hAnsi="Arial Narrow"/>
+          <w:b/>
+          <w:bCs/>
+          <w:sz w:val="24"/>
+          <w:szCs w:val="24"/>
+        </w:rPr>
+        <w:t xml:space="preserve"> en la entrada o publicación del Blog</w:t>
+      </w:r>
+      <w:bookmarkEnd w:id="1"/>
+      <w:r>
+        <w:rPr>
+          <w:rFonts w:ascii="Arial Narrow" w:hAnsi="Arial Narrow"/>
+          <w:b/>
+          <w:bCs/>
+          <w:sz w:val="24"/>
+          <w:szCs w:val="24"/>
+        </w:rPr>
+        <w:t>:</w:t>
+      </w:r>
+    </w:p>
+    <w:p>
+      <w:pPr>
+        <w:pStyle w:val="Prrafodelista"/>
+        <w:numPr>
+          <w:ilvl w:val="0"/>
+          <w:numId w:val="2"/>
+        </w:numPr>
+        <w:spacing w:line="276" w:lineRule="auto"/>
+        <w:jc w:val="both"/>
+        <w:rPr>
+          <w:rFonts w:ascii="Arial Narrow" w:hAnsi="Arial Narrow"/>
+          <w:sz w:val="24"/>
+          <w:szCs w:val="24"/>
+        </w:rPr>
+      </w:pPr>
+      <w:r>
+        <w:rPr>
+          <w:rFonts w:ascii="Arial Narrow" w:hAnsi="Arial Narrow"/>
+          <w:sz w:val="24"/>
+          <w:szCs w:val="24"/>
+        </w:rPr>
+        <w:t xml:space="preserve">Garantizar que las extensiones de los archivos de imagen insertados por usuario en la entrada al blog sean </w:t>
+      </w:r>
+      <w:r>
+        <w:rPr>
+          <w:rFonts w:ascii="Arial Narrow" w:hAnsi="Arial Narrow"/>
+          <w:b/>
+          <w:bCs/>
+          <w:sz w:val="24"/>
+          <w:szCs w:val="24"/>
+        </w:rPr>
+        <w:t>.JPEG</w:t>
+      </w:r>
+      <w:r>
+        <w:rPr>
+          <w:rFonts w:ascii="Arial Narrow" w:hAnsi="Arial Narrow"/>
+          <w:sz w:val="24"/>
+          <w:szCs w:val="24"/>
+        </w:rPr>
+        <w:t xml:space="preserve">, </w:t>
+      </w:r>
+      <w:r>
+        <w:rPr>
+          <w:rFonts w:ascii="Arial Narrow" w:hAnsi="Arial Narrow"/>
+          <w:b/>
+          <w:bCs/>
+          <w:sz w:val="24"/>
+          <w:szCs w:val="24"/>
+        </w:rPr>
+        <w:t>.GIF</w:t>
+      </w:r>
+      <w:r>
+        <w:rPr>
+          <w:rFonts w:ascii="Arial Narrow" w:hAnsi="Arial Narrow"/>
+          <w:sz w:val="24"/>
+          <w:szCs w:val="24"/>
+        </w:rPr>
+        <w:t xml:space="preserve"> o </w:t>
+      </w:r>
+      <w:r>
+        <w:rPr>
+          <w:rFonts w:ascii="Arial Narrow" w:hAnsi="Arial Narrow"/>
+          <w:b/>
+          <w:bCs/>
+          <w:sz w:val="24"/>
+          <w:szCs w:val="24"/>
+        </w:rPr>
+        <w:t>.PNG</w:t>
+      </w:r>
+      <w:r>
+        <w:rPr>
+          <w:rFonts w:ascii="Arial Narrow" w:hAnsi="Arial Narrow"/>
+          <w:sz w:val="24"/>
+          <w:szCs w:val="24"/>
+        </w:rPr>
+        <w:t xml:space="preserve"> y puedan ser cargados desde su computadora o ingresando la URL de la imagen con una restricción de tamaño de subida de máximo de 2Mb y que el total de imágenes insertadas no supere las 8 imágenes por entrada.</w:t>
+      </w:r>
+    </w:p>
+    <w:p>
+      <w:pPr>
+        <w:pStyle w:val="Prrafodelista"/>
+        <w:spacing w:line="276" w:lineRule="auto"/>
+        <w:ind w:left="1440"/>
+        <w:jc w:val="both"/>
+        <w:rPr>
+          <w:rFonts w:ascii="Arial Narrow" w:hAnsi="Arial Narrow"/>
+          <w:sz w:val="24"/>
+          <w:szCs w:val="24"/>
+        </w:rPr>
+      </w:pPr>
+    </w:p>
+    <w:p>
+      <w:pPr>
+        <w:pStyle w:val="Prrafodelista"/>
+        <w:numPr>
+          <w:ilvl w:val="0"/>
+          <w:numId w:val="2"/>
+        </w:numPr>
+        <w:spacing w:line="276" w:lineRule="auto"/>
+        <w:jc w:val="both"/>
+        <w:rPr>
+          <w:rFonts w:ascii="Arial Narrow" w:hAnsi="Arial Narrow"/>
+          <w:sz w:val="24"/>
+          <w:szCs w:val="24"/>
+        </w:rPr>
+      </w:pPr>
+      <w:r>
+        <w:rPr>
+          <w:rFonts w:ascii="Arial Narrow" w:hAnsi="Arial Narrow"/>
+          <w:sz w:val="24"/>
+          <w:szCs w:val="24"/>
+        </w:rPr>
+        <w:t xml:space="preserve">Garantizar que los tipos de extensión de los archivos de video insertados por usuario en la entrada al blog sean de tipo </w:t>
+      </w:r>
+      <w:r>
+        <w:rPr>
+          <w:rFonts w:ascii="Arial Narrow" w:hAnsi="Arial Narrow"/>
+          <w:b/>
+          <w:bCs/>
+          <w:sz w:val="24"/>
+          <w:szCs w:val="24"/>
+        </w:rPr>
+        <w:t>.mov</w:t>
+      </w:r>
+      <w:r>
+        <w:rPr>
+          <w:rFonts w:ascii="Arial Narrow" w:hAnsi="Arial Narrow"/>
+          <w:sz w:val="24"/>
+          <w:szCs w:val="24"/>
+        </w:rPr>
+        <w:t xml:space="preserve"> o </w:t>
+      </w:r>
+      <w:r>
+        <w:rPr>
+          <w:rFonts w:ascii="Arial Narrow" w:hAnsi="Arial Narrow"/>
+          <w:b/>
+          <w:bCs/>
+          <w:sz w:val="24"/>
+          <w:szCs w:val="24"/>
+        </w:rPr>
+        <w:t>.mp4</w:t>
+      </w:r>
+      <w:r>
+        <w:rPr>
+          <w:rFonts w:ascii="Arial Narrow" w:hAnsi="Arial Narrow"/>
+          <w:sz w:val="24"/>
+          <w:szCs w:val="24"/>
+        </w:rPr>
+        <w:t xml:space="preserve"> y puedan ser cargados desde su computadora o ingresando la URL del video generada en la plataforma de YouTube.</w:t>
+      </w:r>
+    </w:p>
+    <w:p>
+      <w:pPr>
+        <w:pStyle w:val="Prrafodelista"/>
+        <w:spacing w:line="276" w:lineRule="auto"/>
+        <w:ind w:left="1440"/>
+        <w:jc w:val="both"/>
+        <w:rPr>
+          <w:rFonts w:ascii="Arial Narrow" w:hAnsi="Arial Narrow"/>
+          <w:sz w:val="24"/>
+          <w:szCs w:val="24"/>
+        </w:rPr>
+      </w:pPr>
+    </w:p>
+    <w:p>
+      <w:pPr>
+        <w:pStyle w:val="Prrafodelista"/>
+        <w:numPr>
+          <w:ilvl w:val="0"/>
+          <w:numId w:val="3"/>
+        </w:numPr>
+        <w:spacing w:line="276" w:lineRule="auto"/>
+        <w:jc w:val="both"/>
+        <w:rPr>
+          <w:rFonts w:ascii="Arial Narrow" w:hAnsi="Arial Narrow"/>
+          <w:b/>
+          <w:bCs/>
+          <w:sz w:val="24"/>
+          <w:szCs w:val="24"/>
+        </w:rPr>
+      </w:pPr>
+      <w:r>
+        <w:rPr>
+          <w:rFonts w:ascii="Arial Narrow" w:hAnsi="Arial Narrow"/>
+          <w:b/>
+          <w:bCs/>
+          <w:sz w:val="24"/>
+          <w:szCs w:val="24"/>
+        </w:rPr>
+        <w:t xml:space="preserve">Estructurar </w:t>
+      </w:r>
+      <w:r>
+        <w:rPr>
+          <w:rFonts w:ascii="Arial Narrow" w:hAnsi="Arial Narrow"/>
+          <w:b/>
+          <w:bCs/>
+          <w:sz w:val="24"/>
+          <w:szCs w:val="24"/>
+        </w:rPr>
+        <w:t>Contenido de texto de la entrada</w:t>
+      </w:r>
+      <w:r>
+        <w:rPr>
+          <w:rFonts w:ascii="Arial Narrow" w:hAnsi="Arial Narrow"/>
+          <w:b/>
+          <w:bCs/>
+          <w:sz w:val="24"/>
+          <w:szCs w:val="24"/>
+        </w:rPr>
+        <w:t xml:space="preserve"> o la publicación del Blog</w:t>
+      </w:r>
+      <w:r>
+        <w:rPr>
+          <w:rFonts w:ascii="Arial Narrow" w:hAnsi="Arial Narrow"/>
+          <w:b/>
+          <w:bCs/>
+          <w:sz w:val="24"/>
+          <w:szCs w:val="24"/>
+        </w:rPr>
+        <w:t>:</w:t>
+      </w:r>
+    </w:p>
+    <w:p>
+      <w:pPr>
+        <w:pStyle w:val="Prrafodelista"/>
+        <w:numPr>
+          <w:ilvl w:val="0"/>
+          <w:numId w:val="2"/>
+        </w:numPr>
+        <w:spacing w:line="240" w:lineRule="auto"/>
+        <w:jc w:val="both"/>
+        <w:rPr>
+          <w:rFonts w:ascii="Arial Narrow" w:hAnsi="Arial Narrow"/>
+          <w:sz w:val="24"/>
+          <w:szCs w:val="24"/>
+        </w:rPr>
+      </w:pPr>
+      <w:r>
+        <w:rPr>
+          <w:rFonts w:ascii="Arial Narrow" w:hAnsi="Arial Narrow"/>
+          <w:sz w:val="24"/>
+          <w:szCs w:val="24"/>
+        </w:rPr>
+        <w:t>Garantizar que el texto de la entrada o publicación sea de tipo enriquecido, es decir, que permita la inserción de enlaces web, edición del formato, estilo y estructura del texto.</w:t>
+      </w:r>
+    </w:p>
+    <w:p>
+      <w:pPr>
+        <w:pStyle w:val="Prrafodelista"/>
+        <w:numPr>
+          <w:ilvl w:val="0"/>
+          <w:numId w:val="3"/>
+        </w:numPr>
+        <w:spacing w:line="240" w:lineRule="auto"/>
+        <w:jc w:val="both"/>
+        <w:rPr>
+          <w:rFonts w:ascii="Arial Narrow" w:hAnsi="Arial Narrow"/>
+          <w:b/>
+          <w:bCs/>
+          <w:sz w:val="24"/>
+          <w:szCs w:val="24"/>
+        </w:rPr>
+      </w:pPr>
+      <w:bookmarkStart w:id="2" w:name="_Hlk106321333"/>
+      <w:r>
+        <w:rPr>
+          <w:rFonts w:ascii="Arial Narrow" w:hAnsi="Arial Narrow"/>
+          <w:b/>
+          <w:bCs/>
+          <w:sz w:val="24"/>
+          <w:szCs w:val="24"/>
+        </w:rPr>
+        <w:t>Compartir la entrada en redes sociales:</w:t>
+      </w:r>
+    </w:p>
+    <w:bookmarkEnd w:id="2"/>
+    <w:p>
+      <w:pPr>
+        <w:pStyle w:val="Prrafodelista"/>
+        <w:numPr>
+          <w:ilvl w:val="0"/>
+          <w:numId w:val="2"/>
+        </w:numPr>
+        <w:spacing w:line="240" w:lineRule="auto"/>
+        <w:jc w:val="both"/>
+        <w:rPr>
+          <w:rFonts w:ascii="Arial Narrow" w:hAnsi="Arial Narrow"/>
+          <w:sz w:val="24"/>
+          <w:szCs w:val="24"/>
+        </w:rPr>
+      </w:pPr>
+      <w:r>
+        <w:rPr>
+          <w:rFonts w:ascii="Arial Narrow" w:hAnsi="Arial Narrow"/>
+          <w:sz w:val="24"/>
+          <w:szCs w:val="24"/>
+        </w:rPr>
+        <w:t xml:space="preserve">Garantizar que la </w:t>
+      </w:r>
+      <w:r>
+        <w:rPr>
+          <w:rFonts w:ascii="Arial Narrow" w:hAnsi="Arial Narrow"/>
+          <w:sz w:val="24"/>
+          <w:szCs w:val="24"/>
+        </w:rPr>
+        <w:t xml:space="preserve">nueva </w:t>
+      </w:r>
+      <w:r>
+        <w:rPr>
+          <w:rFonts w:ascii="Arial Narrow" w:hAnsi="Arial Narrow"/>
+          <w:sz w:val="24"/>
+          <w:szCs w:val="24"/>
+        </w:rPr>
+        <w:t>entrada o publicación del blog pueda ser compartida en las redes sociales que estén asociadas al usuario como Facebook, Twitter, Instagram y LinkedIn.</w:t>
+      </w:r>
+    </w:p>
+    <w:p>
+      <w:pPr>
+        <w:pStyle w:val="Prrafodelista"/>
+        <w:numPr>
+          <w:ilvl w:val="0"/>
+          <w:numId w:val="3"/>
+        </w:numPr>
+        <w:spacing w:line="240" w:lineRule="auto"/>
+        <w:jc w:val="both"/>
+        <w:rPr>
+          <w:rFonts w:ascii="Arial Narrow" w:hAnsi="Arial Narrow"/>
+          <w:b/>
+          <w:bCs/>
+          <w:sz w:val="24"/>
+          <w:szCs w:val="24"/>
+        </w:rPr>
+      </w:pPr>
+      <w:r>
+        <w:rPr>
+          <w:rFonts w:ascii="Arial Narrow" w:hAnsi="Arial Narrow"/>
+          <w:b/>
+          <w:bCs/>
+          <w:sz w:val="24"/>
+          <w:szCs w:val="24"/>
+        </w:rPr>
+        <w:t>Imprimir el contenido de la entrada o publicación del blog:</w:t>
+      </w:r>
+    </w:p>
+    <w:p>
+      <w:pPr>
+        <w:pStyle w:val="Prrafodelista"/>
+        <w:numPr>
+          <w:ilvl w:val="0"/>
+          <w:numId w:val="2"/>
+        </w:numPr>
+        <w:spacing w:line="240" w:lineRule="auto"/>
+        <w:jc w:val="both"/>
+        <w:rPr>
+          <w:rFonts w:ascii="Arial Narrow" w:hAnsi="Arial Narrow"/>
+          <w:sz w:val="24"/>
+          <w:szCs w:val="24"/>
+        </w:rPr>
+      </w:pPr>
+      <w:r>
+        <w:rPr>
+          <w:rFonts w:ascii="Arial Narrow" w:hAnsi="Arial Narrow"/>
+          <w:sz w:val="24"/>
+          <w:szCs w:val="24"/>
+        </w:rPr>
+        <w:t>Garantizar que el contenido de la nueva o publicación pueda imprimirse a través de un plugin disponible en la plataforma o desde el mismo navegador.</w:t>
+      </w:r>
+    </w:p>
+    <w:p>
+      <w:pPr>
+        <w:pStyle w:val="Prrafodelista"/>
+        <w:numPr>
+          <w:ilvl w:val="0"/>
+          <w:numId w:val="3"/>
+        </w:numPr>
+        <w:spacing w:line="240" w:lineRule="auto"/>
+        <w:jc w:val="both"/>
+        <w:rPr>
+          <w:rFonts w:ascii="Arial Narrow" w:hAnsi="Arial Narrow"/>
+          <w:b/>
+          <w:bCs/>
+          <w:sz w:val="24"/>
+          <w:szCs w:val="24"/>
+        </w:rPr>
+      </w:pPr>
+      <w:bookmarkStart w:id="3" w:name="_Hlk106321879"/>
+      <w:r>
+        <w:rPr>
+          <w:rFonts w:ascii="Arial Narrow" w:hAnsi="Arial Narrow"/>
+          <w:b/>
+          <w:bCs/>
+          <w:sz w:val="24"/>
+          <w:szCs w:val="24"/>
+        </w:rPr>
+        <w:t>Enviar el contenido de la entrada o publicación del blog:</w:t>
+      </w:r>
+    </w:p>
+    <w:bookmarkEnd w:id="3"/>
+    <w:p>
+      <w:pPr>
+        <w:pStyle w:val="Prrafodelista"/>
+        <w:numPr>
+          <w:ilvl w:val="0"/>
+          <w:numId w:val="2"/>
+        </w:numPr>
+        <w:spacing w:line="240" w:lineRule="auto"/>
+        <w:jc w:val="both"/>
+        <w:rPr>
+          <w:rFonts w:ascii="Arial Narrow" w:hAnsi="Arial Narrow"/>
+          <w:sz w:val="24"/>
+          <w:szCs w:val="24"/>
+        </w:rPr>
+      </w:pPr>
+      <w:r>
+        <w:rPr>
+          <w:rFonts w:ascii="Arial Narrow" w:hAnsi="Arial Narrow"/>
+          <w:sz w:val="24"/>
+          <w:szCs w:val="24"/>
+        </w:rPr>
+        <w:t>Garantizar que el contenido de l</w:t>
+      </w:r>
+      <w:r>
+        <w:rPr>
+          <w:rFonts w:ascii="Arial Narrow" w:hAnsi="Arial Narrow"/>
+          <w:sz w:val="24"/>
+          <w:szCs w:val="24"/>
+        </w:rPr>
+        <w:t>a</w:t>
+      </w:r>
+      <w:r>
+        <w:rPr>
+          <w:rFonts w:ascii="Arial Narrow" w:hAnsi="Arial Narrow"/>
+          <w:sz w:val="24"/>
+          <w:szCs w:val="24"/>
+        </w:rPr>
+        <w:t xml:space="preserve"> nueva</w:t>
+      </w:r>
+      <w:r>
+        <w:rPr>
+          <w:rFonts w:ascii="Arial Narrow" w:hAnsi="Arial Narrow"/>
+          <w:sz w:val="24"/>
+          <w:szCs w:val="24"/>
+        </w:rPr>
+        <w:t xml:space="preserve"> entrada</w:t>
+      </w:r>
+      <w:r>
+        <w:rPr>
+          <w:rFonts w:ascii="Arial Narrow" w:hAnsi="Arial Narrow"/>
+          <w:sz w:val="24"/>
+          <w:szCs w:val="24"/>
+        </w:rPr>
+        <w:t xml:space="preserve"> o publicación</w:t>
+      </w:r>
+      <w:r>
+        <w:rPr>
+          <w:rFonts w:ascii="Arial Narrow" w:hAnsi="Arial Narrow"/>
+          <w:sz w:val="24"/>
+          <w:szCs w:val="24"/>
+        </w:rPr>
+        <w:t xml:space="preserve"> se debe poder enviar </w:t>
+      </w:r>
+      <w:r>
+        <w:rPr>
+          <w:rFonts w:ascii="Arial Narrow" w:hAnsi="Arial Narrow"/>
+          <w:sz w:val="24"/>
+          <w:szCs w:val="24"/>
+        </w:rPr>
+        <w:t>vía</w:t>
+      </w:r>
+      <w:r>
+        <w:rPr>
+          <w:rFonts w:ascii="Arial Narrow" w:hAnsi="Arial Narrow"/>
+          <w:sz w:val="24"/>
+          <w:szCs w:val="24"/>
+        </w:rPr>
+        <w:t xml:space="preserve"> correo electrónico</w:t>
+      </w:r>
+      <w:r>
+        <w:rPr>
+          <w:rFonts w:ascii="Arial Narrow" w:hAnsi="Arial Narrow"/>
+          <w:sz w:val="24"/>
+          <w:szCs w:val="24"/>
+        </w:rPr>
+        <w:t xml:space="preserve"> a través del cliente de correo electrónico desplegado en la plataforma.</w:t>
+      </w:r>
+    </w:p>
     <w:p/>
     <w:p/>
     <w:p/>
@@ -1032,7 +1623,7 @@
           <w:color w:val="002060"/>
         </w:rPr>
       </w:pPr>
-      <w:bookmarkStart w:id="1" w:name="_Toc106713380"/>
+      <w:bookmarkStart w:id="4" w:name="_Toc106713380"/>
       <w:r>
         <w:rPr>
           <w:b/>
@@ -1049,7 +1640,7 @@
         </w:rPr>
         <w:t>.</w:t>
       </w:r>
-      <w:bookmarkEnd w:id="1"/>
+      <w:bookmarkEnd w:id="4"/>
     </w:p>
     <w:p/>
     <w:p/>
@@ -1092,7 +1683,7 @@
           <w:color w:val="002060"/>
         </w:rPr>
       </w:pPr>
-      <w:bookmarkStart w:id="2" w:name="_Toc106713381"/>
+      <w:bookmarkStart w:id="5" w:name="_Toc106713381"/>
       <w:r>
         <w:rPr>
           <w:b/>
@@ -1101,9 +1692,8 @@
         </w:rPr>
         <w:t>ANÁLISIS DE RIESGOS</w:t>
       </w:r>
-      <w:bookmarkEnd w:id="2"/>
-    </w:p>
-    <w:p/>
+      <w:bookmarkEnd w:id="5"/>
+    </w:p>
     <w:p/>
     <w:p/>
     <w:p/>
@@ -1144,7 +1734,7 @@
           <w:bCs/>
         </w:rPr>
       </w:pPr>
-      <w:bookmarkStart w:id="3" w:name="_Toc106713382"/>
+      <w:bookmarkStart w:id="6" w:name="_Toc106713382"/>
       <w:r>
         <w:rPr>
           <w:b/>
@@ -1152,7 +1742,7 @@
         </w:rPr>
         <w:t>TÉCNICAS DE DISEÑO DE CASOS DE PRUEBA.</w:t>
       </w:r>
-      <w:bookmarkEnd w:id="3"/>
+      <w:bookmarkEnd w:id="6"/>
     </w:p>
     <w:p/>
     <w:p/>
@@ -1194,7 +1784,7 @@
           <w:bCs/>
         </w:rPr>
       </w:pPr>
-      <w:bookmarkStart w:id="4" w:name="_Toc106713383"/>
+      <w:bookmarkStart w:id="7" w:name="_Toc106713383"/>
       <w:r>
         <w:rPr>
           <w:b/>
@@ -1202,7 +1792,7 @@
         </w:rPr>
         <w:t>DISEÑO CASOS DE PRUEBA.</w:t>
       </w:r>
-      <w:bookmarkEnd w:id="4"/>
+      <w:bookmarkEnd w:id="7"/>
     </w:p>
     <w:p/>
     <w:p/>
@@ -1245,7 +1835,7 @@
           <w:color w:val="002060"/>
         </w:rPr>
       </w:pPr>
-      <w:bookmarkStart w:id="5" w:name="_Toc106713384"/>
+      <w:bookmarkStart w:id="8" w:name="_Toc106713384"/>
       <w:r>
         <w:rPr>
           <w:b/>
@@ -1254,7 +1844,7 @@
         </w:rPr>
         <w:t>EJECUCIÓN DE CASOS DE PRUEBAS.</w:t>
       </w:r>
-      <w:bookmarkEnd w:id="5"/>
+      <w:bookmarkEnd w:id="8"/>
     </w:p>
     <w:p/>
     <w:p/>
@@ -1409,16 +1999,129 @@
 <file path=word/numbering.xml><?xml version="1.0" encoding="utf-8"?>
 <w:numbering xmlns:wpc="http://schemas.microsoft.com/office/word/2010/wordprocessingCanvas" xmlns:cx="http://schemas.microsoft.com/office/drawing/2014/chartex" xmlns:cx1="http://schemas.microsoft.com/office/drawing/2015/9/8/chartex" xmlns:cx2="http://schemas.microsoft.com/office/drawing/2015/10/21/chartex" xmlns:cx3="http://schemas.microsoft.com/office/drawing/2016/5/9/chartex" xmlns:cx4="http://schemas.microsoft.com/office/drawing/2016/5/10/chartex" xmlns:cx5="http://schemas.microsoft.com/office/drawing/2016/5/11/chartex" xmlns:cx6="http://schemas.microsoft.com/office/drawing/2016/5/12/chartex" xmlns:cx7="http://schemas.microsoft.com/office/drawing/2016/5/13/chartex" xmlns:cx8="http://schemas.microsoft.com/office/drawing/2016/5/14/chartex" xmlns:mc="http://schemas.openxmlformats.org/markup-compatibility/2006" xmlns:aink="http://schemas.microsoft.com/office/drawing/2016/ink" xmlns:am3d="http://schemas.microsoft.com/office/drawing/2017/model3d" xmlns:o="urn:schemas-microsoft-com:office:office" xmlns:oel="http://schemas.microsoft.com/office/2019/extlst" xmlns:r="http://schemas.openxmlformats.org/officeDocument/2006/relationships" xmlns:m="http://schemas.openxmlformats.org/officeDocument/2006/math" xmlns:v="urn:schemas-microsoft-com:vml" xmlns:wp14="http://schemas.microsoft.com/office/word/2010/wordprocessingDrawing" xmlns:wp="http://schemas.openxmlformats.org/drawingml/2006/wordprocessingDrawing" xmlns:w10="urn:schemas-microsoft-com:office:word" xmlns:w="http://schemas.openxmlformats.org/wordprocessingml/2006/main" xmlns:w14="http://schemas.microsoft.com/office/word/2010/wordml" xmlns:w15="http://schemas.microsoft.com/office/word/2012/wordml" xmlns:w16cex="http://schemas.microsoft.com/office/word/2018/wordml/cex" xmlns:w16cid="http://schemas.microsoft.com/office/word/2016/wordml/cid" xmlns:w16="http://schemas.microsoft.com/office/word/2018/wordml" xmlns:w16sdtdh="http://schemas.microsoft.com/office/word/2020/wordml/sdtdatahash" xmlns:w16se="http://schemas.microsoft.com/office/word/2015/wordml/symex" xmlns:wpg="http://schemas.microsoft.com/office/word/2010/wordprocessingGroup" xmlns:wpi="http://schemas.microsoft.com/office/word/2010/wordprocessingInk" xmlns:wne="http://schemas.microsoft.com/office/word/2006/wordml" xmlns:wps="http://schemas.microsoft.com/office/word/2010/wordprocessingShape" mc:Ignorable="w14 w15 w16se w16cid w16 w16cex w16sdtdh wp14">
   <w:abstractNum w:abstractNumId="0" w15:restartNumberingAfterBreak="0">
-    <w:nsid w:val="6B624C3A"/>
+    <w:nsid w:val="205050C7"/>
     <w:multiLevelType w:val="hybridMultilevel"/>
-    <w:tmpl w:val="D0804D32"/>
-    <w:lvl w:ilvl="0" w:tplc="EEC0D11C">
+    <w:tmpl w:val="586477A6"/>
+    <w:lvl w:ilvl="0" w:tplc="240A0001">
       <w:start w:val="1"/>
-      <w:numFmt w:val="decimal"/>
+      <w:numFmt w:val="bullet"/>
+      <w:lvlText w:val=""/>
+      <w:lvlJc w:val="left"/>
+      <w:pPr>
+        <w:ind w:left="1080" w:hanging="360"/>
+      </w:pPr>
+      <w:rPr>
+        <w:rFonts w:ascii="Symbol" w:hAnsi="Symbol" w:hint="default"/>
+      </w:rPr>
+    </w:lvl>
+    <w:lvl w:ilvl="1" w:tplc="240A0003" w:tentative="1">
+      <w:start w:val="1"/>
+      <w:numFmt w:val="bullet"/>
+      <w:lvlText w:val="o"/>
+      <w:lvlJc w:val="left"/>
+      <w:pPr>
+        <w:ind w:left="1800" w:hanging="360"/>
+      </w:pPr>
+      <w:rPr>
+        <w:rFonts w:ascii="Courier New" w:hAnsi="Courier New" w:cs="Courier New" w:hint="default"/>
+      </w:rPr>
+    </w:lvl>
+    <w:lvl w:ilvl="2" w:tplc="240A0005" w:tentative="1">
+      <w:start w:val="1"/>
+      <w:numFmt w:val="bullet"/>
+      <w:lvlText w:val=""/>
+      <w:lvlJc w:val="left"/>
+      <w:pPr>
+        <w:ind w:left="2520" w:hanging="360"/>
+      </w:pPr>
+      <w:rPr>
+        <w:rFonts w:ascii="Wingdings" w:hAnsi="Wingdings" w:hint="default"/>
+      </w:rPr>
+    </w:lvl>
+    <w:lvl w:ilvl="3" w:tplc="240A0001" w:tentative="1">
+      <w:start w:val="1"/>
+      <w:numFmt w:val="bullet"/>
+      <w:lvlText w:val=""/>
+      <w:lvlJc w:val="left"/>
+      <w:pPr>
+        <w:ind w:left="3240" w:hanging="360"/>
+      </w:pPr>
+      <w:rPr>
+        <w:rFonts w:ascii="Symbol" w:hAnsi="Symbol" w:hint="default"/>
+      </w:rPr>
+    </w:lvl>
+    <w:lvl w:ilvl="4" w:tplc="240A0003" w:tentative="1">
+      <w:start w:val="1"/>
+      <w:numFmt w:val="bullet"/>
+      <w:lvlText w:val="o"/>
+      <w:lvlJc w:val="left"/>
+      <w:pPr>
+        <w:ind w:left="3960" w:hanging="360"/>
+      </w:pPr>
+      <w:rPr>
+        <w:rFonts w:ascii="Courier New" w:hAnsi="Courier New" w:cs="Courier New" w:hint="default"/>
+      </w:rPr>
+    </w:lvl>
+    <w:lvl w:ilvl="5" w:tplc="240A0005" w:tentative="1">
+      <w:start w:val="1"/>
+      <w:numFmt w:val="bullet"/>
+      <w:lvlText w:val=""/>
+      <w:lvlJc w:val="left"/>
+      <w:pPr>
+        <w:ind w:left="4680" w:hanging="360"/>
+      </w:pPr>
+      <w:rPr>
+        <w:rFonts w:ascii="Wingdings" w:hAnsi="Wingdings" w:hint="default"/>
+      </w:rPr>
+    </w:lvl>
+    <w:lvl w:ilvl="6" w:tplc="240A0001" w:tentative="1">
+      <w:start w:val="1"/>
+      <w:numFmt w:val="bullet"/>
+      <w:lvlText w:val=""/>
+      <w:lvlJc w:val="left"/>
+      <w:pPr>
+        <w:ind w:left="5400" w:hanging="360"/>
+      </w:pPr>
+      <w:rPr>
+        <w:rFonts w:ascii="Symbol" w:hAnsi="Symbol" w:hint="default"/>
+      </w:rPr>
+    </w:lvl>
+    <w:lvl w:ilvl="7" w:tplc="240A0003" w:tentative="1">
+      <w:start w:val="1"/>
+      <w:numFmt w:val="bullet"/>
+      <w:lvlText w:val="o"/>
+      <w:lvlJc w:val="left"/>
+      <w:pPr>
+        <w:ind w:left="6120" w:hanging="360"/>
+      </w:pPr>
+      <w:rPr>
+        <w:rFonts w:ascii="Courier New" w:hAnsi="Courier New" w:cs="Courier New" w:hint="default"/>
+      </w:rPr>
+    </w:lvl>
+    <w:lvl w:ilvl="8" w:tplc="240A0005" w:tentative="1">
+      <w:start w:val="1"/>
+      <w:numFmt w:val="bullet"/>
+      <w:lvlText w:val=""/>
+      <w:lvlJc w:val="left"/>
+      <w:pPr>
+        <w:ind w:left="6840" w:hanging="360"/>
+      </w:pPr>
+      <w:rPr>
+        <w:rFonts w:ascii="Wingdings" w:hAnsi="Wingdings" w:hint="default"/>
+      </w:rPr>
+    </w:lvl>
+  </w:abstractNum>
+  <w:abstractNum w:abstractNumId="1" w15:restartNumberingAfterBreak="0">
+    <w:nsid w:val="3D133979"/>
+    <w:multiLevelType w:val="hybridMultilevel"/>
+    <w:tmpl w:val="9F086644"/>
+    <w:lvl w:ilvl="0" w:tplc="BFC6C5F4">
+      <w:start w:val="1"/>
+      <w:numFmt w:val="lowerLetter"/>
       <w:lvlText w:val="%1."/>
       <w:lvlJc w:val="left"/>
       <w:pPr>
-        <w:ind w:left="720" w:hanging="360"/>
+        <w:ind w:left="1440" w:hanging="360"/>
       </w:pPr>
       <w:rPr>
         <w:rFonts w:hint="default"/>
@@ -1430,7 +2133,7 @@
       <w:lvlText w:val="%2."/>
       <w:lvlJc w:val="left"/>
       <w:pPr>
-        <w:ind w:left="1440" w:hanging="360"/>
+        <w:ind w:left="2160" w:hanging="360"/>
       </w:pPr>
     </w:lvl>
     <w:lvl w:ilvl="2" w:tplc="240A001B" w:tentative="1">
@@ -1439,7 +2142,7 @@
       <w:lvlText w:val="%3."/>
       <w:lvlJc w:val="right"/>
       <w:pPr>
-        <w:ind w:left="2160" w:hanging="180"/>
+        <w:ind w:left="2880" w:hanging="180"/>
       </w:pPr>
     </w:lvl>
     <w:lvl w:ilvl="3" w:tplc="240A000F" w:tentative="1">
@@ -1448,7 +2151,7 @@
       <w:lvlText w:val="%4."/>
       <w:lvlJc w:val="left"/>
       <w:pPr>
-        <w:ind w:left="2880" w:hanging="360"/>
+        <w:ind w:left="3600" w:hanging="360"/>
       </w:pPr>
     </w:lvl>
     <w:lvl w:ilvl="4" w:tplc="240A0019" w:tentative="1">
@@ -1457,7 +2160,7 @@
       <w:lvlText w:val="%5."/>
       <w:lvlJc w:val="left"/>
       <w:pPr>
-        <w:ind w:left="3600" w:hanging="360"/>
+        <w:ind w:left="4320" w:hanging="360"/>
       </w:pPr>
     </w:lvl>
     <w:lvl w:ilvl="5" w:tplc="240A001B" w:tentative="1">
@@ -1466,7 +2169,7 @@
       <w:lvlText w:val="%6."/>
       <w:lvlJc w:val="right"/>
       <w:pPr>
-        <w:ind w:left="4320" w:hanging="180"/>
+        <w:ind w:left="5040" w:hanging="180"/>
       </w:pPr>
     </w:lvl>
     <w:lvl w:ilvl="6" w:tplc="240A000F" w:tentative="1">
@@ -1475,7 +2178,7 @@
       <w:lvlText w:val="%7."/>
       <w:lvlJc w:val="left"/>
       <w:pPr>
-        <w:ind w:left="5040" w:hanging="360"/>
+        <w:ind w:left="5760" w:hanging="360"/>
       </w:pPr>
     </w:lvl>
     <w:lvl w:ilvl="7" w:tplc="240A0019" w:tentative="1">
@@ -1484,7 +2187,7 @@
       <w:lvlText w:val="%8."/>
       <w:lvlJc w:val="left"/>
       <w:pPr>
-        <w:ind w:left="5760" w:hanging="360"/>
+        <w:ind w:left="6480" w:hanging="360"/>
       </w:pPr>
     </w:lvl>
     <w:lvl w:ilvl="8" w:tplc="240A001B" w:tentative="1">
@@ -1493,11 +2196,106 @@
       <w:lvlText w:val="%9."/>
       <w:lvlJc w:val="right"/>
       <w:pPr>
+        <w:ind w:left="7200" w:hanging="180"/>
+      </w:pPr>
+    </w:lvl>
+  </w:abstractNum>
+  <w:abstractNum w:abstractNumId="2" w15:restartNumberingAfterBreak="0">
+    <w:nsid w:val="6B624C3A"/>
+    <w:multiLevelType w:val="hybridMultilevel"/>
+    <w:tmpl w:val="D0804D32"/>
+    <w:lvl w:ilvl="0" w:tplc="EEC0D11C">
+      <w:start w:val="1"/>
+      <w:numFmt w:val="decimal"/>
+      <w:lvlText w:val="%1."/>
+      <w:lvlJc w:val="left"/>
+      <w:pPr>
+        <w:ind w:left="720" w:hanging="360"/>
+      </w:pPr>
+      <w:rPr>
+        <w:rFonts w:hint="default"/>
+      </w:rPr>
+    </w:lvl>
+    <w:lvl w:ilvl="1" w:tplc="240A0019" w:tentative="1">
+      <w:start w:val="1"/>
+      <w:numFmt w:val="lowerLetter"/>
+      <w:lvlText w:val="%2."/>
+      <w:lvlJc w:val="left"/>
+      <w:pPr>
+        <w:ind w:left="1440" w:hanging="360"/>
+      </w:pPr>
+    </w:lvl>
+    <w:lvl w:ilvl="2" w:tplc="240A001B" w:tentative="1">
+      <w:start w:val="1"/>
+      <w:numFmt w:val="lowerRoman"/>
+      <w:lvlText w:val="%3."/>
+      <w:lvlJc w:val="right"/>
+      <w:pPr>
+        <w:ind w:left="2160" w:hanging="180"/>
+      </w:pPr>
+    </w:lvl>
+    <w:lvl w:ilvl="3" w:tplc="240A000F" w:tentative="1">
+      <w:start w:val="1"/>
+      <w:numFmt w:val="decimal"/>
+      <w:lvlText w:val="%4."/>
+      <w:lvlJc w:val="left"/>
+      <w:pPr>
+        <w:ind w:left="2880" w:hanging="360"/>
+      </w:pPr>
+    </w:lvl>
+    <w:lvl w:ilvl="4" w:tplc="240A0019" w:tentative="1">
+      <w:start w:val="1"/>
+      <w:numFmt w:val="lowerLetter"/>
+      <w:lvlText w:val="%5."/>
+      <w:lvlJc w:val="left"/>
+      <w:pPr>
+        <w:ind w:left="3600" w:hanging="360"/>
+      </w:pPr>
+    </w:lvl>
+    <w:lvl w:ilvl="5" w:tplc="240A001B" w:tentative="1">
+      <w:start w:val="1"/>
+      <w:numFmt w:val="lowerRoman"/>
+      <w:lvlText w:val="%6."/>
+      <w:lvlJc w:val="right"/>
+      <w:pPr>
+        <w:ind w:left="4320" w:hanging="180"/>
+      </w:pPr>
+    </w:lvl>
+    <w:lvl w:ilvl="6" w:tplc="240A000F" w:tentative="1">
+      <w:start w:val="1"/>
+      <w:numFmt w:val="decimal"/>
+      <w:lvlText w:val="%7."/>
+      <w:lvlJc w:val="left"/>
+      <w:pPr>
+        <w:ind w:left="5040" w:hanging="360"/>
+      </w:pPr>
+    </w:lvl>
+    <w:lvl w:ilvl="7" w:tplc="240A0019" w:tentative="1">
+      <w:start w:val="1"/>
+      <w:numFmt w:val="lowerLetter"/>
+      <w:lvlText w:val="%8."/>
+      <w:lvlJc w:val="left"/>
+      <w:pPr>
+        <w:ind w:left="5760" w:hanging="360"/>
+      </w:pPr>
+    </w:lvl>
+    <w:lvl w:ilvl="8" w:tplc="240A001B" w:tentative="1">
+      <w:start w:val="1"/>
+      <w:numFmt w:val="lowerRoman"/>
+      <w:lvlText w:val="%9."/>
+      <w:lvlJc w:val="right"/>
+      <w:pPr>
         <w:ind w:left="6480" w:hanging="180"/>
       </w:pPr>
     </w:lvl>
   </w:abstractNum>
   <w:num w:numId="1" w16cid:durableId="689720608">
+    <w:abstractNumId w:val="2"/>
+  </w:num>
+  <w:num w:numId="2" w16cid:durableId="1421414410">
+    <w:abstractNumId w:val="1"/>
+  </w:num>
+  <w:num w:numId="3" w16cid:durableId="165216655">
     <w:abstractNumId w:val="0"/>
   </w:num>
 </w:numbering>

</xml_diff>

<commit_message>
modificaciones de alcance, publicar contenido multimedia y entrada de texto. Juan
</commit_message>
<xml_diff>
--- a/Documento final.docx
+++ b/Documento final.docx
@@ -246,7 +246,11 @@
     <w:sdt>
       <w:sdtPr>
         <w:rPr>
-          <w:lang w:val="es-ES"/>
+          <w:rFonts w:asciiTheme="minorHAnsi" w:eastAsiaTheme="minorHAnsi" w:hAnsiTheme="minorHAnsi" w:cstheme="minorBidi"/>
+          <w:color w:val="auto"/>
+          <w:sz w:val="22"/>
+          <w:szCs w:val="22"/>
+          <w:lang w:val="es-ES" w:eastAsia="en-US"/>
         </w:rPr>
         <w:id w:val="-1798362068"/>
         <w:docPartObj>
@@ -256,13 +260,8 @@
       </w:sdtPr>
       <w:sdtEndPr>
         <w:rPr>
-          <w:rFonts w:asciiTheme="minorHAnsi" w:eastAsiaTheme="minorHAnsi" w:hAnsiTheme="minorHAnsi" w:cstheme="minorBidi"/>
-          <w:b/>
-          <w:bCs/>
-          <w:color w:val="auto"/>
-          <w:sz w:val="22"/>
-          <w:szCs w:val="22"/>
-          <w:lang w:eastAsia="en-US"/>
+          <w:b/>
+          <w:bCs/>
         </w:rPr>
       </w:sdtEndPr>
       <w:sdtContent>
@@ -996,7 +995,23 @@
           <w:sz w:val="24"/>
           <w:szCs w:val="24"/>
         </w:rPr>
-        <w:t xml:space="preserve">A partir de la historia de usuario 1 debemos identificar </w:t>
+        <w:t xml:space="preserve">A partir de la historia de usuario 1 </w:t>
+      </w:r>
+      <w:r>
+        <w:rPr>
+          <w:rFonts w:ascii="Arial Narrow" w:hAnsi="Arial Narrow"/>
+          <w:sz w:val="24"/>
+          <w:szCs w:val="24"/>
+        </w:rPr>
+        <w:t>se debe</w:t>
+      </w:r>
+      <w:r>
+        <w:rPr>
+          <w:rFonts w:ascii="Arial Narrow" w:hAnsi="Arial Narrow"/>
+          <w:sz w:val="24"/>
+          <w:szCs w:val="24"/>
+        </w:rPr>
+        <w:t xml:space="preserve"> identificar </w:t>
       </w:r>
       <w:r>
         <w:rPr>
@@ -1012,7 +1027,23 @@
           <w:sz w:val="24"/>
           <w:szCs w:val="24"/>
         </w:rPr>
-        <w:t xml:space="preserve"> es lo que se desea probar, en este caso realizar una nueva o publicación en el blog teniendo en cuenta una serie de criterios de aceptación como:</w:t>
+        <w:t xml:space="preserve"> es lo que se desea probar, en este caso realizar una nueva</w:t>
+      </w:r>
+      <w:r>
+        <w:rPr>
+          <w:rFonts w:ascii="Arial Narrow" w:hAnsi="Arial Narrow"/>
+          <w:sz w:val="24"/>
+          <w:szCs w:val="24"/>
+        </w:rPr>
+        <w:t xml:space="preserve"> entrada</w:t>
+      </w:r>
+      <w:r>
+        <w:rPr>
+          <w:rFonts w:ascii="Arial Narrow" w:hAnsi="Arial Narrow"/>
+          <w:sz w:val="24"/>
+          <w:szCs w:val="24"/>
+        </w:rPr>
+        <w:t xml:space="preserve"> o publicación en el blog teniendo en cuenta una serie de criterios de aceptación como:</w:t>
       </w:r>
     </w:p>
     <w:p>
@@ -1128,7 +1159,27 @@
           <w:sz w:val="24"/>
           <w:szCs w:val="24"/>
         </w:rPr>
-        <w:t>.JPEG</w:t>
+        <w:t>.JP</w:t>
+      </w:r>
+      <w:r>
+        <w:rPr>
+          <w:rFonts w:ascii="Arial Narrow" w:hAnsi="Arial Narrow"/>
+          <w:b/>
+          <w:bCs/>
+          <w:sz w:val="24"/>
+          <w:szCs w:val="24"/>
+        </w:rPr>
+        <w:t>E</w:t>
+      </w:r>
+      <w:r>
+        <w:rPr>
+          <w:rFonts w:ascii="Arial Narrow" w:hAnsi="Arial Narrow"/>
+          <w:b/>
+          <w:bCs/>
+          <w:sz w:val="24"/>
+          <w:szCs w:val="24"/>
+        </w:rPr>
+        <w:t>G</w:t>
       </w:r>
       <w:r>
         <w:rPr>
@@ -1137,24 +1188,6 @@
           <w:szCs w:val="24"/>
         </w:rPr>
         <w:t xml:space="preserve">, </w:t>
-      </w:r>
-      <w:r>
-        <w:rPr>
-          <w:rFonts w:ascii="Arial Narrow" w:hAnsi="Arial Narrow"/>
-          <w:b/>
-          <w:bCs/>
-          <w:sz w:val="24"/>
-          <w:szCs w:val="24"/>
-        </w:rPr>
-        <w:t>.GIF</w:t>
-      </w:r>
-      <w:r>
-        <w:rPr>
-          <w:rFonts w:ascii="Arial Narrow" w:hAnsi="Arial Narrow"/>
-          <w:sz w:val="24"/>
-          <w:szCs w:val="24"/>
-        </w:rPr>
-        <w:t xml:space="preserve"> o </w:t>
       </w:r>
       <w:r>
         <w:rPr>
@@ -1219,24 +1252,6 @@
           <w:sz w:val="24"/>
           <w:szCs w:val="24"/>
         </w:rPr>
-        <w:t>.mov</w:t>
-      </w:r>
-      <w:r>
-        <w:rPr>
-          <w:rFonts w:ascii="Arial Narrow" w:hAnsi="Arial Narrow"/>
-          <w:sz w:val="24"/>
-          <w:szCs w:val="24"/>
-        </w:rPr>
-        <w:t xml:space="preserve"> o </w:t>
-      </w:r>
-      <w:r>
-        <w:rPr>
-          <w:rFonts w:ascii="Arial Narrow" w:hAnsi="Arial Narrow"/>
-          <w:b/>
-          <w:bCs/>
-          <w:sz w:val="24"/>
-          <w:szCs w:val="24"/>
-        </w:rPr>
         <w:t>.mp4</w:t>
       </w:r>
       <w:r>
@@ -1245,7 +1260,23 @@
           <w:sz w:val="24"/>
           <w:szCs w:val="24"/>
         </w:rPr>
-        <w:t xml:space="preserve"> y puedan ser cargados desde su computadora o ingresando la URL del video generada en la plataforma de YouTube.</w:t>
+        <w:t xml:space="preserve"> y puedan ser cargados desde su computadora o ingresando la URL del video generada en la plataforma de YouTube</w:t>
+      </w:r>
+      <w:r>
+        <w:rPr>
+          <w:rFonts w:ascii="Arial Narrow" w:hAnsi="Arial Narrow"/>
+          <w:sz w:val="24"/>
+          <w:szCs w:val="24"/>
+        </w:rPr>
+        <w:t xml:space="preserve"> y que el total de videos no supere </w:t>
+      </w:r>
+      <w:r>
+        <w:rPr>
+          <w:rFonts w:ascii="Arial Narrow" w:hAnsi="Arial Narrow"/>
+          <w:sz w:val="24"/>
+          <w:szCs w:val="24"/>
+        </w:rPr>
+        <w:t>los 2 videos por entrada.</w:t>
       </w:r>
     </w:p>
     <w:p>
@@ -1340,7 +1371,91 @@
           <w:sz w:val="24"/>
           <w:szCs w:val="24"/>
         </w:rPr>
-        <w:t>Garantizar que el texto de la entrada o publicación sea de tipo enriquecido, es decir, que permita la inserción de enlaces web, edición del formato, estilo y estructura del texto.</w:t>
+        <w:t>Garantizar que el texto de la entrada o publicación sea de tipo enriquecido, es decir, que permita la inserción de enlaces web</w:t>
+      </w:r>
+      <w:r>
+        <w:rPr>
+          <w:rFonts w:ascii="Arial Narrow" w:hAnsi="Arial Narrow"/>
+          <w:sz w:val="24"/>
+          <w:szCs w:val="24"/>
+        </w:rPr>
+        <w:t xml:space="preserve"> con dominio </w:t>
+      </w:r>
+      <w:r>
+        <w:rPr>
+          <w:rFonts w:ascii="Arial Narrow" w:hAnsi="Arial Narrow"/>
+          <w:b/>
+          <w:bCs/>
+          <w:sz w:val="24"/>
+          <w:szCs w:val="24"/>
+        </w:rPr>
+        <w:t>.com</w:t>
+      </w:r>
+      <w:r>
+        <w:rPr>
+          <w:rFonts w:ascii="Arial Narrow" w:hAnsi="Arial Narrow"/>
+          <w:sz w:val="24"/>
+          <w:szCs w:val="24"/>
+        </w:rPr>
+        <w:t xml:space="preserve"> o </w:t>
+      </w:r>
+      <w:r>
+        <w:rPr>
+          <w:rFonts w:ascii="Arial Narrow" w:hAnsi="Arial Narrow"/>
+          <w:b/>
+          <w:bCs/>
+          <w:sz w:val="24"/>
+          <w:szCs w:val="24"/>
+        </w:rPr>
+        <w:t>.net</w:t>
+      </w:r>
+      <w:r>
+        <w:rPr>
+          <w:rFonts w:ascii="Arial Narrow" w:hAnsi="Arial Narrow"/>
+          <w:sz w:val="24"/>
+          <w:szCs w:val="24"/>
+        </w:rPr>
+        <w:t>,</w:t>
+      </w:r>
+      <w:r>
+        <w:rPr>
+          <w:rFonts w:ascii="Arial Narrow" w:hAnsi="Arial Narrow"/>
+          <w:sz w:val="24"/>
+          <w:szCs w:val="24"/>
+        </w:rPr>
+        <w:t xml:space="preserve"> edición del </w:t>
+      </w:r>
+      <w:r>
+        <w:rPr>
+          <w:rFonts w:ascii="Arial Narrow" w:hAnsi="Arial Narrow"/>
+          <w:sz w:val="24"/>
+          <w:szCs w:val="24"/>
+        </w:rPr>
+        <w:t>estilo (color, tamaño, negrilla, subrayado y cursiva)</w:t>
+      </w:r>
+      <w:r>
+        <w:rPr>
+          <w:rFonts w:ascii="Arial Narrow" w:hAnsi="Arial Narrow"/>
+          <w:sz w:val="24"/>
+          <w:szCs w:val="24"/>
+        </w:rPr>
+        <w:t xml:space="preserve"> y estructura del texto</w:t>
+      </w:r>
+      <w:r>
+        <w:rPr>
+          <w:rFonts w:ascii="Arial Narrow" w:hAnsi="Arial Narrow"/>
+          <w:sz w:val="24"/>
+          <w:szCs w:val="24"/>
+        </w:rPr>
+        <w:t xml:space="preserve"> (centrar, justificar, alinear a la izquierda o derecha)</w:t>
+      </w:r>
+      <w:r>
+        <w:rPr>
+          <w:rFonts w:ascii="Arial Narrow" w:hAnsi="Arial Narrow"/>
+          <w:sz w:val="24"/>
+          <w:szCs w:val="24"/>
+        </w:rPr>
+        <w:t>.</w:t>
       </w:r>
     </w:p>
     <w:p>
@@ -1556,23 +1671,7 @@
           <w:sz w:val="24"/>
           <w:szCs w:val="24"/>
         </w:rPr>
-        <w:t xml:space="preserve"> se debe poder enviar </w:t>
-      </w:r>
-      <w:r>
-        <w:rPr>
-          <w:rFonts w:ascii="Arial Narrow" w:hAnsi="Arial Narrow"/>
-          <w:sz w:val="24"/>
-          <w:szCs w:val="24"/>
-        </w:rPr>
-        <w:t>vía</w:t>
-      </w:r>
-      <w:r>
-        <w:rPr>
-          <w:rFonts w:ascii="Arial Narrow" w:hAnsi="Arial Narrow"/>
-          <w:sz w:val="24"/>
-          <w:szCs w:val="24"/>
-        </w:rPr>
-        <w:t xml:space="preserve"> correo electrónico</w:t>
+        <w:t xml:space="preserve"> se debe poder enviar vía correo electrónico</w:t>
       </w:r>
       <w:r>
         <w:rPr>
@@ -2724,6 +2823,7 @@
   <w:style w:type="character" w:default="1" w:styleId="Fuentedeprrafopredeter">
     <w:name w:val="Default Paragraph Font"/>
     <w:uiPriority w:val="1"/>
+    <w:semiHidden/>
     <w:unhideWhenUsed/>
   </w:style>
   <w:style w:type="table" w:default="1" w:styleId="Tablanormal">

</xml_diff>

<commit_message>
Modificación compartir, imprimir, enviar contenido. Carmelo
</commit_message>
<xml_diff>
--- a/Documento final.docx
+++ b/Documento final.docx
@@ -1211,19 +1211,6 @@
     <w:p>
       <w:pPr>
         <w:pStyle w:val="Prrafodelista"/>
-        <w:spacing w:line="276" w:lineRule="auto"/>
-        <w:ind w:left="1440"/>
-        <w:jc w:val="both"/>
-        <w:rPr>
-          <w:rFonts w:ascii="Arial Narrow" w:hAnsi="Arial Narrow"/>
-          <w:sz w:val="24"/>
-          <w:szCs w:val="24"/>
-        </w:rPr>
-      </w:pPr>
-    </w:p>
-    <w:p>
-      <w:pPr>
-        <w:pStyle w:val="Prrafodelista"/>
         <w:numPr>
           <w:ilvl w:val="0"/>
           <w:numId w:val="2"/>
@@ -1278,19 +1265,6 @@
         </w:rPr>
         <w:t>los 2 videos por entrada.</w:t>
       </w:r>
-    </w:p>
-    <w:p>
-      <w:pPr>
-        <w:pStyle w:val="Prrafodelista"/>
-        <w:spacing w:line="276" w:lineRule="auto"/>
-        <w:ind w:left="1440"/>
-        <w:jc w:val="both"/>
-        <w:rPr>
-          <w:rFonts w:ascii="Arial Narrow" w:hAnsi="Arial Narrow"/>
-          <w:sz w:val="24"/>
-          <w:szCs w:val="24"/>
-        </w:rPr>
-      </w:pPr>
     </w:p>
     <w:p>
       <w:pPr>
@@ -1509,23 +1483,47 @@
           <w:sz w:val="24"/>
           <w:szCs w:val="24"/>
         </w:rPr>
-        <w:t xml:space="preserve">Garantizar que la </w:t>
-      </w:r>
-      <w:r>
-        <w:rPr>
-          <w:rFonts w:ascii="Arial Narrow" w:hAnsi="Arial Narrow"/>
-          <w:sz w:val="24"/>
-          <w:szCs w:val="24"/>
-        </w:rPr>
-        <w:t xml:space="preserve">nueva </w:t>
-      </w:r>
-      <w:r>
-        <w:rPr>
-          <w:rFonts w:ascii="Arial Narrow" w:hAnsi="Arial Narrow"/>
-          <w:sz w:val="24"/>
-          <w:szCs w:val="24"/>
-        </w:rPr>
-        <w:t>entrada o publicación del blog pueda ser compartida en las redes sociales que estén asociadas al usuario como Facebook, Twitter, Instagram y LinkedIn.</w:t>
+        <w:t xml:space="preserve">Garantizar que la nueva entrada o publicación del blog pueda ser compartida en redes sociales </w:t>
+      </w:r>
+      <w:r>
+        <w:rPr>
+          <w:rFonts w:ascii="Arial Narrow" w:hAnsi="Arial Narrow"/>
+          <w:sz w:val="24"/>
+          <w:szCs w:val="24"/>
+        </w:rPr>
+        <w:t xml:space="preserve">como </w:t>
+      </w:r>
+      <w:r>
+        <w:rPr>
+          <w:rFonts w:ascii="Arial Narrow" w:hAnsi="Arial Narrow"/>
+          <w:sz w:val="24"/>
+          <w:szCs w:val="24"/>
+        </w:rPr>
+        <w:t>Facebook, Twitter, Instagram y LinkedIn</w:t>
+      </w:r>
+      <w:r>
+        <w:rPr>
+          <w:rFonts w:ascii="Arial Narrow" w:hAnsi="Arial Narrow"/>
+          <w:sz w:val="24"/>
+          <w:szCs w:val="24"/>
+        </w:rPr>
+        <w:t xml:space="preserve"> </w:t>
+      </w:r>
+      <w:r>
+        <w:rPr>
+          <w:rFonts w:ascii="Arial Narrow" w:hAnsi="Arial Narrow"/>
+          <w:sz w:val="24"/>
+          <w:szCs w:val="24"/>
+        </w:rPr>
+        <w:t>que estén asociadas al usuario</w:t>
+      </w:r>
+      <w:r>
+        <w:rPr>
+          <w:rFonts w:ascii="Arial Narrow" w:hAnsi="Arial Narrow"/>
+          <w:sz w:val="24"/>
+          <w:szCs w:val="24"/>
+        </w:rPr>
+        <w:t>.</w:t>
       </w:r>
     </w:p>
     <w:p>
@@ -1539,8 +1537,6 @@
         <w:jc w:val="both"/>
         <w:rPr>
           <w:rFonts w:ascii="Arial Narrow" w:hAnsi="Arial Narrow"/>
-          <w:b/>
-          <w:bCs/>
           <w:sz w:val="24"/>
           <w:szCs w:val="24"/>
         </w:rPr>
@@ -1577,7 +1573,23 @@
           <w:sz w:val="24"/>
           <w:szCs w:val="24"/>
         </w:rPr>
-        <w:t>Garantizar que el contenido de la nueva o publicación pueda imprimirse a través de un plugin disponible en la plataforma o desde el mismo navegador.</w:t>
+        <w:t xml:space="preserve">Garantizar que el contenido de la nueva </w:t>
+      </w:r>
+      <w:r>
+        <w:rPr>
+          <w:rFonts w:ascii="Arial Narrow" w:hAnsi="Arial Narrow"/>
+          <w:sz w:val="24"/>
+          <w:szCs w:val="24"/>
+        </w:rPr>
+        <w:t xml:space="preserve">entrada </w:t>
+      </w:r>
+      <w:r>
+        <w:rPr>
+          <w:rFonts w:ascii="Arial Narrow" w:hAnsi="Arial Narrow"/>
+          <w:sz w:val="24"/>
+          <w:szCs w:val="24"/>
+        </w:rPr>
+        <w:t>o publicación pueda imprimirse a través de un plugin disponible en la plataforma o desde el mismo navegador.</w:t>
       </w:r>
     </w:p>
     <w:p>
@@ -1606,7 +1618,27 @@
           <w:sz w:val="24"/>
           <w:szCs w:val="24"/>
         </w:rPr>
-        <w:t>Enviar el contenido de la entrada o publicación del blog:</w:t>
+        <w:t xml:space="preserve">Enviar </w:t>
+      </w:r>
+      <w:r>
+        <w:rPr>
+          <w:rFonts w:ascii="Arial Narrow" w:hAnsi="Arial Narrow"/>
+          <w:b/>
+          <w:bCs/>
+          <w:sz w:val="24"/>
+          <w:szCs w:val="24"/>
+        </w:rPr>
+        <w:t xml:space="preserve">vía correo electrónico </w:t>
+      </w:r>
+      <w:r>
+        <w:rPr>
+          <w:rFonts w:ascii="Arial Narrow" w:hAnsi="Arial Narrow"/>
+          <w:b/>
+          <w:bCs/>
+          <w:sz w:val="24"/>
+          <w:szCs w:val="24"/>
+        </w:rPr>
+        <w:t>el contenido de la entrada o publicación del blog:</w:t>
       </w:r>
     </w:p>
     <w:bookmarkEnd w:id="3"/>
@@ -1671,15 +1703,127 @@
           <w:sz w:val="24"/>
           <w:szCs w:val="24"/>
         </w:rPr>
-        <w:t xml:space="preserve"> se debe poder enviar vía correo electrónico</w:t>
-      </w:r>
-      <w:r>
-        <w:rPr>
-          <w:rFonts w:ascii="Arial Narrow" w:hAnsi="Arial Narrow"/>
-          <w:sz w:val="24"/>
-          <w:szCs w:val="24"/>
-        </w:rPr>
-        <w:t xml:space="preserve"> a través del cliente de correo electrónico desplegado en la plataforma.</w:t>
+        <w:t xml:space="preserve"> se </w:t>
+      </w:r>
+      <w:r>
+        <w:rPr>
+          <w:rFonts w:ascii="Arial Narrow" w:hAnsi="Arial Narrow"/>
+          <w:sz w:val="24"/>
+          <w:szCs w:val="24"/>
+        </w:rPr>
+        <w:t>pueda</w:t>
+      </w:r>
+      <w:r>
+        <w:rPr>
+          <w:rFonts w:ascii="Arial Narrow" w:hAnsi="Arial Narrow"/>
+          <w:sz w:val="24"/>
+          <w:szCs w:val="24"/>
+        </w:rPr>
+        <w:t xml:space="preserve"> enviar vía correo electrónico</w:t>
+      </w:r>
+      <w:r>
+        <w:rPr>
+          <w:rFonts w:ascii="Arial Narrow" w:hAnsi="Arial Narrow"/>
+          <w:sz w:val="24"/>
+          <w:szCs w:val="24"/>
+        </w:rPr>
+        <w:t xml:space="preserve"> </w:t>
+      </w:r>
+      <w:r>
+        <w:rPr>
+          <w:rFonts w:ascii="Arial Narrow" w:hAnsi="Arial Narrow"/>
+          <w:sz w:val="24"/>
+          <w:szCs w:val="24"/>
+        </w:rPr>
+        <w:t xml:space="preserve">en el cual se requiere </w:t>
+      </w:r>
+      <w:r>
+        <w:rPr>
+          <w:rFonts w:ascii="Arial Narrow" w:hAnsi="Arial Narrow"/>
+          <w:sz w:val="24"/>
+          <w:szCs w:val="24"/>
+        </w:rPr>
+        <w:t>la dirección de correo</w:t>
+      </w:r>
+      <w:r>
+        <w:rPr>
+          <w:rFonts w:ascii="Arial Narrow" w:hAnsi="Arial Narrow"/>
+          <w:sz w:val="24"/>
+          <w:szCs w:val="24"/>
+        </w:rPr>
+        <w:t xml:space="preserve"> del remitente</w:t>
+      </w:r>
+      <w:r>
+        <w:rPr>
+          <w:rFonts w:ascii="Arial Narrow" w:hAnsi="Arial Narrow"/>
+          <w:sz w:val="24"/>
+          <w:szCs w:val="24"/>
+        </w:rPr>
+        <w:t xml:space="preserve"> (obligatorio)</w:t>
+      </w:r>
+      <w:r>
+        <w:rPr>
+          <w:rFonts w:ascii="Arial Narrow" w:hAnsi="Arial Narrow"/>
+          <w:sz w:val="24"/>
+          <w:szCs w:val="24"/>
+        </w:rPr>
+        <w:t xml:space="preserve">, </w:t>
+      </w:r>
+      <w:r>
+        <w:rPr>
+          <w:rFonts w:ascii="Arial Narrow" w:hAnsi="Arial Narrow"/>
+          <w:sz w:val="24"/>
+          <w:szCs w:val="24"/>
+        </w:rPr>
+        <w:t xml:space="preserve">la dirección de </w:t>
+      </w:r>
+      <w:r>
+        <w:rPr>
+          <w:rFonts w:ascii="Arial Narrow" w:hAnsi="Arial Narrow"/>
+          <w:sz w:val="24"/>
+          <w:szCs w:val="24"/>
+        </w:rPr>
+        <w:t>correo de</w:t>
+      </w:r>
+      <w:r>
+        <w:rPr>
+          <w:rFonts w:ascii="Arial Narrow" w:hAnsi="Arial Narrow"/>
+          <w:sz w:val="24"/>
+          <w:szCs w:val="24"/>
+        </w:rPr>
+        <w:t>l</w:t>
+      </w:r>
+      <w:r>
+        <w:rPr>
+          <w:rFonts w:ascii="Arial Narrow" w:hAnsi="Arial Narrow"/>
+          <w:sz w:val="24"/>
+          <w:szCs w:val="24"/>
+        </w:rPr>
+        <w:t xml:space="preserve"> destin</w:t>
+      </w:r>
+      <w:r>
+        <w:rPr>
+          <w:rFonts w:ascii="Arial Narrow" w:hAnsi="Arial Narrow"/>
+          <w:sz w:val="24"/>
+          <w:szCs w:val="24"/>
+        </w:rPr>
+        <w:t>atario (obligatorio)</w:t>
+      </w:r>
+      <w:r>
+        <w:rPr>
+          <w:rFonts w:ascii="Arial Narrow" w:hAnsi="Arial Narrow"/>
+          <w:sz w:val="24"/>
+          <w:szCs w:val="24"/>
+        </w:rPr>
+        <w:t xml:space="preserve"> y el asunto</w:t>
+      </w:r>
+      <w:r>
+        <w:rPr>
+          <w:rFonts w:ascii="Arial Narrow" w:hAnsi="Arial Narrow"/>
+          <w:sz w:val="24"/>
+          <w:szCs w:val="24"/>
+        </w:rPr>
+        <w:t xml:space="preserve"> (opcional).</w:t>
       </w:r>
     </w:p>
     <w:p/>
@@ -2100,7 +2244,7 @@
   <w:abstractNum w:abstractNumId="0" w15:restartNumberingAfterBreak="0">
     <w:nsid w:val="205050C7"/>
     <w:multiLevelType w:val="hybridMultilevel"/>
-    <w:tmpl w:val="586477A6"/>
+    <w:tmpl w:val="42CA9E0C"/>
     <w:lvl w:ilvl="0" w:tplc="240A0001">
       <w:start w:val="1"/>
       <w:numFmt w:val="bullet"/>

</xml_diff>

<commit_message>
Modificación seccion 1.2 del alcance funcional por Mario
</commit_message>
<xml_diff>
--- a/Documento final.docx
+++ b/Documento final.docx
@@ -298,7 +298,7 @@
           <w:r>
             <w:fldChar w:fldCharType="separate"/>
           </w:r>
-          <w:hyperlink w:anchor="_Toc106713379" w:history="1">
+          <w:hyperlink w:anchor="_Toc106716643" w:history="1">
             <w:r>
               <w:rPr>
                 <w:rStyle w:val="Hipervnculo"/>
@@ -343,7 +343,183 @@
                 <w:noProof/>
                 <w:webHidden/>
               </w:rPr>
-              <w:instrText xml:space="preserve"> PAGEREF _Toc106713379 \h </w:instrText>
+              <w:instrText xml:space="preserve"> PAGEREF _Toc106716643 \h </w:instrText>
+            </w:r>
+            <w:r>
+              <w:rPr>
+                <w:noProof/>
+                <w:webHidden/>
+              </w:rPr>
+            </w:r>
+            <w:r>
+              <w:rPr>
+                <w:noProof/>
+                <w:webHidden/>
+              </w:rPr>
+              <w:fldChar w:fldCharType="separate"/>
+            </w:r>
+            <w:r>
+              <w:rPr>
+                <w:noProof/>
+                <w:webHidden/>
+              </w:rPr>
+              <w:t>3</w:t>
+            </w:r>
+            <w:r>
+              <w:rPr>
+                <w:noProof/>
+                <w:webHidden/>
+              </w:rPr>
+              <w:fldChar w:fldCharType="end"/>
+            </w:r>
+          </w:hyperlink>
+        </w:p>
+        <w:p>
+          <w:pPr>
+            <w:pStyle w:val="TDC2"/>
+            <w:tabs>
+              <w:tab w:val="left" w:pos="880"/>
+              <w:tab w:val="right" w:leader="dot" w:pos="8828"/>
+            </w:tabs>
+            <w:rPr>
+              <w:rFonts w:cstheme="minorBidi"/>
+              <w:noProof/>
+            </w:rPr>
+          </w:pPr>
+          <w:hyperlink w:anchor="_Toc106716644" w:history="1">
+            <w:r>
+              <w:rPr>
+                <w:rStyle w:val="Hipervnculo"/>
+                <w:b/>
+                <w:bCs/>
+                <w:noProof/>
+              </w:rPr>
+              <w:t>1.1</w:t>
+            </w:r>
+            <w:r>
+              <w:rPr>
+                <w:rFonts w:cstheme="minorBidi"/>
+                <w:noProof/>
+              </w:rPr>
+              <w:tab/>
+            </w:r>
+            <w:r>
+              <w:rPr>
+                <w:rStyle w:val="Hipervnculo"/>
+                <w:b/>
+                <w:bCs/>
+                <w:noProof/>
+              </w:rPr>
+              <w:t>IDENTIFICACIÓN DE LO QUÉ SE VA PROBAR</w:t>
+            </w:r>
+            <w:r>
+              <w:rPr>
+                <w:noProof/>
+                <w:webHidden/>
+              </w:rPr>
+              <w:tab/>
+            </w:r>
+            <w:r>
+              <w:rPr>
+                <w:noProof/>
+                <w:webHidden/>
+              </w:rPr>
+              <w:fldChar w:fldCharType="begin"/>
+            </w:r>
+            <w:r>
+              <w:rPr>
+                <w:noProof/>
+                <w:webHidden/>
+              </w:rPr>
+              <w:instrText xml:space="preserve"> PAGEREF _Toc106716644 \h </w:instrText>
+            </w:r>
+            <w:r>
+              <w:rPr>
+                <w:noProof/>
+                <w:webHidden/>
+              </w:rPr>
+            </w:r>
+            <w:r>
+              <w:rPr>
+                <w:noProof/>
+                <w:webHidden/>
+              </w:rPr>
+              <w:fldChar w:fldCharType="separate"/>
+            </w:r>
+            <w:r>
+              <w:rPr>
+                <w:noProof/>
+                <w:webHidden/>
+              </w:rPr>
+              <w:t>3</w:t>
+            </w:r>
+            <w:r>
+              <w:rPr>
+                <w:noProof/>
+                <w:webHidden/>
+              </w:rPr>
+              <w:fldChar w:fldCharType="end"/>
+            </w:r>
+          </w:hyperlink>
+        </w:p>
+        <w:p>
+          <w:pPr>
+            <w:pStyle w:val="TDC2"/>
+            <w:tabs>
+              <w:tab w:val="left" w:pos="880"/>
+              <w:tab w:val="right" w:leader="dot" w:pos="8828"/>
+            </w:tabs>
+            <w:rPr>
+              <w:rFonts w:cstheme="minorBidi"/>
+              <w:noProof/>
+            </w:rPr>
+          </w:pPr>
+          <w:hyperlink w:anchor="_Toc106716645" w:history="1">
+            <w:r>
+              <w:rPr>
+                <w:rStyle w:val="Hipervnculo"/>
+                <w:b/>
+                <w:bCs/>
+                <w:noProof/>
+              </w:rPr>
+              <w:t>1.2</w:t>
+            </w:r>
+            <w:r>
+              <w:rPr>
+                <w:rFonts w:cstheme="minorBidi"/>
+                <w:noProof/>
+              </w:rPr>
+              <w:tab/>
+            </w:r>
+            <w:r>
+              <w:rPr>
+                <w:rStyle w:val="Hipervnculo"/>
+                <w:b/>
+                <w:bCs/>
+                <w:noProof/>
+              </w:rPr>
+              <w:t>IDENTIFICACIÓN DE LO QUÉ NO SE VA PROBAR</w:t>
+            </w:r>
+            <w:r>
+              <w:rPr>
+                <w:noProof/>
+                <w:webHidden/>
+              </w:rPr>
+              <w:tab/>
+            </w:r>
+            <w:r>
+              <w:rPr>
+                <w:noProof/>
+                <w:webHidden/>
+              </w:rPr>
+              <w:fldChar w:fldCharType="begin"/>
+            </w:r>
+            <w:r>
+              <w:rPr>
+                <w:noProof/>
+                <w:webHidden/>
+              </w:rPr>
+              <w:instrText xml:space="preserve"> PAGEREF _Toc106716645 \h </w:instrText>
             </w:r>
             <w:r>
               <w:rPr>
@@ -386,7 +562,7 @@
               <w:noProof/>
             </w:rPr>
           </w:pPr>
-          <w:hyperlink w:anchor="_Toc106713380" w:history="1">
+          <w:hyperlink w:anchor="_Toc106716646" w:history="1">
             <w:r>
               <w:rPr>
                 <w:rStyle w:val="Hipervnculo"/>
@@ -394,7 +570,7 @@
                 <w:bCs/>
                 <w:noProof/>
               </w:rPr>
-              <w:t>2.</w:t>
+              <w:t>1.</w:t>
             </w:r>
             <w:r>
               <w:rPr>
@@ -431,7 +607,7 @@
                 <w:noProof/>
                 <w:webHidden/>
               </w:rPr>
-              <w:instrText xml:space="preserve"> PAGEREF _Toc106713380 \h </w:instrText>
+              <w:instrText xml:space="preserve"> PAGEREF _Toc106716646 \h </w:instrText>
             </w:r>
             <w:r>
               <w:rPr>
@@ -474,7 +650,7 @@
               <w:noProof/>
             </w:rPr>
           </w:pPr>
-          <w:hyperlink w:anchor="_Toc106713381" w:history="1">
+          <w:hyperlink w:anchor="_Toc106716647" w:history="1">
             <w:r>
               <w:rPr>
                 <w:rStyle w:val="Hipervnculo"/>
@@ -482,7 +658,7 @@
                 <w:bCs/>
                 <w:noProof/>
               </w:rPr>
-              <w:t>3.</w:t>
+              <w:t>2.</w:t>
             </w:r>
             <w:r>
               <w:rPr>
@@ -519,7 +695,7 @@
                 <w:noProof/>
                 <w:webHidden/>
               </w:rPr>
-              <w:instrText xml:space="preserve"> PAGEREF _Toc106713381 \h </w:instrText>
+              <w:instrText xml:space="preserve"> PAGEREF _Toc106716647 \h </w:instrText>
             </w:r>
             <w:r>
               <w:rPr>
@@ -562,7 +738,7 @@
               <w:noProof/>
             </w:rPr>
           </w:pPr>
-          <w:hyperlink w:anchor="_Toc106713382" w:history="1">
+          <w:hyperlink w:anchor="_Toc106716648" w:history="1">
             <w:r>
               <w:rPr>
                 <w:rStyle w:val="Hipervnculo"/>
@@ -570,7 +746,7 @@
                 <w:bCs/>
                 <w:noProof/>
               </w:rPr>
-              <w:t>4.</w:t>
+              <w:t>3.</w:t>
             </w:r>
             <w:r>
               <w:rPr>
@@ -607,7 +783,7 @@
                 <w:noProof/>
                 <w:webHidden/>
               </w:rPr>
-              <w:instrText xml:space="preserve"> PAGEREF _Toc106713382 \h </w:instrText>
+              <w:instrText xml:space="preserve"> PAGEREF _Toc106716648 \h </w:instrText>
             </w:r>
             <w:r>
               <w:rPr>
@@ -650,7 +826,7 @@
               <w:noProof/>
             </w:rPr>
           </w:pPr>
-          <w:hyperlink w:anchor="_Toc106713383" w:history="1">
+          <w:hyperlink w:anchor="_Toc106716649" w:history="1">
             <w:r>
               <w:rPr>
                 <w:rStyle w:val="Hipervnculo"/>
@@ -658,7 +834,7 @@
                 <w:bCs/>
                 <w:noProof/>
               </w:rPr>
-              <w:t>5.</w:t>
+              <w:t>4.</w:t>
             </w:r>
             <w:r>
               <w:rPr>
@@ -695,7 +871,7 @@
                 <w:noProof/>
                 <w:webHidden/>
               </w:rPr>
-              <w:instrText xml:space="preserve"> PAGEREF _Toc106713383 \h </w:instrText>
+              <w:instrText xml:space="preserve"> PAGEREF _Toc106716649 \h </w:instrText>
             </w:r>
             <w:r>
               <w:rPr>
@@ -738,7 +914,7 @@
               <w:noProof/>
             </w:rPr>
           </w:pPr>
-          <w:hyperlink w:anchor="_Toc106713384" w:history="1">
+          <w:hyperlink w:anchor="_Toc106716650" w:history="1">
             <w:r>
               <w:rPr>
                 <w:rStyle w:val="Hipervnculo"/>
@@ -746,7 +922,7 @@
                 <w:bCs/>
                 <w:noProof/>
               </w:rPr>
-              <w:t>6.</w:t>
+              <w:t>5.</w:t>
             </w:r>
             <w:r>
               <w:rPr>
@@ -783,7 +959,7 @@
                 <w:noProof/>
                 <w:webHidden/>
               </w:rPr>
-              <w:instrText xml:space="preserve"> PAGEREF _Toc106713384 \h </w:instrText>
+              <w:instrText xml:space="preserve"> PAGEREF _Toc106716650 \h </w:instrText>
             </w:r>
             <w:r>
               <w:rPr>
@@ -932,7 +1108,7 @@
         <w:pStyle w:val="Ttulo1"/>
         <w:numPr>
           <w:ilvl w:val="0"/>
-          <w:numId w:val="1"/>
+          <w:numId w:val="5"/>
         </w:numPr>
         <w:rPr>
           <w:b/>
@@ -940,14 +1116,13 @@
           <w:color w:val="002060"/>
         </w:rPr>
       </w:pPr>
-      <w:bookmarkStart w:id="0" w:name="_Toc106713379"/>
+      <w:bookmarkStart w:id="0" w:name="_Toc106716643"/>
       <w:r>
         <w:rPr>
           <w:b/>
           <w:bCs/>
           <w:color w:val="002060"/>
         </w:rPr>
-        <w:lastRenderedPageBreak/>
         <w:t xml:space="preserve">DEFINICIÓN </w:t>
       </w:r>
       <w:r>
@@ -979,7 +1154,39 @@
     <w:p/>
     <w:p>
       <w:pPr>
-        <w:pStyle w:val="Prrafodelista"/>
+        <w:pStyle w:val="Ttulo2"/>
+        <w:numPr>
+          <w:ilvl w:val="1"/>
+          <w:numId w:val="5"/>
+        </w:numPr>
+        <w:rPr>
+          <w:b/>
+          <w:bCs/>
+          <w:color w:val="002060"/>
+        </w:rPr>
+      </w:pPr>
+      <w:bookmarkStart w:id="1" w:name="_Toc106716644"/>
+      <w:r>
+        <w:rPr>
+          <w:b/>
+          <w:bCs/>
+          <w:color w:val="002060"/>
+        </w:rPr>
+        <w:t xml:space="preserve">IDENTIFICACIÓN DE LO </w:t>
+      </w:r>
+      <w:r>
+        <w:rPr>
+          <w:b/>
+          <w:bCs/>
+          <w:color w:val="002060"/>
+        </w:rPr>
+        <w:t>QUÉ SE VA PROBAR</w:t>
+      </w:r>
+      <w:bookmarkEnd w:id="1"/>
+    </w:p>
+    <w:p/>
+    <w:p>
+      <w:pPr>
         <w:spacing w:line="240" w:lineRule="auto"/>
         <w:ind w:left="360"/>
         <w:jc w:val="both"/>
@@ -1075,7 +1282,7 @@
           <w:szCs w:val="24"/>
         </w:rPr>
       </w:pPr>
-      <w:bookmarkStart w:id="1" w:name="_Hlk106320562"/>
+      <w:bookmarkStart w:id="2" w:name="_Hlk106320562"/>
       <w:r>
         <w:rPr>
           <w:rFonts w:ascii="Arial Narrow" w:hAnsi="Arial Narrow"/>
@@ -1116,7 +1323,7 @@
         </w:rPr>
         <w:t xml:space="preserve"> en la entrada o publicación del Blog</w:t>
       </w:r>
-      <w:bookmarkEnd w:id="1"/>
+      <w:bookmarkEnd w:id="2"/>
       <w:r>
         <w:rPr>
           <w:rFonts w:ascii="Arial Narrow" w:hAnsi="Arial Narrow"/>
@@ -1449,7 +1656,7 @@
           <w:szCs w:val="24"/>
         </w:rPr>
       </w:pPr>
-      <w:bookmarkStart w:id="2" w:name="_Hlk106321333"/>
+      <w:bookmarkStart w:id="3" w:name="_Hlk106321333"/>
       <w:r>
         <w:rPr>
           <w:rFonts w:ascii="Arial Narrow" w:hAnsi="Arial Narrow"/>
@@ -1461,7 +1668,7 @@
         <w:t>Compartir la entrada en redes sociales:</w:t>
       </w:r>
     </w:p>
-    <w:bookmarkEnd w:id="2"/>
+    <w:bookmarkEnd w:id="3"/>
     <w:p>
       <w:pPr>
         <w:pStyle w:val="Prrafodelista"/>
@@ -1609,7 +1816,7 @@
           <w:szCs w:val="24"/>
         </w:rPr>
       </w:pPr>
-      <w:bookmarkStart w:id="3" w:name="_Hlk106321879"/>
+      <w:bookmarkStart w:id="4" w:name="_Hlk106321879"/>
       <w:r>
         <w:rPr>
           <w:rFonts w:ascii="Arial Narrow" w:hAnsi="Arial Narrow"/>
@@ -1641,7 +1848,7 @@
         <w:t>el contenido de la entrada o publicación del blog:</w:t>
       </w:r>
     </w:p>
-    <w:bookmarkEnd w:id="3"/>
+    <w:bookmarkEnd w:id="4"/>
     <w:p>
       <w:pPr>
         <w:pStyle w:val="Prrafodelista"/>
@@ -1826,7 +2033,499 @@
         <w:t xml:space="preserve"> (opcional).</w:t>
       </w:r>
     </w:p>
-    <w:p/>
+    <w:p>
+      <w:pPr>
+        <w:pStyle w:val="Prrafodelista"/>
+        <w:spacing w:line="240" w:lineRule="auto"/>
+        <w:ind w:left="1440"/>
+        <w:jc w:val="both"/>
+        <w:rPr>
+          <w:rFonts w:ascii="Arial Narrow" w:hAnsi="Arial Narrow"/>
+          <w:sz w:val="24"/>
+          <w:szCs w:val="24"/>
+        </w:rPr>
+      </w:pPr>
+    </w:p>
+    <w:p>
+      <w:pPr>
+        <w:pStyle w:val="Prrafodelista"/>
+        <w:spacing w:line="240" w:lineRule="auto"/>
+        <w:ind w:left="1440"/>
+        <w:jc w:val="both"/>
+        <w:rPr>
+          <w:rFonts w:ascii="Arial Narrow" w:hAnsi="Arial Narrow"/>
+          <w:sz w:val="24"/>
+          <w:szCs w:val="24"/>
+        </w:rPr>
+      </w:pPr>
+    </w:p>
+    <w:p>
+      <w:pPr>
+        <w:pStyle w:val="Prrafodelista"/>
+        <w:spacing w:line="240" w:lineRule="auto"/>
+        <w:ind w:left="1440"/>
+        <w:jc w:val="both"/>
+        <w:rPr>
+          <w:rFonts w:ascii="Arial Narrow" w:hAnsi="Arial Narrow"/>
+          <w:sz w:val="24"/>
+          <w:szCs w:val="24"/>
+        </w:rPr>
+      </w:pPr>
+    </w:p>
+    <w:p>
+      <w:pPr>
+        <w:pStyle w:val="Prrafodelista"/>
+        <w:spacing w:line="240" w:lineRule="auto"/>
+        <w:ind w:left="1440"/>
+        <w:jc w:val="both"/>
+        <w:rPr>
+          <w:rFonts w:ascii="Arial Narrow" w:hAnsi="Arial Narrow"/>
+          <w:sz w:val="24"/>
+          <w:szCs w:val="24"/>
+        </w:rPr>
+      </w:pPr>
+    </w:p>
+    <w:p>
+      <w:pPr>
+        <w:pStyle w:val="Ttulo2"/>
+        <w:numPr>
+          <w:ilvl w:val="1"/>
+          <w:numId w:val="5"/>
+        </w:numPr>
+        <w:rPr>
+          <w:b/>
+          <w:bCs/>
+          <w:color w:val="002060"/>
+        </w:rPr>
+      </w:pPr>
+      <w:bookmarkStart w:id="5" w:name="_Toc106716645"/>
+      <w:r>
+        <w:rPr>
+          <w:b/>
+          <w:bCs/>
+          <w:color w:val="002060"/>
+        </w:rPr>
+        <w:lastRenderedPageBreak/>
+        <w:t>IDENTIFICACIÓN DE LO QUÉ</w:t>
+      </w:r>
+      <w:r>
+        <w:rPr>
+          <w:b/>
+          <w:bCs/>
+          <w:color w:val="002060"/>
+        </w:rPr>
+        <w:t xml:space="preserve"> NO</w:t>
+      </w:r>
+      <w:r>
+        <w:rPr>
+          <w:b/>
+          <w:bCs/>
+          <w:color w:val="002060"/>
+        </w:rPr>
+        <w:t xml:space="preserve"> SE VA PROBAR</w:t>
+      </w:r>
+      <w:bookmarkEnd w:id="5"/>
+    </w:p>
+    <w:p/>
+    <w:p>
+      <w:pPr>
+        <w:spacing w:line="240" w:lineRule="auto"/>
+        <w:ind w:left="360"/>
+        <w:jc w:val="both"/>
+        <w:rPr>
+          <w:rFonts w:ascii="Arial Narrow" w:hAnsi="Arial Narrow"/>
+          <w:sz w:val="24"/>
+          <w:szCs w:val="24"/>
+        </w:rPr>
+      </w:pPr>
+      <w:r>
+        <w:rPr>
+          <w:rFonts w:ascii="Arial Narrow" w:hAnsi="Arial Narrow"/>
+          <w:sz w:val="24"/>
+          <w:szCs w:val="24"/>
+        </w:rPr>
+        <w:t xml:space="preserve">A partir </w:t>
+      </w:r>
+      <w:r>
+        <w:rPr>
+          <w:rFonts w:ascii="Arial Narrow" w:hAnsi="Arial Narrow"/>
+          <w:sz w:val="24"/>
+          <w:szCs w:val="24"/>
+        </w:rPr>
+        <w:t xml:space="preserve">de los criterios de aceptación </w:t>
+      </w:r>
+      <w:r>
+        <w:rPr>
+          <w:rFonts w:ascii="Arial Narrow" w:hAnsi="Arial Narrow"/>
+          <w:sz w:val="24"/>
+          <w:szCs w:val="24"/>
+        </w:rPr>
+        <w:t xml:space="preserve">de la historia de usuario 1 se debe identificar </w:t>
+      </w:r>
+      <w:r>
+        <w:rPr>
+          <w:rFonts w:ascii="Arial Narrow" w:hAnsi="Arial Narrow"/>
+          <w:sz w:val="24"/>
+          <w:szCs w:val="24"/>
+        </w:rPr>
+        <w:t xml:space="preserve">lo </w:t>
+      </w:r>
+      <w:r>
+        <w:rPr>
+          <w:rFonts w:ascii="Arial Narrow" w:hAnsi="Arial Narrow"/>
+          <w:sz w:val="24"/>
+          <w:szCs w:val="24"/>
+        </w:rPr>
+        <w:t xml:space="preserve">qué </w:t>
+      </w:r>
+      <w:r>
+        <w:rPr>
+          <w:rFonts w:ascii="Arial Narrow" w:hAnsi="Arial Narrow"/>
+          <w:sz w:val="24"/>
+          <w:szCs w:val="24"/>
+        </w:rPr>
+        <w:t>no</w:t>
+      </w:r>
+      <w:r>
+        <w:rPr>
+          <w:rFonts w:ascii="Arial Narrow" w:hAnsi="Arial Narrow"/>
+          <w:sz w:val="24"/>
+          <w:szCs w:val="24"/>
+        </w:rPr>
+        <w:t xml:space="preserve"> </w:t>
+      </w:r>
+      <w:r>
+        <w:rPr>
+          <w:rFonts w:ascii="Arial Narrow" w:hAnsi="Arial Narrow"/>
+          <w:sz w:val="24"/>
+          <w:szCs w:val="24"/>
+        </w:rPr>
+        <w:t>se probará:</w:t>
+      </w:r>
+    </w:p>
+    <w:p>
+      <w:pPr>
+        <w:pStyle w:val="Prrafodelista"/>
+        <w:numPr>
+          <w:ilvl w:val="0"/>
+          <w:numId w:val="3"/>
+        </w:numPr>
+        <w:spacing w:line="240" w:lineRule="auto"/>
+        <w:jc w:val="both"/>
+        <w:rPr>
+          <w:rFonts w:ascii="Arial Narrow" w:hAnsi="Arial Narrow"/>
+          <w:b/>
+          <w:bCs/>
+          <w:sz w:val="24"/>
+          <w:szCs w:val="24"/>
+        </w:rPr>
+      </w:pPr>
+      <w:r>
+        <w:rPr>
+          <w:rFonts w:ascii="Arial Narrow" w:hAnsi="Arial Narrow"/>
+          <w:b/>
+          <w:bCs/>
+          <w:sz w:val="24"/>
+          <w:szCs w:val="24"/>
+        </w:rPr>
+        <w:t>Verificar la autenticación del usuario en la plataforma</w:t>
+      </w:r>
+      <w:r>
+        <w:rPr>
+          <w:rFonts w:ascii="Arial Narrow" w:hAnsi="Arial Narrow"/>
+          <w:b/>
+          <w:bCs/>
+          <w:sz w:val="24"/>
+          <w:szCs w:val="24"/>
+        </w:rPr>
+        <w:t xml:space="preserve"> del Blog.</w:t>
+      </w:r>
+    </w:p>
+    <w:p>
+      <w:pPr>
+        <w:pStyle w:val="Prrafodelista"/>
+        <w:numPr>
+          <w:ilvl w:val="0"/>
+          <w:numId w:val="3"/>
+        </w:numPr>
+        <w:spacing w:line="276" w:lineRule="auto"/>
+        <w:jc w:val="both"/>
+        <w:rPr>
+          <w:rFonts w:ascii="Arial Narrow" w:hAnsi="Arial Narrow"/>
+          <w:b/>
+          <w:bCs/>
+          <w:sz w:val="24"/>
+          <w:szCs w:val="24"/>
+        </w:rPr>
+      </w:pPr>
+      <w:r>
+        <w:rPr>
+          <w:rFonts w:ascii="Arial Narrow" w:hAnsi="Arial Narrow"/>
+          <w:b/>
+          <w:bCs/>
+          <w:sz w:val="24"/>
+          <w:szCs w:val="24"/>
+        </w:rPr>
+        <w:t>Public</w:t>
+      </w:r>
+      <w:r>
+        <w:rPr>
+          <w:rFonts w:ascii="Arial Narrow" w:hAnsi="Arial Narrow"/>
+          <w:b/>
+          <w:bCs/>
+          <w:sz w:val="24"/>
+          <w:szCs w:val="24"/>
+        </w:rPr>
+        <w:t xml:space="preserve">ar </w:t>
+      </w:r>
+      <w:r>
+        <w:rPr>
+          <w:rFonts w:ascii="Arial Narrow" w:hAnsi="Arial Narrow"/>
+          <w:b/>
+          <w:bCs/>
+          <w:sz w:val="24"/>
+          <w:szCs w:val="24"/>
+        </w:rPr>
+        <w:t>contenido multimedia</w:t>
+      </w:r>
+      <w:r>
+        <w:rPr>
+          <w:rFonts w:ascii="Arial Narrow" w:hAnsi="Arial Narrow"/>
+          <w:b/>
+          <w:bCs/>
+          <w:sz w:val="24"/>
+          <w:szCs w:val="24"/>
+        </w:rPr>
+        <w:t xml:space="preserve"> en la entrada o publicación del Blog:</w:t>
+      </w:r>
+    </w:p>
+    <w:p>
+      <w:pPr>
+        <w:pStyle w:val="Prrafodelista"/>
+        <w:numPr>
+          <w:ilvl w:val="0"/>
+          <w:numId w:val="6"/>
+        </w:numPr>
+        <w:spacing w:line="276" w:lineRule="auto"/>
+        <w:jc w:val="both"/>
+        <w:rPr>
+          <w:rFonts w:ascii="Arial Narrow" w:hAnsi="Arial Narrow"/>
+          <w:sz w:val="24"/>
+          <w:szCs w:val="24"/>
+        </w:rPr>
+      </w:pPr>
+      <w:r>
+        <w:rPr>
+          <w:rFonts w:ascii="Arial Narrow" w:hAnsi="Arial Narrow"/>
+          <w:sz w:val="24"/>
+          <w:szCs w:val="24"/>
+        </w:rPr>
+        <w:t>Insertar contenido multimedia</w:t>
+      </w:r>
+      <w:r>
+        <w:rPr>
+          <w:rFonts w:ascii="Arial Narrow" w:hAnsi="Arial Narrow"/>
+          <w:sz w:val="24"/>
+          <w:szCs w:val="24"/>
+        </w:rPr>
+        <w:t xml:space="preserve"> </w:t>
+      </w:r>
+      <w:r>
+        <w:rPr>
+          <w:rFonts w:ascii="Arial Narrow" w:hAnsi="Arial Narrow"/>
+          <w:sz w:val="24"/>
+          <w:szCs w:val="24"/>
+        </w:rPr>
+        <w:t>de tipo imagen</w:t>
+      </w:r>
+      <w:r>
+        <w:rPr>
+          <w:rFonts w:ascii="Arial Narrow" w:hAnsi="Arial Narrow"/>
+          <w:sz w:val="24"/>
+          <w:szCs w:val="24"/>
+        </w:rPr>
+        <w:t xml:space="preserve"> o video</w:t>
+      </w:r>
+      <w:r>
+        <w:rPr>
+          <w:rFonts w:ascii="Arial Narrow" w:hAnsi="Arial Narrow"/>
+          <w:sz w:val="24"/>
+          <w:szCs w:val="24"/>
+        </w:rPr>
+        <w:t xml:space="preserve"> desde dispositivos móviles ni desde la cámara web</w:t>
+      </w:r>
+      <w:r>
+        <w:rPr>
+          <w:rFonts w:ascii="Arial Narrow" w:hAnsi="Arial Narrow"/>
+          <w:sz w:val="24"/>
+          <w:szCs w:val="24"/>
+        </w:rPr>
+        <w:t>.</w:t>
+      </w:r>
+    </w:p>
+    <w:p>
+      <w:pPr>
+        <w:pStyle w:val="Prrafodelista"/>
+        <w:numPr>
+          <w:ilvl w:val="0"/>
+          <w:numId w:val="6"/>
+        </w:numPr>
+        <w:spacing w:line="276" w:lineRule="auto"/>
+        <w:jc w:val="both"/>
+        <w:rPr>
+          <w:rFonts w:ascii="Arial Narrow" w:hAnsi="Arial Narrow"/>
+          <w:sz w:val="24"/>
+          <w:szCs w:val="24"/>
+        </w:rPr>
+      </w:pPr>
+      <w:r>
+        <w:rPr>
+          <w:rFonts w:ascii="Arial Narrow" w:hAnsi="Arial Narrow"/>
+          <w:sz w:val="24"/>
+          <w:szCs w:val="24"/>
+        </w:rPr>
+        <w:t>Implementar control parental al contenido multimedia de tipo imagen o video en la entrada o publicación del blog.</w:t>
+      </w:r>
+    </w:p>
+    <w:p>
+      <w:pPr>
+        <w:pStyle w:val="Prrafodelista"/>
+        <w:numPr>
+          <w:ilvl w:val="0"/>
+          <w:numId w:val="7"/>
+        </w:numPr>
+        <w:spacing w:line="276" w:lineRule="auto"/>
+        <w:jc w:val="both"/>
+        <w:rPr>
+          <w:rFonts w:ascii="Arial Narrow" w:hAnsi="Arial Narrow"/>
+          <w:sz w:val="24"/>
+          <w:szCs w:val="24"/>
+        </w:rPr>
+      </w:pPr>
+      <w:r>
+        <w:rPr>
+          <w:rFonts w:ascii="Arial Narrow" w:hAnsi="Arial Narrow"/>
+          <w:b/>
+          <w:bCs/>
+          <w:sz w:val="24"/>
+          <w:szCs w:val="24"/>
+        </w:rPr>
+        <w:t xml:space="preserve">Estructurar </w:t>
+      </w:r>
+      <w:r>
+        <w:rPr>
+          <w:rFonts w:ascii="Arial Narrow" w:hAnsi="Arial Narrow"/>
+          <w:b/>
+          <w:bCs/>
+          <w:sz w:val="24"/>
+          <w:szCs w:val="24"/>
+        </w:rPr>
+        <w:t>Contenido de texto de la entrada</w:t>
+      </w:r>
+      <w:r>
+        <w:rPr>
+          <w:rFonts w:ascii="Arial Narrow" w:hAnsi="Arial Narrow"/>
+          <w:b/>
+          <w:bCs/>
+          <w:sz w:val="24"/>
+          <w:szCs w:val="24"/>
+        </w:rPr>
+        <w:t xml:space="preserve"> o la publicación del Blog</w:t>
+      </w:r>
+      <w:r>
+        <w:rPr>
+          <w:rFonts w:ascii="Arial Narrow" w:hAnsi="Arial Narrow"/>
+          <w:b/>
+          <w:bCs/>
+          <w:sz w:val="24"/>
+          <w:szCs w:val="24"/>
+        </w:rPr>
+        <w:t>:</w:t>
+      </w:r>
+    </w:p>
+    <w:p>
+      <w:pPr>
+        <w:spacing w:line="276" w:lineRule="auto"/>
+        <w:ind w:left="1068"/>
+        <w:jc w:val="both"/>
+        <w:rPr>
+          <w:rFonts w:ascii="Arial Narrow" w:hAnsi="Arial Narrow"/>
+          <w:sz w:val="24"/>
+          <w:szCs w:val="24"/>
+        </w:rPr>
+      </w:pPr>
+      <w:r>
+        <w:rPr>
+          <w:rFonts w:ascii="Arial Narrow" w:hAnsi="Arial Narrow"/>
+          <w:sz w:val="24"/>
+          <w:szCs w:val="24"/>
+        </w:rPr>
+        <w:t xml:space="preserve">c. Insertar una tabla o gráfico en el contenido de </w:t>
+      </w:r>
+      <w:r>
+        <w:rPr>
+          <w:rFonts w:ascii="Arial Narrow" w:hAnsi="Arial Narrow"/>
+          <w:sz w:val="24"/>
+          <w:szCs w:val="24"/>
+        </w:rPr>
+        <w:t>texto de la entrada o publicación del blog.</w:t>
+      </w:r>
+    </w:p>
+    <w:p>
+      <w:pPr>
+        <w:pStyle w:val="Prrafodelista"/>
+        <w:spacing w:line="276" w:lineRule="auto"/>
+        <w:ind w:left="1440"/>
+        <w:jc w:val="both"/>
+        <w:rPr>
+          <w:rFonts w:ascii="Arial Narrow" w:hAnsi="Arial Narrow"/>
+          <w:sz w:val="24"/>
+          <w:szCs w:val="24"/>
+        </w:rPr>
+      </w:pPr>
+    </w:p>
+    <w:p>
+      <w:pPr>
+        <w:spacing w:line="276" w:lineRule="auto"/>
+        <w:ind w:left="708"/>
+        <w:jc w:val="both"/>
+        <w:rPr>
+          <w:rFonts w:ascii="Arial Narrow" w:hAnsi="Arial Narrow"/>
+          <w:b/>
+          <w:bCs/>
+          <w:sz w:val="24"/>
+          <w:szCs w:val="24"/>
+        </w:rPr>
+      </w:pPr>
+    </w:p>
+    <w:p>
+      <w:pPr>
+        <w:spacing w:line="240" w:lineRule="auto"/>
+        <w:ind w:left="360"/>
+        <w:jc w:val="both"/>
+        <w:rPr>
+          <w:rFonts w:ascii="Arial Narrow" w:hAnsi="Arial Narrow"/>
+          <w:sz w:val="24"/>
+          <w:szCs w:val="24"/>
+        </w:rPr>
+      </w:pPr>
+    </w:p>
+    <w:p>
+      <w:pPr>
+        <w:ind w:left="360"/>
+      </w:pPr>
+    </w:p>
+    <w:p>
+      <w:pPr>
+        <w:ind w:left="360"/>
+      </w:pPr>
+    </w:p>
+    <w:p/>
+    <w:p>
+      <w:pPr>
+        <w:pStyle w:val="Ttulo2"/>
+      </w:pPr>
+    </w:p>
     <w:p/>
     <w:p/>
     <w:p/>
@@ -1866,7 +2565,7 @@
           <w:color w:val="002060"/>
         </w:rPr>
       </w:pPr>
-      <w:bookmarkStart w:id="4" w:name="_Toc106713380"/>
+      <w:bookmarkStart w:id="6" w:name="_Toc106716646"/>
       <w:r>
         <w:rPr>
           <w:b/>
@@ -1883,7 +2582,7 @@
         </w:rPr>
         <w:t>.</w:t>
       </w:r>
-      <w:bookmarkEnd w:id="4"/>
+      <w:bookmarkEnd w:id="6"/>
     </w:p>
     <w:p/>
     <w:p/>
@@ -1926,7 +2625,7 @@
           <w:color w:val="002060"/>
         </w:rPr>
       </w:pPr>
-      <w:bookmarkStart w:id="5" w:name="_Toc106713381"/>
+      <w:bookmarkStart w:id="7" w:name="_Toc106716647"/>
       <w:r>
         <w:rPr>
           <w:b/>
@@ -1935,7 +2634,7 @@
         </w:rPr>
         <w:t>ANÁLISIS DE RIESGOS</w:t>
       </w:r>
-      <w:bookmarkEnd w:id="5"/>
+      <w:bookmarkEnd w:id="7"/>
     </w:p>
     <w:p/>
     <w:p/>
@@ -1977,7 +2676,7 @@
           <w:bCs/>
         </w:rPr>
       </w:pPr>
-      <w:bookmarkStart w:id="6" w:name="_Toc106713382"/>
+      <w:bookmarkStart w:id="8" w:name="_Toc106716648"/>
       <w:r>
         <w:rPr>
           <w:b/>
@@ -1985,7 +2684,7 @@
         </w:rPr>
         <w:t>TÉCNICAS DE DISEÑO DE CASOS DE PRUEBA.</w:t>
       </w:r>
-      <w:bookmarkEnd w:id="6"/>
+      <w:bookmarkEnd w:id="8"/>
     </w:p>
     <w:p/>
     <w:p/>
@@ -2027,7 +2726,7 @@
           <w:bCs/>
         </w:rPr>
       </w:pPr>
-      <w:bookmarkStart w:id="7" w:name="_Toc106713383"/>
+      <w:bookmarkStart w:id="9" w:name="_Toc106716649"/>
       <w:r>
         <w:rPr>
           <w:b/>
@@ -2035,7 +2734,7 @@
         </w:rPr>
         <w:t>DISEÑO CASOS DE PRUEBA.</w:t>
       </w:r>
-      <w:bookmarkEnd w:id="7"/>
+      <w:bookmarkEnd w:id="9"/>
     </w:p>
     <w:p/>
     <w:p/>
@@ -2078,7 +2777,7 @@
           <w:color w:val="002060"/>
         </w:rPr>
       </w:pPr>
-      <w:bookmarkStart w:id="8" w:name="_Toc106713384"/>
+      <w:bookmarkStart w:id="10" w:name="_Toc106716650"/>
       <w:r>
         <w:rPr>
           <w:b/>
@@ -2087,7 +2786,7 @@
         </w:rPr>
         <w:t>EJECUCIÓN DE CASOS DE PRUEBAS.</w:t>
       </w:r>
-      <w:bookmarkEnd w:id="8"/>
+      <w:bookmarkEnd w:id="10"/>
     </w:p>
     <w:p/>
     <w:p/>
@@ -2242,16 +2941,16 @@
 <file path=word/numbering.xml><?xml version="1.0" encoding="utf-8"?>
 <w:numbering xmlns:wpc="http://schemas.microsoft.com/office/word/2010/wordprocessingCanvas" xmlns:cx="http://schemas.microsoft.com/office/drawing/2014/chartex" xmlns:cx1="http://schemas.microsoft.com/office/drawing/2015/9/8/chartex" xmlns:cx2="http://schemas.microsoft.com/office/drawing/2015/10/21/chartex" xmlns:cx3="http://schemas.microsoft.com/office/drawing/2016/5/9/chartex" xmlns:cx4="http://schemas.microsoft.com/office/drawing/2016/5/10/chartex" xmlns:cx5="http://schemas.microsoft.com/office/drawing/2016/5/11/chartex" xmlns:cx6="http://schemas.microsoft.com/office/drawing/2016/5/12/chartex" xmlns:cx7="http://schemas.microsoft.com/office/drawing/2016/5/13/chartex" xmlns:cx8="http://schemas.microsoft.com/office/drawing/2016/5/14/chartex" xmlns:mc="http://schemas.openxmlformats.org/markup-compatibility/2006" xmlns:aink="http://schemas.microsoft.com/office/drawing/2016/ink" xmlns:am3d="http://schemas.microsoft.com/office/drawing/2017/model3d" xmlns:o="urn:schemas-microsoft-com:office:office" xmlns:oel="http://schemas.microsoft.com/office/2019/extlst" xmlns:r="http://schemas.openxmlformats.org/officeDocument/2006/relationships" xmlns:m="http://schemas.openxmlformats.org/officeDocument/2006/math" xmlns:v="urn:schemas-microsoft-com:vml" xmlns:wp14="http://schemas.microsoft.com/office/word/2010/wordprocessingDrawing" xmlns:wp="http://schemas.openxmlformats.org/drawingml/2006/wordprocessingDrawing" xmlns:w10="urn:schemas-microsoft-com:office:word" xmlns:w="http://schemas.openxmlformats.org/wordprocessingml/2006/main" xmlns:w14="http://schemas.microsoft.com/office/word/2010/wordml" xmlns:w15="http://schemas.microsoft.com/office/word/2012/wordml" xmlns:w16cex="http://schemas.microsoft.com/office/word/2018/wordml/cex" xmlns:w16cid="http://schemas.microsoft.com/office/word/2016/wordml/cid" xmlns:w16="http://schemas.microsoft.com/office/word/2018/wordml" xmlns:w16sdtdh="http://schemas.microsoft.com/office/word/2020/wordml/sdtdatahash" xmlns:w16se="http://schemas.microsoft.com/office/word/2015/wordml/symex" xmlns:wpg="http://schemas.microsoft.com/office/word/2010/wordprocessingGroup" xmlns:wpi="http://schemas.microsoft.com/office/word/2010/wordprocessingInk" xmlns:wne="http://schemas.microsoft.com/office/word/2006/wordml" xmlns:wps="http://schemas.microsoft.com/office/word/2010/wordprocessingShape" mc:Ignorable="w14 w15 w16se w16cid w16 w16cex w16sdtdh wp14">
   <w:abstractNum w:abstractNumId="0" w15:restartNumberingAfterBreak="0">
-    <w:nsid w:val="205050C7"/>
+    <w:nsid w:val="18F229D1"/>
     <w:multiLevelType w:val="hybridMultilevel"/>
-    <w:tmpl w:val="42CA9E0C"/>
+    <w:tmpl w:val="E320C860"/>
     <w:lvl w:ilvl="0" w:tplc="240A0001">
       <w:start w:val="1"/>
       <w:numFmt w:val="bullet"/>
       <w:lvlText w:val=""/>
       <w:lvlJc w:val="left"/>
       <w:pPr>
-        <w:ind w:left="1080" w:hanging="360"/>
+        <w:ind w:left="1068" w:hanging="360"/>
       </w:pPr>
       <w:rPr>
         <w:rFonts w:ascii="Symbol" w:hAnsi="Symbol" w:hint="default"/>
@@ -2263,7 +2962,7 @@
       <w:lvlText w:val="o"/>
       <w:lvlJc w:val="left"/>
       <w:pPr>
-        <w:ind w:left="1800" w:hanging="360"/>
+        <w:ind w:left="1788" w:hanging="360"/>
       </w:pPr>
       <w:rPr>
         <w:rFonts w:ascii="Courier New" w:hAnsi="Courier New" w:cs="Courier New" w:hint="default"/>
@@ -2275,7 +2974,7 @@
       <w:lvlText w:val=""/>
       <w:lvlJc w:val="left"/>
       <w:pPr>
-        <w:ind w:left="2520" w:hanging="360"/>
+        <w:ind w:left="2508" w:hanging="360"/>
       </w:pPr>
       <w:rPr>
         <w:rFonts w:ascii="Wingdings" w:hAnsi="Wingdings" w:hint="default"/>
@@ -2287,7 +2986,7 @@
       <w:lvlText w:val=""/>
       <w:lvlJc w:val="left"/>
       <w:pPr>
-        <w:ind w:left="3240" w:hanging="360"/>
+        <w:ind w:left="3228" w:hanging="360"/>
       </w:pPr>
       <w:rPr>
         <w:rFonts w:ascii="Symbol" w:hAnsi="Symbol" w:hint="default"/>
@@ -2299,7 +2998,7 @@
       <w:lvlText w:val="o"/>
       <w:lvlJc w:val="left"/>
       <w:pPr>
-        <w:ind w:left="3960" w:hanging="360"/>
+        <w:ind w:left="3948" w:hanging="360"/>
       </w:pPr>
       <w:rPr>
         <w:rFonts w:ascii="Courier New" w:hAnsi="Courier New" w:cs="Courier New" w:hint="default"/>
@@ -2311,7 +3010,7 @@
       <w:lvlText w:val=""/>
       <w:lvlJc w:val="left"/>
       <w:pPr>
-        <w:ind w:left="4680" w:hanging="360"/>
+        <w:ind w:left="4668" w:hanging="360"/>
       </w:pPr>
       <w:rPr>
         <w:rFonts w:ascii="Wingdings" w:hAnsi="Wingdings" w:hint="default"/>
@@ -2323,7 +3022,7 @@
       <w:lvlText w:val=""/>
       <w:lvlJc w:val="left"/>
       <w:pPr>
-        <w:ind w:left="5400" w:hanging="360"/>
+        <w:ind w:left="5388" w:hanging="360"/>
       </w:pPr>
       <w:rPr>
         <w:rFonts w:ascii="Symbol" w:hAnsi="Symbol" w:hint="default"/>
@@ -2335,7 +3034,7 @@
       <w:lvlText w:val="o"/>
       <w:lvlJc w:val="left"/>
       <w:pPr>
-        <w:ind w:left="6120" w:hanging="360"/>
+        <w:ind w:left="6108" w:hanging="360"/>
       </w:pPr>
       <w:rPr>
         <w:rFonts w:ascii="Courier New" w:hAnsi="Courier New" w:cs="Courier New" w:hint="default"/>
@@ -2347,7 +3046,7 @@
       <w:lvlText w:val=""/>
       <w:lvlJc w:val="left"/>
       <w:pPr>
-        <w:ind w:left="6840" w:hanging="360"/>
+        <w:ind w:left="6828" w:hanging="360"/>
       </w:pPr>
       <w:rPr>
         <w:rFonts w:ascii="Wingdings" w:hAnsi="Wingdings" w:hint="default"/>
@@ -2355,6 +3054,232 @@
     </w:lvl>
   </w:abstractNum>
   <w:abstractNum w:abstractNumId="1" w15:restartNumberingAfterBreak="0">
+    <w:nsid w:val="205050C7"/>
+    <w:multiLevelType w:val="hybridMultilevel"/>
+    <w:tmpl w:val="7E3AF1B8"/>
+    <w:lvl w:ilvl="0" w:tplc="240A0001">
+      <w:start w:val="1"/>
+      <w:numFmt w:val="bullet"/>
+      <w:lvlText w:val=""/>
+      <w:lvlJc w:val="left"/>
+      <w:pPr>
+        <w:ind w:left="1080" w:hanging="360"/>
+      </w:pPr>
+      <w:rPr>
+        <w:rFonts w:ascii="Symbol" w:hAnsi="Symbol" w:hint="default"/>
+      </w:rPr>
+    </w:lvl>
+    <w:lvl w:ilvl="1" w:tplc="240A0003" w:tentative="1">
+      <w:start w:val="1"/>
+      <w:numFmt w:val="bullet"/>
+      <w:lvlText w:val="o"/>
+      <w:lvlJc w:val="left"/>
+      <w:pPr>
+        <w:ind w:left="1800" w:hanging="360"/>
+      </w:pPr>
+      <w:rPr>
+        <w:rFonts w:ascii="Courier New" w:hAnsi="Courier New" w:cs="Courier New" w:hint="default"/>
+      </w:rPr>
+    </w:lvl>
+    <w:lvl w:ilvl="2" w:tplc="240A0005" w:tentative="1">
+      <w:start w:val="1"/>
+      <w:numFmt w:val="bullet"/>
+      <w:lvlText w:val=""/>
+      <w:lvlJc w:val="left"/>
+      <w:pPr>
+        <w:ind w:left="2520" w:hanging="360"/>
+      </w:pPr>
+      <w:rPr>
+        <w:rFonts w:ascii="Wingdings" w:hAnsi="Wingdings" w:hint="default"/>
+      </w:rPr>
+    </w:lvl>
+    <w:lvl w:ilvl="3" w:tplc="240A0001" w:tentative="1">
+      <w:start w:val="1"/>
+      <w:numFmt w:val="bullet"/>
+      <w:lvlText w:val=""/>
+      <w:lvlJc w:val="left"/>
+      <w:pPr>
+        <w:ind w:left="3240" w:hanging="360"/>
+      </w:pPr>
+      <w:rPr>
+        <w:rFonts w:ascii="Symbol" w:hAnsi="Symbol" w:hint="default"/>
+      </w:rPr>
+    </w:lvl>
+    <w:lvl w:ilvl="4" w:tplc="240A0003" w:tentative="1">
+      <w:start w:val="1"/>
+      <w:numFmt w:val="bullet"/>
+      <w:lvlText w:val="o"/>
+      <w:lvlJc w:val="left"/>
+      <w:pPr>
+        <w:ind w:left="3960" w:hanging="360"/>
+      </w:pPr>
+      <w:rPr>
+        <w:rFonts w:ascii="Courier New" w:hAnsi="Courier New" w:cs="Courier New" w:hint="default"/>
+      </w:rPr>
+    </w:lvl>
+    <w:lvl w:ilvl="5" w:tplc="240A0005" w:tentative="1">
+      <w:start w:val="1"/>
+      <w:numFmt w:val="bullet"/>
+      <w:lvlText w:val=""/>
+      <w:lvlJc w:val="left"/>
+      <w:pPr>
+        <w:ind w:left="4680" w:hanging="360"/>
+      </w:pPr>
+      <w:rPr>
+        <w:rFonts w:ascii="Wingdings" w:hAnsi="Wingdings" w:hint="default"/>
+      </w:rPr>
+    </w:lvl>
+    <w:lvl w:ilvl="6" w:tplc="240A0001" w:tentative="1">
+      <w:start w:val="1"/>
+      <w:numFmt w:val="bullet"/>
+      <w:lvlText w:val=""/>
+      <w:lvlJc w:val="left"/>
+      <w:pPr>
+        <w:ind w:left="5400" w:hanging="360"/>
+      </w:pPr>
+      <w:rPr>
+        <w:rFonts w:ascii="Symbol" w:hAnsi="Symbol" w:hint="default"/>
+      </w:rPr>
+    </w:lvl>
+    <w:lvl w:ilvl="7" w:tplc="240A0003" w:tentative="1">
+      <w:start w:val="1"/>
+      <w:numFmt w:val="bullet"/>
+      <w:lvlText w:val="o"/>
+      <w:lvlJc w:val="left"/>
+      <w:pPr>
+        <w:ind w:left="6120" w:hanging="360"/>
+      </w:pPr>
+      <w:rPr>
+        <w:rFonts w:ascii="Courier New" w:hAnsi="Courier New" w:cs="Courier New" w:hint="default"/>
+      </w:rPr>
+    </w:lvl>
+    <w:lvl w:ilvl="8" w:tplc="240A0005" w:tentative="1">
+      <w:start w:val="1"/>
+      <w:numFmt w:val="bullet"/>
+      <w:lvlText w:val=""/>
+      <w:lvlJc w:val="left"/>
+      <w:pPr>
+        <w:ind w:left="6840" w:hanging="360"/>
+      </w:pPr>
+      <w:rPr>
+        <w:rFonts w:ascii="Wingdings" w:hAnsi="Wingdings" w:hint="default"/>
+      </w:rPr>
+    </w:lvl>
+  </w:abstractNum>
+  <w:abstractNum w:abstractNumId="2" w15:restartNumberingAfterBreak="0">
+    <w:nsid w:val="38863A1D"/>
+    <w:multiLevelType w:val="multilevel"/>
+    <w:tmpl w:val="3DD6C16C"/>
+    <w:lvl w:ilvl="0">
+      <w:start w:val="1"/>
+      <w:numFmt w:val="decimal"/>
+      <w:lvlText w:val="%1"/>
+      <w:lvlJc w:val="left"/>
+      <w:pPr>
+        <w:ind w:left="450" w:hanging="450"/>
+      </w:pPr>
+      <w:rPr>
+        <w:rFonts w:hint="default"/>
+      </w:rPr>
+    </w:lvl>
+    <w:lvl w:ilvl="1">
+      <w:start w:val="1"/>
+      <w:numFmt w:val="decimal"/>
+      <w:lvlText w:val="%1.%2"/>
+      <w:lvlJc w:val="left"/>
+      <w:pPr>
+        <w:ind w:left="720" w:hanging="720"/>
+      </w:pPr>
+      <w:rPr>
+        <w:rFonts w:hint="default"/>
+      </w:rPr>
+    </w:lvl>
+    <w:lvl w:ilvl="2">
+      <w:start w:val="1"/>
+      <w:numFmt w:val="decimal"/>
+      <w:lvlText w:val="%1.%2.%3"/>
+      <w:lvlJc w:val="left"/>
+      <w:pPr>
+        <w:ind w:left="720" w:hanging="720"/>
+      </w:pPr>
+      <w:rPr>
+        <w:rFonts w:hint="default"/>
+      </w:rPr>
+    </w:lvl>
+    <w:lvl w:ilvl="3">
+      <w:start w:val="1"/>
+      <w:numFmt w:val="decimal"/>
+      <w:lvlText w:val="%1.%2.%3.%4"/>
+      <w:lvlJc w:val="left"/>
+      <w:pPr>
+        <w:ind w:left="1080" w:hanging="1080"/>
+      </w:pPr>
+      <w:rPr>
+        <w:rFonts w:hint="default"/>
+      </w:rPr>
+    </w:lvl>
+    <w:lvl w:ilvl="4">
+      <w:start w:val="1"/>
+      <w:numFmt w:val="decimal"/>
+      <w:lvlText w:val="%1.%2.%3.%4.%5"/>
+      <w:lvlJc w:val="left"/>
+      <w:pPr>
+        <w:ind w:left="1440" w:hanging="1440"/>
+      </w:pPr>
+      <w:rPr>
+        <w:rFonts w:hint="default"/>
+      </w:rPr>
+    </w:lvl>
+    <w:lvl w:ilvl="5">
+      <w:start w:val="1"/>
+      <w:numFmt w:val="decimal"/>
+      <w:lvlText w:val="%1.%2.%3.%4.%5.%6"/>
+      <w:lvlJc w:val="left"/>
+      <w:pPr>
+        <w:ind w:left="1440" w:hanging="1440"/>
+      </w:pPr>
+      <w:rPr>
+        <w:rFonts w:hint="default"/>
+      </w:rPr>
+    </w:lvl>
+    <w:lvl w:ilvl="6">
+      <w:start w:val="1"/>
+      <w:numFmt w:val="decimal"/>
+      <w:lvlText w:val="%1.%2.%3.%4.%5.%6.%7"/>
+      <w:lvlJc w:val="left"/>
+      <w:pPr>
+        <w:ind w:left="1800" w:hanging="1800"/>
+      </w:pPr>
+      <w:rPr>
+        <w:rFonts w:hint="default"/>
+      </w:rPr>
+    </w:lvl>
+    <w:lvl w:ilvl="7">
+      <w:start w:val="1"/>
+      <w:numFmt w:val="decimal"/>
+      <w:lvlText w:val="%1.%2.%3.%4.%5.%6.%7.%8"/>
+      <w:lvlJc w:val="left"/>
+      <w:pPr>
+        <w:ind w:left="2160" w:hanging="2160"/>
+      </w:pPr>
+      <w:rPr>
+        <w:rFonts w:hint="default"/>
+      </w:rPr>
+    </w:lvl>
+    <w:lvl w:ilvl="8">
+      <w:start w:val="1"/>
+      <w:numFmt w:val="decimal"/>
+      <w:lvlText w:val="%1.%2.%3.%4.%5.%6.%7.%8.%9"/>
+      <w:lvlJc w:val="left"/>
+      <w:pPr>
+        <w:ind w:left="2160" w:hanging="2160"/>
+      </w:pPr>
+      <w:rPr>
+        <w:rFonts w:hint="default"/>
+      </w:rPr>
+    </w:lvl>
+  </w:abstractNum>
+  <w:abstractNum w:abstractNumId="3" w15:restartNumberingAfterBreak="0">
     <w:nsid w:val="3D133979"/>
     <w:multiLevelType w:val="hybridMultilevel"/>
     <w:tmpl w:val="9F086644"/>
@@ -2443,7 +3368,128 @@
       </w:pPr>
     </w:lvl>
   </w:abstractNum>
-  <w:abstractNum w:abstractNumId="2" w15:restartNumberingAfterBreak="0">
+  <w:abstractNum w:abstractNumId="4" w15:restartNumberingAfterBreak="0">
+    <w:nsid w:val="50976CA3"/>
+    <w:multiLevelType w:val="multilevel"/>
+    <w:tmpl w:val="CE204FA8"/>
+    <w:lvl w:ilvl="0">
+      <w:start w:val="1"/>
+      <w:numFmt w:val="decimal"/>
+      <w:lvlText w:val="%1."/>
+      <w:lvlJc w:val="left"/>
+      <w:pPr>
+        <w:ind w:left="720" w:hanging="360"/>
+      </w:pPr>
+      <w:rPr>
+        <w:rFonts w:hint="default"/>
+      </w:rPr>
+    </w:lvl>
+    <w:lvl w:ilvl="1">
+      <w:start w:val="1"/>
+      <w:numFmt w:val="decimal"/>
+      <w:isLgl/>
+      <w:lvlText w:val="%1.%2"/>
+      <w:lvlJc w:val="left"/>
+      <w:pPr>
+        <w:ind w:left="780" w:hanging="420"/>
+      </w:pPr>
+      <w:rPr>
+        <w:rFonts w:hint="default"/>
+      </w:rPr>
+    </w:lvl>
+    <w:lvl w:ilvl="2">
+      <w:start w:val="1"/>
+      <w:numFmt w:val="decimal"/>
+      <w:isLgl/>
+      <w:lvlText w:val="%1.%2.%3"/>
+      <w:lvlJc w:val="left"/>
+      <w:pPr>
+        <w:ind w:left="1080" w:hanging="720"/>
+      </w:pPr>
+      <w:rPr>
+        <w:rFonts w:hint="default"/>
+      </w:rPr>
+    </w:lvl>
+    <w:lvl w:ilvl="3">
+      <w:start w:val="1"/>
+      <w:numFmt w:val="decimal"/>
+      <w:isLgl/>
+      <w:lvlText w:val="%1.%2.%3.%4"/>
+      <w:lvlJc w:val="left"/>
+      <w:pPr>
+        <w:ind w:left="1080" w:hanging="720"/>
+      </w:pPr>
+      <w:rPr>
+        <w:rFonts w:hint="default"/>
+      </w:rPr>
+    </w:lvl>
+    <w:lvl w:ilvl="4">
+      <w:start w:val="1"/>
+      <w:numFmt w:val="decimal"/>
+      <w:isLgl/>
+      <w:lvlText w:val="%1.%2.%3.%4.%5"/>
+      <w:lvlJc w:val="left"/>
+      <w:pPr>
+        <w:ind w:left="1440" w:hanging="1080"/>
+      </w:pPr>
+      <w:rPr>
+        <w:rFonts w:hint="default"/>
+      </w:rPr>
+    </w:lvl>
+    <w:lvl w:ilvl="5">
+      <w:start w:val="1"/>
+      <w:numFmt w:val="decimal"/>
+      <w:isLgl/>
+      <w:lvlText w:val="%1.%2.%3.%4.%5.%6"/>
+      <w:lvlJc w:val="left"/>
+      <w:pPr>
+        <w:ind w:left="1440" w:hanging="1080"/>
+      </w:pPr>
+      <w:rPr>
+        <w:rFonts w:hint="default"/>
+      </w:rPr>
+    </w:lvl>
+    <w:lvl w:ilvl="6">
+      <w:start w:val="1"/>
+      <w:numFmt w:val="decimal"/>
+      <w:isLgl/>
+      <w:lvlText w:val="%1.%2.%3.%4.%5.%6.%7"/>
+      <w:lvlJc w:val="left"/>
+      <w:pPr>
+        <w:ind w:left="1800" w:hanging="1440"/>
+      </w:pPr>
+      <w:rPr>
+        <w:rFonts w:hint="default"/>
+      </w:rPr>
+    </w:lvl>
+    <w:lvl w:ilvl="7">
+      <w:start w:val="1"/>
+      <w:numFmt w:val="decimal"/>
+      <w:isLgl/>
+      <w:lvlText w:val="%1.%2.%3.%4.%5.%6.%7.%8"/>
+      <w:lvlJc w:val="left"/>
+      <w:pPr>
+        <w:ind w:left="1800" w:hanging="1440"/>
+      </w:pPr>
+      <w:rPr>
+        <w:rFonts w:hint="default"/>
+      </w:rPr>
+    </w:lvl>
+    <w:lvl w:ilvl="8">
+      <w:start w:val="1"/>
+      <w:numFmt w:val="decimal"/>
+      <w:isLgl/>
+      <w:lvlText w:val="%1.%2.%3.%4.%5.%6.%7.%8.%9"/>
+      <w:lvlJc w:val="left"/>
+      <w:pPr>
+        <w:ind w:left="1800" w:hanging="1440"/>
+      </w:pPr>
+      <w:rPr>
+        <w:rFonts w:hint="default"/>
+      </w:rPr>
+    </w:lvl>
+  </w:abstractNum>
+  <w:abstractNum w:abstractNumId="5" w15:restartNumberingAfterBreak="0">
     <w:nsid w:val="6B624C3A"/>
     <w:multiLevelType w:val="hybridMultilevel"/>
     <w:tmpl w:val="D0804D32"/>
@@ -2532,13 +3578,116 @@
       </w:pPr>
     </w:lvl>
   </w:abstractNum>
+  <w:abstractNum w:abstractNumId="6" w15:restartNumberingAfterBreak="0">
+    <w:nsid w:val="76AD1A9E"/>
+    <w:multiLevelType w:val="hybridMultilevel"/>
+    <w:tmpl w:val="434AFE22"/>
+    <w:lvl w:ilvl="0" w:tplc="014885E4">
+      <w:start w:val="1"/>
+      <w:numFmt w:val="lowerLetter"/>
+      <w:lvlText w:val="%1."/>
+      <w:lvlJc w:val="left"/>
+      <w:pPr>
+        <w:ind w:left="1440" w:hanging="360"/>
+      </w:pPr>
+      <w:rPr>
+        <w:rFonts w:hint="default"/>
+        <w:b w:val="0"/>
+        <w:bCs w:val="0"/>
+      </w:rPr>
+    </w:lvl>
+    <w:lvl w:ilvl="1" w:tplc="240A0019" w:tentative="1">
+      <w:start w:val="1"/>
+      <w:numFmt w:val="lowerLetter"/>
+      <w:lvlText w:val="%2."/>
+      <w:lvlJc w:val="left"/>
+      <w:pPr>
+        <w:ind w:left="2160" w:hanging="360"/>
+      </w:pPr>
+    </w:lvl>
+    <w:lvl w:ilvl="2" w:tplc="240A001B" w:tentative="1">
+      <w:start w:val="1"/>
+      <w:numFmt w:val="lowerRoman"/>
+      <w:lvlText w:val="%3."/>
+      <w:lvlJc w:val="right"/>
+      <w:pPr>
+        <w:ind w:left="2880" w:hanging="180"/>
+      </w:pPr>
+    </w:lvl>
+    <w:lvl w:ilvl="3" w:tplc="240A000F" w:tentative="1">
+      <w:start w:val="1"/>
+      <w:numFmt w:val="decimal"/>
+      <w:lvlText w:val="%4."/>
+      <w:lvlJc w:val="left"/>
+      <w:pPr>
+        <w:ind w:left="3600" w:hanging="360"/>
+      </w:pPr>
+    </w:lvl>
+    <w:lvl w:ilvl="4" w:tplc="240A0019" w:tentative="1">
+      <w:start w:val="1"/>
+      <w:numFmt w:val="lowerLetter"/>
+      <w:lvlText w:val="%5."/>
+      <w:lvlJc w:val="left"/>
+      <w:pPr>
+        <w:ind w:left="4320" w:hanging="360"/>
+      </w:pPr>
+    </w:lvl>
+    <w:lvl w:ilvl="5" w:tplc="240A001B" w:tentative="1">
+      <w:start w:val="1"/>
+      <w:numFmt w:val="lowerRoman"/>
+      <w:lvlText w:val="%6."/>
+      <w:lvlJc w:val="right"/>
+      <w:pPr>
+        <w:ind w:left="5040" w:hanging="180"/>
+      </w:pPr>
+    </w:lvl>
+    <w:lvl w:ilvl="6" w:tplc="240A000F" w:tentative="1">
+      <w:start w:val="1"/>
+      <w:numFmt w:val="decimal"/>
+      <w:lvlText w:val="%7."/>
+      <w:lvlJc w:val="left"/>
+      <w:pPr>
+        <w:ind w:left="5760" w:hanging="360"/>
+      </w:pPr>
+    </w:lvl>
+    <w:lvl w:ilvl="7" w:tplc="240A0019" w:tentative="1">
+      <w:start w:val="1"/>
+      <w:numFmt w:val="lowerLetter"/>
+      <w:lvlText w:val="%8."/>
+      <w:lvlJc w:val="left"/>
+      <w:pPr>
+        <w:ind w:left="6480" w:hanging="360"/>
+      </w:pPr>
+    </w:lvl>
+    <w:lvl w:ilvl="8" w:tplc="240A001B" w:tentative="1">
+      <w:start w:val="1"/>
+      <w:numFmt w:val="lowerRoman"/>
+      <w:lvlText w:val="%9."/>
+      <w:lvlJc w:val="right"/>
+      <w:pPr>
+        <w:ind w:left="7200" w:hanging="180"/>
+      </w:pPr>
+    </w:lvl>
+  </w:abstractNum>
   <w:num w:numId="1" w16cid:durableId="689720608">
+    <w:abstractNumId w:val="5"/>
+  </w:num>
+  <w:num w:numId="2" w16cid:durableId="1421414410">
+    <w:abstractNumId w:val="3"/>
+  </w:num>
+  <w:num w:numId="3" w16cid:durableId="165216655">
+    <w:abstractNumId w:val="1"/>
+  </w:num>
+  <w:num w:numId="4" w16cid:durableId="1637449397">
     <w:abstractNumId w:val="2"/>
   </w:num>
-  <w:num w:numId="2" w16cid:durableId="1421414410">
-    <w:abstractNumId w:val="1"/>
+  <w:num w:numId="5" w16cid:durableId="843934848">
+    <w:abstractNumId w:val="4"/>
   </w:num>
-  <w:num w:numId="3" w16cid:durableId="165216655">
+  <w:num w:numId="6" w16cid:durableId="1809542999">
+    <w:abstractNumId w:val="6"/>
+  </w:num>
+  <w:num w:numId="7" w16cid:durableId="1224875153">
     <w:abstractNumId w:val="0"/>
   </w:num>
 </w:numbering>
@@ -2964,6 +4113,28 @@
       <w:szCs w:val="32"/>
     </w:rPr>
   </w:style>
+  <w:style w:type="paragraph" w:styleId="Ttulo2">
+    <w:name w:val="heading 2"/>
+    <w:basedOn w:val="Normal"/>
+    <w:next w:val="Normal"/>
+    <w:link w:val="Ttulo2Car"/>
+    <w:uiPriority w:val="9"/>
+    <w:unhideWhenUsed/>
+    <w:qFormat/>
+    <w:rsid w:val="00CC2EE4"/>
+    <w:pPr>
+      <w:keepNext/>
+      <w:keepLines/>
+      <w:spacing w:before="40" w:after="0"/>
+      <w:outlineLvl w:val="1"/>
+    </w:pPr>
+    <w:rPr>
+      <w:rFonts w:asciiTheme="majorHAnsi" w:eastAsiaTheme="majorEastAsia" w:hAnsiTheme="majorHAnsi" w:cstheme="majorBidi"/>
+      <w:color w:val="2F5496" w:themeColor="accent1" w:themeShade="BF"/>
+      <w:sz w:val="26"/>
+      <w:szCs w:val="26"/>
+    </w:rPr>
+  </w:style>
   <w:style w:type="character" w:default="1" w:styleId="Fuentedeprrafopredeter">
     <w:name w:val="Default Paragraph Font"/>
     <w:uiPriority w:val="1"/>
@@ -3153,6 +4324,19 @@
       <w:ind w:left="720"/>
       <w:contextualSpacing/>
     </w:pPr>
+  </w:style>
+  <w:style w:type="character" w:customStyle="1" w:styleId="Ttulo2Car">
+    <w:name w:val="Título 2 Car"/>
+    <w:basedOn w:val="Fuentedeprrafopredeter"/>
+    <w:link w:val="Ttulo2"/>
+    <w:uiPriority w:val="9"/>
+    <w:rsid w:val="00CC2EE4"/>
+    <w:rPr>
+      <w:rFonts w:asciiTheme="majorHAnsi" w:eastAsiaTheme="majorEastAsia" w:hAnsiTheme="majorHAnsi" w:cstheme="majorBidi"/>
+      <w:color w:val="2F5496" w:themeColor="accent1" w:themeShade="BF"/>
+      <w:sz w:val="26"/>
+      <w:szCs w:val="26"/>
+    </w:rPr>
   </w:style>
 </w:styles>
 </file>

</xml_diff>

<commit_message>
Modificación al alcance. Juan
</commit_message>
<xml_diff>
--- a/Documento final.docx
+++ b/Documento final.docx
@@ -1636,6 +1636,14 @@
           <w:sz w:val="24"/>
           <w:szCs w:val="24"/>
         </w:rPr>
+        <w:t xml:space="preserve"> con un tamaño máximo de 300 caracteres</w:t>
+      </w:r>
+      <w:r>
+        <w:rPr>
+          <w:rFonts w:ascii="Arial Narrow" w:hAnsi="Arial Narrow"/>
+          <w:sz w:val="24"/>
+          <w:szCs w:val="24"/>
+        </w:rPr>
         <w:t>.</w:t>
       </w:r>
     </w:p>
@@ -2106,23 +2114,7 @@
           <w:color w:val="002060"/>
         </w:rPr>
         <w:lastRenderedPageBreak/>
-        <w:t>IDENTIFICACIÓN DE LO QUÉ</w:t>
-      </w:r>
-      <w:r>
-        <w:rPr>
-          <w:b/>
-          <w:bCs/>
-          <w:color w:val="002060"/>
-        </w:rPr>
-        <w:t xml:space="preserve"> NO</w:t>
-      </w:r>
-      <w:r>
-        <w:rPr>
-          <w:b/>
-          <w:bCs/>
-          <w:color w:val="002060"/>
-        </w:rPr>
-        <w:t xml:space="preserve"> SE VA PROBAR</w:t>
+        <w:t>IDENTIFICACIÓN DE LO QUÉ NO SE VA PROBAR</w:t>
       </w:r>
       <w:bookmarkEnd w:id="5"/>
     </w:p>
@@ -2430,23 +2422,17 @@
           <w:sz w:val="24"/>
           <w:szCs w:val="24"/>
         </w:rPr>
-        <w:t xml:space="preserve"> o la publicación del Blog</w:t>
-      </w:r>
-      <w:r>
-        <w:rPr>
-          <w:rFonts w:ascii="Arial Narrow" w:hAnsi="Arial Narrow"/>
-          <w:b/>
-          <w:bCs/>
-          <w:sz w:val="24"/>
-          <w:szCs w:val="24"/>
-        </w:rPr>
-        <w:t>:</w:t>
-      </w:r>
-    </w:p>
-    <w:p>
-      <w:pPr>
+        <w:t xml:space="preserve"> o la publicación del Blog:</w:t>
+      </w:r>
+    </w:p>
+    <w:p>
+      <w:pPr>
+        <w:pStyle w:val="Prrafodelista"/>
+        <w:numPr>
+          <w:ilvl w:val="0"/>
+          <w:numId w:val="6"/>
+        </w:numPr>
         <w:spacing w:line="276" w:lineRule="auto"/>
-        <w:ind w:left="1068"/>
         <w:jc w:val="both"/>
         <w:rPr>
           <w:rFonts w:ascii="Arial Narrow" w:hAnsi="Arial Narrow"/>
@@ -2460,15 +2446,211 @@
           <w:sz w:val="24"/>
           <w:szCs w:val="24"/>
         </w:rPr>
-        <w:t xml:space="preserve">c. Insertar una tabla o gráfico en el contenido de </w:t>
-      </w:r>
-      <w:r>
-        <w:rPr>
-          <w:rFonts w:ascii="Arial Narrow" w:hAnsi="Arial Narrow"/>
-          <w:sz w:val="24"/>
-          <w:szCs w:val="24"/>
-        </w:rPr>
-        <w:t>texto de la entrada o publicación del blog.</w:t>
+        <w:t xml:space="preserve">Insertar una tabla o gráfico en el contenido de </w:t>
+      </w:r>
+      <w:r>
+        <w:rPr>
+          <w:rFonts w:ascii="Arial Narrow" w:hAnsi="Arial Narrow"/>
+          <w:sz w:val="24"/>
+          <w:szCs w:val="24"/>
+        </w:rPr>
+        <w:t>texto de la entrada o publicación del bl</w:t>
+      </w:r>
+      <w:r>
+        <w:rPr>
+          <w:rFonts w:ascii="Arial Narrow" w:hAnsi="Arial Narrow"/>
+          <w:sz w:val="24"/>
+          <w:szCs w:val="24"/>
+        </w:rPr>
+        <w:t>og</w:t>
+      </w:r>
+      <w:r>
+        <w:rPr>
+          <w:rFonts w:ascii="Arial Narrow" w:hAnsi="Arial Narrow"/>
+          <w:sz w:val="24"/>
+          <w:szCs w:val="24"/>
+        </w:rPr>
+        <w:t>.</w:t>
+      </w:r>
+    </w:p>
+    <w:p>
+      <w:pPr>
+        <w:pStyle w:val="Prrafodelista"/>
+        <w:numPr>
+          <w:ilvl w:val="0"/>
+          <w:numId w:val="7"/>
+        </w:numPr>
+        <w:spacing w:line="240" w:lineRule="auto"/>
+        <w:jc w:val="both"/>
+        <w:rPr>
+          <w:rFonts w:ascii="Arial Narrow" w:hAnsi="Arial Narrow"/>
+          <w:b/>
+          <w:bCs/>
+          <w:sz w:val="24"/>
+          <w:szCs w:val="24"/>
+        </w:rPr>
+      </w:pPr>
+      <w:r>
+        <w:rPr>
+          <w:rFonts w:ascii="Arial Narrow" w:hAnsi="Arial Narrow"/>
+          <w:b/>
+          <w:bCs/>
+          <w:sz w:val="24"/>
+          <w:szCs w:val="24"/>
+        </w:rPr>
+        <w:t>Compartir la entrada en redes sociales:</w:t>
+      </w:r>
+    </w:p>
+    <w:p>
+      <w:pPr>
+        <w:pStyle w:val="Prrafodelista"/>
+        <w:numPr>
+          <w:ilvl w:val="0"/>
+          <w:numId w:val="6"/>
+        </w:numPr>
+        <w:spacing w:line="240" w:lineRule="auto"/>
+        <w:jc w:val="both"/>
+        <w:rPr>
+          <w:rFonts w:ascii="Arial Narrow" w:hAnsi="Arial Narrow"/>
+          <w:sz w:val="24"/>
+          <w:szCs w:val="24"/>
+        </w:rPr>
+      </w:pPr>
+      <w:r>
+        <w:rPr>
+          <w:rFonts w:ascii="Arial Narrow" w:hAnsi="Arial Narrow"/>
+          <w:sz w:val="24"/>
+          <w:szCs w:val="24"/>
+        </w:rPr>
+        <w:t>Verificar que el formato de la estructura del contenido se conserve en la red social.</w:t>
+      </w:r>
+    </w:p>
+    <w:p>
+      <w:pPr>
+        <w:pStyle w:val="Prrafodelista"/>
+        <w:numPr>
+          <w:ilvl w:val="0"/>
+          <w:numId w:val="3"/>
+        </w:numPr>
+        <w:spacing w:line="240" w:lineRule="auto"/>
+        <w:jc w:val="both"/>
+        <w:rPr>
+          <w:rFonts w:ascii="Arial Narrow" w:hAnsi="Arial Narrow"/>
+          <w:sz w:val="24"/>
+          <w:szCs w:val="24"/>
+        </w:rPr>
+      </w:pPr>
+      <w:r>
+        <w:rPr>
+          <w:rFonts w:ascii="Arial Narrow" w:hAnsi="Arial Narrow"/>
+          <w:b/>
+          <w:bCs/>
+          <w:sz w:val="24"/>
+          <w:szCs w:val="24"/>
+        </w:rPr>
+        <w:t>Imprimir el contenido de la entrada o publicación del blog:</w:t>
+      </w:r>
+    </w:p>
+    <w:p>
+      <w:pPr>
+        <w:pStyle w:val="Prrafodelista"/>
+        <w:numPr>
+          <w:ilvl w:val="0"/>
+          <w:numId w:val="6"/>
+        </w:numPr>
+        <w:spacing w:line="240" w:lineRule="auto"/>
+        <w:jc w:val="both"/>
+        <w:rPr>
+          <w:rFonts w:ascii="Arial Narrow" w:hAnsi="Arial Narrow"/>
+          <w:b/>
+          <w:bCs/>
+          <w:sz w:val="24"/>
+          <w:szCs w:val="24"/>
+        </w:rPr>
+      </w:pPr>
+      <w:r>
+        <w:rPr>
+          <w:rFonts w:ascii="Arial Narrow" w:hAnsi="Arial Narrow"/>
+          <w:sz w:val="24"/>
+          <w:szCs w:val="24"/>
+        </w:rPr>
+        <w:t>Validar opciones de configuración de la impresión.</w:t>
+      </w:r>
+    </w:p>
+    <w:p>
+      <w:pPr>
+        <w:pStyle w:val="Prrafodelista"/>
+        <w:numPr>
+          <w:ilvl w:val="0"/>
+          <w:numId w:val="3"/>
+        </w:numPr>
+        <w:spacing w:line="240" w:lineRule="auto"/>
+        <w:jc w:val="both"/>
+        <w:rPr>
+          <w:rFonts w:ascii="Arial Narrow" w:hAnsi="Arial Narrow"/>
+          <w:b/>
+          <w:bCs/>
+          <w:sz w:val="24"/>
+          <w:szCs w:val="24"/>
+        </w:rPr>
+      </w:pPr>
+      <w:r>
+        <w:rPr>
+          <w:rFonts w:ascii="Arial Narrow" w:hAnsi="Arial Narrow"/>
+          <w:b/>
+          <w:bCs/>
+          <w:sz w:val="24"/>
+          <w:szCs w:val="24"/>
+        </w:rPr>
+        <w:t>Enviar vía correo electrónico el contenido de la entrada o publicación del blog:</w:t>
+      </w:r>
+    </w:p>
+    <w:p>
+      <w:pPr>
+        <w:pStyle w:val="Prrafodelista"/>
+        <w:numPr>
+          <w:ilvl w:val="0"/>
+          <w:numId w:val="6"/>
+        </w:numPr>
+        <w:spacing w:line="240" w:lineRule="auto"/>
+        <w:jc w:val="both"/>
+        <w:rPr>
+          <w:rFonts w:ascii="Arial Narrow" w:hAnsi="Arial Narrow"/>
+          <w:sz w:val="24"/>
+          <w:szCs w:val="24"/>
+        </w:rPr>
+      </w:pPr>
+      <w:r>
+        <w:rPr>
+          <w:rFonts w:ascii="Arial Narrow" w:hAnsi="Arial Narrow"/>
+          <w:sz w:val="24"/>
+          <w:szCs w:val="24"/>
+        </w:rPr>
+        <w:t>Verificar que el formato de las direcciones de correo sea correcto.</w:t>
+      </w:r>
+    </w:p>
+    <w:p>
+      <w:pPr>
+        <w:pStyle w:val="Prrafodelista"/>
+        <w:numPr>
+          <w:ilvl w:val="0"/>
+          <w:numId w:val="6"/>
+        </w:numPr>
+        <w:spacing w:line="240" w:lineRule="auto"/>
+        <w:jc w:val="both"/>
+        <w:rPr>
+          <w:rFonts w:ascii="Arial Narrow" w:hAnsi="Arial Narrow"/>
+          <w:sz w:val="24"/>
+          <w:szCs w:val="24"/>
+        </w:rPr>
+      </w:pPr>
+      <w:r>
+        <w:rPr>
+          <w:rFonts w:ascii="Arial Narrow" w:hAnsi="Arial Narrow"/>
+          <w:sz w:val="24"/>
+          <w:szCs w:val="24"/>
+        </w:rPr>
+        <w:t>Verificar generación de alertas o advertencias, en caso de direcciones de correo inexistentes  o incorrectas.</w:t>
       </w:r>
     </w:p>
     <w:p>
@@ -2943,7 +3125,7 @@
   <w:abstractNum w:abstractNumId="0" w15:restartNumberingAfterBreak="0">
     <w:nsid w:val="18F229D1"/>
     <w:multiLevelType w:val="hybridMultilevel"/>
-    <w:tmpl w:val="E320C860"/>
+    <w:tmpl w:val="9DC0767E"/>
     <w:lvl w:ilvl="0" w:tplc="240A0001">
       <w:start w:val="1"/>
       <w:numFmt w:val="bullet"/>
@@ -3596,7 +3778,7 @@
         <w:bCs w:val="0"/>
       </w:rPr>
     </w:lvl>
-    <w:lvl w:ilvl="1" w:tplc="240A0019" w:tentative="1">
+    <w:lvl w:ilvl="1" w:tplc="240A0019">
       <w:start w:val="1"/>
       <w:numFmt w:val="lowerLetter"/>
       <w:lvlText w:val="%2."/>

</xml_diff>

<commit_message>
Modificación Alcance y Estrategias. Carmelo
</commit_message>
<xml_diff>
--- a/Documento final.docx
+++ b/Documento final.docx
@@ -1180,14 +1180,22 @@
           <w:bCs/>
           <w:color w:val="002060"/>
         </w:rPr>
-        <w:t>QUÉ SE VA PROBAR</w:t>
+        <w:t>QUÉ SE PROBAR</w:t>
       </w:r>
       <w:bookmarkEnd w:id="1"/>
-    </w:p>
-    <w:p/>
-    <w:p>
-      <w:pPr>
-        <w:spacing w:line="240" w:lineRule="auto"/>
+      <w:r>
+        <w:rPr>
+          <w:b/>
+          <w:bCs/>
+          <w:color w:val="002060"/>
+        </w:rPr>
+        <w:t>Á</w:t>
+      </w:r>
+    </w:p>
+    <w:p/>
+    <w:p>
+      <w:pPr>
+        <w:spacing w:line="276" w:lineRule="auto"/>
         <w:ind w:left="360"/>
         <w:jc w:val="both"/>
         <w:rPr>
@@ -1256,7 +1264,7 @@
     <w:p>
       <w:pPr>
         <w:pStyle w:val="Prrafodelista"/>
-        <w:spacing w:line="240" w:lineRule="auto"/>
+        <w:spacing w:line="276" w:lineRule="auto"/>
         <w:jc w:val="both"/>
         <w:rPr>
           <w:rFonts w:ascii="Arial Narrow" w:hAnsi="Arial Narrow"/>
@@ -1462,7 +1470,39 @@
           <w:sz w:val="24"/>
           <w:szCs w:val="24"/>
         </w:rPr>
-        <w:t xml:space="preserve"> y que el total de videos no supere </w:t>
+        <w:t xml:space="preserve"> </w:t>
+      </w:r>
+      <w:r>
+        <w:rPr>
+          <w:rFonts w:ascii="Arial Narrow" w:hAnsi="Arial Narrow"/>
+          <w:sz w:val="24"/>
+          <w:szCs w:val="24"/>
+        </w:rPr>
+        <w:t>con una restricción de tamaño de subida de máximo 100</w:t>
+      </w:r>
+      <w:r>
+        <w:rPr>
+          <w:rFonts w:ascii="Arial Narrow" w:hAnsi="Arial Narrow"/>
+          <w:sz w:val="24"/>
+          <w:szCs w:val="24"/>
+        </w:rPr>
+        <w:t>M</w:t>
+      </w:r>
+      <w:r>
+        <w:rPr>
+          <w:rFonts w:ascii="Arial Narrow" w:hAnsi="Arial Narrow"/>
+          <w:sz w:val="24"/>
+          <w:szCs w:val="24"/>
+        </w:rPr>
+        <w:t xml:space="preserve">b </w:t>
+      </w:r>
+      <w:r>
+        <w:rPr>
+          <w:rFonts w:ascii="Arial Narrow" w:hAnsi="Arial Narrow"/>
+          <w:sz w:val="24"/>
+          <w:szCs w:val="24"/>
+        </w:rPr>
+        <w:t xml:space="preserve">y que el total de videos no supere </w:t>
       </w:r>
       <w:r>
         <w:rPr>
@@ -1538,7 +1578,7 @@
           <w:ilvl w:val="0"/>
           <w:numId w:val="2"/>
         </w:numPr>
-        <w:spacing w:line="240" w:lineRule="auto"/>
+        <w:spacing w:line="276" w:lineRule="auto"/>
         <w:jc w:val="both"/>
         <w:rPr>
           <w:rFonts w:ascii="Arial Narrow" w:hAnsi="Arial Narrow"/>
@@ -1645,592 +1685,6 @@
           <w:szCs w:val="24"/>
         </w:rPr>
         <w:t>.</w:t>
-      </w:r>
-    </w:p>
-    <w:p>
-      <w:pPr>
-        <w:pStyle w:val="Prrafodelista"/>
-        <w:numPr>
-          <w:ilvl w:val="0"/>
-          <w:numId w:val="3"/>
-        </w:numPr>
-        <w:spacing w:line="240" w:lineRule="auto"/>
-        <w:jc w:val="both"/>
-        <w:rPr>
-          <w:rFonts w:ascii="Arial Narrow" w:hAnsi="Arial Narrow"/>
-          <w:b/>
-          <w:bCs/>
-          <w:sz w:val="24"/>
-          <w:szCs w:val="24"/>
-        </w:rPr>
-      </w:pPr>
-      <w:bookmarkStart w:id="3" w:name="_Hlk106321333"/>
-      <w:r>
-        <w:rPr>
-          <w:rFonts w:ascii="Arial Narrow" w:hAnsi="Arial Narrow"/>
-          <w:b/>
-          <w:bCs/>
-          <w:sz w:val="24"/>
-          <w:szCs w:val="24"/>
-        </w:rPr>
-        <w:t>Compartir la entrada en redes sociales:</w:t>
-      </w:r>
-    </w:p>
-    <w:bookmarkEnd w:id="3"/>
-    <w:p>
-      <w:pPr>
-        <w:pStyle w:val="Prrafodelista"/>
-        <w:numPr>
-          <w:ilvl w:val="0"/>
-          <w:numId w:val="2"/>
-        </w:numPr>
-        <w:spacing w:line="240" w:lineRule="auto"/>
-        <w:jc w:val="both"/>
-        <w:rPr>
-          <w:rFonts w:ascii="Arial Narrow" w:hAnsi="Arial Narrow"/>
-          <w:sz w:val="24"/>
-          <w:szCs w:val="24"/>
-        </w:rPr>
-      </w:pPr>
-      <w:r>
-        <w:rPr>
-          <w:rFonts w:ascii="Arial Narrow" w:hAnsi="Arial Narrow"/>
-          <w:sz w:val="24"/>
-          <w:szCs w:val="24"/>
-        </w:rPr>
-        <w:t xml:space="preserve">Garantizar que la nueva entrada o publicación del blog pueda ser compartida en redes sociales </w:t>
-      </w:r>
-      <w:r>
-        <w:rPr>
-          <w:rFonts w:ascii="Arial Narrow" w:hAnsi="Arial Narrow"/>
-          <w:sz w:val="24"/>
-          <w:szCs w:val="24"/>
-        </w:rPr>
-        <w:t xml:space="preserve">como </w:t>
-      </w:r>
-      <w:r>
-        <w:rPr>
-          <w:rFonts w:ascii="Arial Narrow" w:hAnsi="Arial Narrow"/>
-          <w:sz w:val="24"/>
-          <w:szCs w:val="24"/>
-        </w:rPr>
-        <w:t>Facebook, Twitter, Instagram y LinkedIn</w:t>
-      </w:r>
-      <w:r>
-        <w:rPr>
-          <w:rFonts w:ascii="Arial Narrow" w:hAnsi="Arial Narrow"/>
-          <w:sz w:val="24"/>
-          <w:szCs w:val="24"/>
-        </w:rPr>
-        <w:t xml:space="preserve"> </w:t>
-      </w:r>
-      <w:r>
-        <w:rPr>
-          <w:rFonts w:ascii="Arial Narrow" w:hAnsi="Arial Narrow"/>
-          <w:sz w:val="24"/>
-          <w:szCs w:val="24"/>
-        </w:rPr>
-        <w:t>que estén asociadas al usuario</w:t>
-      </w:r>
-      <w:r>
-        <w:rPr>
-          <w:rFonts w:ascii="Arial Narrow" w:hAnsi="Arial Narrow"/>
-          <w:sz w:val="24"/>
-          <w:szCs w:val="24"/>
-        </w:rPr>
-        <w:t>.</w:t>
-      </w:r>
-    </w:p>
-    <w:p>
-      <w:pPr>
-        <w:pStyle w:val="Prrafodelista"/>
-        <w:numPr>
-          <w:ilvl w:val="0"/>
-          <w:numId w:val="3"/>
-        </w:numPr>
-        <w:spacing w:line="240" w:lineRule="auto"/>
-        <w:jc w:val="both"/>
-        <w:rPr>
-          <w:rFonts w:ascii="Arial Narrow" w:hAnsi="Arial Narrow"/>
-          <w:sz w:val="24"/>
-          <w:szCs w:val="24"/>
-        </w:rPr>
-      </w:pPr>
-      <w:r>
-        <w:rPr>
-          <w:rFonts w:ascii="Arial Narrow" w:hAnsi="Arial Narrow"/>
-          <w:b/>
-          <w:bCs/>
-          <w:sz w:val="24"/>
-          <w:szCs w:val="24"/>
-        </w:rPr>
-        <w:t>Imprimir el contenido de la entrada o publicación del blog:</w:t>
-      </w:r>
-    </w:p>
-    <w:p>
-      <w:pPr>
-        <w:pStyle w:val="Prrafodelista"/>
-        <w:numPr>
-          <w:ilvl w:val="0"/>
-          <w:numId w:val="2"/>
-        </w:numPr>
-        <w:spacing w:line="240" w:lineRule="auto"/>
-        <w:jc w:val="both"/>
-        <w:rPr>
-          <w:rFonts w:ascii="Arial Narrow" w:hAnsi="Arial Narrow"/>
-          <w:sz w:val="24"/>
-          <w:szCs w:val="24"/>
-        </w:rPr>
-      </w:pPr>
-      <w:r>
-        <w:rPr>
-          <w:rFonts w:ascii="Arial Narrow" w:hAnsi="Arial Narrow"/>
-          <w:sz w:val="24"/>
-          <w:szCs w:val="24"/>
-        </w:rPr>
-        <w:t xml:space="preserve">Garantizar que el contenido de la nueva </w:t>
-      </w:r>
-      <w:r>
-        <w:rPr>
-          <w:rFonts w:ascii="Arial Narrow" w:hAnsi="Arial Narrow"/>
-          <w:sz w:val="24"/>
-          <w:szCs w:val="24"/>
-        </w:rPr>
-        <w:t xml:space="preserve">entrada </w:t>
-      </w:r>
-      <w:r>
-        <w:rPr>
-          <w:rFonts w:ascii="Arial Narrow" w:hAnsi="Arial Narrow"/>
-          <w:sz w:val="24"/>
-          <w:szCs w:val="24"/>
-        </w:rPr>
-        <w:t>o publicación pueda imprimirse a través de un plugin disponible en la plataforma o desde el mismo navegador.</w:t>
-      </w:r>
-    </w:p>
-    <w:p>
-      <w:pPr>
-        <w:pStyle w:val="Prrafodelista"/>
-        <w:numPr>
-          <w:ilvl w:val="0"/>
-          <w:numId w:val="3"/>
-        </w:numPr>
-        <w:spacing w:line="240" w:lineRule="auto"/>
-        <w:jc w:val="both"/>
-        <w:rPr>
-          <w:rFonts w:ascii="Arial Narrow" w:hAnsi="Arial Narrow"/>
-          <w:b/>
-          <w:bCs/>
-          <w:sz w:val="24"/>
-          <w:szCs w:val="24"/>
-        </w:rPr>
-      </w:pPr>
-      <w:bookmarkStart w:id="4" w:name="_Hlk106321879"/>
-      <w:r>
-        <w:rPr>
-          <w:rFonts w:ascii="Arial Narrow" w:hAnsi="Arial Narrow"/>
-          <w:b/>
-          <w:bCs/>
-          <w:sz w:val="24"/>
-          <w:szCs w:val="24"/>
-        </w:rPr>
-        <w:t xml:space="preserve">Enviar </w:t>
-      </w:r>
-      <w:r>
-        <w:rPr>
-          <w:rFonts w:ascii="Arial Narrow" w:hAnsi="Arial Narrow"/>
-          <w:b/>
-          <w:bCs/>
-          <w:sz w:val="24"/>
-          <w:szCs w:val="24"/>
-        </w:rPr>
-        <w:t xml:space="preserve">vía correo electrónico </w:t>
-      </w:r>
-      <w:r>
-        <w:rPr>
-          <w:rFonts w:ascii="Arial Narrow" w:hAnsi="Arial Narrow"/>
-          <w:b/>
-          <w:bCs/>
-          <w:sz w:val="24"/>
-          <w:szCs w:val="24"/>
-        </w:rPr>
-        <w:t>el contenido de la entrada o publicación del blog:</w:t>
-      </w:r>
-    </w:p>
-    <w:bookmarkEnd w:id="4"/>
-    <w:p>
-      <w:pPr>
-        <w:pStyle w:val="Prrafodelista"/>
-        <w:numPr>
-          <w:ilvl w:val="0"/>
-          <w:numId w:val="2"/>
-        </w:numPr>
-        <w:spacing w:line="240" w:lineRule="auto"/>
-        <w:jc w:val="both"/>
-        <w:rPr>
-          <w:rFonts w:ascii="Arial Narrow" w:hAnsi="Arial Narrow"/>
-          <w:sz w:val="24"/>
-          <w:szCs w:val="24"/>
-        </w:rPr>
-      </w:pPr>
-      <w:r>
-        <w:rPr>
-          <w:rFonts w:ascii="Arial Narrow" w:hAnsi="Arial Narrow"/>
-          <w:sz w:val="24"/>
-          <w:szCs w:val="24"/>
-        </w:rPr>
-        <w:t>Garantizar que el contenido de l</w:t>
-      </w:r>
-      <w:r>
-        <w:rPr>
-          <w:rFonts w:ascii="Arial Narrow" w:hAnsi="Arial Narrow"/>
-          <w:sz w:val="24"/>
-          <w:szCs w:val="24"/>
-        </w:rPr>
-        <w:t>a</w:t>
-      </w:r>
-      <w:r>
-        <w:rPr>
-          <w:rFonts w:ascii="Arial Narrow" w:hAnsi="Arial Narrow"/>
-          <w:sz w:val="24"/>
-          <w:szCs w:val="24"/>
-        </w:rPr>
-        <w:t xml:space="preserve"> nueva</w:t>
-      </w:r>
-      <w:r>
-        <w:rPr>
-          <w:rFonts w:ascii="Arial Narrow" w:hAnsi="Arial Narrow"/>
-          <w:sz w:val="24"/>
-          <w:szCs w:val="24"/>
-        </w:rPr>
-        <w:t xml:space="preserve"> entrada</w:t>
-      </w:r>
-      <w:r>
-        <w:rPr>
-          <w:rFonts w:ascii="Arial Narrow" w:hAnsi="Arial Narrow"/>
-          <w:sz w:val="24"/>
-          <w:szCs w:val="24"/>
-        </w:rPr>
-        <w:t xml:space="preserve"> o publicación</w:t>
-      </w:r>
-      <w:r>
-        <w:rPr>
-          <w:rFonts w:ascii="Arial Narrow" w:hAnsi="Arial Narrow"/>
-          <w:sz w:val="24"/>
-          <w:szCs w:val="24"/>
-        </w:rPr>
-        <w:t xml:space="preserve"> se </w:t>
-      </w:r>
-      <w:r>
-        <w:rPr>
-          <w:rFonts w:ascii="Arial Narrow" w:hAnsi="Arial Narrow"/>
-          <w:sz w:val="24"/>
-          <w:szCs w:val="24"/>
-        </w:rPr>
-        <w:t>pueda</w:t>
-      </w:r>
-      <w:r>
-        <w:rPr>
-          <w:rFonts w:ascii="Arial Narrow" w:hAnsi="Arial Narrow"/>
-          <w:sz w:val="24"/>
-          <w:szCs w:val="24"/>
-        </w:rPr>
-        <w:t xml:space="preserve"> enviar vía correo electrónico</w:t>
-      </w:r>
-      <w:r>
-        <w:rPr>
-          <w:rFonts w:ascii="Arial Narrow" w:hAnsi="Arial Narrow"/>
-          <w:sz w:val="24"/>
-          <w:szCs w:val="24"/>
-        </w:rPr>
-        <w:t xml:space="preserve"> </w:t>
-      </w:r>
-      <w:r>
-        <w:rPr>
-          <w:rFonts w:ascii="Arial Narrow" w:hAnsi="Arial Narrow"/>
-          <w:sz w:val="24"/>
-          <w:szCs w:val="24"/>
-        </w:rPr>
-        <w:t xml:space="preserve">en el cual se requiere </w:t>
-      </w:r>
-      <w:r>
-        <w:rPr>
-          <w:rFonts w:ascii="Arial Narrow" w:hAnsi="Arial Narrow"/>
-          <w:sz w:val="24"/>
-          <w:szCs w:val="24"/>
-        </w:rPr>
-        <w:t>la dirección de correo</w:t>
-      </w:r>
-      <w:r>
-        <w:rPr>
-          <w:rFonts w:ascii="Arial Narrow" w:hAnsi="Arial Narrow"/>
-          <w:sz w:val="24"/>
-          <w:szCs w:val="24"/>
-        </w:rPr>
-        <w:t xml:space="preserve"> del remitente</w:t>
-      </w:r>
-      <w:r>
-        <w:rPr>
-          <w:rFonts w:ascii="Arial Narrow" w:hAnsi="Arial Narrow"/>
-          <w:sz w:val="24"/>
-          <w:szCs w:val="24"/>
-        </w:rPr>
-        <w:t xml:space="preserve"> (obligatorio)</w:t>
-      </w:r>
-      <w:r>
-        <w:rPr>
-          <w:rFonts w:ascii="Arial Narrow" w:hAnsi="Arial Narrow"/>
-          <w:sz w:val="24"/>
-          <w:szCs w:val="24"/>
-        </w:rPr>
-        <w:t xml:space="preserve">, </w:t>
-      </w:r>
-      <w:r>
-        <w:rPr>
-          <w:rFonts w:ascii="Arial Narrow" w:hAnsi="Arial Narrow"/>
-          <w:sz w:val="24"/>
-          <w:szCs w:val="24"/>
-        </w:rPr>
-        <w:t xml:space="preserve">la dirección de </w:t>
-      </w:r>
-      <w:r>
-        <w:rPr>
-          <w:rFonts w:ascii="Arial Narrow" w:hAnsi="Arial Narrow"/>
-          <w:sz w:val="24"/>
-          <w:szCs w:val="24"/>
-        </w:rPr>
-        <w:t>correo de</w:t>
-      </w:r>
-      <w:r>
-        <w:rPr>
-          <w:rFonts w:ascii="Arial Narrow" w:hAnsi="Arial Narrow"/>
-          <w:sz w:val="24"/>
-          <w:szCs w:val="24"/>
-        </w:rPr>
-        <w:t>l</w:t>
-      </w:r>
-      <w:r>
-        <w:rPr>
-          <w:rFonts w:ascii="Arial Narrow" w:hAnsi="Arial Narrow"/>
-          <w:sz w:val="24"/>
-          <w:szCs w:val="24"/>
-        </w:rPr>
-        <w:t xml:space="preserve"> destin</w:t>
-      </w:r>
-      <w:r>
-        <w:rPr>
-          <w:rFonts w:ascii="Arial Narrow" w:hAnsi="Arial Narrow"/>
-          <w:sz w:val="24"/>
-          <w:szCs w:val="24"/>
-        </w:rPr>
-        <w:t>atario (obligatorio)</w:t>
-      </w:r>
-      <w:r>
-        <w:rPr>
-          <w:rFonts w:ascii="Arial Narrow" w:hAnsi="Arial Narrow"/>
-          <w:sz w:val="24"/>
-          <w:szCs w:val="24"/>
-        </w:rPr>
-        <w:t xml:space="preserve"> y el asunto</w:t>
-      </w:r>
-      <w:r>
-        <w:rPr>
-          <w:rFonts w:ascii="Arial Narrow" w:hAnsi="Arial Narrow"/>
-          <w:sz w:val="24"/>
-          <w:szCs w:val="24"/>
-        </w:rPr>
-        <w:t xml:space="preserve"> (opcional).</w:t>
-      </w:r>
-    </w:p>
-    <w:p>
-      <w:pPr>
-        <w:pStyle w:val="Prrafodelista"/>
-        <w:spacing w:line="240" w:lineRule="auto"/>
-        <w:ind w:left="1440"/>
-        <w:jc w:val="both"/>
-        <w:rPr>
-          <w:rFonts w:ascii="Arial Narrow" w:hAnsi="Arial Narrow"/>
-          <w:sz w:val="24"/>
-          <w:szCs w:val="24"/>
-        </w:rPr>
-      </w:pPr>
-    </w:p>
-    <w:p>
-      <w:pPr>
-        <w:pStyle w:val="Prrafodelista"/>
-        <w:spacing w:line="240" w:lineRule="auto"/>
-        <w:ind w:left="1440"/>
-        <w:jc w:val="both"/>
-        <w:rPr>
-          <w:rFonts w:ascii="Arial Narrow" w:hAnsi="Arial Narrow"/>
-          <w:sz w:val="24"/>
-          <w:szCs w:val="24"/>
-        </w:rPr>
-      </w:pPr>
-    </w:p>
-    <w:p>
-      <w:pPr>
-        <w:pStyle w:val="Prrafodelista"/>
-        <w:spacing w:line="240" w:lineRule="auto"/>
-        <w:ind w:left="1440"/>
-        <w:jc w:val="both"/>
-        <w:rPr>
-          <w:rFonts w:ascii="Arial Narrow" w:hAnsi="Arial Narrow"/>
-          <w:sz w:val="24"/>
-          <w:szCs w:val="24"/>
-        </w:rPr>
-      </w:pPr>
-    </w:p>
-    <w:p>
-      <w:pPr>
-        <w:pStyle w:val="Prrafodelista"/>
-        <w:spacing w:line="240" w:lineRule="auto"/>
-        <w:ind w:left="1440"/>
-        <w:jc w:val="both"/>
-        <w:rPr>
-          <w:rFonts w:ascii="Arial Narrow" w:hAnsi="Arial Narrow"/>
-          <w:sz w:val="24"/>
-          <w:szCs w:val="24"/>
-        </w:rPr>
-      </w:pPr>
-    </w:p>
-    <w:p>
-      <w:pPr>
-        <w:pStyle w:val="Ttulo2"/>
-        <w:numPr>
-          <w:ilvl w:val="1"/>
-          <w:numId w:val="5"/>
-        </w:numPr>
-        <w:rPr>
-          <w:b/>
-          <w:bCs/>
-          <w:color w:val="002060"/>
-        </w:rPr>
-      </w:pPr>
-      <w:bookmarkStart w:id="5" w:name="_Toc106716645"/>
-      <w:r>
-        <w:rPr>
-          <w:b/>
-          <w:bCs/>
-          <w:color w:val="002060"/>
-        </w:rPr>
-        <w:lastRenderedPageBreak/>
-        <w:t>IDENTIFICACIÓN DE LO QUÉ NO SE VA PROBAR</w:t>
-      </w:r>
-      <w:bookmarkEnd w:id="5"/>
-    </w:p>
-    <w:p/>
-    <w:p>
-      <w:pPr>
-        <w:spacing w:line="240" w:lineRule="auto"/>
-        <w:ind w:left="360"/>
-        <w:jc w:val="both"/>
-        <w:rPr>
-          <w:rFonts w:ascii="Arial Narrow" w:hAnsi="Arial Narrow"/>
-          <w:sz w:val="24"/>
-          <w:szCs w:val="24"/>
-        </w:rPr>
-      </w:pPr>
-      <w:r>
-        <w:rPr>
-          <w:rFonts w:ascii="Arial Narrow" w:hAnsi="Arial Narrow"/>
-          <w:sz w:val="24"/>
-          <w:szCs w:val="24"/>
-        </w:rPr>
-        <w:t xml:space="preserve">A partir </w:t>
-      </w:r>
-      <w:r>
-        <w:rPr>
-          <w:rFonts w:ascii="Arial Narrow" w:hAnsi="Arial Narrow"/>
-          <w:sz w:val="24"/>
-          <w:szCs w:val="24"/>
-        </w:rPr>
-        <w:t xml:space="preserve">de los criterios de aceptación </w:t>
-      </w:r>
-      <w:r>
-        <w:rPr>
-          <w:rFonts w:ascii="Arial Narrow" w:hAnsi="Arial Narrow"/>
-          <w:sz w:val="24"/>
-          <w:szCs w:val="24"/>
-        </w:rPr>
-        <w:t xml:space="preserve">de la historia de usuario 1 se debe identificar </w:t>
-      </w:r>
-      <w:r>
-        <w:rPr>
-          <w:rFonts w:ascii="Arial Narrow" w:hAnsi="Arial Narrow"/>
-          <w:sz w:val="24"/>
-          <w:szCs w:val="24"/>
-        </w:rPr>
-        <w:t xml:space="preserve">lo </w:t>
-      </w:r>
-      <w:r>
-        <w:rPr>
-          <w:rFonts w:ascii="Arial Narrow" w:hAnsi="Arial Narrow"/>
-          <w:sz w:val="24"/>
-          <w:szCs w:val="24"/>
-        </w:rPr>
-        <w:t xml:space="preserve">qué </w:t>
-      </w:r>
-      <w:r>
-        <w:rPr>
-          <w:rFonts w:ascii="Arial Narrow" w:hAnsi="Arial Narrow"/>
-          <w:sz w:val="24"/>
-          <w:szCs w:val="24"/>
-        </w:rPr>
-        <w:t>no</w:t>
-      </w:r>
-      <w:r>
-        <w:rPr>
-          <w:rFonts w:ascii="Arial Narrow" w:hAnsi="Arial Narrow"/>
-          <w:sz w:val="24"/>
-          <w:szCs w:val="24"/>
-        </w:rPr>
-        <w:t xml:space="preserve"> </w:t>
-      </w:r>
-      <w:r>
-        <w:rPr>
-          <w:rFonts w:ascii="Arial Narrow" w:hAnsi="Arial Narrow"/>
-          <w:sz w:val="24"/>
-          <w:szCs w:val="24"/>
-        </w:rPr>
-        <w:t>se probará:</w:t>
-      </w:r>
-    </w:p>
-    <w:p>
-      <w:pPr>
-        <w:pStyle w:val="Prrafodelista"/>
-        <w:numPr>
-          <w:ilvl w:val="0"/>
-          <w:numId w:val="3"/>
-        </w:numPr>
-        <w:spacing w:line="240" w:lineRule="auto"/>
-        <w:jc w:val="both"/>
-        <w:rPr>
-          <w:rFonts w:ascii="Arial Narrow" w:hAnsi="Arial Narrow"/>
-          <w:b/>
-          <w:bCs/>
-          <w:sz w:val="24"/>
-          <w:szCs w:val="24"/>
-        </w:rPr>
-      </w:pPr>
-      <w:r>
-        <w:rPr>
-          <w:rFonts w:ascii="Arial Narrow" w:hAnsi="Arial Narrow"/>
-          <w:b/>
-          <w:bCs/>
-          <w:sz w:val="24"/>
-          <w:szCs w:val="24"/>
-        </w:rPr>
-        <w:t>Verificar la autenticación del usuario en la plataforma</w:t>
-      </w:r>
-      <w:r>
-        <w:rPr>
-          <w:rFonts w:ascii="Arial Narrow" w:hAnsi="Arial Narrow"/>
-          <w:b/>
-          <w:bCs/>
-          <w:sz w:val="24"/>
-          <w:szCs w:val="24"/>
-        </w:rPr>
-        <w:t xml:space="preserve"> del Blog.</w:t>
       </w:r>
     </w:p>
     <w:p>
@@ -2250,6 +1704,579 @@
           <w:szCs w:val="24"/>
         </w:rPr>
       </w:pPr>
+      <w:bookmarkStart w:id="3" w:name="_Hlk106321333"/>
+      <w:r>
+        <w:rPr>
+          <w:rFonts w:ascii="Arial Narrow" w:hAnsi="Arial Narrow"/>
+          <w:b/>
+          <w:bCs/>
+          <w:sz w:val="24"/>
+          <w:szCs w:val="24"/>
+        </w:rPr>
+        <w:t>Compartir la entrada en redes sociales:</w:t>
+      </w:r>
+    </w:p>
+    <w:bookmarkEnd w:id="3"/>
+    <w:p>
+      <w:pPr>
+        <w:pStyle w:val="Prrafodelista"/>
+        <w:numPr>
+          <w:ilvl w:val="0"/>
+          <w:numId w:val="2"/>
+        </w:numPr>
+        <w:spacing w:line="276" w:lineRule="auto"/>
+        <w:jc w:val="both"/>
+        <w:rPr>
+          <w:rFonts w:ascii="Arial Narrow" w:hAnsi="Arial Narrow"/>
+          <w:sz w:val="24"/>
+          <w:szCs w:val="24"/>
+        </w:rPr>
+      </w:pPr>
+      <w:r>
+        <w:rPr>
+          <w:rFonts w:ascii="Arial Narrow" w:hAnsi="Arial Narrow"/>
+          <w:sz w:val="24"/>
+          <w:szCs w:val="24"/>
+        </w:rPr>
+        <w:t xml:space="preserve">Garantizar que la nueva entrada o publicación del blog pueda ser compartida en redes sociales </w:t>
+      </w:r>
+      <w:r>
+        <w:rPr>
+          <w:rFonts w:ascii="Arial Narrow" w:hAnsi="Arial Narrow"/>
+          <w:sz w:val="24"/>
+          <w:szCs w:val="24"/>
+        </w:rPr>
+        <w:t xml:space="preserve">como </w:t>
+      </w:r>
+      <w:r>
+        <w:rPr>
+          <w:rFonts w:ascii="Arial Narrow" w:hAnsi="Arial Narrow"/>
+          <w:sz w:val="24"/>
+          <w:szCs w:val="24"/>
+        </w:rPr>
+        <w:t>Facebook, Twitter, Instagram y LinkedIn</w:t>
+      </w:r>
+      <w:r>
+        <w:rPr>
+          <w:rFonts w:ascii="Arial Narrow" w:hAnsi="Arial Narrow"/>
+          <w:sz w:val="24"/>
+          <w:szCs w:val="24"/>
+        </w:rPr>
+        <w:t xml:space="preserve"> </w:t>
+      </w:r>
+      <w:r>
+        <w:rPr>
+          <w:rFonts w:ascii="Arial Narrow" w:hAnsi="Arial Narrow"/>
+          <w:sz w:val="24"/>
+          <w:szCs w:val="24"/>
+        </w:rPr>
+        <w:t>que estén asociadas al usuario</w:t>
+      </w:r>
+      <w:r>
+        <w:rPr>
+          <w:rFonts w:ascii="Arial Narrow" w:hAnsi="Arial Narrow"/>
+          <w:sz w:val="24"/>
+          <w:szCs w:val="24"/>
+        </w:rPr>
+        <w:t>.</w:t>
+      </w:r>
+    </w:p>
+    <w:p>
+      <w:pPr>
+        <w:pStyle w:val="Prrafodelista"/>
+        <w:numPr>
+          <w:ilvl w:val="0"/>
+          <w:numId w:val="3"/>
+        </w:numPr>
+        <w:spacing w:line="276" w:lineRule="auto"/>
+        <w:jc w:val="both"/>
+        <w:rPr>
+          <w:rFonts w:ascii="Arial Narrow" w:hAnsi="Arial Narrow"/>
+          <w:sz w:val="24"/>
+          <w:szCs w:val="24"/>
+        </w:rPr>
+      </w:pPr>
+      <w:r>
+        <w:rPr>
+          <w:rFonts w:ascii="Arial Narrow" w:hAnsi="Arial Narrow"/>
+          <w:b/>
+          <w:bCs/>
+          <w:sz w:val="24"/>
+          <w:szCs w:val="24"/>
+        </w:rPr>
+        <w:t>Imprimir el contenido de la entrada o publicación del blog:</w:t>
+      </w:r>
+    </w:p>
+    <w:p>
+      <w:pPr>
+        <w:pStyle w:val="Prrafodelista"/>
+        <w:numPr>
+          <w:ilvl w:val="0"/>
+          <w:numId w:val="2"/>
+        </w:numPr>
+        <w:spacing w:line="276" w:lineRule="auto"/>
+        <w:jc w:val="both"/>
+        <w:rPr>
+          <w:rFonts w:ascii="Arial Narrow" w:hAnsi="Arial Narrow"/>
+          <w:sz w:val="24"/>
+          <w:szCs w:val="24"/>
+        </w:rPr>
+      </w:pPr>
+      <w:r>
+        <w:rPr>
+          <w:rFonts w:ascii="Arial Narrow" w:hAnsi="Arial Narrow"/>
+          <w:sz w:val="24"/>
+          <w:szCs w:val="24"/>
+        </w:rPr>
+        <w:t xml:space="preserve">Garantizar que el contenido de la nueva </w:t>
+      </w:r>
+      <w:r>
+        <w:rPr>
+          <w:rFonts w:ascii="Arial Narrow" w:hAnsi="Arial Narrow"/>
+          <w:sz w:val="24"/>
+          <w:szCs w:val="24"/>
+        </w:rPr>
+        <w:t xml:space="preserve">entrada </w:t>
+      </w:r>
+      <w:r>
+        <w:rPr>
+          <w:rFonts w:ascii="Arial Narrow" w:hAnsi="Arial Narrow"/>
+          <w:sz w:val="24"/>
+          <w:szCs w:val="24"/>
+        </w:rPr>
+        <w:t>o publicación pueda imprimirse a través de un plugin disponible en la plataforma o desde el mismo navegador.</w:t>
+      </w:r>
+    </w:p>
+    <w:p>
+      <w:pPr>
+        <w:pStyle w:val="Prrafodelista"/>
+        <w:numPr>
+          <w:ilvl w:val="0"/>
+          <w:numId w:val="3"/>
+        </w:numPr>
+        <w:spacing w:line="276" w:lineRule="auto"/>
+        <w:jc w:val="both"/>
+        <w:rPr>
+          <w:rFonts w:ascii="Arial Narrow" w:hAnsi="Arial Narrow"/>
+          <w:b/>
+          <w:bCs/>
+          <w:sz w:val="24"/>
+          <w:szCs w:val="24"/>
+        </w:rPr>
+      </w:pPr>
+      <w:bookmarkStart w:id="4" w:name="_Hlk106321879"/>
+      <w:r>
+        <w:rPr>
+          <w:rFonts w:ascii="Arial Narrow" w:hAnsi="Arial Narrow"/>
+          <w:b/>
+          <w:bCs/>
+          <w:sz w:val="24"/>
+          <w:szCs w:val="24"/>
+        </w:rPr>
+        <w:t xml:space="preserve">Enviar </w:t>
+      </w:r>
+      <w:r>
+        <w:rPr>
+          <w:rFonts w:ascii="Arial Narrow" w:hAnsi="Arial Narrow"/>
+          <w:b/>
+          <w:bCs/>
+          <w:sz w:val="24"/>
+          <w:szCs w:val="24"/>
+        </w:rPr>
+        <w:t xml:space="preserve">vía correo electrónico </w:t>
+      </w:r>
+      <w:r>
+        <w:rPr>
+          <w:rFonts w:ascii="Arial Narrow" w:hAnsi="Arial Narrow"/>
+          <w:b/>
+          <w:bCs/>
+          <w:sz w:val="24"/>
+          <w:szCs w:val="24"/>
+        </w:rPr>
+        <w:t>el contenido de la entrada o publicación del blog:</w:t>
+      </w:r>
+    </w:p>
+    <w:bookmarkEnd w:id="4"/>
+    <w:p>
+      <w:pPr>
+        <w:pStyle w:val="Prrafodelista"/>
+        <w:numPr>
+          <w:ilvl w:val="0"/>
+          <w:numId w:val="2"/>
+        </w:numPr>
+        <w:spacing w:line="276" w:lineRule="auto"/>
+        <w:jc w:val="both"/>
+        <w:rPr>
+          <w:rFonts w:ascii="Arial Narrow" w:hAnsi="Arial Narrow"/>
+          <w:sz w:val="24"/>
+          <w:szCs w:val="24"/>
+        </w:rPr>
+      </w:pPr>
+      <w:r>
+        <w:rPr>
+          <w:rFonts w:ascii="Arial Narrow" w:hAnsi="Arial Narrow"/>
+          <w:sz w:val="24"/>
+          <w:szCs w:val="24"/>
+        </w:rPr>
+        <w:t>Garantizar que el contenido de l</w:t>
+      </w:r>
+      <w:r>
+        <w:rPr>
+          <w:rFonts w:ascii="Arial Narrow" w:hAnsi="Arial Narrow"/>
+          <w:sz w:val="24"/>
+          <w:szCs w:val="24"/>
+        </w:rPr>
+        <w:t>a</w:t>
+      </w:r>
+      <w:r>
+        <w:rPr>
+          <w:rFonts w:ascii="Arial Narrow" w:hAnsi="Arial Narrow"/>
+          <w:sz w:val="24"/>
+          <w:szCs w:val="24"/>
+        </w:rPr>
+        <w:t xml:space="preserve"> nueva</w:t>
+      </w:r>
+      <w:r>
+        <w:rPr>
+          <w:rFonts w:ascii="Arial Narrow" w:hAnsi="Arial Narrow"/>
+          <w:sz w:val="24"/>
+          <w:szCs w:val="24"/>
+        </w:rPr>
+        <w:t xml:space="preserve"> entrada</w:t>
+      </w:r>
+      <w:r>
+        <w:rPr>
+          <w:rFonts w:ascii="Arial Narrow" w:hAnsi="Arial Narrow"/>
+          <w:sz w:val="24"/>
+          <w:szCs w:val="24"/>
+        </w:rPr>
+        <w:t xml:space="preserve"> o publicación</w:t>
+      </w:r>
+      <w:r>
+        <w:rPr>
+          <w:rFonts w:ascii="Arial Narrow" w:hAnsi="Arial Narrow"/>
+          <w:sz w:val="24"/>
+          <w:szCs w:val="24"/>
+        </w:rPr>
+        <w:t xml:space="preserve"> se </w:t>
+      </w:r>
+      <w:r>
+        <w:rPr>
+          <w:rFonts w:ascii="Arial Narrow" w:hAnsi="Arial Narrow"/>
+          <w:sz w:val="24"/>
+          <w:szCs w:val="24"/>
+        </w:rPr>
+        <w:t>pueda</w:t>
+      </w:r>
+      <w:r>
+        <w:rPr>
+          <w:rFonts w:ascii="Arial Narrow" w:hAnsi="Arial Narrow"/>
+          <w:sz w:val="24"/>
+          <w:szCs w:val="24"/>
+        </w:rPr>
+        <w:t xml:space="preserve"> enviar vía correo electrónico</w:t>
+      </w:r>
+      <w:r>
+        <w:rPr>
+          <w:rFonts w:ascii="Arial Narrow" w:hAnsi="Arial Narrow"/>
+          <w:sz w:val="24"/>
+          <w:szCs w:val="24"/>
+        </w:rPr>
+        <w:t xml:space="preserve"> </w:t>
+      </w:r>
+      <w:r>
+        <w:rPr>
+          <w:rFonts w:ascii="Arial Narrow" w:hAnsi="Arial Narrow"/>
+          <w:sz w:val="24"/>
+          <w:szCs w:val="24"/>
+        </w:rPr>
+        <w:t xml:space="preserve">en el cual se requiere </w:t>
+      </w:r>
+      <w:r>
+        <w:rPr>
+          <w:rFonts w:ascii="Arial Narrow" w:hAnsi="Arial Narrow"/>
+          <w:sz w:val="24"/>
+          <w:szCs w:val="24"/>
+        </w:rPr>
+        <w:t>la dirección de correo</w:t>
+      </w:r>
+      <w:r>
+        <w:rPr>
+          <w:rFonts w:ascii="Arial Narrow" w:hAnsi="Arial Narrow"/>
+          <w:sz w:val="24"/>
+          <w:szCs w:val="24"/>
+        </w:rPr>
+        <w:t xml:space="preserve"> del remitente</w:t>
+      </w:r>
+      <w:r>
+        <w:rPr>
+          <w:rFonts w:ascii="Arial Narrow" w:hAnsi="Arial Narrow"/>
+          <w:sz w:val="24"/>
+          <w:szCs w:val="24"/>
+        </w:rPr>
+        <w:t xml:space="preserve"> (obligatorio)</w:t>
+      </w:r>
+      <w:r>
+        <w:rPr>
+          <w:rFonts w:ascii="Arial Narrow" w:hAnsi="Arial Narrow"/>
+          <w:sz w:val="24"/>
+          <w:szCs w:val="24"/>
+        </w:rPr>
+        <w:t xml:space="preserve">, </w:t>
+      </w:r>
+      <w:r>
+        <w:rPr>
+          <w:rFonts w:ascii="Arial Narrow" w:hAnsi="Arial Narrow"/>
+          <w:sz w:val="24"/>
+          <w:szCs w:val="24"/>
+        </w:rPr>
+        <w:t xml:space="preserve">la dirección de </w:t>
+      </w:r>
+      <w:r>
+        <w:rPr>
+          <w:rFonts w:ascii="Arial Narrow" w:hAnsi="Arial Narrow"/>
+          <w:sz w:val="24"/>
+          <w:szCs w:val="24"/>
+        </w:rPr>
+        <w:t>correo de</w:t>
+      </w:r>
+      <w:r>
+        <w:rPr>
+          <w:rFonts w:ascii="Arial Narrow" w:hAnsi="Arial Narrow"/>
+          <w:sz w:val="24"/>
+          <w:szCs w:val="24"/>
+        </w:rPr>
+        <w:t>l</w:t>
+      </w:r>
+      <w:r>
+        <w:rPr>
+          <w:rFonts w:ascii="Arial Narrow" w:hAnsi="Arial Narrow"/>
+          <w:sz w:val="24"/>
+          <w:szCs w:val="24"/>
+        </w:rPr>
+        <w:t xml:space="preserve"> destin</w:t>
+      </w:r>
+      <w:r>
+        <w:rPr>
+          <w:rFonts w:ascii="Arial Narrow" w:hAnsi="Arial Narrow"/>
+          <w:sz w:val="24"/>
+          <w:szCs w:val="24"/>
+        </w:rPr>
+        <w:t>atario (obligatorio)</w:t>
+      </w:r>
+      <w:r>
+        <w:rPr>
+          <w:rFonts w:ascii="Arial Narrow" w:hAnsi="Arial Narrow"/>
+          <w:sz w:val="24"/>
+          <w:szCs w:val="24"/>
+        </w:rPr>
+        <w:t xml:space="preserve"> y el asunto</w:t>
+      </w:r>
+      <w:r>
+        <w:rPr>
+          <w:rFonts w:ascii="Arial Narrow" w:hAnsi="Arial Narrow"/>
+          <w:sz w:val="24"/>
+          <w:szCs w:val="24"/>
+        </w:rPr>
+        <w:t xml:space="preserve"> (opcional).</w:t>
+      </w:r>
+    </w:p>
+    <w:p>
+      <w:pPr>
+        <w:pStyle w:val="Prrafodelista"/>
+        <w:spacing w:line="276" w:lineRule="auto"/>
+        <w:ind w:left="1440"/>
+        <w:jc w:val="both"/>
+        <w:rPr>
+          <w:rFonts w:ascii="Arial Narrow" w:hAnsi="Arial Narrow"/>
+          <w:sz w:val="24"/>
+          <w:szCs w:val="24"/>
+        </w:rPr>
+      </w:pPr>
+    </w:p>
+    <w:p>
+      <w:pPr>
+        <w:pStyle w:val="Prrafodelista"/>
+        <w:spacing w:line="276" w:lineRule="auto"/>
+        <w:ind w:left="1440"/>
+        <w:jc w:val="both"/>
+        <w:rPr>
+          <w:rFonts w:ascii="Arial Narrow" w:hAnsi="Arial Narrow"/>
+          <w:sz w:val="24"/>
+          <w:szCs w:val="24"/>
+        </w:rPr>
+      </w:pPr>
+    </w:p>
+    <w:p>
+      <w:pPr>
+        <w:pStyle w:val="Ttulo2"/>
+        <w:numPr>
+          <w:ilvl w:val="1"/>
+          <w:numId w:val="5"/>
+        </w:numPr>
+        <w:spacing w:line="276" w:lineRule="auto"/>
+        <w:rPr>
+          <w:b/>
+          <w:bCs/>
+          <w:color w:val="002060"/>
+        </w:rPr>
+      </w:pPr>
+      <w:bookmarkStart w:id="5" w:name="_Toc106716645"/>
+      <w:r>
+        <w:rPr>
+          <w:b/>
+          <w:bCs/>
+          <w:color w:val="002060"/>
+        </w:rPr>
+        <w:lastRenderedPageBreak/>
+        <w:t>IDENTIFICACIÓN DE LO QUÉ NO SE PROBAR</w:t>
+      </w:r>
+      <w:bookmarkEnd w:id="5"/>
+      <w:r>
+        <w:rPr>
+          <w:b/>
+          <w:bCs/>
+          <w:color w:val="002060"/>
+        </w:rPr>
+        <w:t>Á</w:t>
+      </w:r>
+    </w:p>
+    <w:p>
+      <w:pPr>
+        <w:spacing w:line="276" w:lineRule="auto"/>
+      </w:pPr>
+    </w:p>
+    <w:p>
+      <w:pPr>
+        <w:spacing w:line="276" w:lineRule="auto"/>
+        <w:ind w:left="360"/>
+        <w:jc w:val="both"/>
+        <w:rPr>
+          <w:rFonts w:ascii="Arial Narrow" w:hAnsi="Arial Narrow"/>
+          <w:sz w:val="24"/>
+          <w:szCs w:val="24"/>
+        </w:rPr>
+      </w:pPr>
+      <w:r>
+        <w:rPr>
+          <w:rFonts w:ascii="Arial Narrow" w:hAnsi="Arial Narrow"/>
+          <w:sz w:val="24"/>
+          <w:szCs w:val="24"/>
+        </w:rPr>
+        <w:t xml:space="preserve">A partir </w:t>
+      </w:r>
+      <w:r>
+        <w:rPr>
+          <w:rFonts w:ascii="Arial Narrow" w:hAnsi="Arial Narrow"/>
+          <w:sz w:val="24"/>
+          <w:szCs w:val="24"/>
+        </w:rPr>
+        <w:t xml:space="preserve">de los criterios de aceptación </w:t>
+      </w:r>
+      <w:r>
+        <w:rPr>
+          <w:rFonts w:ascii="Arial Narrow" w:hAnsi="Arial Narrow"/>
+          <w:sz w:val="24"/>
+          <w:szCs w:val="24"/>
+        </w:rPr>
+        <w:t xml:space="preserve">de la historia de usuario 1 se debe identificar </w:t>
+      </w:r>
+      <w:r>
+        <w:rPr>
+          <w:rFonts w:ascii="Arial Narrow" w:hAnsi="Arial Narrow"/>
+          <w:sz w:val="24"/>
+          <w:szCs w:val="24"/>
+        </w:rPr>
+        <w:t xml:space="preserve">lo </w:t>
+      </w:r>
+      <w:r>
+        <w:rPr>
+          <w:rFonts w:ascii="Arial Narrow" w:hAnsi="Arial Narrow"/>
+          <w:sz w:val="24"/>
+          <w:szCs w:val="24"/>
+        </w:rPr>
+        <w:t xml:space="preserve">qué </w:t>
+      </w:r>
+      <w:r>
+        <w:rPr>
+          <w:rFonts w:ascii="Arial Narrow" w:hAnsi="Arial Narrow"/>
+          <w:sz w:val="24"/>
+          <w:szCs w:val="24"/>
+        </w:rPr>
+        <w:t>no</w:t>
+      </w:r>
+      <w:r>
+        <w:rPr>
+          <w:rFonts w:ascii="Arial Narrow" w:hAnsi="Arial Narrow"/>
+          <w:sz w:val="24"/>
+          <w:szCs w:val="24"/>
+        </w:rPr>
+        <w:t xml:space="preserve"> </w:t>
+      </w:r>
+      <w:r>
+        <w:rPr>
+          <w:rFonts w:ascii="Arial Narrow" w:hAnsi="Arial Narrow"/>
+          <w:sz w:val="24"/>
+          <w:szCs w:val="24"/>
+        </w:rPr>
+        <w:t>se probará:</w:t>
+      </w:r>
+    </w:p>
+    <w:p>
+      <w:pPr>
+        <w:pStyle w:val="Prrafodelista"/>
+        <w:numPr>
+          <w:ilvl w:val="0"/>
+          <w:numId w:val="3"/>
+        </w:numPr>
+        <w:spacing w:line="276" w:lineRule="auto"/>
+        <w:jc w:val="both"/>
+        <w:rPr>
+          <w:rFonts w:ascii="Arial Narrow" w:hAnsi="Arial Narrow"/>
+          <w:b/>
+          <w:bCs/>
+          <w:sz w:val="24"/>
+          <w:szCs w:val="24"/>
+        </w:rPr>
+      </w:pPr>
+      <w:r>
+        <w:rPr>
+          <w:rFonts w:ascii="Arial Narrow" w:hAnsi="Arial Narrow"/>
+          <w:b/>
+          <w:bCs/>
+          <w:sz w:val="24"/>
+          <w:szCs w:val="24"/>
+        </w:rPr>
+        <w:t>Verificar la autenticación del usuario en la plataforma</w:t>
+      </w:r>
+      <w:r>
+        <w:rPr>
+          <w:rFonts w:ascii="Arial Narrow" w:hAnsi="Arial Narrow"/>
+          <w:b/>
+          <w:bCs/>
+          <w:sz w:val="24"/>
+          <w:szCs w:val="24"/>
+        </w:rPr>
+        <w:t xml:space="preserve"> del Blog.</w:t>
+      </w:r>
+    </w:p>
+    <w:p>
+      <w:pPr>
+        <w:pStyle w:val="Prrafodelista"/>
+        <w:numPr>
+          <w:ilvl w:val="0"/>
+          <w:numId w:val="3"/>
+        </w:numPr>
+        <w:spacing w:line="276" w:lineRule="auto"/>
+        <w:jc w:val="both"/>
+        <w:rPr>
+          <w:rFonts w:ascii="Arial Narrow" w:hAnsi="Arial Narrow"/>
+          <w:b/>
+          <w:bCs/>
+          <w:sz w:val="24"/>
+          <w:szCs w:val="24"/>
+        </w:rPr>
+      </w:pPr>
       <w:r>
         <w:rPr>
           <w:rFonts w:ascii="Arial Narrow" w:hAnsi="Arial Narrow"/>
@@ -2480,7 +2507,7 @@
           <w:ilvl w:val="0"/>
           <w:numId w:val="7"/>
         </w:numPr>
-        <w:spacing w:line="240" w:lineRule="auto"/>
+        <w:spacing w:line="276" w:lineRule="auto"/>
         <w:jc w:val="both"/>
         <w:rPr>
           <w:rFonts w:ascii="Arial Narrow" w:hAnsi="Arial Narrow"/>
@@ -2508,7 +2535,7 @@
           <w:ilvl w:val="0"/>
           <w:numId w:val="6"/>
         </w:numPr>
-        <w:spacing w:line="240" w:lineRule="auto"/>
+        <w:spacing w:line="276" w:lineRule="auto"/>
         <w:jc w:val="both"/>
         <w:rPr>
           <w:rFonts w:ascii="Arial Narrow" w:hAnsi="Arial Narrow"/>
@@ -2532,7 +2559,7 @@
           <w:ilvl w:val="0"/>
           <w:numId w:val="3"/>
         </w:numPr>
-        <w:spacing w:line="240" w:lineRule="auto"/>
+        <w:spacing w:line="276" w:lineRule="auto"/>
         <w:jc w:val="both"/>
         <w:rPr>
           <w:rFonts w:ascii="Arial Narrow" w:hAnsi="Arial Narrow"/>
@@ -2558,7 +2585,7 @@
           <w:ilvl w:val="0"/>
           <w:numId w:val="6"/>
         </w:numPr>
-        <w:spacing w:line="240" w:lineRule="auto"/>
+        <w:spacing w:line="276" w:lineRule="auto"/>
         <w:jc w:val="both"/>
         <w:rPr>
           <w:rFonts w:ascii="Arial Narrow" w:hAnsi="Arial Narrow"/>
@@ -2584,7 +2611,7 @@
           <w:ilvl w:val="0"/>
           <w:numId w:val="3"/>
         </w:numPr>
-        <w:spacing w:line="240" w:lineRule="auto"/>
+        <w:spacing w:line="276" w:lineRule="auto"/>
         <w:jc w:val="both"/>
         <w:rPr>
           <w:rFonts w:ascii="Arial Narrow" w:hAnsi="Arial Narrow"/>
@@ -2612,7 +2639,7 @@
           <w:ilvl w:val="0"/>
           <w:numId w:val="6"/>
         </w:numPr>
-        <w:spacing w:line="240" w:lineRule="auto"/>
+        <w:spacing w:line="276" w:lineRule="auto"/>
         <w:jc w:val="both"/>
         <w:rPr>
           <w:rFonts w:ascii="Arial Narrow" w:hAnsi="Arial Narrow"/>
@@ -2636,7 +2663,7 @@
           <w:ilvl w:val="0"/>
           <w:numId w:val="6"/>
         </w:numPr>
-        <w:spacing w:line="240" w:lineRule="auto"/>
+        <w:spacing w:line="276" w:lineRule="auto"/>
         <w:jc w:val="both"/>
         <w:rPr>
           <w:rFonts w:ascii="Arial Narrow" w:hAnsi="Arial Narrow"/>
@@ -2650,40 +2677,79 @@
           <w:sz w:val="24"/>
           <w:szCs w:val="24"/>
         </w:rPr>
-        <w:t>Verificar generación de alertas o advertencias, en caso de direcciones de correo inexistentes  o incorrectas.</w:t>
+        <w:t>Verificar generación de alertas o advertencias, en caso de direcciones de correo inexistentes o incorrectas.</w:t>
       </w:r>
     </w:p>
     <w:p>
       <w:pPr>
         <w:pStyle w:val="Prrafodelista"/>
+        <w:numPr>
+          <w:ilvl w:val="0"/>
+          <w:numId w:val="3"/>
+        </w:numPr>
         <w:spacing w:line="276" w:lineRule="auto"/>
-        <w:ind w:left="1440"/>
         <w:jc w:val="both"/>
         <w:rPr>
           <w:rFonts w:ascii="Arial Narrow" w:hAnsi="Arial Narrow"/>
-          <w:sz w:val="24"/>
-          <w:szCs w:val="24"/>
-        </w:rPr>
-      </w:pPr>
-    </w:p>
-    <w:p>
-      <w:pPr>
+          <w:b/>
+          <w:bCs/>
+          <w:sz w:val="24"/>
+          <w:szCs w:val="24"/>
+        </w:rPr>
+      </w:pPr>
+      <w:r>
+        <w:rPr>
+          <w:rFonts w:ascii="Arial Narrow" w:hAnsi="Arial Narrow"/>
+          <w:b/>
+          <w:bCs/>
+          <w:sz w:val="24"/>
+          <w:szCs w:val="24"/>
+        </w:rPr>
+        <w:t xml:space="preserve">Implementar Pruebas de </w:t>
+      </w:r>
+      <w:r>
+        <w:rPr>
+          <w:rFonts w:ascii="Arial Narrow" w:hAnsi="Arial Narrow"/>
+          <w:b/>
+          <w:bCs/>
+          <w:sz w:val="24"/>
+          <w:szCs w:val="24"/>
+        </w:rPr>
+        <w:t>Rendimiento:</w:t>
+      </w:r>
+    </w:p>
+    <w:p>
+      <w:pPr>
+        <w:pStyle w:val="Prrafodelista"/>
+        <w:numPr>
+          <w:ilvl w:val="0"/>
+          <w:numId w:val="6"/>
+        </w:numPr>
         <w:spacing w:line="276" w:lineRule="auto"/>
-        <w:ind w:left="708"/>
         <w:jc w:val="both"/>
         <w:rPr>
           <w:rFonts w:ascii="Arial Narrow" w:hAnsi="Arial Narrow"/>
-          <w:b/>
-          <w:bCs/>
-          <w:sz w:val="24"/>
-          <w:szCs w:val="24"/>
-        </w:rPr>
-      </w:pPr>
-    </w:p>
-    <w:p>
-      <w:pPr>
-        <w:spacing w:line="240" w:lineRule="auto"/>
-        <w:ind w:left="360"/>
+          <w:sz w:val="24"/>
+          <w:szCs w:val="24"/>
+        </w:rPr>
+      </w:pPr>
+      <w:r>
+        <w:rPr>
+          <w:rFonts w:ascii="Arial Narrow" w:hAnsi="Arial Narrow"/>
+          <w:sz w:val="24"/>
+          <w:szCs w:val="24"/>
+        </w:rPr>
+        <w:t>Pruebas de carga.</w:t>
+      </w:r>
+    </w:p>
+    <w:p>
+      <w:pPr>
+        <w:pStyle w:val="Prrafodelista"/>
+        <w:numPr>
+          <w:ilvl w:val="0"/>
+          <w:numId w:val="6"/>
+        </w:numPr>
+        <w:spacing w:line="276" w:lineRule="auto"/>
         <w:jc w:val="both"/>
         <w:rPr>
           <w:rFonts w:ascii="Arial Narrow" w:hAnsi="Arial Narrow"/>
@@ -2691,44 +2757,255 @@
           <w:szCs w:val="24"/>
         </w:rPr>
       </w:pPr>
-    </w:p>
-    <w:p>
-      <w:pPr>
-        <w:ind w:left="360"/>
-      </w:pPr>
-    </w:p>
-    <w:p>
-      <w:pPr>
-        <w:ind w:left="360"/>
-      </w:pPr>
-    </w:p>
-    <w:p/>
-    <w:p>
-      <w:pPr>
-        <w:pStyle w:val="Ttulo2"/>
-      </w:pPr>
-    </w:p>
-    <w:p/>
-    <w:p/>
-    <w:p/>
-    <w:p/>
-    <w:p/>
-    <w:p/>
-    <w:p/>
-    <w:p/>
-    <w:p/>
-    <w:p/>
-    <w:p/>
-    <w:p/>
-    <w:p/>
-    <w:p/>
-    <w:p/>
-    <w:p/>
-    <w:p/>
-    <w:p/>
-    <w:p/>
-    <w:p/>
-    <w:p/>
+      <w:r>
+        <w:rPr>
+          <w:rFonts w:ascii="Arial Narrow" w:hAnsi="Arial Narrow"/>
+          <w:sz w:val="24"/>
+          <w:szCs w:val="24"/>
+        </w:rPr>
+        <w:t>Pruebas de estrés.</w:t>
+      </w:r>
+    </w:p>
+    <w:p>
+      <w:pPr>
+        <w:pStyle w:val="Prrafodelista"/>
+        <w:numPr>
+          <w:ilvl w:val="0"/>
+          <w:numId w:val="6"/>
+        </w:numPr>
+        <w:spacing w:line="276" w:lineRule="auto"/>
+        <w:jc w:val="both"/>
+        <w:rPr>
+          <w:rFonts w:ascii="Arial Narrow" w:hAnsi="Arial Narrow"/>
+          <w:sz w:val="24"/>
+          <w:szCs w:val="24"/>
+        </w:rPr>
+      </w:pPr>
+      <w:r>
+        <w:rPr>
+          <w:rFonts w:ascii="Arial Narrow" w:hAnsi="Arial Narrow"/>
+          <w:sz w:val="24"/>
+          <w:szCs w:val="24"/>
+        </w:rPr>
+        <w:t>Pruebas de estabilidad.</w:t>
+      </w:r>
+    </w:p>
+    <w:p>
+      <w:pPr>
+        <w:pStyle w:val="Prrafodelista"/>
+        <w:numPr>
+          <w:ilvl w:val="0"/>
+          <w:numId w:val="6"/>
+        </w:numPr>
+        <w:spacing w:line="276" w:lineRule="auto"/>
+        <w:jc w:val="both"/>
+        <w:rPr>
+          <w:rFonts w:ascii="Arial Narrow" w:hAnsi="Arial Narrow"/>
+          <w:b/>
+          <w:bCs/>
+          <w:sz w:val="24"/>
+          <w:szCs w:val="24"/>
+        </w:rPr>
+      </w:pPr>
+      <w:r>
+        <w:rPr>
+          <w:rFonts w:ascii="Arial Narrow" w:hAnsi="Arial Narrow"/>
+          <w:sz w:val="24"/>
+          <w:szCs w:val="24"/>
+        </w:rPr>
+        <w:t>Pruebas de picos.</w:t>
+      </w:r>
+    </w:p>
+    <w:p>
+      <w:pPr>
+        <w:pStyle w:val="Prrafodelista"/>
+        <w:numPr>
+          <w:ilvl w:val="0"/>
+          <w:numId w:val="3"/>
+        </w:numPr>
+        <w:spacing w:line="276" w:lineRule="auto"/>
+        <w:jc w:val="both"/>
+        <w:rPr>
+          <w:rFonts w:ascii="Arial Narrow" w:hAnsi="Arial Narrow"/>
+          <w:b/>
+          <w:bCs/>
+          <w:sz w:val="24"/>
+          <w:szCs w:val="24"/>
+        </w:rPr>
+      </w:pPr>
+      <w:r>
+        <w:rPr>
+          <w:rFonts w:ascii="Arial Narrow" w:hAnsi="Arial Narrow"/>
+          <w:b/>
+          <w:bCs/>
+          <w:sz w:val="24"/>
+          <w:szCs w:val="24"/>
+        </w:rPr>
+        <w:t>Verificar tiempo de espera en realizar la entrada o publicación</w:t>
+      </w:r>
+      <w:r>
+        <w:rPr>
+          <w:rFonts w:ascii="Arial Narrow" w:hAnsi="Arial Narrow"/>
+          <w:b/>
+          <w:bCs/>
+          <w:sz w:val="24"/>
+          <w:szCs w:val="24"/>
+        </w:rPr>
+        <w:t>.</w:t>
+      </w:r>
+    </w:p>
+    <w:p>
+      <w:pPr>
+        <w:pStyle w:val="Prrafodelista"/>
+        <w:numPr>
+          <w:ilvl w:val="0"/>
+          <w:numId w:val="3"/>
+        </w:numPr>
+        <w:spacing w:line="276" w:lineRule="auto"/>
+        <w:jc w:val="both"/>
+        <w:rPr>
+          <w:rFonts w:ascii="Arial Narrow" w:hAnsi="Arial Narrow"/>
+          <w:b/>
+          <w:bCs/>
+          <w:sz w:val="24"/>
+          <w:szCs w:val="24"/>
+        </w:rPr>
+      </w:pPr>
+      <w:r>
+        <w:rPr>
+          <w:rFonts w:ascii="Arial Narrow" w:hAnsi="Arial Narrow"/>
+          <w:b/>
+          <w:bCs/>
+          <w:sz w:val="24"/>
+          <w:szCs w:val="24"/>
+        </w:rPr>
+        <w:t>Verificar numero máximo de usuarios que puedan realizar entradas o publicaciones.</w:t>
+      </w:r>
+    </w:p>
+    <w:p>
+      <w:pPr>
+        <w:pStyle w:val="Prrafodelista"/>
+        <w:numPr>
+          <w:ilvl w:val="0"/>
+          <w:numId w:val="3"/>
+        </w:numPr>
+        <w:spacing w:line="276" w:lineRule="auto"/>
+        <w:jc w:val="both"/>
+        <w:rPr>
+          <w:rFonts w:ascii="Arial Narrow" w:hAnsi="Arial Narrow"/>
+          <w:b/>
+          <w:bCs/>
+          <w:sz w:val="24"/>
+          <w:szCs w:val="24"/>
+        </w:rPr>
+      </w:pPr>
+      <w:r>
+        <w:rPr>
+          <w:rFonts w:ascii="Arial Narrow" w:hAnsi="Arial Narrow"/>
+          <w:b/>
+          <w:bCs/>
+          <w:sz w:val="24"/>
+          <w:szCs w:val="24"/>
+        </w:rPr>
+        <w:t>Verificar que el usuario pueda editar o eliminar entrada o publicación.</w:t>
+      </w:r>
+    </w:p>
+    <w:p>
+      <w:pPr>
+        <w:pStyle w:val="Prrafodelista"/>
+        <w:numPr>
+          <w:ilvl w:val="0"/>
+          <w:numId w:val="3"/>
+        </w:numPr>
+        <w:spacing w:line="276" w:lineRule="auto"/>
+        <w:jc w:val="both"/>
+        <w:rPr>
+          <w:rFonts w:ascii="Arial Narrow" w:hAnsi="Arial Narrow"/>
+          <w:b/>
+          <w:bCs/>
+          <w:sz w:val="24"/>
+          <w:szCs w:val="24"/>
+        </w:rPr>
+      </w:pPr>
+      <w:r>
+        <w:rPr>
+          <w:rFonts w:ascii="Arial Narrow" w:hAnsi="Arial Narrow"/>
+          <w:b/>
+          <w:bCs/>
+          <w:sz w:val="24"/>
+          <w:szCs w:val="24"/>
+        </w:rPr>
+        <w:t>Verificar que el usuario pueda responder una entrada o publicación.</w:t>
+      </w:r>
+    </w:p>
+    <w:p>
+      <w:pPr>
+        <w:pStyle w:val="Prrafodelista"/>
+        <w:numPr>
+          <w:ilvl w:val="0"/>
+          <w:numId w:val="3"/>
+        </w:numPr>
+        <w:spacing w:line="276" w:lineRule="auto"/>
+        <w:jc w:val="both"/>
+        <w:rPr>
+          <w:rFonts w:ascii="Arial Narrow" w:hAnsi="Arial Narrow"/>
+          <w:b/>
+          <w:bCs/>
+          <w:sz w:val="24"/>
+          <w:szCs w:val="24"/>
+        </w:rPr>
+      </w:pPr>
+      <w:r>
+        <w:rPr>
+          <w:rFonts w:ascii="Arial Narrow" w:hAnsi="Arial Narrow"/>
+          <w:b/>
+          <w:bCs/>
+          <w:sz w:val="24"/>
+          <w:szCs w:val="24"/>
+        </w:rPr>
+        <w:t xml:space="preserve">Verificar </w:t>
+      </w:r>
+      <w:r>
+        <w:rPr>
+          <w:rFonts w:ascii="Arial Narrow" w:hAnsi="Arial Narrow"/>
+          <w:b/>
+          <w:bCs/>
+          <w:sz w:val="24"/>
+          <w:szCs w:val="24"/>
+        </w:rPr>
+        <w:t xml:space="preserve">descarga </w:t>
+      </w:r>
+      <w:r>
+        <w:rPr>
+          <w:rFonts w:ascii="Arial Narrow" w:hAnsi="Arial Narrow"/>
+          <w:b/>
+          <w:bCs/>
+          <w:sz w:val="24"/>
+          <w:szCs w:val="24"/>
+        </w:rPr>
+        <w:t>de</w:t>
+      </w:r>
+      <w:r>
+        <w:rPr>
+          <w:rFonts w:ascii="Arial Narrow" w:hAnsi="Arial Narrow"/>
+          <w:b/>
+          <w:bCs/>
+          <w:sz w:val="24"/>
+          <w:szCs w:val="24"/>
+        </w:rPr>
+        <w:t xml:space="preserve"> contenido multimedia compartido </w:t>
+      </w:r>
+      <w:r>
+        <w:rPr>
+          <w:rFonts w:ascii="Arial Narrow" w:hAnsi="Arial Narrow"/>
+          <w:b/>
+          <w:bCs/>
+          <w:sz w:val="24"/>
+          <w:szCs w:val="24"/>
+        </w:rPr>
+        <w:t>en una publicación.</w:t>
+      </w:r>
+    </w:p>
     <w:p/>
     <w:p/>
     <w:p/>
@@ -2739,7 +3016,7 @@
         <w:pStyle w:val="Ttulo1"/>
         <w:numPr>
           <w:ilvl w:val="0"/>
-          <w:numId w:val="1"/>
+          <w:numId w:val="5"/>
         </w:numPr>
         <w:rPr>
           <w:b/>
@@ -2754,6 +3031,7 @@
           <w:bCs/>
           <w:color w:val="002060"/>
         </w:rPr>
+        <w:lastRenderedPageBreak/>
         <w:t>DEFINICIÓN DE LA ESTRATEGÍA DE PRUEBAS</w:t>
       </w:r>
       <w:r>
@@ -2765,6 +3043,188 @@
         <w:t>.</w:t>
       </w:r>
       <w:bookmarkEnd w:id="6"/>
+    </w:p>
+    <w:p>
+      <w:pPr>
+        <w:ind w:left="360"/>
+      </w:pPr>
+    </w:p>
+    <w:p>
+      <w:pPr>
+        <w:ind w:left="360"/>
+      </w:pPr>
+      <w:r>
+        <w:t>La estrategia de pruebas a seguir es:</w:t>
+      </w:r>
+    </w:p>
+    <w:p>
+      <w:pPr>
+        <w:ind w:left="360"/>
+      </w:pPr>
+      <w:r>
+        <w:t>1.</w:t>
+      </w:r>
+      <w:r>
+        <w:tab/>
+        <w:t>Validar el espacio donde se podrá ingresar contenido para compartir en el blog, para esto se ingresa cualquier tipo de texto desde mi teclado, incluyendo letras, números y caracteres especiales, para validar que permita la escritura correctamente.</w:t>
+      </w:r>
+    </w:p>
+    <w:p>
+      <w:pPr>
+        <w:ind w:left="360"/>
+      </w:pPr>
+      <w:r>
+        <w:t>2.</w:t>
+      </w:r>
+      <w:r>
+        <w:tab/>
+        <w:t>Mediante el ingreso de texto al espacio determinado por el blog para compartir contenido, se ingresa un enlace web, ya sea copiado y pegado o escrito por el usuario de dominio .com, .org y .net para validar que es aceptado como tal, se verifica otro dominio para validar que no es aceptado y finalmente se ingresa un enlace a paginas para adultos para confirmar que no es aceptada, se comprueba que al publicarse en el contenido se distinga con facilidad el enlace, para que los usuarios entiendan que se trata de una referencia web.</w:t>
+      </w:r>
+    </w:p>
+    <w:p>
+      <w:pPr>
+        <w:ind w:left="360"/>
+      </w:pPr>
+      <w:r>
+        <w:t>3.</w:t>
+      </w:r>
+      <w:r>
+        <w:tab/>
+        <w:t>Ingresando el texto realizamos modificaciones como aumentar tamaño, usar negrilla, subrayar, escribir en cursiva y cambiar el color del texto y observamos si la publicación admite los formatos ingresados.</w:t>
+      </w:r>
+    </w:p>
+    <w:p>
+      <w:pPr>
+        <w:ind w:left="360"/>
+      </w:pPr>
+      <w:r>
+        <w:t>4.</w:t>
+      </w:r>
+      <w:r>
+        <w:tab/>
+        <w:t>Identificar la opción de acceso a cargar una imagen, se selecciona una imagen de tamaño inferior a 1024kb y se carga al blog para validar que es aceptada.</w:t>
+      </w:r>
+    </w:p>
+    <w:p>
+      <w:pPr>
+        <w:ind w:left="360"/>
+      </w:pPr>
+      <w:r>
+        <w:t>5.</w:t>
+      </w:r>
+      <w:r>
+        <w:tab/>
+        <w:t>Se selecciona una imagen de tamaño superior a 1024kb y se carga al blog, con esto verificamos que el sistema no permita cargar imágenes con un tamaño superior al permitido.</w:t>
+      </w:r>
+    </w:p>
+    <w:p>
+      <w:pPr>
+        <w:ind w:left="360"/>
+      </w:pPr>
+      <w:r>
+        <w:t>6.</w:t>
+      </w:r>
+      <w:r>
+        <w:tab/>
+        <w:t>Ingresamos menos de 4 fotos para validar que la publicación acepta el contenido, pues está dentro de la capacidad permitida por publicación.</w:t>
+      </w:r>
+    </w:p>
+    <w:p>
+      <w:pPr>
+        <w:ind w:left="360"/>
+      </w:pPr>
+      <w:r>
+        <w:t>7.</w:t>
+      </w:r>
+      <w:r>
+        <w:tab/>
+        <w:t>Ingresamos más de 4 fotos, esperando que no lo permita para validar que la publicación acepta un máximo de 4 fotos por publicación como se expuso anteriormente.</w:t>
+      </w:r>
+    </w:p>
+    <w:p>
+      <w:pPr>
+        <w:ind w:left="360"/>
+      </w:pPr>
+      <w:r>
+        <w:t>8.</w:t>
+      </w:r>
+      <w:r>
+        <w:tab/>
+        <w:t>Identificar la opción de acceso a cargar un video, se selecciona un video con tamaño menor a 80mb y se carga al blog, para verificar que cargue correctamente.</w:t>
+      </w:r>
+    </w:p>
+    <w:p>
+      <w:pPr>
+        <w:ind w:left="360"/>
+      </w:pPr>
+      <w:r>
+        <w:t>9.</w:t>
+      </w:r>
+      <w:r>
+        <w:tab/>
+        <w:t>Identificar la opción de acceso a cargar un video, se selecciona un video con tamaño mayor a 80mb y se carga al blog, para verificar que el sistema no lo permita.</w:t>
+      </w:r>
+    </w:p>
+    <w:p>
+      <w:pPr>
+        <w:ind w:left="360"/>
+      </w:pPr>
+      <w:r>
+        <w:t>10.</w:t>
+      </w:r>
+      <w:r>
+        <w:tab/>
+        <w:t>Cargar 2 videos en una publicación para validar que el sistema acepte la petición del usuario.</w:t>
+      </w:r>
+    </w:p>
+    <w:p>
+      <w:pPr>
+        <w:ind w:left="360"/>
+      </w:pPr>
+      <w:r>
+        <w:t>11.</w:t>
+      </w:r>
+      <w:r>
+        <w:tab/>
+        <w:t>Cargar 3 videos o más en una publicación para validar que el sistema no permita más de dos videos por publicación.</w:t>
+      </w:r>
+    </w:p>
+    <w:p>
+      <w:pPr>
+        <w:ind w:left="360"/>
+      </w:pPr>
+      <w:r>
+        <w:t>12.</w:t>
+      </w:r>
+      <w:r>
+        <w:tab/>
+        <w:t>Al cargar una publicación se verifica la opción de compartir, se selecciona la opción de compartir en Facebook, luego en Instagram y en Twitter y se realiza la publicación, para lo cual se valida en la red social que el contenido fue compartido correctamente.</w:t>
+      </w:r>
+    </w:p>
+    <w:p>
+      <w:pPr>
+        <w:ind w:left="360"/>
+      </w:pPr>
+      <w:r>
+        <w:lastRenderedPageBreak/>
+        <w:t>13.</w:t>
+      </w:r>
+      <w:r>
+        <w:tab/>
+        <w:t>Al cargar una publicación se verifica la opción de compartir vía correo electrónico, se ingresan los campos requeridos, direcciones de correo electrónico (remitente y destino), asunto y se hace el envío, se valida en el correo electrónico que la publicación fue enviada.</w:t>
+      </w:r>
+    </w:p>
+    <w:p>
+      <w:pPr>
+        <w:ind w:left="360"/>
+      </w:pPr>
+      <w:r>
+        <w:t>14.</w:t>
+      </w:r>
+      <w:r>
+        <w:tab/>
+        <w:t>Al cargar una publicación se verifica la existencia de la opción para imprimir, conectamos una impresora a nuestro ordenador y una vez identificada la publicación a compartir hacemos el envío del documento a la impresora para probar que el contenido se envíe correctamente.</w:t>
+      </w:r>
     </w:p>
     <w:p/>
     <w:p/>
@@ -2799,7 +3259,7 @@
         <w:pStyle w:val="Ttulo1"/>
         <w:numPr>
           <w:ilvl w:val="0"/>
-          <w:numId w:val="1"/>
+          <w:numId w:val="5"/>
         </w:numPr>
         <w:rPr>
           <w:b/>
@@ -2851,7 +3311,7 @@
         <w:pStyle w:val="Ttulo1"/>
         <w:numPr>
           <w:ilvl w:val="0"/>
-          <w:numId w:val="1"/>
+          <w:numId w:val="5"/>
         </w:numPr>
         <w:rPr>
           <w:b/>
@@ -2901,7 +3361,7 @@
         <w:pStyle w:val="Ttulo1"/>
         <w:numPr>
           <w:ilvl w:val="0"/>
-          <w:numId w:val="1"/>
+          <w:numId w:val="5"/>
         </w:numPr>
         <w:rPr>
           <w:b/>
@@ -2951,7 +3411,7 @@
         <w:pStyle w:val="Ttulo1"/>
         <w:numPr>
           <w:ilvl w:val="0"/>
-          <w:numId w:val="1"/>
+          <w:numId w:val="5"/>
         </w:numPr>
         <w:rPr>
           <w:b/>
@@ -3238,7 +3698,7 @@
   <w:abstractNum w:abstractNumId="1" w15:restartNumberingAfterBreak="0">
     <w:nsid w:val="205050C7"/>
     <w:multiLevelType w:val="hybridMultilevel"/>
-    <w:tmpl w:val="7E3AF1B8"/>
+    <w:tmpl w:val="D246472C"/>
     <w:lvl w:ilvl="0" w:tplc="240A0001">
       <w:start w:val="1"/>
       <w:numFmt w:val="bullet"/>

</xml_diff>

<commit_message>
Modificación de la seccion 2 en los niveles de prueba por Mario
</commit_message>
<xml_diff>
--- a/Documento final.docx
+++ b/Documento final.docx
@@ -1111,6 +1111,7 @@
           <w:numId w:val="5"/>
         </w:numPr>
         <w:rPr>
+          <w:rFonts w:ascii="Arial Narrow" w:hAnsi="Arial Narrow"/>
           <w:b/>
           <w:bCs/>
           <w:color w:val="002060"/>
@@ -1119,30 +1120,16 @@
       <w:bookmarkStart w:id="0" w:name="_Toc106716643"/>
       <w:r>
         <w:rPr>
+          <w:rFonts w:ascii="Arial Narrow" w:hAnsi="Arial Narrow"/>
           <w:b/>
           <w:bCs/>
           <w:color w:val="002060"/>
         </w:rPr>
-        <w:t xml:space="preserve">DEFINICIÓN </w:t>
-      </w:r>
-      <w:r>
-        <w:rPr>
-          <w:b/>
-          <w:bCs/>
-          <w:color w:val="002060"/>
-        </w:rPr>
-        <w:t>ALCANCE</w:t>
-      </w:r>
-      <w:r>
-        <w:rPr>
-          <w:b/>
-          <w:bCs/>
-          <w:color w:val="002060"/>
-        </w:rPr>
-        <w:t xml:space="preserve"> FUNCIONAL</w:t>
-      </w:r>
-      <w:r>
-        <w:rPr>
+        <w:t>DEFINICIÓN ALCANCE FUNCIONAL</w:t>
+      </w:r>
+      <w:r>
+        <w:rPr>
+          <w:rFonts w:ascii="Arial Narrow" w:hAnsi="Arial Narrow"/>
           <w:b/>
           <w:bCs/>
           <w:color w:val="002060"/>
@@ -1160,34 +1147,35 @@
           <w:numId w:val="5"/>
         </w:numPr>
         <w:rPr>
+          <w:rFonts w:ascii="Arial Narrow" w:hAnsi="Arial Narrow"/>
           <w:b/>
           <w:bCs/>
           <w:color w:val="002060"/>
+          <w:sz w:val="28"/>
+          <w:szCs w:val="28"/>
         </w:rPr>
       </w:pPr>
       <w:bookmarkStart w:id="1" w:name="_Toc106716644"/>
       <w:r>
         <w:rPr>
+          <w:rFonts w:ascii="Arial Narrow" w:hAnsi="Arial Narrow"/>
           <w:b/>
           <w:bCs/>
           <w:color w:val="002060"/>
-        </w:rPr>
-        <w:t xml:space="preserve">IDENTIFICACIÓN DE LO </w:t>
-      </w:r>
-      <w:r>
-        <w:rPr>
+          <w:sz w:val="28"/>
+          <w:szCs w:val="28"/>
+        </w:rPr>
+        <w:t>IDENTIFICACIÓN DE LO QUÉ SE PROBAR</w:t>
+      </w:r>
+      <w:bookmarkEnd w:id="1"/>
+      <w:r>
+        <w:rPr>
+          <w:rFonts w:ascii="Arial Narrow" w:hAnsi="Arial Narrow"/>
           <w:b/>
           <w:bCs/>
           <w:color w:val="002060"/>
-        </w:rPr>
-        <w:t>QUÉ SE PROBAR</w:t>
-      </w:r>
-      <w:bookmarkEnd w:id="1"/>
-      <w:r>
-        <w:rPr>
-          <w:b/>
-          <w:bCs/>
-          <w:color w:val="002060"/>
+          <w:sz w:val="28"/>
+          <w:szCs w:val="28"/>
         </w:rPr>
         <w:t>Á</w:t>
       </w:r>
@@ -2116,17 +2104,23 @@
         </w:numPr>
         <w:spacing w:line="276" w:lineRule="auto"/>
         <w:rPr>
+          <w:rFonts w:ascii="Arial Narrow" w:hAnsi="Arial Narrow"/>
           <w:b/>
           <w:bCs/>
           <w:color w:val="002060"/>
+          <w:sz w:val="28"/>
+          <w:szCs w:val="28"/>
         </w:rPr>
       </w:pPr>
       <w:bookmarkStart w:id="5" w:name="_Toc106716645"/>
       <w:r>
         <w:rPr>
+          <w:rFonts w:ascii="Arial Narrow" w:hAnsi="Arial Narrow"/>
           <w:b/>
           <w:bCs/>
           <w:color w:val="002060"/>
+          <w:sz w:val="28"/>
+          <w:szCs w:val="28"/>
         </w:rPr>
         <w:lastRenderedPageBreak/>
         <w:t>IDENTIFICACIÓN DE LO QUÉ NO SE PROBAR</w:t>
@@ -2134,9 +2128,12 @@
       <w:bookmarkEnd w:id="5"/>
       <w:r>
         <w:rPr>
+          <w:rFonts w:ascii="Arial Narrow" w:hAnsi="Arial Narrow"/>
           <w:b/>
           <w:bCs/>
           <w:color w:val="002060"/>
+          <w:sz w:val="28"/>
+          <w:szCs w:val="28"/>
         </w:rPr>
         <w:t>Á</w:t>
       </w:r>
@@ -3019,6 +3016,7 @@
           <w:numId w:val="5"/>
         </w:numPr>
         <w:rPr>
+          <w:rFonts w:ascii="Arial Narrow" w:hAnsi="Arial Narrow"/>
           <w:b/>
           <w:bCs/>
           <w:color w:val="002060"/>
@@ -3027,204 +3025,555 @@
       <w:bookmarkStart w:id="6" w:name="_Toc106716646"/>
       <w:r>
         <w:rPr>
+          <w:rFonts w:ascii="Arial Narrow" w:hAnsi="Arial Narrow"/>
           <w:b/>
           <w:bCs/>
           <w:color w:val="002060"/>
         </w:rPr>
         <w:lastRenderedPageBreak/>
-        <w:t>DEFINICIÓN DE LA ESTRATEGÍA DE PRUEBAS</w:t>
-      </w:r>
-      <w:r>
-        <w:rPr>
-          <w:b/>
-          <w:bCs/>
-          <w:color w:val="002060"/>
+        <w:t>DEFINICIÓN DE LA ESTRATEGÍA DE PRUEBAS.</w:t>
+      </w:r>
+      <w:bookmarkEnd w:id="6"/>
+    </w:p>
+    <w:p>
+      <w:pPr>
+        <w:ind w:left="360"/>
+      </w:pPr>
+    </w:p>
+    <w:p>
+      <w:pPr>
+        <w:pStyle w:val="Prrafodelista"/>
+        <w:numPr>
+          <w:ilvl w:val="1"/>
+          <w:numId w:val="5"/>
+        </w:numPr>
+        <w:spacing w:line="276" w:lineRule="auto"/>
+        <w:jc w:val="both"/>
+        <w:rPr>
+          <w:rFonts w:ascii="Arial Narrow" w:hAnsi="Arial Narrow"/>
+          <w:sz w:val="24"/>
+          <w:szCs w:val="24"/>
+        </w:rPr>
+      </w:pPr>
+      <w:r>
+        <w:rPr>
+          <w:rFonts w:ascii="Arial Narrow" w:hAnsi="Arial Narrow"/>
+          <w:sz w:val="24"/>
+          <w:szCs w:val="24"/>
+        </w:rPr>
+        <w:t>Realizar una prueba</w:t>
+      </w:r>
+      <w:r>
+        <w:rPr>
+          <w:rFonts w:ascii="Arial Narrow" w:hAnsi="Arial Narrow"/>
+          <w:sz w:val="24"/>
+          <w:szCs w:val="24"/>
+        </w:rPr>
+        <w:t xml:space="preserve"> de tipo </w:t>
+      </w:r>
+      <w:r>
+        <w:rPr>
+          <w:rFonts w:ascii="Arial Narrow" w:hAnsi="Arial Narrow"/>
+          <w:sz w:val="24"/>
+          <w:szCs w:val="24"/>
+        </w:rPr>
+        <w:t>estática la cual comprende en este caso la revisión del requerimiento suministrado descrito de forma general en la historia de usuario 1.</w:t>
+      </w:r>
+    </w:p>
+    <w:p>
+      <w:pPr>
+        <w:pStyle w:val="Prrafodelista"/>
+        <w:numPr>
+          <w:ilvl w:val="1"/>
+          <w:numId w:val="5"/>
+        </w:numPr>
+        <w:spacing w:line="276" w:lineRule="auto"/>
+        <w:jc w:val="both"/>
+        <w:rPr>
+          <w:rFonts w:ascii="Arial Narrow" w:hAnsi="Arial Narrow"/>
+          <w:b/>
+          <w:bCs/>
+          <w:sz w:val="24"/>
+          <w:szCs w:val="24"/>
+        </w:rPr>
+      </w:pPr>
+      <w:r>
+        <w:rPr>
+          <w:rFonts w:ascii="Arial Narrow" w:hAnsi="Arial Narrow"/>
+          <w:sz w:val="24"/>
+          <w:szCs w:val="24"/>
+        </w:rPr>
+        <w:t>Realizar pruebas</w:t>
+      </w:r>
+      <w:r>
+        <w:rPr>
+          <w:rFonts w:ascii="Arial Narrow" w:hAnsi="Arial Narrow"/>
+          <w:sz w:val="24"/>
+          <w:szCs w:val="24"/>
+        </w:rPr>
+        <w:t xml:space="preserve"> de tipo dinámica a nivel de procesos, en este caso para probar cada una de las funcionalidades definidas en el alcance</w:t>
+      </w:r>
+      <w:r>
+        <w:rPr>
+          <w:rFonts w:ascii="Arial Narrow" w:hAnsi="Arial Narrow"/>
+          <w:sz w:val="24"/>
+          <w:szCs w:val="24"/>
+        </w:rPr>
+        <w:t xml:space="preserve"> funcional</w:t>
+      </w:r>
+      <w:r>
+        <w:rPr>
+          <w:rFonts w:ascii="Arial Narrow" w:hAnsi="Arial Narrow"/>
+          <w:sz w:val="24"/>
+          <w:szCs w:val="24"/>
+        </w:rPr>
+        <w:t xml:space="preserve"> como </w:t>
+      </w:r>
+      <w:r>
+        <w:rPr>
+          <w:rFonts w:ascii="Arial Narrow" w:hAnsi="Arial Narrow"/>
+          <w:b/>
+          <w:bCs/>
+          <w:sz w:val="24"/>
+          <w:szCs w:val="24"/>
+        </w:rPr>
+        <w:t>p</w:t>
+      </w:r>
+      <w:r>
+        <w:rPr>
+          <w:rFonts w:ascii="Arial Narrow" w:hAnsi="Arial Narrow"/>
+          <w:b/>
+          <w:bCs/>
+          <w:sz w:val="24"/>
+          <w:szCs w:val="24"/>
+        </w:rPr>
+        <w:t>ublic</w:t>
+      </w:r>
+      <w:r>
+        <w:rPr>
+          <w:rFonts w:ascii="Arial Narrow" w:hAnsi="Arial Narrow"/>
+          <w:b/>
+          <w:bCs/>
+          <w:sz w:val="24"/>
+          <w:szCs w:val="24"/>
+        </w:rPr>
+        <w:t xml:space="preserve">ar </w:t>
+      </w:r>
+      <w:r>
+        <w:rPr>
+          <w:rFonts w:ascii="Arial Narrow" w:hAnsi="Arial Narrow"/>
+          <w:b/>
+          <w:bCs/>
+          <w:sz w:val="24"/>
+          <w:szCs w:val="24"/>
+        </w:rPr>
+        <w:t>contenido multimedia</w:t>
+      </w:r>
+      <w:r>
+        <w:rPr>
+          <w:rFonts w:ascii="Arial Narrow" w:hAnsi="Arial Narrow"/>
+          <w:b/>
+          <w:bCs/>
+          <w:sz w:val="24"/>
+          <w:szCs w:val="24"/>
+        </w:rPr>
+        <w:t xml:space="preserve"> en la entrada o publicación del Blog, estructurar </w:t>
+      </w:r>
+      <w:r>
+        <w:rPr>
+          <w:rFonts w:ascii="Arial Narrow" w:hAnsi="Arial Narrow"/>
+          <w:b/>
+          <w:bCs/>
+          <w:sz w:val="24"/>
+          <w:szCs w:val="24"/>
+        </w:rPr>
+        <w:t>c</w:t>
+      </w:r>
+      <w:r>
+        <w:rPr>
+          <w:rFonts w:ascii="Arial Narrow" w:hAnsi="Arial Narrow"/>
+          <w:b/>
+          <w:bCs/>
+          <w:sz w:val="24"/>
+          <w:szCs w:val="24"/>
+        </w:rPr>
+        <w:t>ontenido de texto de la entrada</w:t>
+      </w:r>
+      <w:r>
+        <w:rPr>
+          <w:rFonts w:ascii="Arial Narrow" w:hAnsi="Arial Narrow"/>
+          <w:b/>
+          <w:bCs/>
+          <w:sz w:val="24"/>
+          <w:szCs w:val="24"/>
+        </w:rPr>
+        <w:t xml:space="preserve"> o la publicación del Blog, c</w:t>
+      </w:r>
+      <w:r>
+        <w:rPr>
+          <w:rFonts w:ascii="Arial Narrow" w:hAnsi="Arial Narrow"/>
+          <w:b/>
+          <w:bCs/>
+          <w:sz w:val="24"/>
+          <w:szCs w:val="24"/>
+        </w:rPr>
+        <w:t>ompartir la entrada en redes sociales</w:t>
+      </w:r>
+      <w:r>
+        <w:rPr>
+          <w:rFonts w:ascii="Arial Narrow" w:hAnsi="Arial Narrow"/>
+          <w:b/>
+          <w:bCs/>
+          <w:sz w:val="24"/>
+          <w:szCs w:val="24"/>
+        </w:rPr>
+        <w:t>,</w:t>
+      </w:r>
+      <w:r>
+        <w:rPr>
+          <w:rFonts w:ascii="Arial Narrow" w:hAnsi="Arial Narrow"/>
+          <w:b/>
+          <w:bCs/>
+          <w:sz w:val="24"/>
+          <w:szCs w:val="24"/>
+        </w:rPr>
+        <w:t xml:space="preserve"> </w:t>
+      </w:r>
+      <w:r>
+        <w:rPr>
+          <w:rFonts w:ascii="Arial Narrow" w:hAnsi="Arial Narrow"/>
+          <w:b/>
+          <w:bCs/>
+          <w:sz w:val="24"/>
+          <w:szCs w:val="24"/>
+        </w:rPr>
+        <w:t>i</w:t>
+      </w:r>
+      <w:r>
+        <w:rPr>
+          <w:rFonts w:ascii="Arial Narrow" w:hAnsi="Arial Narrow"/>
+          <w:b/>
+          <w:bCs/>
+          <w:sz w:val="24"/>
+          <w:szCs w:val="24"/>
+        </w:rPr>
+        <w:t>mprimir el contenido de la entrada o publicación del blog</w:t>
+      </w:r>
+      <w:r>
+        <w:rPr>
+          <w:rFonts w:ascii="Arial Narrow" w:hAnsi="Arial Narrow"/>
+          <w:b/>
+          <w:bCs/>
+          <w:sz w:val="24"/>
+          <w:szCs w:val="24"/>
+        </w:rPr>
+        <w:t xml:space="preserve"> y </w:t>
+      </w:r>
+      <w:r>
+        <w:rPr>
+          <w:rFonts w:ascii="Arial Narrow" w:hAnsi="Arial Narrow"/>
+          <w:b/>
+          <w:bCs/>
+          <w:sz w:val="24"/>
+          <w:szCs w:val="24"/>
+        </w:rPr>
+        <w:t>Enviar el contenido de la entrada o publicación del blog</w:t>
+      </w:r>
+      <w:r>
+        <w:rPr>
+          <w:rFonts w:ascii="Arial Narrow" w:hAnsi="Arial Narrow"/>
+          <w:b/>
+          <w:bCs/>
+          <w:sz w:val="24"/>
+          <w:szCs w:val="24"/>
         </w:rPr>
         <w:t>.</w:t>
       </w:r>
-      <w:bookmarkEnd w:id="6"/>
+    </w:p>
+    <w:p>
+      <w:pPr>
+        <w:pStyle w:val="Prrafodelista"/>
+        <w:numPr>
+          <w:ilvl w:val="1"/>
+          <w:numId w:val="5"/>
+        </w:numPr>
+        <w:spacing w:line="276" w:lineRule="auto"/>
+        <w:jc w:val="both"/>
+        <w:rPr>
+          <w:rFonts w:ascii="Arial Narrow" w:hAnsi="Arial Narrow"/>
+          <w:b/>
+          <w:bCs/>
+          <w:sz w:val="24"/>
+          <w:szCs w:val="24"/>
+        </w:rPr>
+      </w:pPr>
+      <w:r>
+        <w:rPr>
+          <w:rFonts w:ascii="Arial Narrow" w:hAnsi="Arial Narrow"/>
+          <w:sz w:val="24"/>
+          <w:szCs w:val="24"/>
+        </w:rPr>
+        <w:t>Luego de realizar prueba</w:t>
+      </w:r>
+      <w:r>
+        <w:rPr>
+          <w:rFonts w:ascii="Arial Narrow" w:hAnsi="Arial Narrow"/>
+          <w:sz w:val="24"/>
+          <w:szCs w:val="24"/>
+        </w:rPr>
+        <w:t>s</w:t>
+      </w:r>
+      <w:r>
+        <w:rPr>
+          <w:rFonts w:ascii="Arial Narrow" w:hAnsi="Arial Narrow"/>
+          <w:sz w:val="24"/>
+          <w:szCs w:val="24"/>
+        </w:rPr>
+        <w:t xml:space="preserve"> de tipo dinámica a nivel de procesos </w:t>
+      </w:r>
+      <w:r>
+        <w:rPr>
+          <w:rFonts w:ascii="Arial Narrow" w:hAnsi="Arial Narrow"/>
+          <w:sz w:val="24"/>
+          <w:szCs w:val="24"/>
+        </w:rPr>
+        <w:t xml:space="preserve">para cada una de las funcionalidades definidas en el alcance </w:t>
+      </w:r>
+      <w:r>
+        <w:rPr>
+          <w:rFonts w:ascii="Arial Narrow" w:hAnsi="Arial Narrow"/>
+          <w:sz w:val="24"/>
+          <w:szCs w:val="24"/>
+        </w:rPr>
+        <w:t>se procede a realizar una prueba de tipo dinámica a nivel de integración, con la finalidad para probar en conjunto cada una de las funcionalidades probadas en la etapa anterior</w:t>
+      </w:r>
+      <w:r>
+        <w:rPr>
+          <w:rFonts w:ascii="Arial Narrow" w:hAnsi="Arial Narrow"/>
+          <w:sz w:val="24"/>
+          <w:szCs w:val="24"/>
+        </w:rPr>
+        <w:t>.</w:t>
+      </w:r>
+    </w:p>
+    <w:p>
+      <w:pPr>
+        <w:pStyle w:val="Prrafodelista"/>
+        <w:numPr>
+          <w:ilvl w:val="1"/>
+          <w:numId w:val="5"/>
+        </w:numPr>
+        <w:spacing w:line="276" w:lineRule="auto"/>
+        <w:jc w:val="both"/>
+        <w:rPr>
+          <w:rFonts w:ascii="Arial Narrow" w:hAnsi="Arial Narrow"/>
+          <w:sz w:val="24"/>
+          <w:szCs w:val="24"/>
+        </w:rPr>
+      </w:pPr>
+      <w:r>
+        <w:rPr>
+          <w:rFonts w:ascii="Arial Narrow" w:hAnsi="Arial Narrow"/>
+          <w:sz w:val="24"/>
+          <w:szCs w:val="24"/>
+        </w:rPr>
+        <w:t xml:space="preserve">Realizar pruebas </w:t>
+      </w:r>
+      <w:r>
+        <w:rPr>
+          <w:rFonts w:ascii="Arial Narrow" w:hAnsi="Arial Narrow"/>
+          <w:sz w:val="24"/>
+          <w:szCs w:val="24"/>
+        </w:rPr>
+        <w:t>de tipo dinámica</w:t>
+      </w:r>
+      <w:r>
+        <w:rPr>
+          <w:rFonts w:ascii="Arial Narrow" w:hAnsi="Arial Narrow"/>
+          <w:sz w:val="24"/>
+          <w:szCs w:val="24"/>
+        </w:rPr>
+        <w:t xml:space="preserve"> a nivel de </w:t>
+      </w:r>
+      <w:r>
+        <w:rPr>
+          <w:rFonts w:ascii="Arial Narrow" w:hAnsi="Arial Narrow"/>
+          <w:sz w:val="24"/>
+          <w:szCs w:val="24"/>
+        </w:rPr>
+        <w:t xml:space="preserve">sistema, debido a que en la funcionalidad de </w:t>
+      </w:r>
+      <w:r>
+        <w:rPr>
+          <w:rFonts w:ascii="Arial Narrow" w:hAnsi="Arial Narrow"/>
+          <w:b/>
+          <w:bCs/>
+          <w:sz w:val="24"/>
+          <w:szCs w:val="24"/>
+        </w:rPr>
+        <w:t>c</w:t>
+      </w:r>
+      <w:r>
+        <w:rPr>
+          <w:rFonts w:ascii="Arial Narrow" w:hAnsi="Arial Narrow"/>
+          <w:b/>
+          <w:bCs/>
+          <w:sz w:val="24"/>
+          <w:szCs w:val="24"/>
+        </w:rPr>
+        <w:t>ompartir la entrada</w:t>
+      </w:r>
+      <w:r>
+        <w:rPr>
+          <w:rFonts w:ascii="Arial Narrow" w:hAnsi="Arial Narrow"/>
+          <w:b/>
+          <w:bCs/>
+          <w:sz w:val="24"/>
+          <w:szCs w:val="24"/>
+        </w:rPr>
+        <w:t xml:space="preserve"> o publicación </w:t>
+      </w:r>
+      <w:r>
+        <w:rPr>
+          <w:rFonts w:ascii="Arial Narrow" w:hAnsi="Arial Narrow"/>
+          <w:b/>
+          <w:bCs/>
+          <w:sz w:val="24"/>
+          <w:szCs w:val="24"/>
+        </w:rPr>
+        <w:t>en redes sociales</w:t>
+      </w:r>
+      <w:r>
+        <w:rPr>
+          <w:rFonts w:ascii="Arial Narrow" w:hAnsi="Arial Narrow"/>
+          <w:sz w:val="24"/>
+          <w:szCs w:val="24"/>
+        </w:rPr>
+        <w:t xml:space="preserve"> </w:t>
+      </w:r>
+      <w:r>
+        <w:rPr>
+          <w:rFonts w:ascii="Arial Narrow" w:hAnsi="Arial Narrow"/>
+          <w:sz w:val="24"/>
+          <w:szCs w:val="24"/>
+        </w:rPr>
+        <w:t>se</w:t>
+      </w:r>
+      <w:r>
+        <w:rPr>
+          <w:rFonts w:ascii="Arial Narrow" w:hAnsi="Arial Narrow"/>
+          <w:sz w:val="24"/>
+          <w:szCs w:val="24"/>
+        </w:rPr>
+        <w:t xml:space="preserve"> debe garantizar la sincronización de sus cuentas asociadas con </w:t>
+      </w:r>
+      <w:r>
+        <w:rPr>
+          <w:rFonts w:ascii="Arial Narrow" w:hAnsi="Arial Narrow"/>
+          <w:b/>
+          <w:bCs/>
+          <w:sz w:val="24"/>
+          <w:szCs w:val="24"/>
+        </w:rPr>
+        <w:t>Facebook, Twitter, Instagram y LinkedIn</w:t>
+      </w:r>
+      <w:r>
+        <w:rPr>
+          <w:rFonts w:ascii="Arial Narrow" w:hAnsi="Arial Narrow"/>
+          <w:sz w:val="24"/>
+          <w:szCs w:val="24"/>
+        </w:rPr>
+        <w:t xml:space="preserve"> y en la funcionalidad de enviar el contenido de la entrada o publicación del blog se debe garantizar la sincronización de la cuenta de correo asociada con el </w:t>
+      </w:r>
+      <w:r>
+        <w:rPr>
+          <w:rFonts w:ascii="Arial Narrow" w:hAnsi="Arial Narrow"/>
+          <w:sz w:val="24"/>
+          <w:szCs w:val="24"/>
+        </w:rPr>
+        <w:t>cliente de correo electrónico.</w:t>
+      </w:r>
+      <w:r>
+        <w:rPr>
+          <w:rFonts w:ascii="Arial Narrow" w:hAnsi="Arial Narrow"/>
+          <w:sz w:val="24"/>
+          <w:szCs w:val="24"/>
+        </w:rPr>
+        <w:t xml:space="preserve"> </w:t>
+      </w:r>
+    </w:p>
+    <w:p>
+      <w:pPr>
+        <w:pStyle w:val="Prrafodelista"/>
+        <w:numPr>
+          <w:ilvl w:val="1"/>
+          <w:numId w:val="5"/>
+        </w:numPr>
+        <w:spacing w:line="276" w:lineRule="auto"/>
+        <w:jc w:val="both"/>
+        <w:rPr>
+          <w:rFonts w:ascii="Arial Narrow" w:hAnsi="Arial Narrow"/>
+          <w:sz w:val="24"/>
+          <w:szCs w:val="24"/>
+        </w:rPr>
+      </w:pPr>
+      <w:r>
+        <w:rPr>
+          <w:rFonts w:ascii="Arial Narrow" w:hAnsi="Arial Narrow"/>
+          <w:sz w:val="24"/>
+          <w:szCs w:val="24"/>
+        </w:rPr>
+        <w:t>Por último, realizar</w:t>
+      </w:r>
+      <w:r>
+        <w:rPr>
+          <w:rFonts w:ascii="Arial Narrow" w:hAnsi="Arial Narrow"/>
+          <w:sz w:val="24"/>
+          <w:szCs w:val="24"/>
+        </w:rPr>
+        <w:t xml:space="preserve"> una prueba dinámica a nivel de </w:t>
+      </w:r>
+      <w:r>
+        <w:rPr>
+          <w:rFonts w:ascii="Arial Narrow" w:hAnsi="Arial Narrow"/>
+          <w:sz w:val="24"/>
+          <w:szCs w:val="24"/>
+        </w:rPr>
+        <w:t xml:space="preserve">aceptación, debido a que se debe </w:t>
+      </w:r>
+      <w:r>
+        <w:rPr>
+          <w:rFonts w:ascii="Arial Narrow" w:hAnsi="Arial Narrow"/>
+          <w:sz w:val="24"/>
+          <w:szCs w:val="24"/>
+        </w:rPr>
+        <w:t>validar cada uno de los criterios de aceptación suministrado</w:t>
+      </w:r>
+      <w:r>
+        <w:rPr>
+          <w:rFonts w:ascii="Arial Narrow" w:hAnsi="Arial Narrow"/>
+          <w:sz w:val="24"/>
+          <w:szCs w:val="24"/>
+        </w:rPr>
+        <w:t>s</w:t>
+      </w:r>
+      <w:r>
+        <w:rPr>
+          <w:rFonts w:ascii="Arial Narrow" w:hAnsi="Arial Narrow"/>
+          <w:sz w:val="24"/>
+          <w:szCs w:val="24"/>
+        </w:rPr>
+        <w:t xml:space="preserve"> en la historia de usuario de forma satisfactoria.</w:t>
+      </w:r>
     </w:p>
     <w:p>
       <w:pPr>
         <w:ind w:left="360"/>
-      </w:pPr>
-    </w:p>
-    <w:p>
-      <w:pPr>
-        <w:ind w:left="360"/>
-      </w:pPr>
-      <w:r>
-        <w:t>La estrategia de pruebas a seguir es:</w:t>
-      </w:r>
-    </w:p>
-    <w:p>
-      <w:pPr>
-        <w:ind w:left="360"/>
-      </w:pPr>
-      <w:r>
-        <w:t>1.</w:t>
-      </w:r>
-      <w:r>
-        <w:tab/>
-        <w:t>Validar el espacio donde se podrá ingresar contenido para compartir en el blog, para esto se ingresa cualquier tipo de texto desde mi teclado, incluyendo letras, números y caracteres especiales, para validar que permita la escritura correctamente.</w:t>
-      </w:r>
-    </w:p>
-    <w:p>
-      <w:pPr>
-        <w:ind w:left="360"/>
-      </w:pPr>
-      <w:r>
-        <w:t>2.</w:t>
-      </w:r>
-      <w:r>
-        <w:tab/>
-        <w:t>Mediante el ingreso de texto al espacio determinado por el blog para compartir contenido, se ingresa un enlace web, ya sea copiado y pegado o escrito por el usuario de dominio .com, .org y .net para validar que es aceptado como tal, se verifica otro dominio para validar que no es aceptado y finalmente se ingresa un enlace a paginas para adultos para confirmar que no es aceptada, se comprueba que al publicarse en el contenido se distinga con facilidad el enlace, para que los usuarios entiendan que se trata de una referencia web.</w:t>
-      </w:r>
-    </w:p>
-    <w:p>
-      <w:pPr>
-        <w:ind w:left="360"/>
-      </w:pPr>
-      <w:r>
-        <w:t>3.</w:t>
-      </w:r>
-      <w:r>
-        <w:tab/>
-        <w:t>Ingresando el texto realizamos modificaciones como aumentar tamaño, usar negrilla, subrayar, escribir en cursiva y cambiar el color del texto y observamos si la publicación admite los formatos ingresados.</w:t>
-      </w:r>
-    </w:p>
-    <w:p>
-      <w:pPr>
-        <w:ind w:left="360"/>
-      </w:pPr>
-      <w:r>
-        <w:t>4.</w:t>
-      </w:r>
-      <w:r>
-        <w:tab/>
-        <w:t>Identificar la opción de acceso a cargar una imagen, se selecciona una imagen de tamaño inferior a 1024kb y se carga al blog para validar que es aceptada.</w:t>
-      </w:r>
-    </w:p>
-    <w:p>
-      <w:pPr>
-        <w:ind w:left="360"/>
-      </w:pPr>
-      <w:r>
-        <w:t>5.</w:t>
-      </w:r>
-      <w:r>
-        <w:tab/>
-        <w:t>Se selecciona una imagen de tamaño superior a 1024kb y se carga al blog, con esto verificamos que el sistema no permita cargar imágenes con un tamaño superior al permitido.</w:t>
-      </w:r>
-    </w:p>
-    <w:p>
-      <w:pPr>
-        <w:ind w:left="360"/>
-      </w:pPr>
-      <w:r>
-        <w:t>6.</w:t>
-      </w:r>
-      <w:r>
-        <w:tab/>
-        <w:t>Ingresamos menos de 4 fotos para validar que la publicación acepta el contenido, pues está dentro de la capacidad permitida por publicación.</w:t>
-      </w:r>
-    </w:p>
-    <w:p>
-      <w:pPr>
-        <w:ind w:left="360"/>
-      </w:pPr>
-      <w:r>
-        <w:t>7.</w:t>
-      </w:r>
-      <w:r>
-        <w:tab/>
-        <w:t>Ingresamos más de 4 fotos, esperando que no lo permita para validar que la publicación acepta un máximo de 4 fotos por publicación como se expuso anteriormente.</w:t>
-      </w:r>
-    </w:p>
-    <w:p>
-      <w:pPr>
-        <w:ind w:left="360"/>
-      </w:pPr>
-      <w:r>
-        <w:t>8.</w:t>
-      </w:r>
-      <w:r>
-        <w:tab/>
-        <w:t>Identificar la opción de acceso a cargar un video, se selecciona un video con tamaño menor a 80mb y se carga al blog, para verificar que cargue correctamente.</w:t>
-      </w:r>
-    </w:p>
-    <w:p>
-      <w:pPr>
-        <w:ind w:left="360"/>
-      </w:pPr>
-      <w:r>
-        <w:t>9.</w:t>
-      </w:r>
-      <w:r>
-        <w:tab/>
-        <w:t>Identificar la opción de acceso a cargar un video, se selecciona un video con tamaño mayor a 80mb y se carga al blog, para verificar que el sistema no lo permita.</w:t>
-      </w:r>
-    </w:p>
-    <w:p>
-      <w:pPr>
-        <w:ind w:left="360"/>
-      </w:pPr>
-      <w:r>
-        <w:t>10.</w:t>
-      </w:r>
-      <w:r>
-        <w:tab/>
-        <w:t>Cargar 2 videos en una publicación para validar que el sistema acepte la petición del usuario.</w:t>
-      </w:r>
-    </w:p>
-    <w:p>
-      <w:pPr>
-        <w:ind w:left="360"/>
-      </w:pPr>
-      <w:r>
-        <w:t>11.</w:t>
-      </w:r>
-      <w:r>
-        <w:tab/>
-        <w:t>Cargar 3 videos o más en una publicación para validar que el sistema no permita más de dos videos por publicación.</w:t>
-      </w:r>
-    </w:p>
-    <w:p>
-      <w:pPr>
-        <w:ind w:left="360"/>
-      </w:pPr>
-      <w:r>
-        <w:t>12.</w:t>
-      </w:r>
-      <w:r>
-        <w:tab/>
-        <w:t>Al cargar una publicación se verifica la opción de compartir, se selecciona la opción de compartir en Facebook, luego en Instagram y en Twitter y se realiza la publicación, para lo cual se valida en la red social que el contenido fue compartido correctamente.</w:t>
-      </w:r>
-    </w:p>
-    <w:p>
-      <w:pPr>
-        <w:ind w:left="360"/>
-      </w:pPr>
-      <w:r>
-        <w:lastRenderedPageBreak/>
-        <w:t>13.</w:t>
-      </w:r>
-      <w:r>
-        <w:tab/>
-        <w:t>Al cargar una publicación se verifica la opción de compartir vía correo electrónico, se ingresan los campos requeridos, direcciones de correo electrónico (remitente y destino), asunto y se hace el envío, se valida en el correo electrónico que la publicación fue enviada.</w:t>
-      </w:r>
-    </w:p>
-    <w:p>
-      <w:pPr>
-        <w:ind w:left="360"/>
-      </w:pPr>
-      <w:r>
-        <w:t>14.</w:t>
-      </w:r>
-      <w:r>
-        <w:tab/>
-        <w:t>Al cargar una publicación se verifica la existencia de la opción para imprimir, conectamos una impresora a nuestro ordenador y una vez identificada la publicación a compartir hacemos el envío del documento a la impresora para probar que el contenido se envíe correctamente.</w:t>
-      </w:r>
+        <w:rPr>
+          <w:b/>
+          <w:bCs/>
+        </w:rPr>
+      </w:pPr>
     </w:p>
     <w:p/>
     <w:p/>
@@ -4013,7 +4362,7 @@
   <w:abstractNum w:abstractNumId="4" w15:restartNumberingAfterBreak="0">
     <w:nsid w:val="50976CA3"/>
     <w:multiLevelType w:val="multilevel"/>
-    <w:tmpl w:val="CE204FA8"/>
+    <w:tmpl w:val="67A0F842"/>
     <w:lvl w:ilvl="0">
       <w:start w:val="1"/>
       <w:numFmt w:val="decimal"/>
@@ -4037,6 +4386,9 @@
       </w:pPr>
       <w:rPr>
         <w:rFonts w:hint="default"/>
+        <w:b/>
+        <w:bCs/>
+        <w:color w:val="002060"/>
       </w:rPr>
     </w:lvl>
     <w:lvl w:ilvl="2">
@@ -4132,6 +4484,129 @@
     </w:lvl>
   </w:abstractNum>
   <w:abstractNum w:abstractNumId="5" w15:restartNumberingAfterBreak="0">
+    <w:nsid w:val="58020395"/>
+    <w:multiLevelType w:val="multilevel"/>
+    <w:tmpl w:val="97C049F0"/>
+    <w:lvl w:ilvl="0">
+      <w:start w:val="1"/>
+      <w:numFmt w:val="decimal"/>
+      <w:lvlText w:val="%1."/>
+      <w:lvlJc w:val="left"/>
+      <w:pPr>
+        <w:ind w:left="720" w:hanging="360"/>
+      </w:pPr>
+      <w:rPr>
+        <w:rFonts w:hint="default"/>
+      </w:rPr>
+    </w:lvl>
+    <w:lvl w:ilvl="1">
+      <w:start w:val="1"/>
+      <w:numFmt w:val="decimal"/>
+      <w:isLgl/>
+      <w:lvlText w:val="%1.%2"/>
+      <w:lvlJc w:val="left"/>
+      <w:pPr>
+        <w:ind w:left="1353" w:hanging="360"/>
+      </w:pPr>
+      <w:rPr>
+        <w:rFonts w:hint="default"/>
+        <w:b/>
+        <w:bCs/>
+      </w:rPr>
+    </w:lvl>
+    <w:lvl w:ilvl="2">
+      <w:start w:val="1"/>
+      <w:numFmt w:val="decimal"/>
+      <w:isLgl/>
+      <w:lvlText w:val="%1.%2.%3"/>
+      <w:lvlJc w:val="left"/>
+      <w:pPr>
+        <w:ind w:left="2520" w:hanging="720"/>
+      </w:pPr>
+      <w:rPr>
+        <w:rFonts w:hint="default"/>
+      </w:rPr>
+    </w:lvl>
+    <w:lvl w:ilvl="3">
+      <w:start w:val="1"/>
+      <w:numFmt w:val="decimal"/>
+      <w:isLgl/>
+      <w:lvlText w:val="%1.%2.%3.%4"/>
+      <w:lvlJc w:val="left"/>
+      <w:pPr>
+        <w:ind w:left="3240" w:hanging="720"/>
+      </w:pPr>
+      <w:rPr>
+        <w:rFonts w:hint="default"/>
+      </w:rPr>
+    </w:lvl>
+    <w:lvl w:ilvl="4">
+      <w:start w:val="1"/>
+      <w:numFmt w:val="decimal"/>
+      <w:isLgl/>
+      <w:lvlText w:val="%1.%2.%3.%4.%5"/>
+      <w:lvlJc w:val="left"/>
+      <w:pPr>
+        <w:ind w:left="4320" w:hanging="1080"/>
+      </w:pPr>
+      <w:rPr>
+        <w:rFonts w:hint="default"/>
+      </w:rPr>
+    </w:lvl>
+    <w:lvl w:ilvl="5">
+      <w:start w:val="1"/>
+      <w:numFmt w:val="decimal"/>
+      <w:isLgl/>
+      <w:lvlText w:val="%1.%2.%3.%4.%5.%6"/>
+      <w:lvlJc w:val="left"/>
+      <w:pPr>
+        <w:ind w:left="5040" w:hanging="1080"/>
+      </w:pPr>
+      <w:rPr>
+        <w:rFonts w:hint="default"/>
+      </w:rPr>
+    </w:lvl>
+    <w:lvl w:ilvl="6">
+      <w:start w:val="1"/>
+      <w:numFmt w:val="decimal"/>
+      <w:isLgl/>
+      <w:lvlText w:val="%1.%2.%3.%4.%5.%6.%7"/>
+      <w:lvlJc w:val="left"/>
+      <w:pPr>
+        <w:ind w:left="6120" w:hanging="1440"/>
+      </w:pPr>
+      <w:rPr>
+        <w:rFonts w:hint="default"/>
+      </w:rPr>
+    </w:lvl>
+    <w:lvl w:ilvl="7">
+      <w:start w:val="1"/>
+      <w:numFmt w:val="decimal"/>
+      <w:isLgl/>
+      <w:lvlText w:val="%1.%2.%3.%4.%5.%6.%7.%8"/>
+      <w:lvlJc w:val="left"/>
+      <w:pPr>
+        <w:ind w:left="6840" w:hanging="1440"/>
+      </w:pPr>
+      <w:rPr>
+        <w:rFonts w:hint="default"/>
+      </w:rPr>
+    </w:lvl>
+    <w:lvl w:ilvl="8">
+      <w:start w:val="1"/>
+      <w:numFmt w:val="decimal"/>
+      <w:isLgl/>
+      <w:lvlText w:val="%1.%2.%3.%4.%5.%6.%7.%8.%9"/>
+      <w:lvlJc w:val="left"/>
+      <w:pPr>
+        <w:ind w:left="7560" w:hanging="1440"/>
+      </w:pPr>
+      <w:rPr>
+        <w:rFonts w:hint="default"/>
+      </w:rPr>
+    </w:lvl>
+  </w:abstractNum>
+  <w:abstractNum w:abstractNumId="6" w15:restartNumberingAfterBreak="0">
     <w:nsid w:val="6B624C3A"/>
     <w:multiLevelType w:val="hybridMultilevel"/>
     <w:tmpl w:val="D0804D32"/>
@@ -4220,7 +4695,7 @@
       </w:pPr>
     </w:lvl>
   </w:abstractNum>
-  <w:abstractNum w:abstractNumId="6" w15:restartNumberingAfterBreak="0">
+  <w:abstractNum w:abstractNumId="7" w15:restartNumberingAfterBreak="0">
     <w:nsid w:val="76AD1A9E"/>
     <w:multiLevelType w:val="hybridMultilevel"/>
     <w:tmpl w:val="434AFE22"/>
@@ -4312,7 +4787,7 @@
     </w:lvl>
   </w:abstractNum>
   <w:num w:numId="1" w16cid:durableId="689720608">
-    <w:abstractNumId w:val="5"/>
+    <w:abstractNumId w:val="6"/>
   </w:num>
   <w:num w:numId="2" w16cid:durableId="1421414410">
     <w:abstractNumId w:val="3"/>
@@ -4327,10 +4802,13 @@
     <w:abstractNumId w:val="4"/>
   </w:num>
   <w:num w:numId="6" w16cid:durableId="1809542999">
-    <w:abstractNumId w:val="6"/>
+    <w:abstractNumId w:val="7"/>
   </w:num>
   <w:num w:numId="7" w16cid:durableId="1224875153">
     <w:abstractNumId w:val="0"/>
+  </w:num>
+  <w:num w:numId="8" w16cid:durableId="339553256">
+    <w:abstractNumId w:val="5"/>
   </w:num>
 </w:numbering>
 </file>

</xml_diff>

<commit_message>
Modificación tipos de prueba. Juan
</commit_message>
<xml_diff>
--- a/Documento final.docx
+++ b/Documento final.docx
@@ -3137,93 +3137,29 @@
           <w:sz w:val="24"/>
           <w:szCs w:val="24"/>
         </w:rPr>
-        <w:t>p</w:t>
-      </w:r>
-      <w:r>
-        <w:rPr>
-          <w:rFonts w:ascii="Arial Narrow" w:hAnsi="Arial Narrow"/>
-          <w:b/>
-          <w:bCs/>
-          <w:sz w:val="24"/>
-          <w:szCs w:val="24"/>
-        </w:rPr>
-        <w:t>ublic</w:t>
-      </w:r>
-      <w:r>
-        <w:rPr>
-          <w:rFonts w:ascii="Arial Narrow" w:hAnsi="Arial Narrow"/>
-          <w:b/>
-          <w:bCs/>
-          <w:sz w:val="24"/>
-          <w:szCs w:val="24"/>
-        </w:rPr>
-        <w:t xml:space="preserve">ar </w:t>
-      </w:r>
-      <w:r>
-        <w:rPr>
-          <w:rFonts w:ascii="Arial Narrow" w:hAnsi="Arial Narrow"/>
-          <w:b/>
-          <w:bCs/>
-          <w:sz w:val="24"/>
-          <w:szCs w:val="24"/>
-        </w:rPr>
-        <w:t>contenido multimedia</w:t>
-      </w:r>
-      <w:r>
-        <w:rPr>
-          <w:rFonts w:ascii="Arial Narrow" w:hAnsi="Arial Narrow"/>
-          <w:b/>
-          <w:bCs/>
-          <w:sz w:val="24"/>
-          <w:szCs w:val="24"/>
-        </w:rPr>
-        <w:t xml:space="preserve"> en la entrada o publicación del Blog, estructurar </w:t>
-      </w:r>
-      <w:r>
-        <w:rPr>
-          <w:rFonts w:ascii="Arial Narrow" w:hAnsi="Arial Narrow"/>
-          <w:b/>
-          <w:bCs/>
-          <w:sz w:val="24"/>
-          <w:szCs w:val="24"/>
-        </w:rPr>
-        <w:t>c</w:t>
-      </w:r>
-      <w:r>
-        <w:rPr>
-          <w:rFonts w:ascii="Arial Narrow" w:hAnsi="Arial Narrow"/>
-          <w:b/>
-          <w:bCs/>
-          <w:sz w:val="24"/>
-          <w:szCs w:val="24"/>
-        </w:rPr>
-        <w:t>ontenido de texto de la entrada</w:t>
-      </w:r>
-      <w:r>
-        <w:rPr>
-          <w:rFonts w:ascii="Arial Narrow" w:hAnsi="Arial Narrow"/>
-          <w:b/>
-          <w:bCs/>
-          <w:sz w:val="24"/>
-          <w:szCs w:val="24"/>
-        </w:rPr>
-        <w:t xml:space="preserve"> o la publicación del Blog, c</w:t>
-      </w:r>
-      <w:r>
-        <w:rPr>
-          <w:rFonts w:ascii="Arial Narrow" w:hAnsi="Arial Narrow"/>
-          <w:b/>
-          <w:bCs/>
-          <w:sz w:val="24"/>
-          <w:szCs w:val="24"/>
-        </w:rPr>
-        <w:t>ompartir la entrada en redes sociales</w:t>
-      </w:r>
-      <w:r>
-        <w:rPr>
-          <w:rFonts w:ascii="Arial Narrow" w:hAnsi="Arial Narrow"/>
-          <w:b/>
-          <w:bCs/>
+        <w:t>publicar contenido multimedia en la entrada o publicación del Blog, estructurar contenido de texto de la entrada o la publicación del Blog, compartir la entrada en redes sociales, imprimir el contenido de la entrada o publicación del blog y Enviar el contenido de la entrada o publicación del blog</w:t>
+      </w:r>
+      <w:r>
+        <w:rPr>
+          <w:rFonts w:ascii="Arial Narrow" w:hAnsi="Arial Narrow"/>
+          <w:b/>
+          <w:bCs/>
+          <w:sz w:val="24"/>
+          <w:szCs w:val="24"/>
+        </w:rPr>
+        <w:t xml:space="preserve">; </w:t>
+      </w:r>
+      <w:r>
+        <w:rPr>
+          <w:rFonts w:ascii="Arial Narrow" w:hAnsi="Arial Narrow"/>
+          <w:sz w:val="24"/>
+          <w:szCs w:val="24"/>
+        </w:rPr>
+        <w:t>es recomendable realizar un tipo de prueba funcional enfocada en la técnica de caja negra debido a que conocemos cuales son las entradas y el resultado esperado, pero no tenemos acceso al código fuente</w:t>
+      </w:r>
+      <w:r>
+        <w:rPr>
+          <w:rFonts w:ascii="Arial Narrow" w:hAnsi="Arial Narrow"/>
           <w:sz w:val="24"/>
           <w:szCs w:val="24"/>
         </w:rPr>
@@ -3232,58 +3168,38 @@
       <w:r>
         <w:rPr>
           <w:rFonts w:ascii="Arial Narrow" w:hAnsi="Arial Narrow"/>
-          <w:b/>
-          <w:bCs/>
-          <w:sz w:val="24"/>
-          <w:szCs w:val="24"/>
-        </w:rPr>
-        <w:t xml:space="preserve"> </w:t>
-      </w:r>
-      <w:r>
-        <w:rPr>
-          <w:rFonts w:ascii="Arial Narrow" w:hAnsi="Arial Narrow"/>
-          <w:b/>
-          <w:bCs/>
-          <w:sz w:val="24"/>
-          <w:szCs w:val="24"/>
-        </w:rPr>
-        <w:t>i</w:t>
-      </w:r>
-      <w:r>
-        <w:rPr>
-          <w:rFonts w:ascii="Arial Narrow" w:hAnsi="Arial Narrow"/>
-          <w:b/>
-          <w:bCs/>
-          <w:sz w:val="24"/>
-          <w:szCs w:val="24"/>
-        </w:rPr>
-        <w:t>mprimir el contenido de la entrada o publicación del blog</w:t>
-      </w:r>
-      <w:r>
-        <w:rPr>
-          <w:rFonts w:ascii="Arial Narrow" w:hAnsi="Arial Narrow"/>
-          <w:b/>
-          <w:bCs/>
-          <w:sz w:val="24"/>
-          <w:szCs w:val="24"/>
-        </w:rPr>
-        <w:t xml:space="preserve"> y </w:t>
-      </w:r>
-      <w:r>
-        <w:rPr>
-          <w:rFonts w:ascii="Arial Narrow" w:hAnsi="Arial Narrow"/>
-          <w:b/>
-          <w:bCs/>
-          <w:sz w:val="24"/>
-          <w:szCs w:val="24"/>
-        </w:rPr>
-        <w:t>Enviar el contenido de la entrada o publicación del blog</w:t>
-      </w:r>
-      <w:r>
-        <w:rPr>
-          <w:rFonts w:ascii="Arial Narrow" w:hAnsi="Arial Narrow"/>
-          <w:b/>
-          <w:bCs/>
+          <w:sz w:val="24"/>
+          <w:szCs w:val="24"/>
+        </w:rPr>
+        <w:t xml:space="preserve"> otra alternativa sería </w:t>
+      </w:r>
+      <w:r>
+        <w:rPr>
+          <w:rFonts w:ascii="Arial Narrow" w:hAnsi="Arial Narrow"/>
+          <w:sz w:val="24"/>
+          <w:szCs w:val="24"/>
+        </w:rPr>
+        <w:t xml:space="preserve">implementar </w:t>
+      </w:r>
+      <w:r>
+        <w:rPr>
+          <w:rFonts w:ascii="Arial Narrow" w:hAnsi="Arial Narrow"/>
+          <w:sz w:val="24"/>
+          <w:szCs w:val="24"/>
+        </w:rPr>
+        <w:t>un tipo de prueba unitaria</w:t>
+      </w:r>
+      <w:r>
+        <w:rPr>
+          <w:rFonts w:ascii="Arial Narrow" w:hAnsi="Arial Narrow"/>
+          <w:sz w:val="24"/>
+          <w:szCs w:val="24"/>
+        </w:rPr>
+        <w:t xml:space="preserve"> en la que se prueba cada funcionalidad por separado</w:t>
+      </w:r>
+      <w:r>
+        <w:rPr>
+          <w:rFonts w:ascii="Arial Narrow" w:hAnsi="Arial Narrow"/>
           <w:sz w:val="24"/>
           <w:szCs w:val="24"/>
         </w:rPr>
@@ -3345,7 +3261,23 @@
           <w:sz w:val="24"/>
           <w:szCs w:val="24"/>
         </w:rPr>
-        <w:t>se procede a realizar una prueba de tipo dinámica a nivel de integración, con la finalidad para probar en conjunto cada una de las funcionalidades probadas en la etapa anterior</w:t>
+        <w:t xml:space="preserve">se procede a realizar una prueba de tipo dinámica a nivel de integración, con la finalidad </w:t>
+      </w:r>
+      <w:r>
+        <w:rPr>
+          <w:rFonts w:ascii="Arial Narrow" w:hAnsi="Arial Narrow"/>
+          <w:sz w:val="24"/>
+          <w:szCs w:val="24"/>
+        </w:rPr>
+        <w:t>de probar</w:t>
+      </w:r>
+      <w:r>
+        <w:rPr>
+          <w:rFonts w:ascii="Arial Narrow" w:hAnsi="Arial Narrow"/>
+          <w:sz w:val="24"/>
+          <w:szCs w:val="24"/>
+        </w:rPr>
+        <w:t xml:space="preserve"> en conjunto cada una de las funcionalidades probadas en la etapa anterior</w:t>
       </w:r>
       <w:r>
         <w:rPr>
@@ -3563,45 +3495,33 @@
           <w:sz w:val="24"/>
           <w:szCs w:val="24"/>
         </w:rPr>
-        <w:t xml:space="preserve"> en la historia de usuario de forma satisfactoria.</w:t>
-      </w:r>
-    </w:p>
-    <w:p>
-      <w:pPr>
-        <w:ind w:left="360"/>
-        <w:rPr>
-          <w:b/>
-          <w:bCs/>
-        </w:rPr>
-      </w:pPr>
-    </w:p>
-    <w:p/>
-    <w:p/>
-    <w:p/>
-    <w:p/>
-    <w:p/>
-    <w:p/>
-    <w:p/>
-    <w:p/>
-    <w:p/>
-    <w:p/>
-    <w:p/>
-    <w:p/>
-    <w:p/>
-    <w:p/>
-    <w:p/>
-    <w:p/>
-    <w:p/>
-    <w:p/>
-    <w:p/>
-    <w:p/>
-    <w:p/>
-    <w:p/>
-    <w:p/>
-    <w:p/>
-    <w:p/>
-    <w:p/>
-    <w:p/>
+        <w:t xml:space="preserve"> en la historia de usuario de forma satisfactoria</w:t>
+      </w:r>
+      <w:r>
+        <w:rPr>
+          <w:rFonts w:ascii="Arial Narrow" w:hAnsi="Arial Narrow"/>
+          <w:sz w:val="24"/>
+          <w:szCs w:val="24"/>
+        </w:rPr>
+        <w:t xml:space="preserve">; se implementa un tipo de prueba de usabilidad en el cual el usuario </w:t>
+      </w:r>
+      <w:r>
+        <w:rPr>
+          <w:rFonts w:ascii="Arial Narrow" w:hAnsi="Arial Narrow"/>
+          <w:sz w:val="24"/>
+          <w:szCs w:val="24"/>
+        </w:rPr>
+        <w:t>interactúa con la interfaz del blog validando la funcionalidad y cada uno de los criterios de aceptación</w:t>
+      </w:r>
+      <w:r>
+        <w:rPr>
+          <w:rFonts w:ascii="Arial Narrow" w:hAnsi="Arial Narrow"/>
+          <w:sz w:val="24"/>
+          <w:szCs w:val="24"/>
+        </w:rPr>
+        <w:t>.</w:t>
+      </w:r>
+    </w:p>
     <w:p/>
     <w:p>
       <w:pPr>
@@ -3627,6 +3547,8 @@
       </w:r>
       <w:bookmarkEnd w:id="7"/>
     </w:p>
+    <w:p/>
+    <w:p/>
     <w:p/>
     <w:p/>
     <w:p/>

</xml_diff>

<commit_message>
Tabla de Riesgos de Proyecto. Carmelo
</commit_message>
<xml_diff>
--- a/Documento final.docx
+++ b/Documento final.docx
@@ -298,10 +298,11 @@
           <w:r>
             <w:fldChar w:fldCharType="separate"/>
           </w:r>
-          <w:hyperlink w:anchor="_Toc106716643" w:history="1">
+          <w:hyperlink w:anchor="_Toc106723493" w:history="1">
             <w:r>
               <w:rPr>
                 <w:rStyle w:val="Hipervnculo"/>
+                <w:rFonts w:ascii="Arial Narrow" w:hAnsi="Arial Narrow"/>
                 <w:b/>
                 <w:bCs/>
                 <w:noProof/>
@@ -318,6 +319,7 @@
             <w:r>
               <w:rPr>
                 <w:rStyle w:val="Hipervnculo"/>
+                <w:rFonts w:ascii="Arial Narrow" w:hAnsi="Arial Narrow"/>
                 <w:b/>
                 <w:bCs/>
                 <w:noProof/>
@@ -343,7 +345,7 @@
                 <w:noProof/>
                 <w:webHidden/>
               </w:rPr>
-              <w:instrText xml:space="preserve"> PAGEREF _Toc106716643 \h </w:instrText>
+              <w:instrText xml:space="preserve"> PAGEREF _Toc106723493 \h </w:instrText>
             </w:r>
             <w:r>
               <w:rPr>
@@ -386,13 +388,15 @@
               <w:noProof/>
             </w:rPr>
           </w:pPr>
-          <w:hyperlink w:anchor="_Toc106716644" w:history="1">
+          <w:hyperlink w:anchor="_Toc106723494" w:history="1">
             <w:r>
               <w:rPr>
                 <w:rStyle w:val="Hipervnculo"/>
                 <w:b/>
                 <w:bCs/>
-                <w:noProof/>
+                <w:smallCaps/>
+                <w:noProof/>
+                <w:spacing w:val="5"/>
               </w:rPr>
               <w:t>1.1</w:t>
             </w:r>
@@ -406,11 +410,12 @@
             <w:r>
               <w:rPr>
                 <w:rStyle w:val="Hipervnculo"/>
+                <w:rFonts w:ascii="Arial Narrow" w:hAnsi="Arial Narrow"/>
                 <w:b/>
                 <w:bCs/>
                 <w:noProof/>
               </w:rPr>
-              <w:t>IDENTIFICACIÓN DE LO QUÉ SE VA PROBAR</w:t>
+              <w:t>IDENTIFICACIÓN DE LO QUÉ SE PROBARÁ</w:t>
             </w:r>
             <w:r>
               <w:rPr>
@@ -431,7 +436,7 @@
                 <w:noProof/>
                 <w:webHidden/>
               </w:rPr>
-              <w:instrText xml:space="preserve"> PAGEREF _Toc106716644 \h </w:instrText>
+              <w:instrText xml:space="preserve"> PAGEREF _Toc106723494 \h </w:instrText>
             </w:r>
             <w:r>
               <w:rPr>
@@ -474,13 +479,15 @@
               <w:noProof/>
             </w:rPr>
           </w:pPr>
-          <w:hyperlink w:anchor="_Toc106716645" w:history="1">
+          <w:hyperlink w:anchor="_Toc106723495" w:history="1">
             <w:r>
               <w:rPr>
                 <w:rStyle w:val="Hipervnculo"/>
                 <w:b/>
                 <w:bCs/>
-                <w:noProof/>
+                <w:smallCaps/>
+                <w:noProof/>
+                <w:spacing w:val="5"/>
               </w:rPr>
               <w:t>1.2</w:t>
             </w:r>
@@ -494,11 +501,12 @@
             <w:r>
               <w:rPr>
                 <w:rStyle w:val="Hipervnculo"/>
+                <w:rFonts w:ascii="Arial Narrow" w:hAnsi="Arial Narrow"/>
                 <w:b/>
                 <w:bCs/>
                 <w:noProof/>
               </w:rPr>
-              <w:t>IDENTIFICACIÓN DE LO QUÉ NO SE VA PROBAR</w:t>
+              <w:t>IDENTIFICACIÓN DE LO QUÉ NO SE PROBARÁ</w:t>
             </w:r>
             <w:r>
               <w:rPr>
@@ -519,7 +527,7 @@
                 <w:noProof/>
                 <w:webHidden/>
               </w:rPr>
-              <w:instrText xml:space="preserve"> PAGEREF _Toc106716645 \h </w:instrText>
+              <w:instrText xml:space="preserve"> PAGEREF _Toc106723495 \h </w:instrText>
             </w:r>
             <w:r>
               <w:rPr>
@@ -539,7 +547,7 @@
                 <w:noProof/>
                 <w:webHidden/>
               </w:rPr>
-              <w:t>3</w:t>
+              <w:t>4</w:t>
             </w:r>
             <w:r>
               <w:rPr>
@@ -562,15 +570,16 @@
               <w:noProof/>
             </w:rPr>
           </w:pPr>
-          <w:hyperlink w:anchor="_Toc106716646" w:history="1">
+          <w:hyperlink w:anchor="_Toc106723496" w:history="1">
             <w:r>
               <w:rPr>
                 <w:rStyle w:val="Hipervnculo"/>
+                <w:rFonts w:ascii="Arial Narrow" w:hAnsi="Arial Narrow"/>
                 <w:b/>
                 <w:bCs/>
                 <w:noProof/>
               </w:rPr>
-              <w:t>1.</w:t>
+              <w:t>2.</w:t>
             </w:r>
             <w:r>
               <w:rPr>
@@ -582,6 +591,7 @@
             <w:r>
               <w:rPr>
                 <w:rStyle w:val="Hipervnculo"/>
+                <w:rFonts w:ascii="Arial Narrow" w:hAnsi="Arial Narrow"/>
                 <w:b/>
                 <w:bCs/>
                 <w:noProof/>
@@ -607,7 +617,7 @@
                 <w:noProof/>
                 <w:webHidden/>
               </w:rPr>
-              <w:instrText xml:space="preserve"> PAGEREF _Toc106716646 \h </w:instrText>
+              <w:instrText xml:space="preserve"> PAGEREF _Toc106723496 \h </w:instrText>
             </w:r>
             <w:r>
               <w:rPr>
@@ -627,7 +637,7 @@
                 <w:noProof/>
                 <w:webHidden/>
               </w:rPr>
-              <w:t>4</w:t>
+              <w:t>5</w:t>
             </w:r>
             <w:r>
               <w:rPr>
@@ -650,7 +660,7 @@
               <w:noProof/>
             </w:rPr>
           </w:pPr>
-          <w:hyperlink w:anchor="_Toc106716647" w:history="1">
+          <w:hyperlink w:anchor="_Toc106723497" w:history="1">
             <w:r>
               <w:rPr>
                 <w:rStyle w:val="Hipervnculo"/>
@@ -658,7 +668,7 @@
                 <w:bCs/>
                 <w:noProof/>
               </w:rPr>
-              <w:t>2.</w:t>
+              <w:t>3.</w:t>
             </w:r>
             <w:r>
               <w:rPr>
@@ -695,7 +705,7 @@
                 <w:noProof/>
                 <w:webHidden/>
               </w:rPr>
-              <w:instrText xml:space="preserve"> PAGEREF _Toc106716647 \h </w:instrText>
+              <w:instrText xml:space="preserve"> PAGEREF _Toc106723497 \h </w:instrText>
             </w:r>
             <w:r>
               <w:rPr>
@@ -738,7 +748,7 @@
               <w:noProof/>
             </w:rPr>
           </w:pPr>
-          <w:hyperlink w:anchor="_Toc106716648" w:history="1">
+          <w:hyperlink w:anchor="_Toc106723498" w:history="1">
             <w:r>
               <w:rPr>
                 <w:rStyle w:val="Hipervnculo"/>
@@ -746,7 +756,7 @@
                 <w:bCs/>
                 <w:noProof/>
               </w:rPr>
-              <w:t>3.</w:t>
+              <w:t>4.</w:t>
             </w:r>
             <w:r>
               <w:rPr>
@@ -783,7 +793,7 @@
                 <w:noProof/>
                 <w:webHidden/>
               </w:rPr>
-              <w:instrText xml:space="preserve"> PAGEREF _Toc106716648 \h </w:instrText>
+              <w:instrText xml:space="preserve"> PAGEREF _Toc106723498 \h </w:instrText>
             </w:r>
             <w:r>
               <w:rPr>
@@ -826,7 +836,7 @@
               <w:noProof/>
             </w:rPr>
           </w:pPr>
-          <w:hyperlink w:anchor="_Toc106716649" w:history="1">
+          <w:hyperlink w:anchor="_Toc106723499" w:history="1">
             <w:r>
               <w:rPr>
                 <w:rStyle w:val="Hipervnculo"/>
@@ -834,7 +844,7 @@
                 <w:bCs/>
                 <w:noProof/>
               </w:rPr>
-              <w:t>4.</w:t>
+              <w:t>5.</w:t>
             </w:r>
             <w:r>
               <w:rPr>
@@ -871,7 +881,7 @@
                 <w:noProof/>
                 <w:webHidden/>
               </w:rPr>
-              <w:instrText xml:space="preserve"> PAGEREF _Toc106716649 \h </w:instrText>
+              <w:instrText xml:space="preserve"> PAGEREF _Toc106723499 \h </w:instrText>
             </w:r>
             <w:r>
               <w:rPr>
@@ -914,7 +924,7 @@
               <w:noProof/>
             </w:rPr>
           </w:pPr>
-          <w:hyperlink w:anchor="_Toc106716650" w:history="1">
+          <w:hyperlink w:anchor="_Toc106723500" w:history="1">
             <w:r>
               <w:rPr>
                 <w:rStyle w:val="Hipervnculo"/>
@@ -922,7 +932,7 @@
                 <w:bCs/>
                 <w:noProof/>
               </w:rPr>
-              <w:t>5.</w:t>
+              <w:t>6.</w:t>
             </w:r>
             <w:r>
               <w:rPr>
@@ -959,7 +969,7 @@
                 <w:noProof/>
                 <w:webHidden/>
               </w:rPr>
-              <w:instrText xml:space="preserve"> PAGEREF _Toc106716650 \h </w:instrText>
+              <w:instrText xml:space="preserve"> PAGEREF _Toc106723500 \h </w:instrText>
             </w:r>
             <w:r>
               <w:rPr>
@@ -1117,7 +1127,7 @@
           <w:color w:val="002060"/>
         </w:rPr>
       </w:pPr>
-      <w:bookmarkStart w:id="0" w:name="_Toc106716643"/>
+      <w:bookmarkStart w:id="0" w:name="_Toc106723493"/>
       <w:r>
         <w:rPr>
           <w:rFonts w:ascii="Arial Narrow" w:hAnsi="Arial Narrow"/>
@@ -1155,7 +1165,7 @@
           <w:szCs w:val="28"/>
         </w:rPr>
       </w:pPr>
-      <w:bookmarkStart w:id="1" w:name="_Toc106716644"/>
+      <w:bookmarkStart w:id="1" w:name="_Toc106723494"/>
       <w:r>
         <w:rPr>
           <w:rFonts w:ascii="Arial Narrow" w:hAnsi="Arial Narrow"/>
@@ -1167,7 +1177,6 @@
         </w:rPr>
         <w:t>IDENTIFICACIÓN DE LO QUÉ SE PROBAR</w:t>
       </w:r>
-      <w:bookmarkEnd w:id="1"/>
       <w:r>
         <w:rPr>
           <w:rFonts w:ascii="Arial Narrow" w:hAnsi="Arial Narrow"/>
@@ -1179,6 +1188,7 @@
         </w:rPr>
         <w:t>Á</w:t>
       </w:r>
+      <w:bookmarkEnd w:id="1"/>
     </w:p>
     <w:p/>
     <w:p>
@@ -2112,7 +2122,7 @@
           <w:szCs w:val="28"/>
         </w:rPr>
       </w:pPr>
-      <w:bookmarkStart w:id="5" w:name="_Toc106716645"/>
+      <w:bookmarkStart w:id="5" w:name="_Toc106723495"/>
       <w:r>
         <w:rPr>
           <w:rFonts w:ascii="Arial Narrow" w:hAnsi="Arial Narrow"/>
@@ -2125,7 +2135,6 @@
         <w:lastRenderedPageBreak/>
         <w:t>IDENTIFICACIÓN DE LO QUÉ NO SE PROBAR</w:t>
       </w:r>
-      <w:bookmarkEnd w:id="5"/>
       <w:r>
         <w:rPr>
           <w:rFonts w:ascii="Arial Narrow" w:hAnsi="Arial Narrow"/>
@@ -2137,6 +2146,7 @@
         </w:rPr>
         <w:t>Á</w:t>
       </w:r>
+      <w:bookmarkEnd w:id="5"/>
     </w:p>
     <w:p>
       <w:pPr>
@@ -3022,7 +3032,7 @@
           <w:color w:val="002060"/>
         </w:rPr>
       </w:pPr>
-      <w:bookmarkStart w:id="6" w:name="_Toc106716646"/>
+      <w:bookmarkStart w:id="6" w:name="_Toc106723496"/>
       <w:r>
         <w:rPr>
           <w:rFonts w:ascii="Arial Narrow" w:hAnsi="Arial Narrow"/>
@@ -3523,6 +3533,13 @@
       </w:r>
     </w:p>
     <w:p/>
+    <w:p/>
+    <w:p/>
+    <w:p/>
+    <w:p/>
+    <w:p/>
+    <w:p/>
+    <w:p/>
     <w:p>
       <w:pPr>
         <w:pStyle w:val="Ttulo1"/>
@@ -3535,48 +3552,16 @@
           <w:bCs/>
           <w:color w:val="002060"/>
         </w:rPr>
-      </w:pPr>
-      <w:bookmarkStart w:id="7" w:name="_Toc106716647"/>
-      <w:r>
-        <w:rPr>
-          <w:b/>
-          <w:bCs/>
-          <w:color w:val="002060"/>
-        </w:rPr>
-        <w:t>ANÁLISIS DE RIESGOS</w:t>
-      </w:r>
-      <w:bookmarkEnd w:id="7"/>
-    </w:p>
-    <w:p/>
-    <w:p/>
-    <w:p/>
-    <w:p/>
-    <w:p/>
-    <w:p/>
-    <w:p/>
-    <w:p/>
-    <w:p/>
-    <w:p/>
-    <w:p/>
-    <w:p/>
-    <w:p/>
-    <w:p/>
-    <w:p/>
-    <w:p/>
-    <w:p/>
-    <w:p/>
-    <w:p/>
-    <w:p/>
-    <w:p/>
-    <w:p/>
-    <w:p/>
-    <w:p/>
-    <w:p/>
-    <w:p/>
-    <w:p/>
-    <w:p/>
-    <w:p/>
-    <w:p/>
+        <w:sectPr>
+          <w:headerReference w:type="default" r:id="rId9"/>
+          <w:pgSz w:w="12240" w:h="15840"/>
+          <w:pgMar w:top="1417" w:right="1701" w:bottom="1417" w:left="1701" w:header="708" w:footer="708" w:gutter="0"/>
+          <w:cols w:space="708"/>
+          <w:docGrid w:linePitch="360"/>
+        </w:sectPr>
+      </w:pPr>
+      <w:bookmarkStart w:id="7" w:name="_Toc106723497"/>
+    </w:p>
     <w:p>
       <w:pPr>
         <w:pStyle w:val="Ttulo1"/>
@@ -3587,18 +3572,1899 @@
         <w:rPr>
           <w:b/>
           <w:bCs/>
-        </w:rPr>
-      </w:pPr>
-      <w:bookmarkStart w:id="8" w:name="_Toc106716648"/>
-      <w:r>
-        <w:rPr>
-          <w:b/>
-          <w:bCs/>
-        </w:rPr>
-        <w:t>TÉCNICAS DE DISEÑO DE CASOS DE PRUEBA.</w:t>
-      </w:r>
-      <w:bookmarkEnd w:id="8"/>
-    </w:p>
+          <w:color w:val="002060"/>
+        </w:rPr>
+      </w:pPr>
+      <w:r>
+        <w:rPr>
+          <w:b/>
+          <w:bCs/>
+          <w:color w:val="002060"/>
+        </w:rPr>
+        <w:lastRenderedPageBreak/>
+        <w:t>ANÁLISIS DE RIESGOS</w:t>
+      </w:r>
+      <w:bookmarkEnd w:id="7"/>
+      <w:r>
+        <w:rPr>
+          <w:b/>
+          <w:bCs/>
+          <w:color w:val="002060"/>
+        </w:rPr>
+        <w:br/>
+      </w:r>
+    </w:p>
+    <w:tbl>
+      <w:tblPr>
+        <w:tblW w:w="13379" w:type="dxa"/>
+        <w:tblInd w:w="-142" w:type="dxa"/>
+        <w:tblBorders>
+          <w:top w:val="single" w:sz="4" w:space="0" w:color="auto"/>
+          <w:left w:val="single" w:sz="4" w:space="0" w:color="auto"/>
+          <w:bottom w:val="single" w:sz="4" w:space="0" w:color="auto"/>
+          <w:right w:val="single" w:sz="4" w:space="0" w:color="auto"/>
+          <w:insideH w:val="single" w:sz="4" w:space="0" w:color="auto"/>
+          <w:insideV w:val="single" w:sz="4" w:space="0" w:color="auto"/>
+        </w:tblBorders>
+        <w:tblCellMar>
+          <w:left w:w="70" w:type="dxa"/>
+          <w:right w:w="70" w:type="dxa"/>
+        </w:tblCellMar>
+        <w:tblLook w:val="04A0" w:firstRow="1" w:lastRow="0" w:firstColumn="1" w:lastColumn="0" w:noHBand="0" w:noVBand="1"/>
+      </w:tblPr>
+      <w:tblGrid>
+        <w:gridCol w:w="520"/>
+        <w:gridCol w:w="1334"/>
+        <w:gridCol w:w="1204"/>
+        <w:gridCol w:w="1823"/>
+        <w:gridCol w:w="992"/>
+        <w:gridCol w:w="1984"/>
+        <w:gridCol w:w="1919"/>
+        <w:gridCol w:w="1425"/>
+        <w:gridCol w:w="2178"/>
+      </w:tblGrid>
+      <w:tr>
+        <w:trPr>
+          <w:trHeight w:val="405"/>
+          <w:tblHeader/>
+        </w:trPr>
+        <w:tc>
+          <w:tcPr>
+            <w:tcW w:w="13379" w:type="dxa"/>
+            <w:gridSpan w:val="9"/>
+            <w:shd w:val="clear" w:color="000000" w:fill="00B0F0"/>
+            <w:noWrap/>
+            <w:vAlign w:val="center"/>
+            <w:hideMark/>
+          </w:tcPr>
+          <w:p>
+            <w:pPr>
+              <w:spacing w:after="0" w:line="240" w:lineRule="auto"/>
+              <w:rPr>
+                <w:rFonts w:ascii="Arial Narrow" w:eastAsia="Times New Roman" w:hAnsi="Arial Narrow" w:cs="Calibri"/>
+                <w:b/>
+                <w:bCs/>
+                <w:color w:val="000000"/>
+                <w:lang w:eastAsia="es-CO"/>
+              </w:rPr>
+            </w:pPr>
+            <w:r>
+              <w:rPr>
+                <w:rFonts w:ascii="Arial Narrow" w:eastAsia="Times New Roman" w:hAnsi="Arial Narrow" w:cs="Calibri"/>
+                <w:b/>
+                <w:bCs/>
+                <w:color w:val="000000"/>
+                <w:lang w:eastAsia="es-CO"/>
+              </w:rPr>
+              <w:t>RIESGO DE PROYECTO</w:t>
+            </w:r>
+          </w:p>
+        </w:tc>
+      </w:tr>
+      <w:tr>
+        <w:trPr>
+          <w:trHeight w:val="510"/>
+          <w:tblHeader/>
+        </w:trPr>
+        <w:tc>
+          <w:tcPr>
+            <w:tcW w:w="520" w:type="dxa"/>
+            <w:shd w:val="clear" w:color="000000" w:fill="DBDBDB"/>
+            <w:vAlign w:val="center"/>
+            <w:hideMark/>
+          </w:tcPr>
+          <w:p>
+            <w:pPr>
+              <w:spacing w:after="0" w:line="240" w:lineRule="auto"/>
+              <w:jc w:val="center"/>
+              <w:rPr>
+                <w:rFonts w:ascii="Arial Narrow" w:eastAsia="Times New Roman" w:hAnsi="Arial Narrow" w:cs="Calibri"/>
+                <w:b/>
+                <w:bCs/>
+                <w:color w:val="000000"/>
+                <w:sz w:val="20"/>
+                <w:szCs w:val="20"/>
+                <w:lang w:eastAsia="es-CO"/>
+              </w:rPr>
+            </w:pPr>
+            <w:r>
+              <w:rPr>
+                <w:rFonts w:ascii="Arial Narrow" w:eastAsia="Times New Roman" w:hAnsi="Arial Narrow" w:cs="Calibri"/>
+                <w:b/>
+                <w:bCs/>
+                <w:color w:val="000000"/>
+                <w:sz w:val="20"/>
+                <w:szCs w:val="20"/>
+                <w:lang w:eastAsia="es-CO"/>
+              </w:rPr>
+              <w:t>Id</w:t>
+            </w:r>
+          </w:p>
+        </w:tc>
+        <w:tc>
+          <w:tcPr>
+            <w:tcW w:w="1334" w:type="dxa"/>
+            <w:shd w:val="clear" w:color="000000" w:fill="DBDBDB"/>
+            <w:vAlign w:val="center"/>
+            <w:hideMark/>
+          </w:tcPr>
+          <w:p>
+            <w:pPr>
+              <w:spacing w:after="0" w:line="240" w:lineRule="auto"/>
+              <w:jc w:val="center"/>
+              <w:rPr>
+                <w:rFonts w:ascii="Arial Narrow" w:eastAsia="Times New Roman" w:hAnsi="Arial Narrow" w:cs="Calibri"/>
+                <w:b/>
+                <w:bCs/>
+                <w:color w:val="000000"/>
+                <w:sz w:val="20"/>
+                <w:szCs w:val="20"/>
+                <w:lang w:eastAsia="es-CO"/>
+              </w:rPr>
+            </w:pPr>
+            <w:r>
+              <w:rPr>
+                <w:rFonts w:ascii="Arial Narrow" w:eastAsia="Times New Roman" w:hAnsi="Arial Narrow" w:cs="Calibri"/>
+                <w:b/>
+                <w:bCs/>
+                <w:color w:val="000000"/>
+                <w:sz w:val="20"/>
+                <w:szCs w:val="20"/>
+                <w:lang w:eastAsia="es-CO"/>
+              </w:rPr>
+              <w:t>RIESGO</w:t>
+            </w:r>
+          </w:p>
+        </w:tc>
+        <w:tc>
+          <w:tcPr>
+            <w:tcW w:w="1204" w:type="dxa"/>
+            <w:shd w:val="clear" w:color="000000" w:fill="DBDBDB"/>
+            <w:vAlign w:val="center"/>
+            <w:hideMark/>
+          </w:tcPr>
+          <w:p>
+            <w:pPr>
+              <w:spacing w:after="0" w:line="240" w:lineRule="auto"/>
+              <w:jc w:val="center"/>
+              <w:rPr>
+                <w:rFonts w:ascii="Arial Narrow" w:eastAsia="Times New Roman" w:hAnsi="Arial Narrow" w:cs="Calibri"/>
+                <w:b/>
+                <w:bCs/>
+                <w:color w:val="000000"/>
+                <w:sz w:val="20"/>
+                <w:szCs w:val="20"/>
+                <w:lang w:eastAsia="es-CO"/>
+              </w:rPr>
+            </w:pPr>
+            <w:r>
+              <w:rPr>
+                <w:rFonts w:ascii="Arial Narrow" w:eastAsia="Times New Roman" w:hAnsi="Arial Narrow" w:cs="Calibri"/>
+                <w:b/>
+                <w:bCs/>
+                <w:color w:val="000000"/>
+                <w:sz w:val="20"/>
+                <w:szCs w:val="20"/>
+                <w:lang w:eastAsia="es-CO"/>
+              </w:rPr>
+              <w:t>TIPO DE RIESGO</w:t>
+            </w:r>
+          </w:p>
+        </w:tc>
+        <w:tc>
+          <w:tcPr>
+            <w:tcW w:w="1823" w:type="dxa"/>
+            <w:shd w:val="clear" w:color="000000" w:fill="DBDBDB"/>
+            <w:vAlign w:val="center"/>
+            <w:hideMark/>
+          </w:tcPr>
+          <w:p>
+            <w:pPr>
+              <w:spacing w:after="0" w:line="240" w:lineRule="auto"/>
+              <w:jc w:val="center"/>
+              <w:rPr>
+                <w:rFonts w:ascii="Arial Narrow" w:eastAsia="Times New Roman" w:hAnsi="Arial Narrow" w:cs="Calibri"/>
+                <w:b/>
+                <w:bCs/>
+                <w:color w:val="000000"/>
+                <w:sz w:val="20"/>
+                <w:szCs w:val="20"/>
+                <w:lang w:eastAsia="es-CO"/>
+              </w:rPr>
+            </w:pPr>
+            <w:r>
+              <w:rPr>
+                <w:rFonts w:ascii="Arial Narrow" w:eastAsia="Times New Roman" w:hAnsi="Arial Narrow" w:cs="Calibri"/>
+                <w:b/>
+                <w:bCs/>
+                <w:color w:val="000000"/>
+                <w:sz w:val="20"/>
+                <w:szCs w:val="20"/>
+                <w:lang w:eastAsia="es-CO"/>
+              </w:rPr>
+              <w:t>DESCRIPCIÓN</w:t>
+            </w:r>
+          </w:p>
+        </w:tc>
+        <w:tc>
+          <w:tcPr>
+            <w:tcW w:w="992" w:type="dxa"/>
+            <w:shd w:val="clear" w:color="000000" w:fill="DBDBDB"/>
+            <w:vAlign w:val="center"/>
+            <w:hideMark/>
+          </w:tcPr>
+          <w:p>
+            <w:pPr>
+              <w:spacing w:after="0" w:line="240" w:lineRule="auto"/>
+              <w:jc w:val="center"/>
+              <w:rPr>
+                <w:rFonts w:ascii="Arial Narrow" w:eastAsia="Times New Roman" w:hAnsi="Arial Narrow" w:cs="Calibri"/>
+                <w:b/>
+                <w:bCs/>
+                <w:color w:val="000000"/>
+                <w:sz w:val="20"/>
+                <w:szCs w:val="20"/>
+                <w:lang w:eastAsia="es-CO"/>
+              </w:rPr>
+            </w:pPr>
+            <w:r>
+              <w:rPr>
+                <w:rFonts w:ascii="Arial Narrow" w:eastAsia="Times New Roman" w:hAnsi="Arial Narrow" w:cs="Calibri"/>
+                <w:b/>
+                <w:bCs/>
+                <w:color w:val="000000"/>
+                <w:sz w:val="20"/>
+                <w:szCs w:val="20"/>
+                <w:lang w:eastAsia="es-CO"/>
+              </w:rPr>
+              <w:t>NIVEL DE IMPACTO</w:t>
+            </w:r>
+          </w:p>
+        </w:tc>
+        <w:tc>
+          <w:tcPr>
+            <w:tcW w:w="1984" w:type="dxa"/>
+            <w:shd w:val="clear" w:color="000000" w:fill="DBDBDB"/>
+            <w:vAlign w:val="center"/>
+            <w:hideMark/>
+          </w:tcPr>
+          <w:p>
+            <w:pPr>
+              <w:spacing w:after="0" w:line="240" w:lineRule="auto"/>
+              <w:jc w:val="center"/>
+              <w:rPr>
+                <w:rFonts w:ascii="Arial Narrow" w:eastAsia="Times New Roman" w:hAnsi="Arial Narrow" w:cs="Calibri"/>
+                <w:b/>
+                <w:bCs/>
+                <w:color w:val="000000"/>
+                <w:sz w:val="20"/>
+                <w:szCs w:val="20"/>
+                <w:lang w:eastAsia="es-CO"/>
+              </w:rPr>
+            </w:pPr>
+            <w:r>
+              <w:rPr>
+                <w:rFonts w:ascii="Arial Narrow" w:eastAsia="Times New Roman" w:hAnsi="Arial Narrow" w:cs="Calibri"/>
+                <w:b/>
+                <w:bCs/>
+                <w:color w:val="000000"/>
+                <w:sz w:val="20"/>
+                <w:szCs w:val="20"/>
+                <w:lang w:eastAsia="es-CO"/>
+              </w:rPr>
+              <w:t>IMPACTO O AFECTACIÓN</w:t>
+            </w:r>
+          </w:p>
+        </w:tc>
+        <w:tc>
+          <w:tcPr>
+            <w:tcW w:w="1919" w:type="dxa"/>
+            <w:shd w:val="clear" w:color="000000" w:fill="DBDBDB"/>
+            <w:vAlign w:val="center"/>
+            <w:hideMark/>
+          </w:tcPr>
+          <w:p>
+            <w:pPr>
+              <w:spacing w:after="0" w:line="240" w:lineRule="auto"/>
+              <w:jc w:val="center"/>
+              <w:rPr>
+                <w:rFonts w:ascii="Arial Narrow" w:eastAsia="Times New Roman" w:hAnsi="Arial Narrow" w:cs="Calibri"/>
+                <w:b/>
+                <w:bCs/>
+                <w:color w:val="000000"/>
+                <w:sz w:val="20"/>
+                <w:szCs w:val="20"/>
+                <w:lang w:eastAsia="es-CO"/>
+              </w:rPr>
+            </w:pPr>
+            <w:r>
+              <w:rPr>
+                <w:rFonts w:ascii="Arial Narrow" w:eastAsia="Times New Roman" w:hAnsi="Arial Narrow" w:cs="Calibri"/>
+                <w:b/>
+                <w:bCs/>
+                <w:color w:val="000000"/>
+                <w:sz w:val="20"/>
+                <w:szCs w:val="20"/>
+                <w:lang w:eastAsia="es-CO"/>
+              </w:rPr>
+              <w:t>PROBABILIDAD</w:t>
+            </w:r>
+          </w:p>
+        </w:tc>
+        <w:tc>
+          <w:tcPr>
+            <w:tcW w:w="1425" w:type="dxa"/>
+            <w:shd w:val="clear" w:color="000000" w:fill="DBDBDB"/>
+            <w:vAlign w:val="center"/>
+            <w:hideMark/>
+          </w:tcPr>
+          <w:p>
+            <w:pPr>
+              <w:spacing w:after="0" w:line="240" w:lineRule="auto"/>
+              <w:jc w:val="center"/>
+              <w:rPr>
+                <w:rFonts w:ascii="Arial Narrow" w:eastAsia="Times New Roman" w:hAnsi="Arial Narrow" w:cs="Calibri"/>
+                <w:b/>
+                <w:bCs/>
+                <w:color w:val="000000"/>
+                <w:sz w:val="20"/>
+                <w:szCs w:val="20"/>
+                <w:lang w:eastAsia="es-CO"/>
+              </w:rPr>
+            </w:pPr>
+            <w:r>
+              <w:rPr>
+                <w:rFonts w:ascii="Arial Narrow" w:eastAsia="Times New Roman" w:hAnsi="Arial Narrow" w:cs="Calibri"/>
+                <w:b/>
+                <w:bCs/>
+                <w:color w:val="000000"/>
+                <w:sz w:val="20"/>
+                <w:szCs w:val="20"/>
+                <w:lang w:eastAsia="es-CO"/>
+              </w:rPr>
+              <w:t>CLASIFICACIÓN DE RIESGO</w:t>
+            </w:r>
+          </w:p>
+        </w:tc>
+        <w:tc>
+          <w:tcPr>
+            <w:tcW w:w="2178" w:type="dxa"/>
+            <w:shd w:val="clear" w:color="000000" w:fill="DBDBDB"/>
+            <w:vAlign w:val="center"/>
+            <w:hideMark/>
+          </w:tcPr>
+          <w:p>
+            <w:pPr>
+              <w:spacing w:after="0" w:line="240" w:lineRule="auto"/>
+              <w:jc w:val="center"/>
+              <w:rPr>
+                <w:rFonts w:ascii="Arial Narrow" w:eastAsia="Times New Roman" w:hAnsi="Arial Narrow" w:cs="Calibri"/>
+                <w:b/>
+                <w:bCs/>
+                <w:color w:val="000000"/>
+                <w:sz w:val="20"/>
+                <w:szCs w:val="20"/>
+                <w:lang w:eastAsia="es-CO"/>
+              </w:rPr>
+            </w:pPr>
+            <w:r>
+              <w:rPr>
+                <w:rFonts w:ascii="Arial Narrow" w:eastAsia="Times New Roman" w:hAnsi="Arial Narrow" w:cs="Calibri"/>
+                <w:b/>
+                <w:bCs/>
+                <w:color w:val="000000"/>
+                <w:sz w:val="20"/>
+                <w:szCs w:val="20"/>
+                <w:lang w:eastAsia="es-CO"/>
+              </w:rPr>
+              <w:t xml:space="preserve">PLAN DE MITIGACIÓN </w:t>
+            </w:r>
+          </w:p>
+        </w:tc>
+      </w:tr>
+      <w:tr>
+        <w:trPr>
+          <w:trHeight w:val="2370"/>
+        </w:trPr>
+        <w:tc>
+          <w:tcPr>
+            <w:tcW w:w="520" w:type="dxa"/>
+            <w:shd w:val="clear" w:color="auto" w:fill="auto"/>
+            <w:noWrap/>
+            <w:vAlign w:val="center"/>
+            <w:hideMark/>
+          </w:tcPr>
+          <w:p>
+            <w:pPr>
+              <w:spacing w:after="0" w:line="240" w:lineRule="auto"/>
+              <w:jc w:val="center"/>
+              <w:rPr>
+                <w:rFonts w:ascii="Arial Narrow" w:eastAsia="Times New Roman" w:hAnsi="Arial Narrow" w:cs="Calibri"/>
+                <w:color w:val="000000"/>
+                <w:lang w:eastAsia="es-CO"/>
+              </w:rPr>
+            </w:pPr>
+            <w:r>
+              <w:rPr>
+                <w:rFonts w:ascii="Arial Narrow" w:eastAsia="Times New Roman" w:hAnsi="Arial Narrow" w:cs="Calibri"/>
+                <w:color w:val="000000"/>
+                <w:lang w:eastAsia="es-CO"/>
+              </w:rPr>
+              <w:t>1</w:t>
+            </w:r>
+          </w:p>
+        </w:tc>
+        <w:tc>
+          <w:tcPr>
+            <w:tcW w:w="1334" w:type="dxa"/>
+            <w:shd w:val="clear" w:color="auto" w:fill="auto"/>
+            <w:vAlign w:val="center"/>
+            <w:hideMark/>
+          </w:tcPr>
+          <w:p>
+            <w:pPr>
+              <w:spacing w:after="0" w:line="240" w:lineRule="auto"/>
+              <w:jc w:val="both"/>
+              <w:rPr>
+                <w:rFonts w:ascii="Arial Narrow" w:eastAsia="Times New Roman" w:hAnsi="Arial Narrow" w:cs="Calibri"/>
+                <w:color w:val="000000"/>
+                <w:lang w:eastAsia="es-CO"/>
+              </w:rPr>
+            </w:pPr>
+            <w:r>
+              <w:rPr>
+                <w:rFonts w:ascii="Arial Narrow" w:eastAsia="Times New Roman" w:hAnsi="Arial Narrow" w:cs="Calibri"/>
+                <w:color w:val="000000"/>
+                <w:lang w:eastAsia="es-CO"/>
+              </w:rPr>
+              <w:t>Falta de personal disponible</w:t>
+            </w:r>
+          </w:p>
+        </w:tc>
+        <w:tc>
+          <w:tcPr>
+            <w:tcW w:w="1204" w:type="dxa"/>
+            <w:shd w:val="clear" w:color="auto" w:fill="auto"/>
+            <w:vAlign w:val="center"/>
+            <w:hideMark/>
+          </w:tcPr>
+          <w:p>
+            <w:pPr>
+              <w:spacing w:after="0" w:line="240" w:lineRule="auto"/>
+              <w:jc w:val="both"/>
+              <w:rPr>
+                <w:rFonts w:ascii="Arial Narrow" w:eastAsia="Times New Roman" w:hAnsi="Arial Narrow" w:cs="Calibri"/>
+                <w:color w:val="000000"/>
+                <w:lang w:eastAsia="es-CO"/>
+              </w:rPr>
+            </w:pPr>
+            <w:r>
+              <w:rPr>
+                <w:rFonts w:ascii="Arial Narrow" w:eastAsia="Times New Roman" w:hAnsi="Arial Narrow" w:cs="Calibri"/>
+                <w:color w:val="000000"/>
+                <w:lang w:eastAsia="es-CO"/>
+              </w:rPr>
+              <w:t>Organización</w:t>
+            </w:r>
+          </w:p>
+        </w:tc>
+        <w:tc>
+          <w:tcPr>
+            <w:tcW w:w="1823" w:type="dxa"/>
+            <w:shd w:val="clear" w:color="auto" w:fill="auto"/>
+            <w:vAlign w:val="center"/>
+            <w:hideMark/>
+          </w:tcPr>
+          <w:p>
+            <w:pPr>
+              <w:spacing w:after="0" w:line="240" w:lineRule="auto"/>
+              <w:jc w:val="both"/>
+              <w:rPr>
+                <w:rFonts w:ascii="Arial Narrow" w:eastAsia="Times New Roman" w:hAnsi="Arial Narrow" w:cs="Calibri"/>
+                <w:color w:val="000000"/>
+                <w:lang w:eastAsia="es-CO"/>
+              </w:rPr>
+            </w:pPr>
+            <w:r>
+              <w:rPr>
+                <w:rFonts w:ascii="Arial Narrow" w:eastAsia="Times New Roman" w:hAnsi="Arial Narrow" w:cs="Calibri"/>
+                <w:color w:val="000000"/>
+                <w:lang w:eastAsia="es-CO"/>
+              </w:rPr>
+              <w:t>El personal de pruebas deba ausentarse por motivos personales (enfermedades, incapacidades o calamidades familiares)</w:t>
+            </w:r>
+          </w:p>
+        </w:tc>
+        <w:tc>
+          <w:tcPr>
+            <w:tcW w:w="992" w:type="dxa"/>
+            <w:shd w:val="clear" w:color="auto" w:fill="auto"/>
+            <w:vAlign w:val="center"/>
+            <w:hideMark/>
+          </w:tcPr>
+          <w:p>
+            <w:pPr>
+              <w:spacing w:after="0" w:line="240" w:lineRule="auto"/>
+              <w:jc w:val="center"/>
+              <w:rPr>
+                <w:rFonts w:ascii="Arial Narrow" w:eastAsia="Times New Roman" w:hAnsi="Arial Narrow" w:cs="Calibri"/>
+                <w:color w:val="000000"/>
+                <w:lang w:eastAsia="es-CO"/>
+              </w:rPr>
+            </w:pPr>
+            <w:r>
+              <w:rPr>
+                <w:rFonts w:ascii="Arial Narrow" w:eastAsia="Times New Roman" w:hAnsi="Arial Narrow" w:cs="Calibri"/>
+                <w:color w:val="000000"/>
+                <w:lang w:eastAsia="es-CO"/>
+              </w:rPr>
+              <w:t>3</w:t>
+            </w:r>
+          </w:p>
+        </w:tc>
+        <w:tc>
+          <w:tcPr>
+            <w:tcW w:w="1984" w:type="dxa"/>
+            <w:shd w:val="clear" w:color="auto" w:fill="auto"/>
+            <w:vAlign w:val="center"/>
+            <w:hideMark/>
+          </w:tcPr>
+          <w:p>
+            <w:pPr>
+              <w:spacing w:after="0" w:line="240" w:lineRule="auto"/>
+              <w:jc w:val="both"/>
+              <w:rPr>
+                <w:rFonts w:ascii="Arial Narrow" w:eastAsia="Times New Roman" w:hAnsi="Arial Narrow" w:cs="Calibri"/>
+                <w:color w:val="000000"/>
+                <w:lang w:eastAsia="es-CO"/>
+              </w:rPr>
+            </w:pPr>
+            <w:r>
+              <w:rPr>
+                <w:rFonts w:ascii="Arial Narrow" w:eastAsia="Times New Roman" w:hAnsi="Arial Narrow" w:cs="Calibri"/>
+                <w:color w:val="000000"/>
+                <w:lang w:eastAsia="es-CO"/>
+              </w:rPr>
+              <w:t>La falta de personal afecta las pruebas debido a que se puede afectar el tiempo de entrega y los costos del proyecto.</w:t>
+            </w:r>
+          </w:p>
+        </w:tc>
+        <w:tc>
+          <w:tcPr>
+            <w:tcW w:w="1919" w:type="dxa"/>
+            <w:shd w:val="clear" w:color="auto" w:fill="auto"/>
+            <w:vAlign w:val="center"/>
+            <w:hideMark/>
+          </w:tcPr>
+          <w:p>
+            <w:pPr>
+              <w:spacing w:after="0" w:line="240" w:lineRule="auto"/>
+              <w:jc w:val="both"/>
+              <w:rPr>
+                <w:rFonts w:ascii="Arial Narrow" w:eastAsia="Times New Roman" w:hAnsi="Arial Narrow" w:cs="Calibri"/>
+                <w:color w:val="000000"/>
+                <w:lang w:eastAsia="es-CO"/>
+              </w:rPr>
+            </w:pPr>
+            <w:r>
+              <w:rPr>
+                <w:rFonts w:ascii="Arial Narrow" w:eastAsia="Times New Roman" w:hAnsi="Arial Narrow" w:cs="Calibri"/>
+                <w:color w:val="000000"/>
+                <w:lang w:eastAsia="es-CO"/>
+              </w:rPr>
+              <w:t xml:space="preserve">La probabilidad es media, pues todos estamos vulnerables a situaciones ajenas que impidan el desarrollo de nuestras </w:t>
+            </w:r>
+            <w:r>
+              <w:rPr>
+                <w:rFonts w:ascii="Arial Narrow" w:eastAsia="Times New Roman" w:hAnsi="Arial Narrow" w:cs="Calibri"/>
+                <w:color w:val="000000"/>
+                <w:lang w:eastAsia="es-CO"/>
+              </w:rPr>
+              <w:t>prácticas</w:t>
+            </w:r>
+            <w:r>
+              <w:rPr>
+                <w:rFonts w:ascii="Arial Narrow" w:eastAsia="Times New Roman" w:hAnsi="Arial Narrow" w:cs="Calibri"/>
+                <w:color w:val="000000"/>
+                <w:lang w:eastAsia="es-CO"/>
+              </w:rPr>
+              <w:t xml:space="preserve"> laborales.</w:t>
+            </w:r>
+          </w:p>
+        </w:tc>
+        <w:tc>
+          <w:tcPr>
+            <w:tcW w:w="1425" w:type="dxa"/>
+            <w:shd w:val="clear" w:color="000000" w:fill="FFFF00"/>
+            <w:vAlign w:val="center"/>
+            <w:hideMark/>
+          </w:tcPr>
+          <w:p>
+            <w:pPr>
+              <w:spacing w:after="0" w:line="240" w:lineRule="auto"/>
+              <w:jc w:val="both"/>
+              <w:rPr>
+                <w:rFonts w:ascii="Arial Narrow" w:eastAsia="Times New Roman" w:hAnsi="Arial Narrow" w:cs="Calibri"/>
+                <w:b/>
+                <w:bCs/>
+                <w:color w:val="000000"/>
+                <w:sz w:val="20"/>
+                <w:szCs w:val="20"/>
+                <w:lang w:eastAsia="es-CO"/>
+              </w:rPr>
+            </w:pPr>
+            <w:r>
+              <w:rPr>
+                <w:rFonts w:ascii="Arial Narrow" w:eastAsia="Times New Roman" w:hAnsi="Arial Narrow" w:cs="Calibri"/>
+                <w:b/>
+                <w:bCs/>
+                <w:color w:val="000000"/>
+                <w:sz w:val="20"/>
+                <w:szCs w:val="20"/>
+                <w:lang w:eastAsia="es-CO"/>
+              </w:rPr>
+              <w:t>MEDIO RIESGO</w:t>
+            </w:r>
+          </w:p>
+        </w:tc>
+        <w:tc>
+          <w:tcPr>
+            <w:tcW w:w="2178" w:type="dxa"/>
+            <w:shd w:val="clear" w:color="auto" w:fill="auto"/>
+            <w:vAlign w:val="center"/>
+            <w:hideMark/>
+          </w:tcPr>
+          <w:p>
+            <w:pPr>
+              <w:spacing w:after="0" w:line="240" w:lineRule="auto"/>
+              <w:jc w:val="both"/>
+              <w:rPr>
+                <w:rFonts w:ascii="Arial Narrow" w:eastAsia="Times New Roman" w:hAnsi="Arial Narrow" w:cs="Calibri"/>
+                <w:color w:val="000000"/>
+                <w:lang w:eastAsia="es-CO"/>
+              </w:rPr>
+            </w:pPr>
+            <w:r>
+              <w:rPr>
+                <w:rFonts w:ascii="Arial Narrow" w:eastAsia="Times New Roman" w:hAnsi="Arial Narrow" w:cs="Calibri"/>
+                <w:color w:val="000000"/>
+                <w:lang w:eastAsia="es-CO"/>
+              </w:rPr>
+              <w:t>- Reubicación de personal disponible dentro de la empresa para ayudar en la ejecución de las pruebas.</w:t>
+            </w:r>
+            <w:r>
+              <w:rPr>
+                <w:rFonts w:ascii="Arial Narrow" w:eastAsia="Times New Roman" w:hAnsi="Arial Narrow" w:cs="Calibri"/>
+                <w:color w:val="000000"/>
+                <w:lang w:eastAsia="es-CO"/>
+              </w:rPr>
+              <w:br/>
+              <w:t>- Acordar con el cliente nuevas fechas para la entrega del proyecto.</w:t>
+            </w:r>
+          </w:p>
+        </w:tc>
+      </w:tr>
+      <w:tr>
+        <w:trPr>
+          <w:trHeight w:val="2460"/>
+        </w:trPr>
+        <w:tc>
+          <w:tcPr>
+            <w:tcW w:w="520" w:type="dxa"/>
+            <w:shd w:val="clear" w:color="auto" w:fill="auto"/>
+            <w:vAlign w:val="center"/>
+            <w:hideMark/>
+          </w:tcPr>
+          <w:p>
+            <w:pPr>
+              <w:spacing w:after="0" w:line="240" w:lineRule="auto"/>
+              <w:jc w:val="center"/>
+              <w:rPr>
+                <w:rFonts w:ascii="Arial Narrow" w:eastAsia="Times New Roman" w:hAnsi="Arial Narrow" w:cs="Calibri"/>
+                <w:color w:val="000000"/>
+                <w:lang w:eastAsia="es-CO"/>
+              </w:rPr>
+            </w:pPr>
+            <w:r>
+              <w:rPr>
+                <w:rFonts w:ascii="Arial Narrow" w:eastAsia="Times New Roman" w:hAnsi="Arial Narrow" w:cs="Calibri"/>
+                <w:color w:val="000000"/>
+                <w:lang w:eastAsia="es-CO"/>
+              </w:rPr>
+              <w:t>2</w:t>
+            </w:r>
+          </w:p>
+        </w:tc>
+        <w:tc>
+          <w:tcPr>
+            <w:tcW w:w="1334" w:type="dxa"/>
+            <w:shd w:val="clear" w:color="auto" w:fill="auto"/>
+            <w:vAlign w:val="center"/>
+            <w:hideMark/>
+          </w:tcPr>
+          <w:p>
+            <w:pPr>
+              <w:spacing w:after="0" w:line="240" w:lineRule="auto"/>
+              <w:jc w:val="both"/>
+              <w:rPr>
+                <w:rFonts w:ascii="Arial Narrow" w:eastAsia="Times New Roman" w:hAnsi="Arial Narrow" w:cs="Calibri"/>
+                <w:color w:val="000000"/>
+                <w:lang w:eastAsia="es-CO"/>
+              </w:rPr>
+            </w:pPr>
+            <w:r>
+              <w:rPr>
+                <w:rFonts w:ascii="Arial Narrow" w:eastAsia="Times New Roman" w:hAnsi="Arial Narrow" w:cs="Calibri"/>
+                <w:color w:val="000000"/>
+                <w:lang w:eastAsia="es-CO"/>
+              </w:rPr>
+              <w:t>Falla del servicio de internet</w:t>
+            </w:r>
+          </w:p>
+        </w:tc>
+        <w:tc>
+          <w:tcPr>
+            <w:tcW w:w="1204" w:type="dxa"/>
+            <w:shd w:val="clear" w:color="auto" w:fill="auto"/>
+            <w:vAlign w:val="center"/>
+            <w:hideMark/>
+          </w:tcPr>
+          <w:p>
+            <w:pPr>
+              <w:spacing w:after="0" w:line="240" w:lineRule="auto"/>
+              <w:jc w:val="both"/>
+              <w:rPr>
+                <w:rFonts w:ascii="Arial Narrow" w:eastAsia="Times New Roman" w:hAnsi="Arial Narrow" w:cs="Calibri"/>
+                <w:color w:val="000000"/>
+                <w:lang w:eastAsia="es-CO"/>
+              </w:rPr>
+            </w:pPr>
+            <w:r>
+              <w:rPr>
+                <w:rFonts w:ascii="Arial Narrow" w:eastAsia="Times New Roman" w:hAnsi="Arial Narrow" w:cs="Calibri"/>
+                <w:color w:val="000000"/>
+                <w:lang w:eastAsia="es-CO"/>
+              </w:rPr>
+              <w:t>Proveedor</w:t>
+            </w:r>
+          </w:p>
+        </w:tc>
+        <w:tc>
+          <w:tcPr>
+            <w:tcW w:w="1823" w:type="dxa"/>
+            <w:shd w:val="clear" w:color="auto" w:fill="auto"/>
+            <w:vAlign w:val="center"/>
+            <w:hideMark/>
+          </w:tcPr>
+          <w:p>
+            <w:pPr>
+              <w:spacing w:after="0" w:line="240" w:lineRule="auto"/>
+              <w:jc w:val="both"/>
+              <w:rPr>
+                <w:rFonts w:ascii="Arial Narrow" w:eastAsia="Times New Roman" w:hAnsi="Arial Narrow" w:cs="Calibri"/>
+                <w:color w:val="000000"/>
+                <w:lang w:eastAsia="es-CO"/>
+              </w:rPr>
+            </w:pPr>
+            <w:r>
+              <w:rPr>
+                <w:rFonts w:ascii="Arial Narrow" w:eastAsia="Times New Roman" w:hAnsi="Arial Narrow" w:cs="Calibri"/>
+                <w:color w:val="000000"/>
+                <w:lang w:eastAsia="es-CO"/>
+              </w:rPr>
+              <w:t>La empresa prestadora del servicio presenta una falla en las redes por mantenimiento o daño y no hay conexión a internet.</w:t>
+            </w:r>
+          </w:p>
+        </w:tc>
+        <w:tc>
+          <w:tcPr>
+            <w:tcW w:w="992" w:type="dxa"/>
+            <w:shd w:val="clear" w:color="auto" w:fill="auto"/>
+            <w:vAlign w:val="center"/>
+            <w:hideMark/>
+          </w:tcPr>
+          <w:p>
+            <w:pPr>
+              <w:spacing w:after="0" w:line="240" w:lineRule="auto"/>
+              <w:jc w:val="center"/>
+              <w:rPr>
+                <w:rFonts w:ascii="Arial Narrow" w:eastAsia="Times New Roman" w:hAnsi="Arial Narrow" w:cs="Calibri"/>
+                <w:color w:val="000000"/>
+                <w:lang w:eastAsia="es-CO"/>
+              </w:rPr>
+            </w:pPr>
+            <w:r>
+              <w:rPr>
+                <w:rFonts w:ascii="Arial Narrow" w:eastAsia="Times New Roman" w:hAnsi="Arial Narrow" w:cs="Calibri"/>
+                <w:color w:val="000000"/>
+                <w:lang w:eastAsia="es-CO"/>
+              </w:rPr>
+              <w:t>4</w:t>
+            </w:r>
+          </w:p>
+        </w:tc>
+        <w:tc>
+          <w:tcPr>
+            <w:tcW w:w="1984" w:type="dxa"/>
+            <w:shd w:val="clear" w:color="auto" w:fill="auto"/>
+            <w:vAlign w:val="center"/>
+            <w:hideMark/>
+          </w:tcPr>
+          <w:p>
+            <w:pPr>
+              <w:spacing w:after="0" w:line="240" w:lineRule="auto"/>
+              <w:jc w:val="both"/>
+              <w:rPr>
+                <w:rFonts w:ascii="Arial Narrow" w:eastAsia="Times New Roman" w:hAnsi="Arial Narrow" w:cs="Calibri"/>
+                <w:color w:val="000000"/>
+                <w:lang w:eastAsia="es-CO"/>
+              </w:rPr>
+            </w:pPr>
+            <w:r>
+              <w:rPr>
+                <w:rFonts w:ascii="Arial Narrow" w:eastAsia="Times New Roman" w:hAnsi="Arial Narrow" w:cs="Calibri"/>
+                <w:color w:val="000000"/>
+                <w:lang w:eastAsia="es-CO"/>
+              </w:rPr>
+              <w:t>No se pueden realizar pruebas de usabilidad, pues se requiere del servicio de internet para interactuar con la plataforma, lo que ocasiona atrasos.</w:t>
+            </w:r>
+          </w:p>
+        </w:tc>
+        <w:tc>
+          <w:tcPr>
+            <w:tcW w:w="1919" w:type="dxa"/>
+            <w:shd w:val="clear" w:color="auto" w:fill="auto"/>
+            <w:vAlign w:val="center"/>
+            <w:hideMark/>
+          </w:tcPr>
+          <w:p>
+            <w:pPr>
+              <w:spacing w:after="0" w:line="240" w:lineRule="auto"/>
+              <w:jc w:val="both"/>
+              <w:rPr>
+                <w:rFonts w:ascii="Arial Narrow" w:eastAsia="Times New Roman" w:hAnsi="Arial Narrow" w:cs="Calibri"/>
+                <w:color w:val="000000"/>
+                <w:lang w:eastAsia="es-CO"/>
+              </w:rPr>
+            </w:pPr>
+            <w:r>
+              <w:rPr>
+                <w:rFonts w:ascii="Arial Narrow" w:eastAsia="Times New Roman" w:hAnsi="Arial Narrow" w:cs="Calibri"/>
+                <w:color w:val="000000"/>
+                <w:lang w:eastAsia="es-CO"/>
+              </w:rPr>
+              <w:t xml:space="preserve">La probabilidad es media debido a que la empresa contrata un buen servicio de internet, más sin embargo puede ocurrir una falla </w:t>
+            </w:r>
+            <w:r>
+              <w:rPr>
+                <w:rFonts w:ascii="Arial Narrow" w:eastAsia="Times New Roman" w:hAnsi="Arial Narrow" w:cs="Calibri"/>
+                <w:color w:val="000000"/>
+                <w:lang w:eastAsia="es-CO"/>
+              </w:rPr>
+              <w:t>de este</w:t>
+            </w:r>
+            <w:r>
+              <w:rPr>
+                <w:rFonts w:ascii="Arial Narrow" w:eastAsia="Times New Roman" w:hAnsi="Arial Narrow" w:cs="Calibri"/>
+                <w:color w:val="000000"/>
+                <w:lang w:eastAsia="es-CO"/>
+              </w:rPr>
+              <w:t>.</w:t>
+            </w:r>
+          </w:p>
+        </w:tc>
+        <w:tc>
+          <w:tcPr>
+            <w:tcW w:w="1425" w:type="dxa"/>
+            <w:shd w:val="clear" w:color="000000" w:fill="FFFF00"/>
+            <w:vAlign w:val="center"/>
+            <w:hideMark/>
+          </w:tcPr>
+          <w:p>
+            <w:pPr>
+              <w:spacing w:after="0" w:line="240" w:lineRule="auto"/>
+              <w:jc w:val="both"/>
+              <w:rPr>
+                <w:rFonts w:ascii="Arial Narrow" w:eastAsia="Times New Roman" w:hAnsi="Arial Narrow" w:cs="Calibri"/>
+                <w:b/>
+                <w:bCs/>
+                <w:color w:val="000000"/>
+                <w:sz w:val="20"/>
+                <w:szCs w:val="20"/>
+                <w:lang w:eastAsia="es-CO"/>
+              </w:rPr>
+            </w:pPr>
+            <w:r>
+              <w:rPr>
+                <w:rFonts w:ascii="Arial Narrow" w:eastAsia="Times New Roman" w:hAnsi="Arial Narrow" w:cs="Calibri"/>
+                <w:b/>
+                <w:bCs/>
+                <w:color w:val="000000"/>
+                <w:sz w:val="20"/>
+                <w:szCs w:val="20"/>
+                <w:lang w:eastAsia="es-CO"/>
+              </w:rPr>
+              <w:t>MEDIO RIESGO</w:t>
+            </w:r>
+          </w:p>
+        </w:tc>
+        <w:tc>
+          <w:tcPr>
+            <w:tcW w:w="2178" w:type="dxa"/>
+            <w:shd w:val="clear" w:color="auto" w:fill="auto"/>
+            <w:vAlign w:val="center"/>
+            <w:hideMark/>
+          </w:tcPr>
+          <w:p>
+            <w:pPr>
+              <w:spacing w:after="0" w:line="240" w:lineRule="auto"/>
+              <w:jc w:val="both"/>
+              <w:rPr>
+                <w:rFonts w:ascii="Arial Narrow" w:eastAsia="Times New Roman" w:hAnsi="Arial Narrow" w:cs="Calibri"/>
+                <w:lang w:eastAsia="es-CO"/>
+              </w:rPr>
+            </w:pPr>
+            <w:r>
+              <w:rPr>
+                <w:rFonts w:ascii="Arial Narrow" w:eastAsia="Times New Roman" w:hAnsi="Arial Narrow" w:cs="Calibri"/>
+                <w:lang w:eastAsia="es-CO"/>
+              </w:rPr>
+              <w:t>- Contratar un segundo proveedor de internet en caso de que uno de los servicios falle.</w:t>
+            </w:r>
+          </w:p>
+        </w:tc>
+      </w:tr>
+      <w:tr>
+        <w:trPr>
+          <w:trHeight w:val="3315"/>
+        </w:trPr>
+        <w:tc>
+          <w:tcPr>
+            <w:tcW w:w="520" w:type="dxa"/>
+            <w:shd w:val="clear" w:color="auto" w:fill="auto"/>
+            <w:vAlign w:val="center"/>
+            <w:hideMark/>
+          </w:tcPr>
+          <w:p>
+            <w:pPr>
+              <w:spacing w:after="0" w:line="240" w:lineRule="auto"/>
+              <w:jc w:val="center"/>
+              <w:rPr>
+                <w:rFonts w:ascii="Arial Narrow" w:eastAsia="Times New Roman" w:hAnsi="Arial Narrow" w:cs="Calibri"/>
+                <w:color w:val="000000"/>
+                <w:lang w:eastAsia="es-CO"/>
+              </w:rPr>
+            </w:pPr>
+            <w:r>
+              <w:rPr>
+                <w:rFonts w:ascii="Arial Narrow" w:eastAsia="Times New Roman" w:hAnsi="Arial Narrow" w:cs="Calibri"/>
+                <w:color w:val="000000"/>
+                <w:lang w:eastAsia="es-CO"/>
+              </w:rPr>
+              <w:lastRenderedPageBreak/>
+              <w:t>3</w:t>
+            </w:r>
+          </w:p>
+        </w:tc>
+        <w:tc>
+          <w:tcPr>
+            <w:tcW w:w="1334" w:type="dxa"/>
+            <w:shd w:val="clear" w:color="auto" w:fill="auto"/>
+            <w:vAlign w:val="center"/>
+            <w:hideMark/>
+          </w:tcPr>
+          <w:p>
+            <w:pPr>
+              <w:spacing w:after="0" w:line="240" w:lineRule="auto"/>
+              <w:jc w:val="both"/>
+              <w:rPr>
+                <w:rFonts w:ascii="Arial Narrow" w:eastAsia="Times New Roman" w:hAnsi="Arial Narrow" w:cs="Calibri"/>
+                <w:color w:val="000000"/>
+                <w:lang w:eastAsia="es-CO"/>
+              </w:rPr>
+            </w:pPr>
+            <w:r>
+              <w:rPr>
+                <w:rFonts w:ascii="Arial Narrow" w:eastAsia="Times New Roman" w:hAnsi="Arial Narrow" w:cs="Calibri"/>
+                <w:color w:val="000000"/>
+                <w:lang w:eastAsia="es-CO"/>
+              </w:rPr>
+              <w:t>M</w:t>
+            </w:r>
+            <w:r>
+              <w:rPr>
+                <w:rFonts w:ascii="Arial Narrow" w:eastAsia="Times New Roman" w:hAnsi="Arial Narrow" w:cs="Calibri"/>
+                <w:color w:val="000000"/>
+                <w:lang w:eastAsia="es-CO"/>
+              </w:rPr>
+              <w:t>odificación</w:t>
+            </w:r>
+            <w:r>
+              <w:rPr>
+                <w:rFonts w:ascii="Arial Narrow" w:eastAsia="Times New Roman" w:hAnsi="Arial Narrow" w:cs="Calibri"/>
+                <w:color w:val="000000"/>
+                <w:lang w:eastAsia="es-CO"/>
+              </w:rPr>
+              <w:t xml:space="preserve"> de requerimientos</w:t>
+            </w:r>
+          </w:p>
+        </w:tc>
+        <w:tc>
+          <w:tcPr>
+            <w:tcW w:w="1204" w:type="dxa"/>
+            <w:shd w:val="clear" w:color="auto" w:fill="auto"/>
+            <w:vAlign w:val="center"/>
+            <w:hideMark/>
+          </w:tcPr>
+          <w:p>
+            <w:pPr>
+              <w:spacing w:after="0" w:line="240" w:lineRule="auto"/>
+              <w:jc w:val="both"/>
+              <w:rPr>
+                <w:rFonts w:ascii="Arial Narrow" w:eastAsia="Times New Roman" w:hAnsi="Arial Narrow" w:cs="Calibri"/>
+                <w:color w:val="000000"/>
+                <w:lang w:eastAsia="es-CO"/>
+              </w:rPr>
+            </w:pPr>
+            <w:r>
+              <w:rPr>
+                <w:rFonts w:ascii="Arial Narrow" w:eastAsia="Times New Roman" w:hAnsi="Arial Narrow" w:cs="Calibri"/>
+                <w:color w:val="000000"/>
+                <w:lang w:eastAsia="es-CO"/>
+              </w:rPr>
+              <w:t>Técnico</w:t>
+            </w:r>
+          </w:p>
+        </w:tc>
+        <w:tc>
+          <w:tcPr>
+            <w:tcW w:w="1823" w:type="dxa"/>
+            <w:shd w:val="clear" w:color="auto" w:fill="auto"/>
+            <w:vAlign w:val="center"/>
+            <w:hideMark/>
+          </w:tcPr>
+          <w:p>
+            <w:pPr>
+              <w:spacing w:after="0" w:line="240" w:lineRule="auto"/>
+              <w:jc w:val="both"/>
+              <w:rPr>
+                <w:rFonts w:ascii="Arial Narrow" w:eastAsia="Times New Roman" w:hAnsi="Arial Narrow" w:cs="Calibri"/>
+                <w:color w:val="000000"/>
+                <w:lang w:eastAsia="es-CO"/>
+              </w:rPr>
+            </w:pPr>
+            <w:r>
+              <w:rPr>
+                <w:rFonts w:ascii="Arial Narrow" w:eastAsia="Times New Roman" w:hAnsi="Arial Narrow" w:cs="Calibri"/>
+                <w:color w:val="000000"/>
+                <w:lang w:eastAsia="es-CO"/>
+              </w:rPr>
+              <w:t>El usuario decide modificar requerimientos por necesidades propias</w:t>
+            </w:r>
+          </w:p>
+        </w:tc>
+        <w:tc>
+          <w:tcPr>
+            <w:tcW w:w="992" w:type="dxa"/>
+            <w:shd w:val="clear" w:color="auto" w:fill="auto"/>
+            <w:vAlign w:val="center"/>
+            <w:hideMark/>
+          </w:tcPr>
+          <w:p>
+            <w:pPr>
+              <w:spacing w:after="0" w:line="240" w:lineRule="auto"/>
+              <w:jc w:val="center"/>
+              <w:rPr>
+                <w:rFonts w:ascii="Arial Narrow" w:eastAsia="Times New Roman" w:hAnsi="Arial Narrow" w:cs="Calibri"/>
+                <w:color w:val="000000"/>
+                <w:lang w:eastAsia="es-CO"/>
+              </w:rPr>
+            </w:pPr>
+            <w:r>
+              <w:rPr>
+                <w:rFonts w:ascii="Arial Narrow" w:eastAsia="Times New Roman" w:hAnsi="Arial Narrow" w:cs="Calibri"/>
+                <w:color w:val="000000"/>
+                <w:lang w:eastAsia="es-CO"/>
+              </w:rPr>
+              <w:t>3</w:t>
+            </w:r>
+          </w:p>
+        </w:tc>
+        <w:tc>
+          <w:tcPr>
+            <w:tcW w:w="1984" w:type="dxa"/>
+            <w:shd w:val="clear" w:color="auto" w:fill="auto"/>
+            <w:vAlign w:val="center"/>
+            <w:hideMark/>
+          </w:tcPr>
+          <w:p>
+            <w:pPr>
+              <w:spacing w:after="0" w:line="240" w:lineRule="auto"/>
+              <w:jc w:val="both"/>
+              <w:rPr>
+                <w:rFonts w:ascii="Arial Narrow" w:eastAsia="Times New Roman" w:hAnsi="Arial Narrow" w:cs="Calibri"/>
+                <w:color w:val="000000"/>
+                <w:lang w:eastAsia="es-CO"/>
+              </w:rPr>
+            </w:pPr>
+            <w:r>
+              <w:rPr>
+                <w:rFonts w:ascii="Arial Narrow" w:eastAsia="Times New Roman" w:hAnsi="Arial Narrow" w:cs="Calibri"/>
+                <w:color w:val="000000"/>
+                <w:lang w:eastAsia="es-CO"/>
+              </w:rPr>
+              <w:t>Se deben redefinir las pruebas que se están ejecutando debido a cambios en las necesidades del cliente, lo cual significa afectación en el tiempo y el costo.</w:t>
+            </w:r>
+          </w:p>
+        </w:tc>
+        <w:tc>
+          <w:tcPr>
+            <w:tcW w:w="1919" w:type="dxa"/>
+            <w:shd w:val="clear" w:color="auto" w:fill="auto"/>
+            <w:vAlign w:val="center"/>
+            <w:hideMark/>
+          </w:tcPr>
+          <w:p>
+            <w:pPr>
+              <w:spacing w:after="0" w:line="240" w:lineRule="auto"/>
+              <w:jc w:val="both"/>
+              <w:rPr>
+                <w:rFonts w:ascii="Arial Narrow" w:eastAsia="Times New Roman" w:hAnsi="Arial Narrow" w:cs="Calibri"/>
+                <w:color w:val="000000"/>
+                <w:lang w:eastAsia="es-CO"/>
+              </w:rPr>
+            </w:pPr>
+            <w:r>
+              <w:rPr>
+                <w:rFonts w:ascii="Arial Narrow" w:eastAsia="Times New Roman" w:hAnsi="Arial Narrow" w:cs="Calibri"/>
+                <w:color w:val="000000"/>
+                <w:lang w:eastAsia="es-CO"/>
+              </w:rPr>
+              <w:t>La probabilidad es baja debido a que se definen unas funciones y requerimientos que ya el cliente necesita y tiene claro, pero por cuestiones ajenas a la empresa se puede presentar cambios en las necesidades del cliente.</w:t>
+            </w:r>
+          </w:p>
+        </w:tc>
+        <w:tc>
+          <w:tcPr>
+            <w:tcW w:w="1425" w:type="dxa"/>
+            <w:shd w:val="clear" w:color="000000" w:fill="00B050"/>
+            <w:vAlign w:val="center"/>
+            <w:hideMark/>
+          </w:tcPr>
+          <w:p>
+            <w:pPr>
+              <w:spacing w:after="0" w:line="240" w:lineRule="auto"/>
+              <w:jc w:val="both"/>
+              <w:rPr>
+                <w:rFonts w:ascii="Arial Narrow" w:eastAsia="Times New Roman" w:hAnsi="Arial Narrow" w:cs="Calibri"/>
+                <w:b/>
+                <w:bCs/>
+                <w:color w:val="000000"/>
+                <w:sz w:val="20"/>
+                <w:szCs w:val="20"/>
+                <w:lang w:eastAsia="es-CO"/>
+              </w:rPr>
+            </w:pPr>
+            <w:r>
+              <w:rPr>
+                <w:rFonts w:ascii="Arial Narrow" w:eastAsia="Times New Roman" w:hAnsi="Arial Narrow" w:cs="Calibri"/>
+                <w:b/>
+                <w:bCs/>
+                <w:color w:val="000000"/>
+                <w:sz w:val="20"/>
+                <w:szCs w:val="20"/>
+                <w:lang w:eastAsia="es-CO"/>
+              </w:rPr>
+              <w:t>BAJO RIESGO</w:t>
+            </w:r>
+          </w:p>
+        </w:tc>
+        <w:tc>
+          <w:tcPr>
+            <w:tcW w:w="2178" w:type="dxa"/>
+            <w:shd w:val="clear" w:color="auto" w:fill="auto"/>
+            <w:vAlign w:val="center"/>
+            <w:hideMark/>
+          </w:tcPr>
+          <w:p>
+            <w:pPr>
+              <w:spacing w:after="0" w:line="240" w:lineRule="auto"/>
+              <w:jc w:val="both"/>
+              <w:rPr>
+                <w:rFonts w:ascii="Arial Narrow" w:eastAsia="Times New Roman" w:hAnsi="Arial Narrow" w:cs="Calibri"/>
+                <w:color w:val="000000"/>
+                <w:lang w:eastAsia="es-CO"/>
+              </w:rPr>
+            </w:pPr>
+            <w:r>
+              <w:rPr>
+                <w:rFonts w:ascii="Arial Narrow" w:eastAsia="Times New Roman" w:hAnsi="Arial Narrow" w:cs="Calibri"/>
+                <w:color w:val="000000"/>
+                <w:lang w:eastAsia="es-CO"/>
+              </w:rPr>
+              <w:t xml:space="preserve">- La correcta definición del alcance funcional. </w:t>
+            </w:r>
+            <w:r>
+              <w:rPr>
+                <w:rFonts w:ascii="Arial Narrow" w:eastAsia="Times New Roman" w:hAnsi="Arial Narrow" w:cs="Calibri"/>
+                <w:color w:val="000000"/>
+                <w:lang w:eastAsia="es-CO"/>
+              </w:rPr>
+              <w:br/>
+              <w:t xml:space="preserve">- Contar con personal disponible para apoyar en las pruebas con el fin de no verse afectado el tiempo de ejecución de </w:t>
+            </w:r>
+            <w:r>
+              <w:rPr>
+                <w:rFonts w:ascii="Arial Narrow" w:eastAsia="Times New Roman" w:hAnsi="Arial Narrow" w:cs="Calibri"/>
+                <w:color w:val="000000"/>
+                <w:lang w:eastAsia="es-CO"/>
+              </w:rPr>
+              <w:t>estas</w:t>
+            </w:r>
+            <w:r>
+              <w:rPr>
+                <w:rFonts w:ascii="Arial Narrow" w:eastAsia="Times New Roman" w:hAnsi="Arial Narrow" w:cs="Calibri"/>
+                <w:color w:val="000000"/>
+                <w:lang w:eastAsia="es-CO"/>
+              </w:rPr>
+              <w:t>.</w:t>
+            </w:r>
+          </w:p>
+        </w:tc>
+      </w:tr>
+      <w:tr>
+        <w:trPr>
+          <w:trHeight w:val="1650"/>
+        </w:trPr>
+        <w:tc>
+          <w:tcPr>
+            <w:tcW w:w="520" w:type="dxa"/>
+            <w:shd w:val="clear" w:color="auto" w:fill="auto"/>
+            <w:vAlign w:val="center"/>
+            <w:hideMark/>
+          </w:tcPr>
+          <w:p>
+            <w:pPr>
+              <w:spacing w:after="0" w:line="240" w:lineRule="auto"/>
+              <w:jc w:val="center"/>
+              <w:rPr>
+                <w:rFonts w:ascii="Arial Narrow" w:eastAsia="Times New Roman" w:hAnsi="Arial Narrow" w:cs="Calibri"/>
+                <w:color w:val="000000"/>
+                <w:lang w:eastAsia="es-CO"/>
+              </w:rPr>
+            </w:pPr>
+            <w:r>
+              <w:rPr>
+                <w:rFonts w:ascii="Arial Narrow" w:eastAsia="Times New Roman" w:hAnsi="Arial Narrow" w:cs="Calibri"/>
+                <w:color w:val="000000"/>
+                <w:lang w:eastAsia="es-CO"/>
+              </w:rPr>
+              <w:t>4</w:t>
+            </w:r>
+          </w:p>
+        </w:tc>
+        <w:tc>
+          <w:tcPr>
+            <w:tcW w:w="1334" w:type="dxa"/>
+            <w:shd w:val="clear" w:color="auto" w:fill="auto"/>
+            <w:vAlign w:val="center"/>
+            <w:hideMark/>
+          </w:tcPr>
+          <w:p>
+            <w:pPr>
+              <w:spacing w:after="0" w:line="240" w:lineRule="auto"/>
+              <w:jc w:val="both"/>
+              <w:rPr>
+                <w:rFonts w:ascii="Arial Narrow" w:eastAsia="Times New Roman" w:hAnsi="Arial Narrow" w:cs="Calibri"/>
+                <w:color w:val="000000"/>
+                <w:lang w:eastAsia="es-CO"/>
+              </w:rPr>
+            </w:pPr>
+            <w:r>
+              <w:rPr>
+                <w:rFonts w:ascii="Arial Narrow" w:eastAsia="Times New Roman" w:hAnsi="Arial Narrow" w:cs="Calibri"/>
+                <w:color w:val="000000"/>
+                <w:lang w:eastAsia="es-CO"/>
+              </w:rPr>
+              <w:t>Inestabilidad en el ambiente de pruebas</w:t>
+            </w:r>
+          </w:p>
+        </w:tc>
+        <w:tc>
+          <w:tcPr>
+            <w:tcW w:w="1204" w:type="dxa"/>
+            <w:shd w:val="clear" w:color="auto" w:fill="auto"/>
+            <w:vAlign w:val="center"/>
+            <w:hideMark/>
+          </w:tcPr>
+          <w:p>
+            <w:pPr>
+              <w:spacing w:after="0" w:line="240" w:lineRule="auto"/>
+              <w:jc w:val="both"/>
+              <w:rPr>
+                <w:rFonts w:ascii="Arial Narrow" w:eastAsia="Times New Roman" w:hAnsi="Arial Narrow" w:cs="Calibri"/>
+                <w:color w:val="000000"/>
+                <w:lang w:eastAsia="es-CO"/>
+              </w:rPr>
+            </w:pPr>
+            <w:r>
+              <w:rPr>
+                <w:rFonts w:ascii="Arial Narrow" w:eastAsia="Times New Roman" w:hAnsi="Arial Narrow" w:cs="Calibri"/>
+                <w:color w:val="000000"/>
+                <w:lang w:eastAsia="es-CO"/>
+              </w:rPr>
+              <w:t>Técnico</w:t>
+            </w:r>
+          </w:p>
+        </w:tc>
+        <w:tc>
+          <w:tcPr>
+            <w:tcW w:w="1823" w:type="dxa"/>
+            <w:shd w:val="clear" w:color="auto" w:fill="auto"/>
+            <w:vAlign w:val="center"/>
+            <w:hideMark/>
+          </w:tcPr>
+          <w:p>
+            <w:pPr>
+              <w:spacing w:after="0" w:line="240" w:lineRule="auto"/>
+              <w:jc w:val="both"/>
+              <w:rPr>
+                <w:rFonts w:ascii="Arial Narrow" w:eastAsia="Times New Roman" w:hAnsi="Arial Narrow" w:cs="Calibri"/>
+                <w:color w:val="000000"/>
+                <w:lang w:eastAsia="es-CO"/>
+              </w:rPr>
+            </w:pPr>
+            <w:r>
+              <w:rPr>
+                <w:rFonts w:ascii="Arial Narrow" w:eastAsia="Times New Roman" w:hAnsi="Arial Narrow" w:cs="Calibri"/>
+                <w:color w:val="000000"/>
+                <w:lang w:eastAsia="es-CO"/>
+              </w:rPr>
+              <w:t>La plataforma de pruebas presenta fallas de estabilidad.</w:t>
+            </w:r>
+          </w:p>
+        </w:tc>
+        <w:tc>
+          <w:tcPr>
+            <w:tcW w:w="992" w:type="dxa"/>
+            <w:shd w:val="clear" w:color="auto" w:fill="auto"/>
+            <w:vAlign w:val="center"/>
+            <w:hideMark/>
+          </w:tcPr>
+          <w:p>
+            <w:pPr>
+              <w:spacing w:after="0" w:line="240" w:lineRule="auto"/>
+              <w:jc w:val="center"/>
+              <w:rPr>
+                <w:rFonts w:ascii="Arial Narrow" w:eastAsia="Times New Roman" w:hAnsi="Arial Narrow" w:cs="Calibri"/>
+                <w:color w:val="000000"/>
+                <w:lang w:eastAsia="es-CO"/>
+              </w:rPr>
+            </w:pPr>
+            <w:r>
+              <w:rPr>
+                <w:rFonts w:ascii="Arial Narrow" w:eastAsia="Times New Roman" w:hAnsi="Arial Narrow" w:cs="Calibri"/>
+                <w:color w:val="000000"/>
+                <w:lang w:eastAsia="es-CO"/>
+              </w:rPr>
+              <w:t>5</w:t>
+            </w:r>
+          </w:p>
+        </w:tc>
+        <w:tc>
+          <w:tcPr>
+            <w:tcW w:w="1984" w:type="dxa"/>
+            <w:shd w:val="clear" w:color="auto" w:fill="auto"/>
+            <w:vAlign w:val="center"/>
+            <w:hideMark/>
+          </w:tcPr>
+          <w:p>
+            <w:pPr>
+              <w:spacing w:after="0" w:line="240" w:lineRule="auto"/>
+              <w:jc w:val="both"/>
+              <w:rPr>
+                <w:rFonts w:ascii="Arial Narrow" w:eastAsia="Times New Roman" w:hAnsi="Arial Narrow" w:cs="Calibri"/>
+                <w:color w:val="000000"/>
+                <w:lang w:eastAsia="es-CO"/>
+              </w:rPr>
+            </w:pPr>
+            <w:r>
+              <w:rPr>
+                <w:rFonts w:ascii="Arial Narrow" w:eastAsia="Times New Roman" w:hAnsi="Arial Narrow" w:cs="Calibri"/>
+                <w:color w:val="000000"/>
+                <w:lang w:eastAsia="es-CO"/>
+              </w:rPr>
+              <w:t>No se pueden implementar pruebas al proyecto.</w:t>
+            </w:r>
+          </w:p>
+        </w:tc>
+        <w:tc>
+          <w:tcPr>
+            <w:tcW w:w="1919" w:type="dxa"/>
+            <w:shd w:val="clear" w:color="auto" w:fill="auto"/>
+            <w:vAlign w:val="center"/>
+            <w:hideMark/>
+          </w:tcPr>
+          <w:p>
+            <w:pPr>
+              <w:spacing w:after="0" w:line="240" w:lineRule="auto"/>
+              <w:jc w:val="both"/>
+              <w:rPr>
+                <w:rFonts w:ascii="Arial Narrow" w:eastAsia="Times New Roman" w:hAnsi="Arial Narrow" w:cs="Calibri"/>
+                <w:color w:val="000000"/>
+                <w:lang w:eastAsia="es-CO"/>
+              </w:rPr>
+            </w:pPr>
+            <w:r>
+              <w:rPr>
+                <w:rFonts w:ascii="Arial Narrow" w:eastAsia="Times New Roman" w:hAnsi="Arial Narrow" w:cs="Calibri"/>
+                <w:color w:val="000000"/>
+                <w:lang w:eastAsia="es-CO"/>
+              </w:rPr>
+              <w:t>La probabilidad es alta, pues es muy común en nuestra área y significa un alto impacto o afectación directa a los procesos</w:t>
+            </w:r>
+          </w:p>
+        </w:tc>
+        <w:tc>
+          <w:tcPr>
+            <w:tcW w:w="1425" w:type="dxa"/>
+            <w:shd w:val="clear" w:color="000000" w:fill="FF0000"/>
+            <w:vAlign w:val="center"/>
+            <w:hideMark/>
+          </w:tcPr>
+          <w:p>
+            <w:pPr>
+              <w:spacing w:after="0" w:line="240" w:lineRule="auto"/>
+              <w:jc w:val="both"/>
+              <w:rPr>
+                <w:rFonts w:ascii="Arial Narrow" w:eastAsia="Times New Roman" w:hAnsi="Arial Narrow" w:cs="Calibri"/>
+                <w:b/>
+                <w:bCs/>
+                <w:color w:val="000000"/>
+                <w:sz w:val="20"/>
+                <w:szCs w:val="20"/>
+                <w:lang w:eastAsia="es-CO"/>
+              </w:rPr>
+            </w:pPr>
+            <w:r>
+              <w:rPr>
+                <w:rFonts w:ascii="Arial Narrow" w:eastAsia="Times New Roman" w:hAnsi="Arial Narrow" w:cs="Calibri"/>
+                <w:b/>
+                <w:bCs/>
+                <w:color w:val="000000"/>
+                <w:sz w:val="20"/>
+                <w:szCs w:val="20"/>
+                <w:lang w:eastAsia="es-CO"/>
+              </w:rPr>
+              <w:t>ALTO RIESGO</w:t>
+            </w:r>
+          </w:p>
+        </w:tc>
+        <w:tc>
+          <w:tcPr>
+            <w:tcW w:w="2178" w:type="dxa"/>
+            <w:shd w:val="clear" w:color="auto" w:fill="auto"/>
+            <w:vAlign w:val="center"/>
+            <w:hideMark/>
+          </w:tcPr>
+          <w:p>
+            <w:pPr>
+              <w:spacing w:after="0" w:line="240" w:lineRule="auto"/>
+              <w:jc w:val="both"/>
+              <w:rPr>
+                <w:rFonts w:ascii="Arial Narrow" w:eastAsia="Times New Roman" w:hAnsi="Arial Narrow" w:cs="Calibri"/>
+                <w:color w:val="000000"/>
+                <w:lang w:eastAsia="es-CO"/>
+              </w:rPr>
+            </w:pPr>
+            <w:r>
+              <w:rPr>
+                <w:rFonts w:ascii="Arial Narrow" w:eastAsia="Times New Roman" w:hAnsi="Arial Narrow" w:cs="Calibri"/>
+                <w:color w:val="000000"/>
+                <w:lang w:eastAsia="es-CO"/>
+              </w:rPr>
+              <w:t xml:space="preserve">- Contar con una herramienta de pruebas alterna que nos permita la implementación de </w:t>
+            </w:r>
+            <w:r>
+              <w:rPr>
+                <w:rFonts w:ascii="Arial Narrow" w:eastAsia="Times New Roman" w:hAnsi="Arial Narrow" w:cs="Calibri"/>
+                <w:color w:val="000000"/>
+                <w:lang w:eastAsia="es-CO"/>
+              </w:rPr>
+              <w:t>estas</w:t>
+            </w:r>
+            <w:r>
+              <w:rPr>
+                <w:rFonts w:ascii="Arial Narrow" w:eastAsia="Times New Roman" w:hAnsi="Arial Narrow" w:cs="Calibri"/>
+                <w:color w:val="000000"/>
+                <w:lang w:eastAsia="es-CO"/>
+              </w:rPr>
+              <w:t>.</w:t>
+            </w:r>
+          </w:p>
+        </w:tc>
+      </w:tr>
+      <w:tr>
+        <w:trPr>
+          <w:trHeight w:val="1980"/>
+        </w:trPr>
+        <w:tc>
+          <w:tcPr>
+            <w:tcW w:w="520" w:type="dxa"/>
+            <w:shd w:val="clear" w:color="auto" w:fill="auto"/>
+            <w:vAlign w:val="center"/>
+            <w:hideMark/>
+          </w:tcPr>
+          <w:p>
+            <w:pPr>
+              <w:spacing w:after="0" w:line="240" w:lineRule="auto"/>
+              <w:jc w:val="center"/>
+              <w:rPr>
+                <w:rFonts w:ascii="Arial Narrow" w:eastAsia="Times New Roman" w:hAnsi="Arial Narrow" w:cs="Calibri"/>
+                <w:color w:val="000000"/>
+                <w:lang w:eastAsia="es-CO"/>
+              </w:rPr>
+            </w:pPr>
+            <w:r>
+              <w:rPr>
+                <w:rFonts w:ascii="Arial Narrow" w:eastAsia="Times New Roman" w:hAnsi="Arial Narrow" w:cs="Calibri"/>
+                <w:color w:val="000000"/>
+                <w:lang w:eastAsia="es-CO"/>
+              </w:rPr>
+              <w:t>5</w:t>
+            </w:r>
+          </w:p>
+        </w:tc>
+        <w:tc>
+          <w:tcPr>
+            <w:tcW w:w="1334" w:type="dxa"/>
+            <w:shd w:val="clear" w:color="auto" w:fill="auto"/>
+            <w:vAlign w:val="center"/>
+            <w:hideMark/>
+          </w:tcPr>
+          <w:p>
+            <w:pPr>
+              <w:spacing w:after="0" w:line="240" w:lineRule="auto"/>
+              <w:jc w:val="both"/>
+              <w:rPr>
+                <w:rFonts w:ascii="Arial Narrow" w:eastAsia="Times New Roman" w:hAnsi="Arial Narrow" w:cs="Calibri"/>
+                <w:color w:val="000000"/>
+                <w:lang w:eastAsia="es-CO"/>
+              </w:rPr>
+            </w:pPr>
+            <w:r>
+              <w:rPr>
+                <w:rFonts w:ascii="Arial Narrow" w:eastAsia="Times New Roman" w:hAnsi="Arial Narrow" w:cs="Calibri"/>
+                <w:color w:val="000000"/>
+                <w:lang w:eastAsia="es-CO"/>
+              </w:rPr>
+              <w:t xml:space="preserve">Falla del servicio de energía </w:t>
+            </w:r>
+            <w:r>
+              <w:rPr>
+                <w:rFonts w:ascii="Arial Narrow" w:eastAsia="Times New Roman" w:hAnsi="Arial Narrow" w:cs="Calibri"/>
+                <w:color w:val="000000"/>
+                <w:lang w:eastAsia="es-CO"/>
+              </w:rPr>
+              <w:t>eléctrica</w:t>
+            </w:r>
+          </w:p>
+        </w:tc>
+        <w:tc>
+          <w:tcPr>
+            <w:tcW w:w="1204" w:type="dxa"/>
+            <w:shd w:val="clear" w:color="auto" w:fill="auto"/>
+            <w:vAlign w:val="center"/>
+            <w:hideMark/>
+          </w:tcPr>
+          <w:p>
+            <w:pPr>
+              <w:spacing w:after="0" w:line="240" w:lineRule="auto"/>
+              <w:jc w:val="both"/>
+              <w:rPr>
+                <w:rFonts w:ascii="Arial Narrow" w:eastAsia="Times New Roman" w:hAnsi="Arial Narrow" w:cs="Calibri"/>
+                <w:color w:val="000000"/>
+                <w:lang w:eastAsia="es-CO"/>
+              </w:rPr>
+            </w:pPr>
+            <w:r>
+              <w:rPr>
+                <w:rFonts w:ascii="Arial Narrow" w:eastAsia="Times New Roman" w:hAnsi="Arial Narrow" w:cs="Calibri"/>
+                <w:color w:val="000000"/>
+                <w:lang w:eastAsia="es-CO"/>
+              </w:rPr>
+              <w:t>Proveedor</w:t>
+            </w:r>
+          </w:p>
+        </w:tc>
+        <w:tc>
+          <w:tcPr>
+            <w:tcW w:w="1823" w:type="dxa"/>
+            <w:shd w:val="clear" w:color="auto" w:fill="auto"/>
+            <w:vAlign w:val="center"/>
+            <w:hideMark/>
+          </w:tcPr>
+          <w:p>
+            <w:pPr>
+              <w:spacing w:after="0" w:line="240" w:lineRule="auto"/>
+              <w:jc w:val="both"/>
+              <w:rPr>
+                <w:rFonts w:ascii="Arial Narrow" w:eastAsia="Times New Roman" w:hAnsi="Arial Narrow" w:cs="Calibri"/>
+                <w:color w:val="000000"/>
+                <w:lang w:eastAsia="es-CO"/>
+              </w:rPr>
+            </w:pPr>
+            <w:r>
+              <w:rPr>
+                <w:rFonts w:ascii="Arial Narrow" w:eastAsia="Times New Roman" w:hAnsi="Arial Narrow" w:cs="Calibri"/>
+                <w:color w:val="000000"/>
+                <w:lang w:eastAsia="es-CO"/>
+              </w:rPr>
+              <w:t xml:space="preserve">La empresa prestadora del servicio tiene una falla en el sector y no hay fluido </w:t>
+            </w:r>
+            <w:r>
+              <w:rPr>
+                <w:rFonts w:ascii="Arial Narrow" w:eastAsia="Times New Roman" w:hAnsi="Arial Narrow" w:cs="Calibri"/>
+                <w:color w:val="000000"/>
+                <w:lang w:eastAsia="es-CO"/>
+              </w:rPr>
+              <w:t>eléctrico</w:t>
+            </w:r>
+            <w:r>
+              <w:rPr>
+                <w:rFonts w:ascii="Arial Narrow" w:eastAsia="Times New Roman" w:hAnsi="Arial Narrow" w:cs="Calibri"/>
+                <w:color w:val="000000"/>
+                <w:lang w:eastAsia="es-CO"/>
+              </w:rPr>
+              <w:t xml:space="preserve"> en las instalaciones </w:t>
+            </w:r>
+            <w:r>
+              <w:rPr>
+                <w:rFonts w:ascii="Arial Narrow" w:eastAsia="Times New Roman" w:hAnsi="Arial Narrow" w:cs="Calibri"/>
+                <w:color w:val="000000"/>
+                <w:lang w:eastAsia="es-CO"/>
+              </w:rPr>
+              <w:t>físicas</w:t>
+            </w:r>
+            <w:r>
+              <w:rPr>
+                <w:rFonts w:ascii="Arial Narrow" w:eastAsia="Times New Roman" w:hAnsi="Arial Narrow" w:cs="Calibri"/>
+                <w:color w:val="000000"/>
+                <w:lang w:eastAsia="es-CO"/>
+              </w:rPr>
+              <w:t xml:space="preserve"> de la empresa.</w:t>
+            </w:r>
+          </w:p>
+        </w:tc>
+        <w:tc>
+          <w:tcPr>
+            <w:tcW w:w="992" w:type="dxa"/>
+            <w:shd w:val="clear" w:color="auto" w:fill="auto"/>
+            <w:vAlign w:val="center"/>
+            <w:hideMark/>
+          </w:tcPr>
+          <w:p>
+            <w:pPr>
+              <w:spacing w:after="0" w:line="240" w:lineRule="auto"/>
+              <w:jc w:val="center"/>
+              <w:rPr>
+                <w:rFonts w:ascii="Arial Narrow" w:eastAsia="Times New Roman" w:hAnsi="Arial Narrow" w:cs="Calibri"/>
+                <w:color w:val="000000"/>
+                <w:lang w:eastAsia="es-CO"/>
+              </w:rPr>
+            </w:pPr>
+            <w:r>
+              <w:rPr>
+                <w:rFonts w:ascii="Arial Narrow" w:eastAsia="Times New Roman" w:hAnsi="Arial Narrow" w:cs="Calibri"/>
+                <w:color w:val="000000"/>
+                <w:lang w:eastAsia="es-CO"/>
+              </w:rPr>
+              <w:t>3</w:t>
+            </w:r>
+          </w:p>
+        </w:tc>
+        <w:tc>
+          <w:tcPr>
+            <w:tcW w:w="1984" w:type="dxa"/>
+            <w:shd w:val="clear" w:color="auto" w:fill="auto"/>
+            <w:vAlign w:val="center"/>
+            <w:hideMark/>
+          </w:tcPr>
+          <w:p>
+            <w:pPr>
+              <w:spacing w:after="0" w:line="240" w:lineRule="auto"/>
+              <w:jc w:val="both"/>
+              <w:rPr>
+                <w:rFonts w:ascii="Arial Narrow" w:eastAsia="Times New Roman" w:hAnsi="Arial Narrow" w:cs="Calibri"/>
+                <w:color w:val="000000"/>
+                <w:lang w:eastAsia="es-CO"/>
+              </w:rPr>
+            </w:pPr>
+            <w:r>
+              <w:rPr>
+                <w:rFonts w:ascii="Arial Narrow" w:eastAsia="Times New Roman" w:hAnsi="Arial Narrow" w:cs="Calibri"/>
+                <w:color w:val="000000"/>
+                <w:lang w:eastAsia="es-CO"/>
+              </w:rPr>
+              <w:t xml:space="preserve">No se pueden realizar las actividades normalmente por la limitación del fluido </w:t>
+            </w:r>
+            <w:r>
+              <w:rPr>
+                <w:rFonts w:ascii="Arial Narrow" w:eastAsia="Times New Roman" w:hAnsi="Arial Narrow" w:cs="Calibri"/>
+                <w:color w:val="000000"/>
+                <w:lang w:eastAsia="es-CO"/>
+              </w:rPr>
+              <w:t>eléctrico</w:t>
+            </w:r>
+            <w:r>
+              <w:rPr>
+                <w:rFonts w:ascii="Arial Narrow" w:eastAsia="Times New Roman" w:hAnsi="Arial Narrow" w:cs="Calibri"/>
+                <w:color w:val="000000"/>
+                <w:lang w:eastAsia="es-CO"/>
+              </w:rPr>
+              <w:t>.</w:t>
+            </w:r>
+          </w:p>
+        </w:tc>
+        <w:tc>
+          <w:tcPr>
+            <w:tcW w:w="1919" w:type="dxa"/>
+            <w:shd w:val="clear" w:color="auto" w:fill="auto"/>
+            <w:vAlign w:val="center"/>
+            <w:hideMark/>
+          </w:tcPr>
+          <w:p>
+            <w:pPr>
+              <w:spacing w:after="0" w:line="240" w:lineRule="auto"/>
+              <w:jc w:val="both"/>
+              <w:rPr>
+                <w:rFonts w:ascii="Arial Narrow" w:eastAsia="Times New Roman" w:hAnsi="Arial Narrow" w:cs="Calibri"/>
+                <w:color w:val="000000"/>
+                <w:lang w:eastAsia="es-CO"/>
+              </w:rPr>
+            </w:pPr>
+            <w:r>
+              <w:rPr>
+                <w:rFonts w:ascii="Arial Narrow" w:eastAsia="Times New Roman" w:hAnsi="Arial Narrow" w:cs="Calibri"/>
+                <w:color w:val="000000"/>
+                <w:lang w:eastAsia="es-CO"/>
+              </w:rPr>
+              <w:t xml:space="preserve">La probabilidad es media, debido a que el servicio de </w:t>
+            </w:r>
+            <w:r>
+              <w:rPr>
+                <w:rFonts w:ascii="Arial Narrow" w:eastAsia="Times New Roman" w:hAnsi="Arial Narrow" w:cs="Calibri"/>
+                <w:color w:val="000000"/>
+                <w:lang w:eastAsia="es-CO"/>
+              </w:rPr>
+              <w:t>energía</w:t>
+            </w:r>
+            <w:r>
+              <w:rPr>
+                <w:rFonts w:ascii="Arial Narrow" w:eastAsia="Times New Roman" w:hAnsi="Arial Narrow" w:cs="Calibri"/>
+                <w:color w:val="000000"/>
+                <w:lang w:eastAsia="es-CO"/>
+              </w:rPr>
+              <w:t xml:space="preserve"> puede presentar fallas e interrumpirse por periodos de tiempo.</w:t>
+            </w:r>
+          </w:p>
+        </w:tc>
+        <w:tc>
+          <w:tcPr>
+            <w:tcW w:w="1425" w:type="dxa"/>
+            <w:shd w:val="clear" w:color="000000" w:fill="FFFF00"/>
+            <w:vAlign w:val="center"/>
+            <w:hideMark/>
+          </w:tcPr>
+          <w:p>
+            <w:pPr>
+              <w:spacing w:after="0" w:line="240" w:lineRule="auto"/>
+              <w:jc w:val="both"/>
+              <w:rPr>
+                <w:rFonts w:ascii="Arial Narrow" w:eastAsia="Times New Roman" w:hAnsi="Arial Narrow" w:cs="Calibri"/>
+                <w:b/>
+                <w:bCs/>
+                <w:color w:val="000000"/>
+                <w:sz w:val="20"/>
+                <w:szCs w:val="20"/>
+                <w:lang w:eastAsia="es-CO"/>
+              </w:rPr>
+            </w:pPr>
+            <w:r>
+              <w:rPr>
+                <w:rFonts w:ascii="Arial Narrow" w:eastAsia="Times New Roman" w:hAnsi="Arial Narrow" w:cs="Calibri"/>
+                <w:b/>
+                <w:bCs/>
+                <w:color w:val="000000"/>
+                <w:sz w:val="20"/>
+                <w:szCs w:val="20"/>
+                <w:lang w:eastAsia="es-CO"/>
+              </w:rPr>
+              <w:t>MEDIO RIESGO</w:t>
+            </w:r>
+          </w:p>
+        </w:tc>
+        <w:tc>
+          <w:tcPr>
+            <w:tcW w:w="2178" w:type="dxa"/>
+            <w:shd w:val="clear" w:color="auto" w:fill="auto"/>
+            <w:vAlign w:val="center"/>
+            <w:hideMark/>
+          </w:tcPr>
+          <w:p>
+            <w:pPr>
+              <w:spacing w:after="0" w:line="240" w:lineRule="auto"/>
+              <w:jc w:val="both"/>
+              <w:rPr>
+                <w:rFonts w:ascii="Arial Narrow" w:eastAsia="Times New Roman" w:hAnsi="Arial Narrow" w:cs="Calibri"/>
+                <w:lang w:eastAsia="es-CO"/>
+              </w:rPr>
+            </w:pPr>
+            <w:r>
+              <w:rPr>
+                <w:rFonts w:ascii="Arial Narrow" w:eastAsia="Times New Roman" w:hAnsi="Arial Narrow" w:cs="Calibri"/>
+                <w:lang w:eastAsia="es-CO"/>
+              </w:rPr>
+              <w:t xml:space="preserve">- Contar con plantas de energía de respaldo para el </w:t>
+            </w:r>
+            <w:r>
+              <w:rPr>
+                <w:rFonts w:ascii="Arial Narrow" w:eastAsia="Times New Roman" w:hAnsi="Arial Narrow" w:cs="Calibri"/>
+                <w:lang w:eastAsia="es-CO"/>
+              </w:rPr>
+              <w:t>área</w:t>
+            </w:r>
+            <w:r>
+              <w:rPr>
+                <w:rFonts w:ascii="Arial Narrow" w:eastAsia="Times New Roman" w:hAnsi="Arial Narrow" w:cs="Calibri"/>
+                <w:lang w:eastAsia="es-CO"/>
+              </w:rPr>
+              <w:t xml:space="preserve"> de pruebas, que permita continuar con el servicio.</w:t>
+            </w:r>
+            <w:r>
+              <w:rPr>
+                <w:rFonts w:ascii="Arial Narrow" w:eastAsia="Times New Roman" w:hAnsi="Arial Narrow" w:cs="Calibri"/>
+                <w:lang w:eastAsia="es-CO"/>
+              </w:rPr>
+              <w:br/>
+              <w:t>- Contar con UPS en los equipos del área de pruebas.</w:t>
+            </w:r>
+          </w:p>
+        </w:tc>
+      </w:tr>
+    </w:tbl>
+    <w:p>
+      <w:pPr>
+        <w:sectPr>
+          <w:pgSz w:w="15840" w:h="12240" w:orient="landscape"/>
+          <w:pgMar w:top="1701" w:right="1418" w:bottom="1701" w:left="1418" w:header="709" w:footer="709" w:gutter="0"/>
+          <w:cols w:space="708"/>
+          <w:docGrid w:linePitch="360"/>
+        </w:sectPr>
+      </w:pPr>
+    </w:p>
+    <w:p/>
+    <w:p/>
     <w:p/>
     <w:p/>
     <w:p/>
@@ -3639,15 +5505,15 @@
           <w:bCs/>
         </w:rPr>
       </w:pPr>
-      <w:bookmarkStart w:id="9" w:name="_Toc106716649"/>
-      <w:r>
-        <w:rPr>
-          <w:b/>
-          <w:bCs/>
-        </w:rPr>
-        <w:t>DISEÑO CASOS DE PRUEBA.</w:t>
-      </w:r>
-      <w:bookmarkEnd w:id="9"/>
+      <w:bookmarkStart w:id="8" w:name="_Toc106723498"/>
+      <w:r>
+        <w:rPr>
+          <w:b/>
+          <w:bCs/>
+        </w:rPr>
+        <w:t>TÉCNICAS DE DISEÑO DE CASOS DE PRUEBA.</w:t>
+      </w:r>
+      <w:bookmarkEnd w:id="8"/>
     </w:p>
     <w:p/>
     <w:p/>
@@ -3687,10 +5553,60 @@
         <w:rPr>
           <w:b/>
           <w:bCs/>
+        </w:rPr>
+      </w:pPr>
+      <w:bookmarkStart w:id="9" w:name="_Toc106723499"/>
+      <w:r>
+        <w:rPr>
+          <w:b/>
+          <w:bCs/>
+        </w:rPr>
+        <w:t>DISEÑO CASOS DE PRUEBA.</w:t>
+      </w:r>
+      <w:bookmarkEnd w:id="9"/>
+    </w:p>
+    <w:p/>
+    <w:p/>
+    <w:p/>
+    <w:p/>
+    <w:p/>
+    <w:p/>
+    <w:p/>
+    <w:p/>
+    <w:p/>
+    <w:p/>
+    <w:p/>
+    <w:p/>
+    <w:p/>
+    <w:p/>
+    <w:p/>
+    <w:p/>
+    <w:p/>
+    <w:p/>
+    <w:p/>
+    <w:p/>
+    <w:p/>
+    <w:p/>
+    <w:p/>
+    <w:p/>
+    <w:p/>
+    <w:p/>
+    <w:p/>
+    <w:p/>
+    <w:p>
+      <w:pPr>
+        <w:pStyle w:val="Ttulo1"/>
+        <w:numPr>
+          <w:ilvl w:val="0"/>
+          <w:numId w:val="5"/>
+        </w:numPr>
+        <w:rPr>
+          <w:b/>
+          <w:bCs/>
           <w:color w:val="002060"/>
         </w:rPr>
       </w:pPr>
-      <w:bookmarkStart w:id="10" w:name="_Toc106716650"/>
+      <w:bookmarkStart w:id="10" w:name="_Toc106723500"/>
       <w:r>
         <w:rPr>
           <w:b/>
@@ -3710,7 +5626,6 @@
     <w:p/>
     <w:p/>
     <w:sectPr>
-      <w:headerReference w:type="default" r:id="rId9"/>
       <w:pgSz w:w="12240" w:h="15840"/>
       <w:pgMar w:top="1417" w:right="1701" w:bottom="1417" w:left="1701" w:header="708" w:footer="708" w:gutter="0"/>
       <w:cols w:space="708"/>
@@ -3796,7 +5711,7 @@
           <wp:extent cx="2152650" cy="456487"/>
           <wp:effectExtent l="0" t="0" r="0" b="1270"/>
           <wp:wrapNone/>
-          <wp:docPr id="2" name="Imagen 2" descr="Logotipo&#10;&#10;Descripción generada automáticamente con confianza media"/>
+          <wp:docPr id="3" name="Imagen 3" descr="Logotipo&#10;&#10;Descripción generada automáticamente con confianza media"/>
           <wp:cNvGraphicFramePr>
             <a:graphicFrameLocks xmlns:a="http://schemas.openxmlformats.org/drawingml/2006/main" noChangeAspect="1"/>
           </wp:cNvGraphicFramePr>
@@ -4284,7 +6199,7 @@
   <w:abstractNum w:abstractNumId="4" w15:restartNumberingAfterBreak="0">
     <w:nsid w:val="50976CA3"/>
     <w:multiLevelType w:val="multilevel"/>
-    <w:tmpl w:val="67A0F842"/>
+    <w:tmpl w:val="AD702C0C"/>
     <w:lvl w:ilvl="0">
       <w:start w:val="1"/>
       <w:numFmt w:val="decimal"/>
@@ -4307,10 +6222,11 @@
         <w:ind w:left="780" w:hanging="420"/>
       </w:pPr>
       <w:rPr>
-        <w:rFonts w:hint="default"/>
-        <w:b/>
-        <w:bCs/>
+        <w:rStyle w:val="Referenciaintensa"/>
+        <w:rFonts w:ascii="Arial Narrow" w:hAnsi="Arial Narrow" w:hint="default"/>
         <w:color w:val="002060"/>
+        <w:sz w:val="28"/>
+        <w:szCs w:val="28"/>
       </w:rPr>
     </w:lvl>
     <w:lvl w:ilvl="2">
@@ -5380,6 +7296,20 @@
       <w:szCs w:val="26"/>
     </w:rPr>
   </w:style>
+  <w:style w:type="character" w:styleId="Referenciaintensa">
+    <w:name w:val="Intense Reference"/>
+    <w:basedOn w:val="Fuentedeprrafopredeter"/>
+    <w:uiPriority w:val="32"/>
+    <w:qFormat/>
+    <w:rsid w:val="00904280"/>
+    <w:rPr>
+      <w:b/>
+      <w:bCs/>
+      <w:smallCaps/>
+      <w:color w:val="4472C4" w:themeColor="accent1"/>
+      <w:spacing w:val="5"/>
+    </w:rPr>
+  </w:style>
 </w:styles>
 </file>
 

</xml_diff>

<commit_message>
Tabla de riesgos de producto. Juan
</commit_message>
<xml_diff>
--- a/Documento final.docx
+++ b/Documento final.docx
@@ -4172,23 +4172,7 @@
                 <w:color w:val="000000"/>
                 <w:lang w:eastAsia="es-CO"/>
               </w:rPr>
-              <w:t xml:space="preserve">La probabilidad es media, pues todos estamos vulnerables a situaciones ajenas que impidan el desarrollo de nuestras </w:t>
-            </w:r>
-            <w:r>
-              <w:rPr>
-                <w:rFonts w:ascii="Arial Narrow" w:eastAsia="Times New Roman" w:hAnsi="Arial Narrow" w:cs="Calibri"/>
-                <w:color w:val="000000"/>
-                <w:lang w:eastAsia="es-CO"/>
-              </w:rPr>
-              <w:t>prácticas</w:t>
-            </w:r>
-            <w:r>
-              <w:rPr>
-                <w:rFonts w:ascii="Arial Narrow" w:eastAsia="Times New Roman" w:hAnsi="Arial Narrow" w:cs="Calibri"/>
-                <w:color w:val="000000"/>
-                <w:lang w:eastAsia="es-CO"/>
-              </w:rPr>
-              <w:t xml:space="preserve"> laborales.</w:t>
+              <w:t>La probabilidad es media, pues todos estamos vulnerables a situaciones ajenas que impidan el desarrollo de nuestras prácticas laborales.</w:t>
             </w:r>
           </w:p>
         </w:tc>
@@ -4453,23 +4437,7 @@
                 <w:color w:val="000000"/>
                 <w:lang w:eastAsia="es-CO"/>
               </w:rPr>
-              <w:t xml:space="preserve">La probabilidad es media debido a que la empresa contrata un buen servicio de internet, más sin embargo puede ocurrir una falla </w:t>
-            </w:r>
-            <w:r>
-              <w:rPr>
-                <w:rFonts w:ascii="Arial Narrow" w:eastAsia="Times New Roman" w:hAnsi="Arial Narrow" w:cs="Calibri"/>
-                <w:color w:val="000000"/>
-                <w:lang w:eastAsia="es-CO"/>
-              </w:rPr>
-              <w:t>de este</w:t>
-            </w:r>
-            <w:r>
-              <w:rPr>
-                <w:rFonts w:ascii="Arial Narrow" w:eastAsia="Times New Roman" w:hAnsi="Arial Narrow" w:cs="Calibri"/>
-                <w:color w:val="000000"/>
-                <w:lang w:eastAsia="es-CO"/>
-              </w:rPr>
-              <w:t>.</w:t>
+              <w:t>La probabilidad es media debido a que la empresa contrata un buen servicio de internet, más sin embargo puede ocurrir una falla de este.</w:t>
             </w:r>
           </w:p>
         </w:tc>
@@ -4597,15 +4565,7 @@
                 <w:color w:val="000000"/>
                 <w:lang w:eastAsia="es-CO"/>
               </w:rPr>
-              <w:t>odificación</w:t>
-            </w:r>
-            <w:r>
-              <w:rPr>
-                <w:rFonts w:ascii="Arial Narrow" w:eastAsia="Times New Roman" w:hAnsi="Arial Narrow" w:cs="Calibri"/>
-                <w:color w:val="000000"/>
-                <w:lang w:eastAsia="es-CO"/>
-              </w:rPr>
-              <w:t xml:space="preserve"> de requerimientos</w:t>
+              <w:t>odificación de requerimientos</w:t>
             </w:r>
           </w:p>
         </w:tc>
@@ -4811,23 +4771,7 @@
                 <w:lang w:eastAsia="es-CO"/>
               </w:rPr>
               <w:br/>
-              <w:t xml:space="preserve">- Contar con personal disponible para apoyar en las pruebas con el fin de no verse afectado el tiempo de ejecución de </w:t>
-            </w:r>
-            <w:r>
-              <w:rPr>
-                <w:rFonts w:ascii="Arial Narrow" w:eastAsia="Times New Roman" w:hAnsi="Arial Narrow" w:cs="Calibri"/>
-                <w:color w:val="000000"/>
-                <w:lang w:eastAsia="es-CO"/>
-              </w:rPr>
-              <w:t>estas</w:t>
-            </w:r>
-            <w:r>
-              <w:rPr>
-                <w:rFonts w:ascii="Arial Narrow" w:eastAsia="Times New Roman" w:hAnsi="Arial Narrow" w:cs="Calibri"/>
-                <w:color w:val="000000"/>
-                <w:lang w:eastAsia="es-CO"/>
-              </w:rPr>
-              <w:t>.</w:t>
+              <w:t>- Contar con personal disponible para apoyar en las pruebas con el fin de no verse afectado el tiempo de ejecución de estas.</w:t>
             </w:r>
           </w:p>
         </w:tc>
@@ -5083,23 +5027,7 @@
                 <w:color w:val="000000"/>
                 <w:lang w:eastAsia="es-CO"/>
               </w:rPr>
-              <w:t xml:space="preserve">- Contar con una herramienta de pruebas alterna que nos permita la implementación de </w:t>
-            </w:r>
-            <w:r>
-              <w:rPr>
-                <w:rFonts w:ascii="Arial Narrow" w:eastAsia="Times New Roman" w:hAnsi="Arial Narrow" w:cs="Calibri"/>
-                <w:color w:val="000000"/>
-                <w:lang w:eastAsia="es-CO"/>
-              </w:rPr>
-              <w:t>estas</w:t>
-            </w:r>
-            <w:r>
-              <w:rPr>
-                <w:rFonts w:ascii="Arial Narrow" w:eastAsia="Times New Roman" w:hAnsi="Arial Narrow" w:cs="Calibri"/>
-                <w:color w:val="000000"/>
-                <w:lang w:eastAsia="es-CO"/>
-              </w:rPr>
-              <w:t>.</w:t>
+              <w:t>- Contar con una herramienta de pruebas alterna que nos permita la implementación de estas.</w:t>
             </w:r>
           </w:p>
         </w:tc>
@@ -5158,15 +5086,7 @@
                 <w:color w:val="000000"/>
                 <w:lang w:eastAsia="es-CO"/>
               </w:rPr>
-              <w:t xml:space="preserve">Falla del servicio de energía </w:t>
-            </w:r>
-            <w:r>
-              <w:rPr>
-                <w:rFonts w:ascii="Arial Narrow" w:eastAsia="Times New Roman" w:hAnsi="Arial Narrow" w:cs="Calibri"/>
-                <w:color w:val="000000"/>
-                <w:lang w:eastAsia="es-CO"/>
-              </w:rPr>
-              <w:t>eléctrica</w:t>
+              <w:t>Falla del servicio de energía eléctrica</w:t>
             </w:r>
           </w:p>
         </w:tc>
@@ -5220,39 +5140,7 @@
                 <w:color w:val="000000"/>
                 <w:lang w:eastAsia="es-CO"/>
               </w:rPr>
-              <w:t xml:space="preserve">La empresa prestadora del servicio tiene una falla en el sector y no hay fluido </w:t>
-            </w:r>
-            <w:r>
-              <w:rPr>
-                <w:rFonts w:ascii="Arial Narrow" w:eastAsia="Times New Roman" w:hAnsi="Arial Narrow" w:cs="Calibri"/>
-                <w:color w:val="000000"/>
-                <w:lang w:eastAsia="es-CO"/>
-              </w:rPr>
-              <w:t>eléctrico</w:t>
-            </w:r>
-            <w:r>
-              <w:rPr>
-                <w:rFonts w:ascii="Arial Narrow" w:eastAsia="Times New Roman" w:hAnsi="Arial Narrow" w:cs="Calibri"/>
-                <w:color w:val="000000"/>
-                <w:lang w:eastAsia="es-CO"/>
-              </w:rPr>
-              <w:t xml:space="preserve"> en las instalaciones </w:t>
-            </w:r>
-            <w:r>
-              <w:rPr>
-                <w:rFonts w:ascii="Arial Narrow" w:eastAsia="Times New Roman" w:hAnsi="Arial Narrow" w:cs="Calibri"/>
-                <w:color w:val="000000"/>
-                <w:lang w:eastAsia="es-CO"/>
-              </w:rPr>
-              <w:t>físicas</w:t>
-            </w:r>
-            <w:r>
-              <w:rPr>
-                <w:rFonts w:ascii="Arial Narrow" w:eastAsia="Times New Roman" w:hAnsi="Arial Narrow" w:cs="Calibri"/>
-                <w:color w:val="000000"/>
-                <w:lang w:eastAsia="es-CO"/>
-              </w:rPr>
-              <w:t xml:space="preserve"> de la empresa.</w:t>
+              <w:t>La empresa prestadora del servicio tiene una falla en el sector y no hay fluido eléctrico en las instalaciones físicas de la empresa.</w:t>
             </w:r>
           </w:p>
         </w:tc>
@@ -5306,23 +5194,7 @@
                 <w:color w:val="000000"/>
                 <w:lang w:eastAsia="es-CO"/>
               </w:rPr>
-              <w:t xml:space="preserve">No se pueden realizar las actividades normalmente por la limitación del fluido </w:t>
-            </w:r>
-            <w:r>
-              <w:rPr>
-                <w:rFonts w:ascii="Arial Narrow" w:eastAsia="Times New Roman" w:hAnsi="Arial Narrow" w:cs="Calibri"/>
-                <w:color w:val="000000"/>
-                <w:lang w:eastAsia="es-CO"/>
-              </w:rPr>
-              <w:t>eléctrico</w:t>
-            </w:r>
-            <w:r>
-              <w:rPr>
-                <w:rFonts w:ascii="Arial Narrow" w:eastAsia="Times New Roman" w:hAnsi="Arial Narrow" w:cs="Calibri"/>
-                <w:color w:val="000000"/>
-                <w:lang w:eastAsia="es-CO"/>
-              </w:rPr>
-              <w:t>.</w:t>
+              <w:t>No se pueden realizar las actividades normalmente por la limitación del fluido eléctrico.</w:t>
             </w:r>
           </w:p>
         </w:tc>
@@ -5349,23 +5221,7 @@
                 <w:color w:val="000000"/>
                 <w:lang w:eastAsia="es-CO"/>
               </w:rPr>
-              <w:t xml:space="preserve">La probabilidad es media, debido a que el servicio de </w:t>
-            </w:r>
-            <w:r>
-              <w:rPr>
-                <w:rFonts w:ascii="Arial Narrow" w:eastAsia="Times New Roman" w:hAnsi="Arial Narrow" w:cs="Calibri"/>
-                <w:color w:val="000000"/>
-                <w:lang w:eastAsia="es-CO"/>
-              </w:rPr>
-              <w:t>energía</w:t>
-            </w:r>
-            <w:r>
-              <w:rPr>
-                <w:rFonts w:ascii="Arial Narrow" w:eastAsia="Times New Roman" w:hAnsi="Arial Narrow" w:cs="Calibri"/>
-                <w:color w:val="000000"/>
-                <w:lang w:eastAsia="es-CO"/>
-              </w:rPr>
-              <w:t xml:space="preserve"> puede presentar fallas e interrumpirse por periodos de tiempo.</w:t>
+              <w:t>La probabilidad es media, debido a que el servicio de energía puede presentar fallas e interrumpirse por periodos de tiempo.</w:t>
             </w:r>
           </w:p>
         </w:tc>
@@ -5425,21 +5281,7 @@
                 <w:rFonts w:ascii="Arial Narrow" w:eastAsia="Times New Roman" w:hAnsi="Arial Narrow" w:cs="Calibri"/>
                 <w:lang w:eastAsia="es-CO"/>
               </w:rPr>
-              <w:t xml:space="preserve">- Contar con plantas de energía de respaldo para el </w:t>
-            </w:r>
-            <w:r>
-              <w:rPr>
-                <w:rFonts w:ascii="Arial Narrow" w:eastAsia="Times New Roman" w:hAnsi="Arial Narrow" w:cs="Calibri"/>
-                <w:lang w:eastAsia="es-CO"/>
-              </w:rPr>
-              <w:t>área</w:t>
-            </w:r>
-            <w:r>
-              <w:rPr>
-                <w:rFonts w:ascii="Arial Narrow" w:eastAsia="Times New Roman" w:hAnsi="Arial Narrow" w:cs="Calibri"/>
-                <w:lang w:eastAsia="es-CO"/>
-              </w:rPr>
-              <w:t xml:space="preserve"> de pruebas, que permita continuar con el servicio.</w:t>
+              <w:t>- Contar con plantas de energía de respaldo para el área de pruebas, que permita continuar con el servicio.</w:t>
             </w:r>
             <w:r>
               <w:rPr>
@@ -5463,7 +5305,1394 @@
         </w:sectPr>
       </w:pPr>
     </w:p>
-    <w:p/>
+    <w:p>
+      <w:pPr>
+        <w:tabs>
+          <w:tab w:val="left" w:pos="953"/>
+        </w:tabs>
+        <w:rPr>
+          <w:rFonts w:ascii="Arial Narrow" w:eastAsia="Times New Roman" w:hAnsi="Arial Narrow" w:cs="Calibri"/>
+          <w:b/>
+          <w:bCs/>
+          <w:color w:val="000000"/>
+          <w:lang w:eastAsia="es-CO"/>
+        </w:rPr>
+      </w:pPr>
+    </w:p>
+    <w:tbl>
+      <w:tblPr>
+        <w:tblW w:w="13467" w:type="dxa"/>
+        <w:tblBorders>
+          <w:top w:val="single" w:sz="4" w:space="0" w:color="auto"/>
+          <w:left w:val="single" w:sz="4" w:space="0" w:color="auto"/>
+          <w:bottom w:val="single" w:sz="4" w:space="0" w:color="auto"/>
+          <w:right w:val="single" w:sz="4" w:space="0" w:color="auto"/>
+          <w:insideH w:val="single" w:sz="4" w:space="0" w:color="auto"/>
+          <w:insideV w:val="single" w:sz="4" w:space="0" w:color="auto"/>
+        </w:tblBorders>
+        <w:tblCellMar>
+          <w:left w:w="70" w:type="dxa"/>
+          <w:right w:w="70" w:type="dxa"/>
+        </w:tblCellMar>
+        <w:tblLook w:val="04A0" w:firstRow="1" w:lastRow="0" w:firstColumn="1" w:lastColumn="0" w:noHBand="0" w:noVBand="1"/>
+      </w:tblPr>
+      <w:tblGrid>
+        <w:gridCol w:w="540"/>
+        <w:gridCol w:w="1303"/>
+        <w:gridCol w:w="863"/>
+        <w:gridCol w:w="1830"/>
+        <w:gridCol w:w="993"/>
+        <w:gridCol w:w="2126"/>
+        <w:gridCol w:w="1559"/>
+        <w:gridCol w:w="1559"/>
+        <w:gridCol w:w="2694"/>
+      </w:tblGrid>
+      <w:tr>
+        <w:trPr>
+          <w:trHeight w:val="405"/>
+        </w:trPr>
+        <w:tc>
+          <w:tcPr>
+            <w:tcW w:w="13467" w:type="dxa"/>
+            <w:gridSpan w:val="9"/>
+            <w:shd w:val="clear" w:color="000000" w:fill="00B0F0"/>
+            <w:noWrap/>
+            <w:vAlign w:val="center"/>
+            <w:hideMark/>
+          </w:tcPr>
+          <w:p>
+            <w:pPr>
+              <w:spacing w:after="0" w:line="240" w:lineRule="auto"/>
+              <w:rPr>
+                <w:rFonts w:ascii="Arial Narrow" w:eastAsia="Times New Roman" w:hAnsi="Arial Narrow" w:cs="Calibri"/>
+                <w:b/>
+                <w:bCs/>
+                <w:color w:val="000000"/>
+                <w:lang w:eastAsia="es-CO"/>
+              </w:rPr>
+            </w:pPr>
+            <w:r>
+              <w:rPr>
+                <w:rFonts w:ascii="Arial Narrow" w:eastAsia="Times New Roman" w:hAnsi="Arial Narrow" w:cs="Calibri"/>
+                <w:lang w:eastAsia="es-CO"/>
+              </w:rPr>
+              <w:tab/>
+            </w:r>
+            <w:r>
+              <w:rPr>
+                <w:rFonts w:ascii="Arial Narrow" w:eastAsia="Times New Roman" w:hAnsi="Arial Narrow" w:cs="Calibri"/>
+                <w:b/>
+                <w:bCs/>
+                <w:color w:val="000000"/>
+                <w:lang w:eastAsia="es-CO"/>
+              </w:rPr>
+              <w:t>RIESGO DE PRODUCTO</w:t>
+            </w:r>
+          </w:p>
+        </w:tc>
+      </w:tr>
+      <w:tr>
+        <w:trPr>
+          <w:trHeight w:val="560"/>
+        </w:trPr>
+        <w:tc>
+          <w:tcPr>
+            <w:tcW w:w="540" w:type="dxa"/>
+            <w:shd w:val="clear" w:color="000000" w:fill="DBDBDB"/>
+            <w:vAlign w:val="center"/>
+            <w:hideMark/>
+          </w:tcPr>
+          <w:p>
+            <w:pPr>
+              <w:spacing w:after="0" w:line="240" w:lineRule="auto"/>
+              <w:jc w:val="center"/>
+              <w:rPr>
+                <w:rFonts w:ascii="Arial Narrow" w:eastAsia="Times New Roman" w:hAnsi="Arial Narrow" w:cs="Calibri"/>
+                <w:b/>
+                <w:bCs/>
+                <w:color w:val="000000"/>
+                <w:sz w:val="20"/>
+                <w:szCs w:val="20"/>
+                <w:lang w:eastAsia="es-CO"/>
+              </w:rPr>
+            </w:pPr>
+            <w:r>
+              <w:rPr>
+                <w:rFonts w:ascii="Arial Narrow" w:eastAsia="Times New Roman" w:hAnsi="Arial Narrow" w:cs="Calibri"/>
+                <w:b/>
+                <w:bCs/>
+                <w:color w:val="000000"/>
+                <w:sz w:val="20"/>
+                <w:szCs w:val="20"/>
+                <w:lang w:eastAsia="es-CO"/>
+              </w:rPr>
+              <w:t>Id</w:t>
+            </w:r>
+          </w:p>
+        </w:tc>
+        <w:tc>
+          <w:tcPr>
+            <w:tcW w:w="1303" w:type="dxa"/>
+            <w:shd w:val="clear" w:color="000000" w:fill="DBDBDB"/>
+            <w:vAlign w:val="center"/>
+            <w:hideMark/>
+          </w:tcPr>
+          <w:p>
+            <w:pPr>
+              <w:spacing w:after="0" w:line="240" w:lineRule="auto"/>
+              <w:jc w:val="center"/>
+              <w:rPr>
+                <w:rFonts w:ascii="Arial Narrow" w:eastAsia="Times New Roman" w:hAnsi="Arial Narrow" w:cs="Calibri"/>
+                <w:b/>
+                <w:bCs/>
+                <w:color w:val="000000"/>
+                <w:lang w:eastAsia="es-CO"/>
+              </w:rPr>
+            </w:pPr>
+            <w:r>
+              <w:rPr>
+                <w:rFonts w:ascii="Arial Narrow" w:eastAsia="Times New Roman" w:hAnsi="Arial Narrow" w:cs="Calibri"/>
+                <w:b/>
+                <w:bCs/>
+                <w:color w:val="000000"/>
+                <w:lang w:eastAsia="es-CO"/>
+              </w:rPr>
+              <w:t>RIESGO</w:t>
+            </w:r>
+          </w:p>
+        </w:tc>
+        <w:tc>
+          <w:tcPr>
+            <w:tcW w:w="863" w:type="dxa"/>
+            <w:shd w:val="clear" w:color="000000" w:fill="DBDBDB"/>
+            <w:vAlign w:val="center"/>
+            <w:hideMark/>
+          </w:tcPr>
+          <w:p>
+            <w:pPr>
+              <w:spacing w:after="0" w:line="240" w:lineRule="auto"/>
+              <w:jc w:val="center"/>
+              <w:rPr>
+                <w:rFonts w:ascii="Arial Narrow" w:eastAsia="Times New Roman" w:hAnsi="Arial Narrow" w:cs="Calibri"/>
+                <w:b/>
+                <w:bCs/>
+                <w:color w:val="000000"/>
+                <w:sz w:val="20"/>
+                <w:szCs w:val="20"/>
+                <w:lang w:eastAsia="es-CO"/>
+              </w:rPr>
+            </w:pPr>
+            <w:r>
+              <w:rPr>
+                <w:rFonts w:ascii="Arial Narrow" w:eastAsia="Times New Roman" w:hAnsi="Arial Narrow" w:cs="Calibri"/>
+                <w:b/>
+                <w:bCs/>
+                <w:color w:val="000000"/>
+                <w:sz w:val="20"/>
+                <w:szCs w:val="20"/>
+                <w:lang w:eastAsia="es-CO"/>
+              </w:rPr>
+              <w:t>TIPO DE RIESGO</w:t>
+            </w:r>
+          </w:p>
+        </w:tc>
+        <w:tc>
+          <w:tcPr>
+            <w:tcW w:w="1830" w:type="dxa"/>
+            <w:shd w:val="clear" w:color="000000" w:fill="DBDBDB"/>
+            <w:vAlign w:val="center"/>
+            <w:hideMark/>
+          </w:tcPr>
+          <w:p>
+            <w:pPr>
+              <w:spacing w:after="0" w:line="240" w:lineRule="auto"/>
+              <w:jc w:val="center"/>
+              <w:rPr>
+                <w:rFonts w:ascii="Arial Narrow" w:eastAsia="Times New Roman" w:hAnsi="Arial Narrow" w:cs="Calibri"/>
+                <w:b/>
+                <w:bCs/>
+                <w:color w:val="000000"/>
+                <w:lang w:eastAsia="es-CO"/>
+              </w:rPr>
+            </w:pPr>
+            <w:r>
+              <w:rPr>
+                <w:rFonts w:ascii="Arial Narrow" w:eastAsia="Times New Roman" w:hAnsi="Arial Narrow" w:cs="Calibri"/>
+                <w:b/>
+                <w:bCs/>
+                <w:color w:val="000000"/>
+                <w:lang w:eastAsia="es-CO"/>
+              </w:rPr>
+              <w:t>DESCRIPCIÓN</w:t>
+            </w:r>
+          </w:p>
+        </w:tc>
+        <w:tc>
+          <w:tcPr>
+            <w:tcW w:w="993" w:type="dxa"/>
+            <w:shd w:val="clear" w:color="000000" w:fill="DBDBDB"/>
+            <w:vAlign w:val="center"/>
+            <w:hideMark/>
+          </w:tcPr>
+          <w:p>
+            <w:pPr>
+              <w:spacing w:after="0" w:line="240" w:lineRule="auto"/>
+              <w:jc w:val="center"/>
+              <w:rPr>
+                <w:rFonts w:ascii="Arial Narrow" w:eastAsia="Times New Roman" w:hAnsi="Arial Narrow" w:cs="Calibri"/>
+                <w:b/>
+                <w:bCs/>
+                <w:color w:val="000000"/>
+                <w:sz w:val="20"/>
+                <w:szCs w:val="20"/>
+                <w:lang w:eastAsia="es-CO"/>
+              </w:rPr>
+            </w:pPr>
+            <w:r>
+              <w:rPr>
+                <w:rFonts w:ascii="Arial Narrow" w:eastAsia="Times New Roman" w:hAnsi="Arial Narrow" w:cs="Calibri"/>
+                <w:b/>
+                <w:bCs/>
+                <w:color w:val="000000"/>
+                <w:sz w:val="20"/>
+                <w:szCs w:val="20"/>
+                <w:lang w:eastAsia="es-CO"/>
+              </w:rPr>
+              <w:t>NIVEL DE IMPACTO</w:t>
+            </w:r>
+          </w:p>
+        </w:tc>
+        <w:tc>
+          <w:tcPr>
+            <w:tcW w:w="2126" w:type="dxa"/>
+            <w:shd w:val="clear" w:color="000000" w:fill="DBDBDB"/>
+            <w:vAlign w:val="center"/>
+            <w:hideMark/>
+          </w:tcPr>
+          <w:p>
+            <w:pPr>
+              <w:spacing w:after="0" w:line="240" w:lineRule="auto"/>
+              <w:jc w:val="center"/>
+              <w:rPr>
+                <w:rFonts w:ascii="Arial Narrow" w:eastAsia="Times New Roman" w:hAnsi="Arial Narrow" w:cs="Calibri"/>
+                <w:b/>
+                <w:bCs/>
+                <w:color w:val="000000"/>
+                <w:lang w:eastAsia="es-CO"/>
+              </w:rPr>
+            </w:pPr>
+            <w:r>
+              <w:rPr>
+                <w:rFonts w:ascii="Arial Narrow" w:eastAsia="Times New Roman" w:hAnsi="Arial Narrow" w:cs="Calibri"/>
+                <w:b/>
+                <w:bCs/>
+                <w:color w:val="000000"/>
+                <w:lang w:eastAsia="es-CO"/>
+              </w:rPr>
+              <w:t>IMPACTO O AFECTACIÓN</w:t>
+            </w:r>
+          </w:p>
+        </w:tc>
+        <w:tc>
+          <w:tcPr>
+            <w:tcW w:w="1559" w:type="dxa"/>
+            <w:shd w:val="clear" w:color="000000" w:fill="DBDBDB"/>
+            <w:vAlign w:val="center"/>
+            <w:hideMark/>
+          </w:tcPr>
+          <w:p>
+            <w:pPr>
+              <w:spacing w:after="0" w:line="240" w:lineRule="auto"/>
+              <w:jc w:val="center"/>
+              <w:rPr>
+                <w:rFonts w:ascii="Arial Narrow" w:eastAsia="Times New Roman" w:hAnsi="Arial Narrow" w:cs="Calibri"/>
+                <w:b/>
+                <w:bCs/>
+                <w:color w:val="000000"/>
+                <w:lang w:eastAsia="es-CO"/>
+              </w:rPr>
+            </w:pPr>
+            <w:r>
+              <w:rPr>
+                <w:rFonts w:ascii="Arial Narrow" w:eastAsia="Times New Roman" w:hAnsi="Arial Narrow" w:cs="Calibri"/>
+                <w:b/>
+                <w:bCs/>
+                <w:color w:val="000000"/>
+                <w:lang w:eastAsia="es-CO"/>
+              </w:rPr>
+              <w:t>PROBABILIDAD</w:t>
+            </w:r>
+          </w:p>
+        </w:tc>
+        <w:tc>
+          <w:tcPr>
+            <w:tcW w:w="1559" w:type="dxa"/>
+            <w:shd w:val="clear" w:color="000000" w:fill="DBDBDB"/>
+            <w:vAlign w:val="center"/>
+            <w:hideMark/>
+          </w:tcPr>
+          <w:p>
+            <w:pPr>
+              <w:spacing w:after="0" w:line="240" w:lineRule="auto"/>
+              <w:jc w:val="center"/>
+              <w:rPr>
+                <w:rFonts w:ascii="Arial Narrow" w:eastAsia="Times New Roman" w:hAnsi="Arial Narrow" w:cs="Calibri"/>
+                <w:b/>
+                <w:bCs/>
+                <w:color w:val="000000"/>
+                <w:lang w:eastAsia="es-CO"/>
+              </w:rPr>
+            </w:pPr>
+            <w:r>
+              <w:rPr>
+                <w:rFonts w:ascii="Arial Narrow" w:eastAsia="Times New Roman" w:hAnsi="Arial Narrow" w:cs="Calibri"/>
+                <w:b/>
+                <w:bCs/>
+                <w:color w:val="000000"/>
+                <w:lang w:eastAsia="es-CO"/>
+              </w:rPr>
+              <w:t>CLASIFICACIÓN DE RIESGO</w:t>
+            </w:r>
+          </w:p>
+        </w:tc>
+        <w:tc>
+          <w:tcPr>
+            <w:tcW w:w="2694" w:type="dxa"/>
+            <w:shd w:val="clear" w:color="000000" w:fill="DBDBDB"/>
+            <w:vAlign w:val="center"/>
+            <w:hideMark/>
+          </w:tcPr>
+          <w:p>
+            <w:pPr>
+              <w:spacing w:after="0" w:line="240" w:lineRule="auto"/>
+              <w:ind w:right="209"/>
+              <w:jc w:val="center"/>
+              <w:rPr>
+                <w:rFonts w:ascii="Arial Narrow" w:eastAsia="Times New Roman" w:hAnsi="Arial Narrow" w:cs="Calibri"/>
+                <w:b/>
+                <w:bCs/>
+                <w:color w:val="000000"/>
+                <w:lang w:eastAsia="es-CO"/>
+              </w:rPr>
+            </w:pPr>
+            <w:r>
+              <w:rPr>
+                <w:rFonts w:ascii="Arial Narrow" w:eastAsia="Times New Roman" w:hAnsi="Arial Narrow" w:cs="Calibri"/>
+                <w:b/>
+                <w:bCs/>
+                <w:color w:val="000000"/>
+                <w:lang w:eastAsia="es-CO"/>
+              </w:rPr>
+              <w:t xml:space="preserve">PLAN DE MITIGACIÓN </w:t>
+            </w:r>
+          </w:p>
+        </w:tc>
+      </w:tr>
+      <w:tr>
+        <w:trPr>
+          <w:trHeight w:val="1830"/>
+        </w:trPr>
+        <w:tc>
+          <w:tcPr>
+            <w:tcW w:w="540" w:type="dxa"/>
+            <w:shd w:val="clear" w:color="auto" w:fill="auto"/>
+            <w:noWrap/>
+            <w:vAlign w:val="center"/>
+            <w:hideMark/>
+          </w:tcPr>
+          <w:p>
+            <w:pPr>
+              <w:spacing w:after="0" w:line="240" w:lineRule="auto"/>
+              <w:jc w:val="center"/>
+              <w:rPr>
+                <w:rFonts w:ascii="Arial Narrow" w:eastAsia="Times New Roman" w:hAnsi="Arial Narrow" w:cs="Calibri"/>
+                <w:color w:val="000000"/>
+                <w:lang w:eastAsia="es-CO"/>
+              </w:rPr>
+            </w:pPr>
+            <w:r>
+              <w:rPr>
+                <w:rFonts w:ascii="Arial Narrow" w:eastAsia="Times New Roman" w:hAnsi="Arial Narrow" w:cs="Calibri"/>
+                <w:color w:val="000000"/>
+                <w:lang w:eastAsia="es-CO"/>
+              </w:rPr>
+              <w:t>1</w:t>
+            </w:r>
+          </w:p>
+        </w:tc>
+        <w:tc>
+          <w:tcPr>
+            <w:tcW w:w="1303" w:type="dxa"/>
+            <w:shd w:val="clear" w:color="auto" w:fill="auto"/>
+            <w:vAlign w:val="center"/>
+            <w:hideMark/>
+          </w:tcPr>
+          <w:p>
+            <w:pPr>
+              <w:spacing w:after="0" w:line="240" w:lineRule="auto"/>
+              <w:rPr>
+                <w:rFonts w:ascii="Arial Narrow" w:eastAsia="Times New Roman" w:hAnsi="Arial Narrow" w:cs="Calibri"/>
+                <w:color w:val="000000"/>
+                <w:lang w:eastAsia="es-CO"/>
+              </w:rPr>
+            </w:pPr>
+            <w:r>
+              <w:rPr>
+                <w:rFonts w:ascii="Arial Narrow" w:eastAsia="Times New Roman" w:hAnsi="Arial Narrow" w:cs="Calibri"/>
+                <w:color w:val="000000"/>
+                <w:lang w:eastAsia="es-CO"/>
+              </w:rPr>
+              <w:t>Publicación de contenido inapropiado</w:t>
+            </w:r>
+          </w:p>
+        </w:tc>
+        <w:tc>
+          <w:tcPr>
+            <w:tcW w:w="863" w:type="dxa"/>
+            <w:shd w:val="clear" w:color="auto" w:fill="auto"/>
+            <w:vAlign w:val="center"/>
+            <w:hideMark/>
+          </w:tcPr>
+          <w:p>
+            <w:pPr>
+              <w:spacing w:after="0" w:line="240" w:lineRule="auto"/>
+              <w:jc w:val="center"/>
+              <w:rPr>
+                <w:rFonts w:ascii="Arial Narrow" w:eastAsia="Times New Roman" w:hAnsi="Arial Narrow" w:cs="Calibri"/>
+                <w:color w:val="000000"/>
+                <w:lang w:eastAsia="es-CO"/>
+              </w:rPr>
+            </w:pPr>
+            <w:r>
+              <w:rPr>
+                <w:rFonts w:ascii="Arial Narrow" w:eastAsia="Times New Roman" w:hAnsi="Arial Narrow" w:cs="Calibri"/>
+                <w:color w:val="000000"/>
+                <w:lang w:eastAsia="es-CO"/>
+              </w:rPr>
+              <w:t>Daños</w:t>
+            </w:r>
+          </w:p>
+        </w:tc>
+        <w:tc>
+          <w:tcPr>
+            <w:tcW w:w="1830" w:type="dxa"/>
+            <w:shd w:val="clear" w:color="auto" w:fill="auto"/>
+            <w:vAlign w:val="center"/>
+            <w:hideMark/>
+          </w:tcPr>
+          <w:p>
+            <w:pPr>
+              <w:spacing w:after="0" w:line="240" w:lineRule="auto"/>
+              <w:rPr>
+                <w:rFonts w:ascii="Arial Narrow" w:eastAsia="Times New Roman" w:hAnsi="Arial Narrow" w:cs="Calibri"/>
+                <w:color w:val="000000"/>
+                <w:lang w:eastAsia="es-CO"/>
+              </w:rPr>
+            </w:pPr>
+            <w:r>
+              <w:rPr>
+                <w:rFonts w:ascii="Arial Narrow" w:eastAsia="Times New Roman" w:hAnsi="Arial Narrow" w:cs="Calibri"/>
+                <w:color w:val="000000"/>
+                <w:lang w:eastAsia="es-CO"/>
+              </w:rPr>
+              <w:t xml:space="preserve">El usuario que realiza la publicación ingresa contenido inapropiado y/o sensible para </w:t>
+            </w:r>
+            <w:r>
+              <w:rPr>
+                <w:rFonts w:ascii="Arial Narrow" w:eastAsia="Times New Roman" w:hAnsi="Arial Narrow" w:cs="Calibri"/>
+                <w:color w:val="000000"/>
+                <w:lang w:eastAsia="es-CO"/>
+              </w:rPr>
+              <w:t>algún</w:t>
+            </w:r>
+            <w:r>
+              <w:rPr>
+                <w:rFonts w:ascii="Arial Narrow" w:eastAsia="Times New Roman" w:hAnsi="Arial Narrow" w:cs="Calibri"/>
+                <w:color w:val="000000"/>
+                <w:lang w:eastAsia="es-CO"/>
+              </w:rPr>
+              <w:t xml:space="preserve"> tipo de </w:t>
+            </w:r>
+            <w:r>
+              <w:rPr>
+                <w:rFonts w:ascii="Arial Narrow" w:eastAsia="Times New Roman" w:hAnsi="Arial Narrow" w:cs="Calibri"/>
+                <w:color w:val="000000"/>
+                <w:lang w:eastAsia="es-CO"/>
+              </w:rPr>
+              <w:t>público</w:t>
+            </w:r>
+            <w:r>
+              <w:rPr>
+                <w:rFonts w:ascii="Arial Narrow" w:eastAsia="Times New Roman" w:hAnsi="Arial Narrow" w:cs="Calibri"/>
+                <w:color w:val="000000"/>
+                <w:lang w:eastAsia="es-CO"/>
+              </w:rPr>
+              <w:t>.</w:t>
+            </w:r>
+          </w:p>
+        </w:tc>
+        <w:tc>
+          <w:tcPr>
+            <w:tcW w:w="993" w:type="dxa"/>
+            <w:shd w:val="clear" w:color="auto" w:fill="auto"/>
+            <w:vAlign w:val="center"/>
+            <w:hideMark/>
+          </w:tcPr>
+          <w:p>
+            <w:pPr>
+              <w:spacing w:after="0" w:line="240" w:lineRule="auto"/>
+              <w:jc w:val="center"/>
+              <w:rPr>
+                <w:rFonts w:ascii="Arial Narrow" w:eastAsia="Times New Roman" w:hAnsi="Arial Narrow" w:cs="Calibri"/>
+                <w:color w:val="000000"/>
+                <w:lang w:eastAsia="es-CO"/>
+              </w:rPr>
+            </w:pPr>
+            <w:r>
+              <w:rPr>
+                <w:rFonts w:ascii="Arial Narrow" w:eastAsia="Times New Roman" w:hAnsi="Arial Narrow" w:cs="Calibri"/>
+                <w:color w:val="000000"/>
+                <w:lang w:eastAsia="es-CO"/>
+              </w:rPr>
+              <w:t>3</w:t>
+            </w:r>
+          </w:p>
+        </w:tc>
+        <w:tc>
+          <w:tcPr>
+            <w:tcW w:w="2126" w:type="dxa"/>
+            <w:shd w:val="clear" w:color="auto" w:fill="auto"/>
+            <w:vAlign w:val="center"/>
+            <w:hideMark/>
+          </w:tcPr>
+          <w:p>
+            <w:pPr>
+              <w:spacing w:after="0" w:line="240" w:lineRule="auto"/>
+              <w:rPr>
+                <w:rFonts w:ascii="Arial Narrow" w:eastAsia="Times New Roman" w:hAnsi="Arial Narrow" w:cs="Calibri"/>
+                <w:color w:val="000000"/>
+                <w:lang w:eastAsia="es-CO"/>
+              </w:rPr>
+            </w:pPr>
+            <w:r>
+              <w:rPr>
+                <w:rFonts w:ascii="Arial Narrow" w:eastAsia="Times New Roman" w:hAnsi="Arial Narrow" w:cs="Calibri"/>
+                <w:color w:val="000000"/>
+                <w:lang w:eastAsia="es-CO"/>
+              </w:rPr>
+              <w:t>El impacto en el usuario es negativo pues el blog puede perder credibilidad y generar controversia en muchas personas.</w:t>
+            </w:r>
+          </w:p>
+        </w:tc>
+        <w:tc>
+          <w:tcPr>
+            <w:tcW w:w="1559" w:type="dxa"/>
+            <w:shd w:val="clear" w:color="auto" w:fill="auto"/>
+            <w:vAlign w:val="center"/>
+            <w:hideMark/>
+          </w:tcPr>
+          <w:p>
+            <w:pPr>
+              <w:spacing w:after="0" w:line="240" w:lineRule="auto"/>
+              <w:rPr>
+                <w:rFonts w:ascii="Arial Narrow" w:eastAsia="Times New Roman" w:hAnsi="Arial Narrow" w:cs="Calibri"/>
+                <w:color w:val="000000"/>
+                <w:lang w:eastAsia="es-CO"/>
+              </w:rPr>
+            </w:pPr>
+            <w:r>
+              <w:rPr>
+                <w:rFonts w:ascii="Arial Narrow" w:eastAsia="Times New Roman" w:hAnsi="Arial Narrow" w:cs="Calibri"/>
+                <w:color w:val="000000"/>
+                <w:lang w:eastAsia="es-CO"/>
+              </w:rPr>
+              <w:t>La probabilidad de que esto ocurra es media, pues cada persona es libre de publicar lo que piensa.</w:t>
+            </w:r>
+          </w:p>
+        </w:tc>
+        <w:tc>
+          <w:tcPr>
+            <w:tcW w:w="1559" w:type="dxa"/>
+            <w:shd w:val="clear" w:color="000000" w:fill="FFFF00"/>
+            <w:vAlign w:val="center"/>
+            <w:hideMark/>
+          </w:tcPr>
+          <w:p>
+            <w:pPr>
+              <w:spacing w:after="0" w:line="240" w:lineRule="auto"/>
+              <w:jc w:val="center"/>
+              <w:rPr>
+                <w:rFonts w:ascii="Arial Narrow" w:eastAsia="Times New Roman" w:hAnsi="Arial Narrow" w:cs="Calibri"/>
+                <w:b/>
+                <w:bCs/>
+                <w:color w:val="000000"/>
+                <w:lang w:eastAsia="es-CO"/>
+              </w:rPr>
+            </w:pPr>
+            <w:r>
+              <w:rPr>
+                <w:rFonts w:ascii="Arial Narrow" w:eastAsia="Times New Roman" w:hAnsi="Arial Narrow" w:cs="Calibri"/>
+                <w:b/>
+                <w:bCs/>
+                <w:color w:val="000000"/>
+                <w:lang w:eastAsia="es-CO"/>
+              </w:rPr>
+              <w:t>MEDIO RIESGO</w:t>
+            </w:r>
+          </w:p>
+        </w:tc>
+        <w:tc>
+          <w:tcPr>
+            <w:tcW w:w="2694" w:type="dxa"/>
+            <w:shd w:val="clear" w:color="auto" w:fill="auto"/>
+            <w:vAlign w:val="center"/>
+            <w:hideMark/>
+          </w:tcPr>
+          <w:p>
+            <w:pPr>
+              <w:spacing w:after="0" w:line="240" w:lineRule="auto"/>
+              <w:rPr>
+                <w:rFonts w:ascii="Arial Narrow" w:eastAsia="Times New Roman" w:hAnsi="Arial Narrow" w:cs="Calibri"/>
+                <w:color w:val="000000"/>
+                <w:lang w:eastAsia="es-CO"/>
+              </w:rPr>
+            </w:pPr>
+            <w:r>
+              <w:rPr>
+                <w:rFonts w:ascii="Arial Narrow" w:eastAsia="Times New Roman" w:hAnsi="Arial Narrow" w:cs="Calibri"/>
+                <w:color w:val="000000"/>
+                <w:lang w:eastAsia="es-CO"/>
+              </w:rPr>
+              <w:t>- Destacar en el blog mensajes con valores de respeto, advertencias de prohibición de exhibir contenido inapropiado y posibilidades de acciones legales.</w:t>
+            </w:r>
+          </w:p>
+        </w:tc>
+      </w:tr>
+      <w:tr>
+        <w:trPr>
+          <w:trHeight w:val="1600"/>
+        </w:trPr>
+        <w:tc>
+          <w:tcPr>
+            <w:tcW w:w="540" w:type="dxa"/>
+            <w:shd w:val="clear" w:color="auto" w:fill="auto"/>
+            <w:noWrap/>
+            <w:vAlign w:val="center"/>
+            <w:hideMark/>
+          </w:tcPr>
+          <w:p>
+            <w:pPr>
+              <w:spacing w:after="0" w:line="240" w:lineRule="auto"/>
+              <w:jc w:val="center"/>
+              <w:rPr>
+                <w:rFonts w:ascii="Arial Narrow" w:eastAsia="Times New Roman" w:hAnsi="Arial Narrow" w:cs="Calibri"/>
+                <w:color w:val="000000"/>
+                <w:lang w:eastAsia="es-CO"/>
+              </w:rPr>
+            </w:pPr>
+            <w:r>
+              <w:rPr>
+                <w:rFonts w:ascii="Arial Narrow" w:eastAsia="Times New Roman" w:hAnsi="Arial Narrow" w:cs="Calibri"/>
+                <w:color w:val="000000"/>
+                <w:lang w:eastAsia="es-CO"/>
+              </w:rPr>
+              <w:t>2</w:t>
+            </w:r>
+          </w:p>
+        </w:tc>
+        <w:tc>
+          <w:tcPr>
+            <w:tcW w:w="1303" w:type="dxa"/>
+            <w:shd w:val="clear" w:color="auto" w:fill="auto"/>
+            <w:vAlign w:val="center"/>
+            <w:hideMark/>
+          </w:tcPr>
+          <w:p>
+            <w:pPr>
+              <w:spacing w:after="0" w:line="240" w:lineRule="auto"/>
+              <w:rPr>
+                <w:rFonts w:ascii="Arial Narrow" w:eastAsia="Times New Roman" w:hAnsi="Arial Narrow" w:cs="Calibri"/>
+                <w:color w:val="000000"/>
+                <w:lang w:eastAsia="es-CO"/>
+              </w:rPr>
+            </w:pPr>
+            <w:r>
+              <w:rPr>
+                <w:rFonts w:ascii="Arial Narrow" w:eastAsia="Times New Roman" w:hAnsi="Arial Narrow" w:cs="Calibri"/>
+                <w:color w:val="000000"/>
+                <w:lang w:eastAsia="es-CO"/>
+              </w:rPr>
+              <w:t>Fallas en el software</w:t>
+            </w:r>
+          </w:p>
+        </w:tc>
+        <w:tc>
+          <w:tcPr>
+            <w:tcW w:w="863" w:type="dxa"/>
+            <w:shd w:val="clear" w:color="auto" w:fill="auto"/>
+            <w:vAlign w:val="center"/>
+            <w:hideMark/>
+          </w:tcPr>
+          <w:p>
+            <w:pPr>
+              <w:spacing w:after="0" w:line="240" w:lineRule="auto"/>
+              <w:jc w:val="center"/>
+              <w:rPr>
+                <w:rFonts w:ascii="Arial Narrow" w:eastAsia="Times New Roman" w:hAnsi="Arial Narrow" w:cs="Calibri"/>
+                <w:color w:val="000000"/>
+                <w:lang w:eastAsia="es-CO"/>
+              </w:rPr>
+            </w:pPr>
+            <w:r>
+              <w:rPr>
+                <w:rFonts w:ascii="Arial Narrow" w:eastAsia="Times New Roman" w:hAnsi="Arial Narrow" w:cs="Calibri"/>
+                <w:color w:val="000000"/>
+                <w:lang w:eastAsia="es-CO"/>
+              </w:rPr>
+              <w:t>No funcional</w:t>
+            </w:r>
+          </w:p>
+        </w:tc>
+        <w:tc>
+          <w:tcPr>
+            <w:tcW w:w="1830" w:type="dxa"/>
+            <w:shd w:val="clear" w:color="auto" w:fill="auto"/>
+            <w:vAlign w:val="center"/>
+            <w:hideMark/>
+          </w:tcPr>
+          <w:p>
+            <w:pPr>
+              <w:spacing w:after="0" w:line="240" w:lineRule="auto"/>
+              <w:rPr>
+                <w:rFonts w:ascii="Arial Narrow" w:eastAsia="Times New Roman" w:hAnsi="Arial Narrow" w:cs="Calibri"/>
+                <w:color w:val="000000"/>
+                <w:lang w:eastAsia="es-CO"/>
+              </w:rPr>
+            </w:pPr>
+            <w:r>
+              <w:rPr>
+                <w:rFonts w:ascii="Arial Narrow" w:eastAsia="Times New Roman" w:hAnsi="Arial Narrow" w:cs="Calibri"/>
+                <w:color w:val="000000"/>
+                <w:lang w:eastAsia="es-CO"/>
+              </w:rPr>
+              <w:t xml:space="preserve">Alguna de las funcionalidades descritas en la historia de usuario no funciona </w:t>
+            </w:r>
+            <w:r>
+              <w:rPr>
+                <w:rFonts w:ascii="Arial Narrow" w:eastAsia="Times New Roman" w:hAnsi="Arial Narrow" w:cs="Calibri"/>
+                <w:color w:val="000000"/>
+                <w:lang w:eastAsia="es-CO"/>
+              </w:rPr>
+              <w:t>o</w:t>
+            </w:r>
+            <w:r>
+              <w:rPr>
+                <w:rFonts w:ascii="Arial Narrow" w:eastAsia="Times New Roman" w:hAnsi="Arial Narrow" w:cs="Calibri"/>
+                <w:color w:val="000000"/>
+                <w:lang w:eastAsia="es-CO"/>
+              </w:rPr>
+              <w:t xml:space="preserve"> no lo realiza de la forma correcta</w:t>
+            </w:r>
+          </w:p>
+        </w:tc>
+        <w:tc>
+          <w:tcPr>
+            <w:tcW w:w="993" w:type="dxa"/>
+            <w:shd w:val="clear" w:color="auto" w:fill="auto"/>
+            <w:vAlign w:val="center"/>
+            <w:hideMark/>
+          </w:tcPr>
+          <w:p>
+            <w:pPr>
+              <w:spacing w:after="0" w:line="240" w:lineRule="auto"/>
+              <w:jc w:val="center"/>
+              <w:rPr>
+                <w:rFonts w:ascii="Arial Narrow" w:eastAsia="Times New Roman" w:hAnsi="Arial Narrow" w:cs="Calibri"/>
+                <w:color w:val="000000"/>
+                <w:lang w:eastAsia="es-CO"/>
+              </w:rPr>
+            </w:pPr>
+            <w:r>
+              <w:rPr>
+                <w:rFonts w:ascii="Arial Narrow" w:eastAsia="Times New Roman" w:hAnsi="Arial Narrow" w:cs="Calibri"/>
+                <w:color w:val="000000"/>
+                <w:lang w:eastAsia="es-CO"/>
+              </w:rPr>
+              <w:t>4</w:t>
+            </w:r>
+          </w:p>
+        </w:tc>
+        <w:tc>
+          <w:tcPr>
+            <w:tcW w:w="2126" w:type="dxa"/>
+            <w:shd w:val="clear" w:color="auto" w:fill="auto"/>
+            <w:vAlign w:val="center"/>
+            <w:hideMark/>
+          </w:tcPr>
+          <w:p>
+            <w:pPr>
+              <w:spacing w:after="0" w:line="240" w:lineRule="auto"/>
+              <w:rPr>
+                <w:rFonts w:ascii="Arial Narrow" w:eastAsia="Times New Roman" w:hAnsi="Arial Narrow" w:cs="Calibri"/>
+                <w:color w:val="000000"/>
+                <w:lang w:eastAsia="es-CO"/>
+              </w:rPr>
+            </w:pPr>
+            <w:r>
+              <w:rPr>
+                <w:rFonts w:ascii="Arial Narrow" w:eastAsia="Times New Roman" w:hAnsi="Arial Narrow" w:cs="Calibri"/>
+                <w:color w:val="000000"/>
+                <w:lang w:eastAsia="es-CO"/>
+              </w:rPr>
+              <w:t>Puede tener un alto impacto debido a que impiden que el usuario pueda realizar una nueva entrada o publicación en el blog.</w:t>
+            </w:r>
+          </w:p>
+        </w:tc>
+        <w:tc>
+          <w:tcPr>
+            <w:tcW w:w="1559" w:type="dxa"/>
+            <w:shd w:val="clear" w:color="auto" w:fill="auto"/>
+            <w:vAlign w:val="center"/>
+            <w:hideMark/>
+          </w:tcPr>
+          <w:p>
+            <w:pPr>
+              <w:spacing w:after="0" w:line="240" w:lineRule="auto"/>
+              <w:rPr>
+                <w:rFonts w:ascii="Arial Narrow" w:eastAsia="Times New Roman" w:hAnsi="Arial Narrow" w:cs="Calibri"/>
+                <w:color w:val="000000"/>
+                <w:lang w:eastAsia="es-CO"/>
+              </w:rPr>
+            </w:pPr>
+            <w:r>
+              <w:rPr>
+                <w:rFonts w:ascii="Arial Narrow" w:eastAsia="Times New Roman" w:hAnsi="Arial Narrow" w:cs="Calibri"/>
+                <w:color w:val="000000"/>
+                <w:lang w:eastAsia="es-CO"/>
+              </w:rPr>
+              <w:t>La probabilidad de que esto ocurra es baja, ya que se deben validar los criterios de aceptación</w:t>
+            </w:r>
+          </w:p>
+        </w:tc>
+        <w:tc>
+          <w:tcPr>
+            <w:tcW w:w="1559" w:type="dxa"/>
+            <w:shd w:val="clear" w:color="000000" w:fill="00B050"/>
+            <w:vAlign w:val="center"/>
+            <w:hideMark/>
+          </w:tcPr>
+          <w:p>
+            <w:pPr>
+              <w:spacing w:after="0" w:line="240" w:lineRule="auto"/>
+              <w:jc w:val="center"/>
+              <w:rPr>
+                <w:rFonts w:ascii="Arial Narrow" w:eastAsia="Times New Roman" w:hAnsi="Arial Narrow" w:cs="Calibri"/>
+                <w:b/>
+                <w:bCs/>
+                <w:color w:val="000000"/>
+                <w:sz w:val="20"/>
+                <w:szCs w:val="20"/>
+                <w:lang w:eastAsia="es-CO"/>
+              </w:rPr>
+            </w:pPr>
+            <w:r>
+              <w:rPr>
+                <w:rFonts w:ascii="Arial Narrow" w:eastAsia="Times New Roman" w:hAnsi="Arial Narrow" w:cs="Calibri"/>
+                <w:b/>
+                <w:bCs/>
+                <w:color w:val="000000"/>
+                <w:sz w:val="20"/>
+                <w:szCs w:val="20"/>
+                <w:lang w:eastAsia="es-CO"/>
+              </w:rPr>
+              <w:t>BAJO RIESGO</w:t>
+            </w:r>
+          </w:p>
+        </w:tc>
+        <w:tc>
+          <w:tcPr>
+            <w:tcW w:w="2694" w:type="dxa"/>
+            <w:shd w:val="clear" w:color="auto" w:fill="auto"/>
+            <w:vAlign w:val="center"/>
+            <w:hideMark/>
+          </w:tcPr>
+          <w:p>
+            <w:pPr>
+              <w:spacing w:after="0" w:line="240" w:lineRule="auto"/>
+              <w:rPr>
+                <w:rFonts w:ascii="Arial Narrow" w:eastAsia="Times New Roman" w:hAnsi="Arial Narrow" w:cs="Calibri"/>
+                <w:color w:val="000000"/>
+                <w:lang w:eastAsia="es-CO"/>
+              </w:rPr>
+            </w:pPr>
+            <w:r>
+              <w:rPr>
+                <w:rFonts w:ascii="Arial Narrow" w:eastAsia="Times New Roman" w:hAnsi="Arial Narrow" w:cs="Calibri"/>
+                <w:color w:val="000000"/>
+                <w:lang w:eastAsia="es-CO"/>
+              </w:rPr>
+              <w:t>- Una correcta definición del alcance funcional de las pruebas.</w:t>
+            </w:r>
+          </w:p>
+        </w:tc>
+      </w:tr>
+    </w:tbl>
+    <w:p/>
+    <w:tbl>
+      <w:tblPr>
+        <w:tblpPr w:leftFromText="141" w:rightFromText="141" w:vertAnchor="text" w:tblpY="193"/>
+        <w:tblW w:w="2580" w:type="dxa"/>
+        <w:tblCellMar>
+          <w:left w:w="70" w:type="dxa"/>
+          <w:right w:w="70" w:type="dxa"/>
+        </w:tblCellMar>
+        <w:tblLook w:val="04A0" w:firstRow="1" w:lastRow="0" w:firstColumn="1" w:lastColumn="0" w:noHBand="0" w:noVBand="1"/>
+      </w:tblPr>
+      <w:tblGrid>
+        <w:gridCol w:w="329"/>
+        <w:gridCol w:w="2251"/>
+      </w:tblGrid>
+      <w:tr>
+        <w:trPr>
+          <w:trHeight w:val="290"/>
+        </w:trPr>
+        <w:tc>
+          <w:tcPr>
+            <w:tcW w:w="2580" w:type="dxa"/>
+            <w:gridSpan w:val="2"/>
+            <w:tcBorders>
+              <w:top w:val="single" w:sz="4" w:space="0" w:color="auto"/>
+              <w:left w:val="single" w:sz="4" w:space="0" w:color="auto"/>
+              <w:bottom w:val="single" w:sz="4" w:space="0" w:color="auto"/>
+              <w:right w:val="single" w:sz="4" w:space="0" w:color="auto"/>
+            </w:tcBorders>
+            <w:shd w:val="clear" w:color="auto" w:fill="auto"/>
+            <w:noWrap/>
+            <w:vAlign w:val="center"/>
+            <w:hideMark/>
+          </w:tcPr>
+          <w:p>
+            <w:pPr>
+              <w:spacing w:after="0" w:line="240" w:lineRule="auto"/>
+              <w:jc w:val="center"/>
+              <w:rPr>
+                <w:rFonts w:ascii="Calibri" w:eastAsia="Times New Roman" w:hAnsi="Calibri" w:cs="Calibri"/>
+                <w:color w:val="000000"/>
+                <w:lang w:eastAsia="es-CO"/>
+              </w:rPr>
+            </w:pPr>
+            <w:r>
+              <w:rPr>
+                <w:rFonts w:ascii="Calibri" w:eastAsia="Times New Roman" w:hAnsi="Calibri" w:cs="Calibri"/>
+                <w:color w:val="000000"/>
+                <w:lang w:eastAsia="es-CO"/>
+              </w:rPr>
+              <w:t>NIVEL DE IMPACTO</w:t>
+            </w:r>
+          </w:p>
+        </w:tc>
+      </w:tr>
+      <w:tr>
+        <w:trPr>
+          <w:trHeight w:val="290"/>
+        </w:trPr>
+        <w:tc>
+          <w:tcPr>
+            <w:tcW w:w="329" w:type="dxa"/>
+            <w:tcBorders>
+              <w:top w:val="nil"/>
+              <w:left w:val="single" w:sz="4" w:space="0" w:color="auto"/>
+              <w:bottom w:val="single" w:sz="4" w:space="0" w:color="auto"/>
+              <w:right w:val="single" w:sz="4" w:space="0" w:color="auto"/>
+            </w:tcBorders>
+            <w:shd w:val="clear" w:color="auto" w:fill="auto"/>
+            <w:noWrap/>
+            <w:vAlign w:val="center"/>
+            <w:hideMark/>
+          </w:tcPr>
+          <w:p>
+            <w:pPr>
+              <w:spacing w:after="0" w:line="240" w:lineRule="auto"/>
+              <w:jc w:val="center"/>
+              <w:rPr>
+                <w:rFonts w:ascii="Calibri" w:eastAsia="Times New Roman" w:hAnsi="Calibri" w:cs="Calibri"/>
+                <w:color w:val="000000"/>
+                <w:lang w:eastAsia="es-CO"/>
+              </w:rPr>
+            </w:pPr>
+            <w:r>
+              <w:rPr>
+                <w:rFonts w:ascii="Calibri" w:eastAsia="Times New Roman" w:hAnsi="Calibri" w:cs="Calibri"/>
+                <w:color w:val="000000"/>
+                <w:lang w:eastAsia="es-CO"/>
+              </w:rPr>
+              <w:t>1</w:t>
+            </w:r>
+          </w:p>
+        </w:tc>
+        <w:tc>
+          <w:tcPr>
+            <w:tcW w:w="2251" w:type="dxa"/>
+            <w:tcBorders>
+              <w:top w:val="nil"/>
+              <w:left w:val="nil"/>
+              <w:bottom w:val="single" w:sz="4" w:space="0" w:color="auto"/>
+              <w:right w:val="single" w:sz="4" w:space="0" w:color="auto"/>
+            </w:tcBorders>
+            <w:shd w:val="clear" w:color="auto" w:fill="auto"/>
+            <w:noWrap/>
+            <w:vAlign w:val="center"/>
+            <w:hideMark/>
+          </w:tcPr>
+          <w:p>
+            <w:pPr>
+              <w:spacing w:after="0" w:line="240" w:lineRule="auto"/>
+              <w:jc w:val="center"/>
+              <w:rPr>
+                <w:rFonts w:ascii="Calibri" w:eastAsia="Times New Roman" w:hAnsi="Calibri" w:cs="Calibri"/>
+                <w:color w:val="000000"/>
+                <w:lang w:eastAsia="es-CO"/>
+              </w:rPr>
+            </w:pPr>
+            <w:r>
+              <w:rPr>
+                <w:rFonts w:ascii="Calibri" w:eastAsia="Times New Roman" w:hAnsi="Calibri" w:cs="Calibri"/>
+                <w:color w:val="000000"/>
+                <w:lang w:eastAsia="es-CO"/>
+              </w:rPr>
+              <w:t>Ninguno</w:t>
+            </w:r>
+          </w:p>
+        </w:tc>
+      </w:tr>
+      <w:tr>
+        <w:trPr>
+          <w:trHeight w:val="290"/>
+        </w:trPr>
+        <w:tc>
+          <w:tcPr>
+            <w:tcW w:w="329" w:type="dxa"/>
+            <w:tcBorders>
+              <w:top w:val="nil"/>
+              <w:left w:val="single" w:sz="4" w:space="0" w:color="auto"/>
+              <w:bottom w:val="single" w:sz="4" w:space="0" w:color="auto"/>
+              <w:right w:val="single" w:sz="4" w:space="0" w:color="auto"/>
+            </w:tcBorders>
+            <w:shd w:val="clear" w:color="auto" w:fill="auto"/>
+            <w:noWrap/>
+            <w:vAlign w:val="center"/>
+            <w:hideMark/>
+          </w:tcPr>
+          <w:p>
+            <w:pPr>
+              <w:spacing w:after="0" w:line="240" w:lineRule="auto"/>
+              <w:jc w:val="center"/>
+              <w:rPr>
+                <w:rFonts w:ascii="Calibri" w:eastAsia="Times New Roman" w:hAnsi="Calibri" w:cs="Calibri"/>
+                <w:color w:val="000000"/>
+                <w:lang w:eastAsia="es-CO"/>
+              </w:rPr>
+            </w:pPr>
+            <w:r>
+              <w:rPr>
+                <w:rFonts w:ascii="Calibri" w:eastAsia="Times New Roman" w:hAnsi="Calibri" w:cs="Calibri"/>
+                <w:color w:val="000000"/>
+                <w:lang w:eastAsia="es-CO"/>
+              </w:rPr>
+              <w:t>2</w:t>
+            </w:r>
+          </w:p>
+        </w:tc>
+        <w:tc>
+          <w:tcPr>
+            <w:tcW w:w="2251" w:type="dxa"/>
+            <w:tcBorders>
+              <w:top w:val="nil"/>
+              <w:left w:val="nil"/>
+              <w:bottom w:val="single" w:sz="4" w:space="0" w:color="auto"/>
+              <w:right w:val="single" w:sz="4" w:space="0" w:color="auto"/>
+            </w:tcBorders>
+            <w:shd w:val="clear" w:color="auto" w:fill="auto"/>
+            <w:noWrap/>
+            <w:vAlign w:val="center"/>
+            <w:hideMark/>
+          </w:tcPr>
+          <w:p>
+            <w:pPr>
+              <w:spacing w:after="0" w:line="240" w:lineRule="auto"/>
+              <w:jc w:val="center"/>
+              <w:rPr>
+                <w:rFonts w:ascii="Calibri" w:eastAsia="Times New Roman" w:hAnsi="Calibri" w:cs="Calibri"/>
+                <w:color w:val="000000"/>
+                <w:lang w:eastAsia="es-CO"/>
+              </w:rPr>
+            </w:pPr>
+            <w:r>
+              <w:rPr>
+                <w:rFonts w:ascii="Calibri" w:eastAsia="Times New Roman" w:hAnsi="Calibri" w:cs="Calibri"/>
+                <w:color w:val="000000"/>
+                <w:lang w:eastAsia="es-CO"/>
+              </w:rPr>
+              <w:t>Bajo</w:t>
+            </w:r>
+          </w:p>
+        </w:tc>
+      </w:tr>
+      <w:tr>
+        <w:trPr>
+          <w:trHeight w:val="290"/>
+        </w:trPr>
+        <w:tc>
+          <w:tcPr>
+            <w:tcW w:w="329" w:type="dxa"/>
+            <w:tcBorders>
+              <w:top w:val="nil"/>
+              <w:left w:val="single" w:sz="4" w:space="0" w:color="auto"/>
+              <w:bottom w:val="single" w:sz="4" w:space="0" w:color="auto"/>
+              <w:right w:val="single" w:sz="4" w:space="0" w:color="auto"/>
+            </w:tcBorders>
+            <w:shd w:val="clear" w:color="auto" w:fill="auto"/>
+            <w:noWrap/>
+            <w:vAlign w:val="center"/>
+            <w:hideMark/>
+          </w:tcPr>
+          <w:p>
+            <w:pPr>
+              <w:spacing w:after="0" w:line="240" w:lineRule="auto"/>
+              <w:jc w:val="center"/>
+              <w:rPr>
+                <w:rFonts w:ascii="Calibri" w:eastAsia="Times New Roman" w:hAnsi="Calibri" w:cs="Calibri"/>
+                <w:color w:val="000000"/>
+                <w:lang w:eastAsia="es-CO"/>
+              </w:rPr>
+            </w:pPr>
+            <w:r>
+              <w:rPr>
+                <w:rFonts w:ascii="Calibri" w:eastAsia="Times New Roman" w:hAnsi="Calibri" w:cs="Calibri"/>
+                <w:color w:val="000000"/>
+                <w:lang w:eastAsia="es-CO"/>
+              </w:rPr>
+              <w:t>3</w:t>
+            </w:r>
+          </w:p>
+        </w:tc>
+        <w:tc>
+          <w:tcPr>
+            <w:tcW w:w="2251" w:type="dxa"/>
+            <w:tcBorders>
+              <w:top w:val="nil"/>
+              <w:left w:val="nil"/>
+              <w:bottom w:val="single" w:sz="4" w:space="0" w:color="auto"/>
+              <w:right w:val="single" w:sz="4" w:space="0" w:color="auto"/>
+            </w:tcBorders>
+            <w:shd w:val="clear" w:color="auto" w:fill="auto"/>
+            <w:noWrap/>
+            <w:vAlign w:val="center"/>
+            <w:hideMark/>
+          </w:tcPr>
+          <w:p>
+            <w:pPr>
+              <w:spacing w:after="0" w:line="240" w:lineRule="auto"/>
+              <w:jc w:val="center"/>
+              <w:rPr>
+                <w:rFonts w:ascii="Calibri" w:eastAsia="Times New Roman" w:hAnsi="Calibri" w:cs="Calibri"/>
+                <w:color w:val="000000"/>
+                <w:lang w:eastAsia="es-CO"/>
+              </w:rPr>
+            </w:pPr>
+            <w:r>
+              <w:rPr>
+                <w:rFonts w:ascii="Calibri" w:eastAsia="Times New Roman" w:hAnsi="Calibri" w:cs="Calibri"/>
+                <w:color w:val="000000"/>
+                <w:lang w:eastAsia="es-CO"/>
+              </w:rPr>
+              <w:t>Moderado</w:t>
+            </w:r>
+          </w:p>
+        </w:tc>
+      </w:tr>
+      <w:tr>
+        <w:trPr>
+          <w:trHeight w:val="290"/>
+        </w:trPr>
+        <w:tc>
+          <w:tcPr>
+            <w:tcW w:w="329" w:type="dxa"/>
+            <w:tcBorders>
+              <w:top w:val="nil"/>
+              <w:left w:val="single" w:sz="4" w:space="0" w:color="auto"/>
+              <w:bottom w:val="single" w:sz="4" w:space="0" w:color="auto"/>
+              <w:right w:val="single" w:sz="4" w:space="0" w:color="auto"/>
+            </w:tcBorders>
+            <w:shd w:val="clear" w:color="auto" w:fill="auto"/>
+            <w:noWrap/>
+            <w:vAlign w:val="center"/>
+            <w:hideMark/>
+          </w:tcPr>
+          <w:p>
+            <w:pPr>
+              <w:spacing w:after="0" w:line="240" w:lineRule="auto"/>
+              <w:jc w:val="center"/>
+              <w:rPr>
+                <w:rFonts w:ascii="Calibri" w:eastAsia="Times New Roman" w:hAnsi="Calibri" w:cs="Calibri"/>
+                <w:color w:val="000000"/>
+                <w:lang w:eastAsia="es-CO"/>
+              </w:rPr>
+            </w:pPr>
+            <w:r>
+              <w:rPr>
+                <w:rFonts w:ascii="Calibri" w:eastAsia="Times New Roman" w:hAnsi="Calibri" w:cs="Calibri"/>
+                <w:color w:val="000000"/>
+                <w:lang w:eastAsia="es-CO"/>
+              </w:rPr>
+              <w:t>4</w:t>
+            </w:r>
+          </w:p>
+        </w:tc>
+        <w:tc>
+          <w:tcPr>
+            <w:tcW w:w="2251" w:type="dxa"/>
+            <w:tcBorders>
+              <w:top w:val="nil"/>
+              <w:left w:val="nil"/>
+              <w:bottom w:val="single" w:sz="4" w:space="0" w:color="auto"/>
+              <w:right w:val="single" w:sz="4" w:space="0" w:color="auto"/>
+            </w:tcBorders>
+            <w:shd w:val="clear" w:color="auto" w:fill="auto"/>
+            <w:noWrap/>
+            <w:vAlign w:val="center"/>
+            <w:hideMark/>
+          </w:tcPr>
+          <w:p>
+            <w:pPr>
+              <w:spacing w:after="0" w:line="240" w:lineRule="auto"/>
+              <w:jc w:val="center"/>
+              <w:rPr>
+                <w:rFonts w:ascii="Calibri" w:eastAsia="Times New Roman" w:hAnsi="Calibri" w:cs="Calibri"/>
+                <w:color w:val="000000"/>
+                <w:lang w:eastAsia="es-CO"/>
+              </w:rPr>
+            </w:pPr>
+            <w:r>
+              <w:rPr>
+                <w:rFonts w:ascii="Calibri" w:eastAsia="Times New Roman" w:hAnsi="Calibri" w:cs="Calibri"/>
+                <w:color w:val="000000"/>
+                <w:lang w:eastAsia="es-CO"/>
+              </w:rPr>
+              <w:t>Alto</w:t>
+            </w:r>
+          </w:p>
+        </w:tc>
+      </w:tr>
+      <w:tr>
+        <w:trPr>
+          <w:trHeight w:val="290"/>
+        </w:trPr>
+        <w:tc>
+          <w:tcPr>
+            <w:tcW w:w="329" w:type="dxa"/>
+            <w:tcBorders>
+              <w:top w:val="nil"/>
+              <w:left w:val="single" w:sz="4" w:space="0" w:color="auto"/>
+              <w:bottom w:val="single" w:sz="4" w:space="0" w:color="auto"/>
+              <w:right w:val="single" w:sz="4" w:space="0" w:color="auto"/>
+            </w:tcBorders>
+            <w:shd w:val="clear" w:color="auto" w:fill="auto"/>
+            <w:noWrap/>
+            <w:vAlign w:val="center"/>
+            <w:hideMark/>
+          </w:tcPr>
+          <w:p>
+            <w:pPr>
+              <w:spacing w:after="0" w:line="240" w:lineRule="auto"/>
+              <w:jc w:val="center"/>
+              <w:rPr>
+                <w:rFonts w:ascii="Calibri" w:eastAsia="Times New Roman" w:hAnsi="Calibri" w:cs="Calibri"/>
+                <w:color w:val="000000"/>
+                <w:lang w:eastAsia="es-CO"/>
+              </w:rPr>
+            </w:pPr>
+            <w:r>
+              <w:rPr>
+                <w:rFonts w:ascii="Calibri" w:eastAsia="Times New Roman" w:hAnsi="Calibri" w:cs="Calibri"/>
+                <w:color w:val="000000"/>
+                <w:lang w:eastAsia="es-CO"/>
+              </w:rPr>
+              <w:t>5</w:t>
+            </w:r>
+          </w:p>
+        </w:tc>
+        <w:tc>
+          <w:tcPr>
+            <w:tcW w:w="2251" w:type="dxa"/>
+            <w:tcBorders>
+              <w:top w:val="nil"/>
+              <w:left w:val="nil"/>
+              <w:bottom w:val="single" w:sz="4" w:space="0" w:color="auto"/>
+              <w:right w:val="single" w:sz="4" w:space="0" w:color="auto"/>
+            </w:tcBorders>
+            <w:shd w:val="clear" w:color="auto" w:fill="auto"/>
+            <w:noWrap/>
+            <w:vAlign w:val="center"/>
+            <w:hideMark/>
+          </w:tcPr>
+          <w:p>
+            <w:pPr>
+              <w:spacing w:after="0" w:line="240" w:lineRule="auto"/>
+              <w:jc w:val="center"/>
+              <w:rPr>
+                <w:rFonts w:ascii="Calibri" w:eastAsia="Times New Roman" w:hAnsi="Calibri" w:cs="Calibri"/>
+                <w:color w:val="000000"/>
+                <w:lang w:eastAsia="es-CO"/>
+              </w:rPr>
+            </w:pPr>
+            <w:r>
+              <w:rPr>
+                <w:rFonts w:ascii="Calibri" w:eastAsia="Times New Roman" w:hAnsi="Calibri" w:cs="Calibri"/>
+                <w:color w:val="000000"/>
+                <w:lang w:eastAsia="es-CO"/>
+              </w:rPr>
+              <w:t>Critico</w:t>
+            </w:r>
+          </w:p>
+        </w:tc>
+      </w:tr>
+    </w:tbl>
+    <w:p/>
+    <w:p/>
+    <w:p>
+      <w:pPr>
+        <w:tabs>
+          <w:tab w:val="left" w:pos="1817"/>
+        </w:tabs>
+      </w:pPr>
+      <w:r>
+        <w:tab/>
+      </w:r>
+    </w:p>
+    <w:p>
+      <w:pPr>
+        <w:tabs>
+          <w:tab w:val="left" w:pos="1817"/>
+        </w:tabs>
+      </w:pPr>
+    </w:p>
+    <w:p>
+      <w:pPr>
+        <w:tabs>
+          <w:tab w:val="left" w:pos="1817"/>
+        </w:tabs>
+        <w:sectPr>
+          <w:pgSz w:w="15840" w:h="12240" w:orient="landscape"/>
+          <w:pgMar w:top="1701" w:right="1418" w:bottom="1701" w:left="1418" w:header="709" w:footer="709" w:gutter="0"/>
+          <w:cols w:space="708"/>
+          <w:docGrid w:linePitch="360"/>
+        </w:sectPr>
+      </w:pPr>
+      <w:r>
+        <w:tab/>
+      </w:r>
+    </w:p>
     <w:p/>
     <w:p/>
     <w:p/>
@@ -5511,6 +6740,7 @@
           <w:b/>
           <w:bCs/>
         </w:rPr>
+        <w:lastRenderedPageBreak/>
         <w:t>TÉCNICAS DE DISEÑO DE CASOS DE PRUEBA.</w:t>
       </w:r>
       <w:bookmarkEnd w:id="8"/>
@@ -5561,6 +6791,7 @@
           <w:b/>
           <w:bCs/>
         </w:rPr>
+        <w:lastRenderedPageBreak/>
         <w:t>DISEÑO CASOS DE PRUEBA.</w:t>
       </w:r>
       <w:bookmarkEnd w:id="9"/>
@@ -5613,6 +6844,7 @@
           <w:bCs/>
           <w:color w:val="002060"/>
         </w:rPr>
+        <w:lastRenderedPageBreak/>
         <w:t>EJECUCIÓN DE CASOS DE PRUEBAS.</w:t>
       </w:r>
       <w:bookmarkEnd w:id="10"/>
@@ -6222,7 +7454,6 @@
         <w:ind w:left="780" w:hanging="420"/>
       </w:pPr>
       <w:rPr>
-        <w:rStyle w:val="Referenciaintensa"/>
         <w:rFonts w:ascii="Arial Narrow" w:hAnsi="Arial Narrow" w:hint="default"/>
         <w:color w:val="002060"/>
         <w:sz w:val="28"/>

</xml_diff>

<commit_message>
Nombramiento Tablas de  sección Tecnicas de diseño de pruebas y edición encabezado sección diseño caso de pruebas por Mario
</commit_message>
<xml_diff>
--- a/Documento final.docx
+++ b/Documento final.docx
@@ -305,7 +305,7 @@
           <w:r>
             <w:fldChar w:fldCharType="separate"/>
           </w:r>
-          <w:hyperlink w:anchor="_Toc106741873" w:history="1">
+          <w:hyperlink w:anchor="_Toc106744921" w:history="1">
             <w:r>
               <w:rPr>
                 <w:rStyle w:val="Hipervnculo"/>
@@ -342,7 +342,7 @@
               <w:rPr>
                 <w:webHidden/>
               </w:rPr>
-              <w:instrText xml:space="preserve"> PAGEREF _Toc106741873 \h </w:instrText>
+              <w:instrText xml:space="preserve"> PAGEREF _Toc106744921 \h </w:instrText>
             </w:r>
             <w:r>
               <w:rPr>
@@ -381,7 +381,7 @@
               <w:noProof/>
             </w:rPr>
           </w:pPr>
-          <w:hyperlink w:anchor="_Toc106741874" w:history="1">
+          <w:hyperlink w:anchor="_Toc106744922" w:history="1">
             <w:r>
               <w:rPr>
                 <w:rStyle w:val="Hipervnculo"/>
@@ -428,7 +428,7 @@
                 <w:noProof/>
                 <w:webHidden/>
               </w:rPr>
-              <w:instrText xml:space="preserve"> PAGEREF _Toc106741874 \h </w:instrText>
+              <w:instrText xml:space="preserve"> PAGEREF _Toc106744922 \h </w:instrText>
             </w:r>
             <w:r>
               <w:rPr>
@@ -471,7 +471,7 @@
               <w:noProof/>
             </w:rPr>
           </w:pPr>
-          <w:hyperlink w:anchor="_Toc106741875" w:history="1">
+          <w:hyperlink w:anchor="_Toc106744923" w:history="1">
             <w:r>
               <w:rPr>
                 <w:rStyle w:val="Hipervnculo"/>
@@ -518,7 +518,7 @@
                 <w:noProof/>
                 <w:webHidden/>
               </w:rPr>
-              <w:instrText xml:space="preserve"> PAGEREF _Toc106741875 \h </w:instrText>
+              <w:instrText xml:space="preserve"> PAGEREF _Toc106744923 \h </w:instrText>
             </w:r>
             <w:r>
               <w:rPr>
@@ -558,7 +558,7 @@
               <w:bCs w:val="0"/>
             </w:rPr>
           </w:pPr>
-          <w:hyperlink w:anchor="_Toc106741876" w:history="1">
+          <w:hyperlink w:anchor="_Toc106744924" w:history="1">
             <w:r>
               <w:rPr>
                 <w:rStyle w:val="Hipervnculo"/>
@@ -595,7 +595,7 @@
               <w:rPr>
                 <w:webHidden/>
               </w:rPr>
-              <w:instrText xml:space="preserve"> PAGEREF _Toc106741876 \h </w:instrText>
+              <w:instrText xml:space="preserve"> PAGEREF _Toc106744924 \h </w:instrText>
             </w:r>
             <w:r>
               <w:rPr>
@@ -631,7 +631,7 @@
               <w:bCs w:val="0"/>
             </w:rPr>
           </w:pPr>
-          <w:hyperlink w:anchor="_Toc106741877" w:history="1">
+          <w:hyperlink w:anchor="_Toc106744925" w:history="1">
             <w:r>
               <w:rPr>
                 <w:rStyle w:val="Hipervnculo"/>
@@ -670,7 +670,7 @@
               <w:rPr>
                 <w:webHidden/>
               </w:rPr>
-              <w:instrText xml:space="preserve"> PAGEREF _Toc106741877 \h </w:instrText>
+              <w:instrText xml:space="preserve"> PAGEREF _Toc106744925 \h </w:instrText>
             </w:r>
             <w:r>
               <w:rPr>
@@ -708,7 +708,7 @@
               <w:noProof/>
             </w:rPr>
           </w:pPr>
-          <w:hyperlink w:anchor="_Toc106741878" w:history="1">
+          <w:hyperlink w:anchor="_Toc106744926" w:history="1">
             <w:r>
               <w:rPr>
                 <w:rStyle w:val="Hipervnculo"/>
@@ -738,7 +738,7 @@
                 <w:noProof/>
                 <w:webHidden/>
               </w:rPr>
-              <w:instrText xml:space="preserve"> PAGEREF _Toc106741878 \h </w:instrText>
+              <w:instrText xml:space="preserve"> PAGEREF _Toc106744926 \h </w:instrText>
             </w:r>
             <w:r>
               <w:rPr>
@@ -778,7 +778,7 @@
               <w:bCs w:val="0"/>
             </w:rPr>
           </w:pPr>
-          <w:hyperlink w:anchor="_Toc106741879" w:history="1">
+          <w:hyperlink w:anchor="_Toc106744927" w:history="1">
             <w:r>
               <w:rPr>
                 <w:rStyle w:val="Hipervnculo"/>
@@ -817,7 +817,7 @@
               <w:rPr>
                 <w:webHidden/>
               </w:rPr>
-              <w:instrText xml:space="preserve"> PAGEREF _Toc106741879 \h </w:instrText>
+              <w:instrText xml:space="preserve"> PAGEREF _Toc106744927 \h </w:instrText>
             </w:r>
             <w:r>
               <w:rPr>
@@ -855,7 +855,7 @@
               <w:noProof/>
             </w:rPr>
           </w:pPr>
-          <w:hyperlink w:anchor="_Toc106741880" w:history="1">
+          <w:hyperlink w:anchor="_Toc106744928" w:history="1">
             <w:r>
               <w:rPr>
                 <w:rStyle w:val="Hipervnculo"/>
@@ -885,7 +885,7 @@
                 <w:noProof/>
                 <w:webHidden/>
               </w:rPr>
-              <w:instrText xml:space="preserve"> PAGEREF _Toc106741880 \h </w:instrText>
+              <w:instrText xml:space="preserve"> PAGEREF _Toc106744928 \h </w:instrText>
             </w:r>
             <w:r>
               <w:rPr>
@@ -927,7 +927,7 @@
               <w:noProof/>
             </w:rPr>
           </w:pPr>
-          <w:hyperlink w:anchor="_Toc106741881" w:history="1">
+          <w:hyperlink w:anchor="_Toc106744929" w:history="1">
             <w:r>
               <w:rPr>
                 <w:rStyle w:val="Hipervnculo"/>
@@ -975,7 +975,7 @@
                 <w:noProof/>
                 <w:webHidden/>
               </w:rPr>
-              <w:instrText xml:space="preserve"> PAGEREF _Toc106741881 \h </w:instrText>
+              <w:instrText xml:space="preserve"> PAGEREF _Toc106744929 \h </w:instrText>
             </w:r>
             <w:r>
               <w:rPr>
@@ -1017,7 +1017,7 @@
               <w:noProof/>
             </w:rPr>
           </w:pPr>
-          <w:hyperlink w:anchor="_Toc106741882" w:history="1">
+          <w:hyperlink w:anchor="_Toc106744930" w:history="1">
             <w:r>
               <w:rPr>
                 <w:rStyle w:val="Hipervnculo"/>
@@ -1065,7 +1065,7 @@
                 <w:noProof/>
                 <w:webHidden/>
               </w:rPr>
-              <w:instrText xml:space="preserve"> PAGEREF _Toc106741882 \h </w:instrText>
+              <w:instrText xml:space="preserve"> PAGEREF _Toc106744930 \h </w:instrText>
             </w:r>
             <w:r>
               <w:rPr>
@@ -1107,7 +1107,7 @@
               <w:noProof/>
             </w:rPr>
           </w:pPr>
-          <w:hyperlink w:anchor="_Toc106741883" w:history="1">
+          <w:hyperlink w:anchor="_Toc106744931" w:history="1">
             <w:r>
               <w:rPr>
                 <w:rStyle w:val="Hipervnculo"/>
@@ -1137,7 +1137,7 @@
                 <w:noProof/>
                 <w:webHidden/>
               </w:rPr>
-              <w:instrText xml:space="preserve"> PAGEREF _Toc106741883 \h </w:instrText>
+              <w:instrText xml:space="preserve"> PAGEREF _Toc106744931 \h </w:instrText>
             </w:r>
             <w:r>
               <w:rPr>
@@ -1179,7 +1179,7 @@
               <w:noProof/>
             </w:rPr>
           </w:pPr>
-          <w:hyperlink w:anchor="_Toc106741884" w:history="1">
+          <w:hyperlink w:anchor="_Toc106744932" w:history="1">
             <w:r>
               <w:rPr>
                 <w:rStyle w:val="Hipervnculo"/>
@@ -1209,7 +1209,7 @@
                 <w:noProof/>
                 <w:webHidden/>
               </w:rPr>
-              <w:instrText xml:space="preserve"> PAGEREF _Toc106741884 \h </w:instrText>
+              <w:instrText xml:space="preserve"> PAGEREF _Toc106744932 \h </w:instrText>
             </w:r>
             <w:r>
               <w:rPr>
@@ -1229,7 +1229,7 @@
                 <w:noProof/>
                 <w:webHidden/>
               </w:rPr>
-              <w:t>12</w:t>
+              <w:t>13</w:t>
             </w:r>
             <w:r>
               <w:rPr>
@@ -1251,7 +1251,7 @@
               <w:noProof/>
             </w:rPr>
           </w:pPr>
-          <w:hyperlink w:anchor="_Toc106741885" w:history="1">
+          <w:hyperlink w:anchor="_Toc106744933" w:history="1">
             <w:r>
               <w:rPr>
                 <w:rStyle w:val="Hipervnculo"/>
@@ -1281,7 +1281,7 @@
                 <w:noProof/>
                 <w:webHidden/>
               </w:rPr>
-              <w:instrText xml:space="preserve"> PAGEREF _Toc106741885 \h </w:instrText>
+              <w:instrText xml:space="preserve"> PAGEREF _Toc106744933 \h </w:instrText>
             </w:r>
             <w:r>
               <w:rPr>
@@ -1321,7 +1321,7 @@
               <w:bCs w:val="0"/>
             </w:rPr>
           </w:pPr>
-          <w:hyperlink w:anchor="_Toc106741886" w:history="1">
+          <w:hyperlink w:anchor="_Toc106744934" w:history="1">
             <w:r>
               <w:rPr>
                 <w:rStyle w:val="Hipervnculo"/>
@@ -1358,7 +1358,7 @@
               <w:rPr>
                 <w:webHidden/>
               </w:rPr>
-              <w:instrText xml:space="preserve"> PAGEREF _Toc106741886 \h </w:instrText>
+              <w:instrText xml:space="preserve"> PAGEREF _Toc106744934 \h </w:instrText>
             </w:r>
             <w:r>
               <w:rPr>
@@ -1394,7 +1394,7 @@
               <w:bCs w:val="0"/>
             </w:rPr>
           </w:pPr>
-          <w:hyperlink w:anchor="_Toc106741887" w:history="1">
+          <w:hyperlink w:anchor="_Toc106744935" w:history="1">
             <w:r>
               <w:rPr>
                 <w:rStyle w:val="Hipervnculo"/>
@@ -1431,7 +1431,7 @@
               <w:rPr>
                 <w:webHidden/>
               </w:rPr>
-              <w:instrText xml:space="preserve"> PAGEREF _Toc106741887 \h </w:instrText>
+              <w:instrText xml:space="preserve"> PAGEREF _Toc106744935 \h </w:instrText>
             </w:r>
             <w:r>
               <w:rPr>
@@ -1448,7 +1448,7 @@
               <w:rPr>
                 <w:webHidden/>
               </w:rPr>
-              <w:t>15</w:t>
+              <w:t>17</w:t>
             </w:r>
             <w:r>
               <w:rPr>
@@ -1536,7 +1536,7 @@
           <w:color w:val="002060"/>
         </w:rPr>
       </w:pPr>
-      <w:bookmarkStart w:id="0" w:name="_Toc106741873"/>
+      <w:bookmarkStart w:id="0" w:name="_Toc106744921"/>
       <w:r>
         <w:rPr>
           <w:rFonts w:ascii="Arial Narrow" w:hAnsi="Arial Narrow"/>
@@ -1574,7 +1574,7 @@
           <w:szCs w:val="28"/>
         </w:rPr>
       </w:pPr>
-      <w:bookmarkStart w:id="1" w:name="_Toc106741874"/>
+      <w:bookmarkStart w:id="1" w:name="_Toc106744922"/>
       <w:r>
         <w:rPr>
           <w:rFonts w:ascii="Arial Narrow" w:hAnsi="Arial Narrow"/>
@@ -2531,7 +2531,7 @@
           <w:szCs w:val="28"/>
         </w:rPr>
       </w:pPr>
-      <w:bookmarkStart w:id="5" w:name="_Toc106741875"/>
+      <w:bookmarkStart w:id="5" w:name="_Toc106744923"/>
       <w:r>
         <w:rPr>
           <w:rFonts w:ascii="Arial Narrow" w:hAnsi="Arial Narrow"/>
@@ -3441,7 +3441,7 @@
           <w:color w:val="002060"/>
         </w:rPr>
       </w:pPr>
-      <w:bookmarkStart w:id="6" w:name="_Toc106741876"/>
+      <w:bookmarkStart w:id="6" w:name="_Toc106744924"/>
       <w:r>
         <w:rPr>
           <w:rFonts w:ascii="Arial Narrow" w:hAnsi="Arial Narrow"/>
@@ -3979,7 +3979,7 @@
           <w:color w:val="002060"/>
         </w:rPr>
       </w:pPr>
-      <w:bookmarkStart w:id="7" w:name="_Toc106741877"/>
+      <w:bookmarkStart w:id="7" w:name="_Toc106744925"/>
       <w:r>
         <w:rPr>
           <w:rFonts w:ascii="Arial Narrow" w:hAnsi="Arial Narrow" w:cs="Arial"/>
@@ -4601,7 +4601,7 @@
           <w:szCs w:val="28"/>
         </w:rPr>
       </w:pPr>
-      <w:bookmarkStart w:id="8" w:name="_Toc106741878"/>
+      <w:bookmarkStart w:id="8" w:name="_Toc106744926"/>
       <w:r>
         <w:rPr>
           <w:rFonts w:ascii="Arial Narrow" w:hAnsi="Arial Narrow" w:cs="Arial"/>
@@ -7329,47 +7329,7 @@
           <w:sz w:val="28"/>
           <w:szCs w:val="28"/>
         </w:rPr>
-        <w:t>Tabla N°</w:t>
-      </w:r>
-      <w:r>
-        <w:rPr>
-          <w:rFonts w:ascii="Arial Narrow" w:hAnsi="Arial Narrow"/>
-          <w:b/>
-          <w:bCs/>
-          <w:sz w:val="28"/>
-          <w:szCs w:val="28"/>
-        </w:rPr>
-        <w:t>2</w:t>
-      </w:r>
-      <w:r>
-        <w:rPr>
-          <w:rFonts w:ascii="Arial Narrow" w:hAnsi="Arial Narrow"/>
-          <w:b/>
-          <w:bCs/>
-          <w:sz w:val="28"/>
-          <w:szCs w:val="28"/>
-        </w:rPr>
-        <w:t xml:space="preserve">. Análisis de Riesgos de </w:t>
-      </w:r>
-      <w:r>
-        <w:rPr>
-          <w:rFonts w:ascii="Arial Narrow" w:hAnsi="Arial Narrow"/>
-          <w:b/>
-          <w:bCs/>
-          <w:sz w:val="28"/>
-          <w:szCs w:val="28"/>
-        </w:rPr>
-        <w:t>Product</w:t>
-      </w:r>
-      <w:r>
-        <w:rPr>
-          <w:rFonts w:ascii="Arial Narrow" w:hAnsi="Arial Narrow"/>
-          <w:b/>
-          <w:bCs/>
-          <w:sz w:val="28"/>
-          <w:szCs w:val="28"/>
-        </w:rPr>
-        <w:t>o.</w:t>
+        <w:t>Tabla N°2. Análisis de Riesgos de Producto.</w:t>
       </w:r>
     </w:p>
     <w:p/>
@@ -7420,7 +7380,7 @@
           <w:color w:val="002060"/>
         </w:rPr>
       </w:pPr>
-      <w:bookmarkStart w:id="9" w:name="_Toc106741879"/>
+      <w:bookmarkStart w:id="9" w:name="_Toc106744927"/>
       <w:r>
         <w:rPr>
           <w:rFonts w:ascii="Arial Narrow" w:hAnsi="Arial Narrow" w:cs="Arial"/>
@@ -7447,7 +7407,7 @@
           <w:szCs w:val="28"/>
         </w:rPr>
       </w:pPr>
-      <w:bookmarkStart w:id="10" w:name="_Toc106741880"/>
+      <w:bookmarkStart w:id="10" w:name="_Toc106744928"/>
       <w:r>
         <w:rPr>
           <w:rFonts w:ascii="Arial Narrow" w:hAnsi="Arial Narrow"/>
@@ -7943,47 +7903,7 @@
                 <w:color w:val="000000"/>
                 <w:lang w:eastAsia="es-CO"/>
               </w:rPr>
-              <w:t>P</w:t>
-            </w:r>
-            <w:r>
-              <w:rPr>
-                <w:rFonts w:ascii="Arial Narrow" w:eastAsia="Times New Roman" w:hAnsi="Arial Narrow" w:cs="Calibri"/>
-                <w:color w:val="000000"/>
-                <w:lang w:eastAsia="es-CO"/>
-              </w:rPr>
-              <w:t>articiones o</w:t>
-            </w:r>
-            <w:r>
-              <w:rPr>
-                <w:rFonts w:ascii="Arial Narrow" w:eastAsia="Times New Roman" w:hAnsi="Arial Narrow" w:cs="Calibri"/>
-                <w:color w:val="000000"/>
-                <w:lang w:eastAsia="es-CO"/>
-              </w:rPr>
-              <w:t xml:space="preserve"> C</w:t>
-            </w:r>
-            <w:r>
-              <w:rPr>
-                <w:rFonts w:ascii="Arial Narrow" w:eastAsia="Times New Roman" w:hAnsi="Arial Narrow" w:cs="Calibri"/>
-                <w:color w:val="000000"/>
-                <w:lang w:eastAsia="es-CO"/>
-              </w:rPr>
-              <w:t>lases de</w:t>
-            </w:r>
-            <w:r>
-              <w:rPr>
-                <w:rFonts w:ascii="Arial Narrow" w:eastAsia="Times New Roman" w:hAnsi="Arial Narrow" w:cs="Calibri"/>
-                <w:color w:val="000000"/>
-                <w:lang w:eastAsia="es-CO"/>
-              </w:rPr>
-              <w:t xml:space="preserve"> E</w:t>
-            </w:r>
-            <w:r>
-              <w:rPr>
-                <w:rFonts w:ascii="Arial Narrow" w:eastAsia="Times New Roman" w:hAnsi="Arial Narrow" w:cs="Calibri"/>
-                <w:color w:val="000000"/>
-                <w:lang w:eastAsia="es-CO"/>
-              </w:rPr>
-              <w:t>quivalencia</w:t>
+              <w:t>Particiones o Clases de Equivalencia</w:t>
             </w:r>
           </w:p>
         </w:tc>
@@ -8366,15 +8286,7 @@
                 <w:color w:val="000000"/>
                 <w:lang w:eastAsia="es-CO"/>
               </w:rPr>
-              <w:t>png</w:t>
-            </w:r>
-            <w:r>
-              <w:rPr>
-                <w:rFonts w:ascii="Arial Narrow" w:eastAsia="Times New Roman" w:hAnsi="Arial Narrow" w:cs="Calibri"/>
-                <w:color w:val="000000"/>
-                <w:lang w:eastAsia="es-CO"/>
-              </w:rPr>
-              <w:t xml:space="preserve"> y con tamaño &gt;</w:t>
+              <w:t>png y con tamaño &gt;</w:t>
             </w:r>
             <w:r>
               <w:rPr>
@@ -8441,14 +8353,107 @@
     </w:tbl>
     <w:p>
       <w:pPr>
-        <w:pStyle w:val="Ttulo2"/>
-        <w:spacing w:line="276" w:lineRule="auto"/>
-        <w:ind w:left="360"/>
-        <w:rPr>
-          <w:rFonts w:ascii="Arial Narrow" w:hAnsi="Arial Narrow"/>
+        <w:tabs>
+          <w:tab w:val="left" w:pos="5120"/>
+        </w:tabs>
+        <w:jc w:val="center"/>
+        <w:rPr>
+          <w:rFonts w:ascii="Arial Narrow" w:hAnsi="Arial Narrow"/>
+          <w:b/>
+          <w:bCs/>
           <w:sz w:val="28"/>
           <w:szCs w:val="28"/>
         </w:rPr>
+      </w:pPr>
+    </w:p>
+    <w:p>
+      <w:pPr>
+        <w:tabs>
+          <w:tab w:val="left" w:pos="5120"/>
+        </w:tabs>
+        <w:jc w:val="center"/>
+        <w:rPr>
+          <w:rFonts w:ascii="Arial Narrow" w:hAnsi="Arial Narrow"/>
+          <w:b/>
+          <w:bCs/>
+          <w:sz w:val="28"/>
+          <w:szCs w:val="28"/>
+        </w:rPr>
+      </w:pPr>
+      <w:r>
+        <w:rPr>
+          <w:rFonts w:ascii="Arial Narrow" w:hAnsi="Arial Narrow"/>
+          <w:b/>
+          <w:bCs/>
+          <w:sz w:val="28"/>
+          <w:szCs w:val="28"/>
+        </w:rPr>
+        <w:t>Tabla N°</w:t>
+      </w:r>
+      <w:r>
+        <w:rPr>
+          <w:rFonts w:ascii="Arial Narrow" w:hAnsi="Arial Narrow"/>
+          <w:b/>
+          <w:bCs/>
+          <w:sz w:val="28"/>
+          <w:szCs w:val="28"/>
+        </w:rPr>
+        <w:t>3</w:t>
+      </w:r>
+      <w:r>
+        <w:rPr>
+          <w:rFonts w:ascii="Arial Narrow" w:hAnsi="Arial Narrow"/>
+          <w:b/>
+          <w:bCs/>
+          <w:sz w:val="28"/>
+          <w:szCs w:val="28"/>
+        </w:rPr>
+        <w:t xml:space="preserve">. </w:t>
+      </w:r>
+      <w:r>
+        <w:rPr>
+          <w:rFonts w:ascii="Arial Narrow" w:hAnsi="Arial Narrow"/>
+          <w:b/>
+          <w:bCs/>
+          <w:sz w:val="28"/>
+          <w:szCs w:val="28"/>
+        </w:rPr>
+        <w:t xml:space="preserve">Técnica de particiones o clases aplicada al escenario de prueba </w:t>
+      </w:r>
+      <w:r>
+        <w:rPr>
+          <w:rFonts w:ascii="Arial Narrow" w:hAnsi="Arial Narrow"/>
+          <w:b/>
+          <w:bCs/>
+          <w:sz w:val="28"/>
+          <w:szCs w:val="28"/>
+        </w:rPr>
+        <w:t xml:space="preserve">Publicar contenido multimedia de tipo imagen en la entrada o publicación del </w:t>
+      </w:r>
+      <w:r>
+        <w:rPr>
+          <w:rFonts w:ascii="Arial Narrow" w:hAnsi="Arial Narrow"/>
+          <w:b/>
+          <w:bCs/>
+          <w:sz w:val="28"/>
+          <w:szCs w:val="28"/>
+        </w:rPr>
+        <w:t>Blog</w:t>
+      </w:r>
+      <w:r>
+        <w:rPr>
+          <w:rFonts w:ascii="Arial Narrow" w:hAnsi="Arial Narrow"/>
+          <w:b/>
+          <w:bCs/>
+          <w:sz w:val="28"/>
+          <w:szCs w:val="28"/>
+        </w:rPr>
+        <w:t>.</w:t>
+      </w:r>
+    </w:p>
+    <w:p>
+      <w:pPr>
+        <w:jc w:val="center"/>
       </w:pPr>
     </w:p>
     <w:p>
@@ -8466,7 +8471,7 @@
           <w:szCs w:val="28"/>
         </w:rPr>
       </w:pPr>
-      <w:bookmarkStart w:id="11" w:name="_Toc106741881"/>
+      <w:bookmarkStart w:id="11" w:name="_Toc106744929"/>
       <w:r>
         <w:rPr>
           <w:rFonts w:ascii="Arial Narrow" w:hAnsi="Arial Narrow"/>
@@ -8619,55 +8624,24 @@
           <w:sz w:val="24"/>
           <w:szCs w:val="24"/>
         </w:rPr>
-        <w:t xml:space="preserve"> particiones o clases de equivalencia debido a que existen restricciones en el formato de los datos de entrada en este caso el tipo de extensión del archivo de </w:t>
-      </w:r>
-      <w:r>
-        <w:rPr>
-          <w:rFonts w:ascii="Arial Narrow" w:hAnsi="Arial Narrow"/>
-          <w:sz w:val="24"/>
-          <w:szCs w:val="24"/>
-        </w:rPr>
-        <w:t>video, el</w:t>
-      </w:r>
-      <w:r>
-        <w:rPr>
-          <w:rFonts w:ascii="Arial Narrow" w:hAnsi="Arial Narrow"/>
-          <w:sz w:val="24"/>
-          <w:szCs w:val="24"/>
-        </w:rPr>
-        <w:t xml:space="preserve"> tamaño del archivo de </w:t>
-      </w:r>
-      <w:r>
-        <w:rPr>
-          <w:rFonts w:ascii="Arial Narrow" w:hAnsi="Arial Narrow"/>
-          <w:sz w:val="24"/>
-          <w:szCs w:val="24"/>
-        </w:rPr>
-        <w:t xml:space="preserve">video </w:t>
-      </w:r>
-      <w:r>
-        <w:rPr>
-          <w:rFonts w:ascii="Arial Narrow" w:hAnsi="Arial Narrow"/>
-          <w:sz w:val="24"/>
-          <w:szCs w:val="24"/>
-        </w:rPr>
-        <w:t xml:space="preserve">y la cantidad de </w:t>
-      </w:r>
-      <w:r>
-        <w:rPr>
-          <w:rFonts w:ascii="Arial Narrow" w:hAnsi="Arial Narrow"/>
-          <w:sz w:val="24"/>
-          <w:szCs w:val="24"/>
-        </w:rPr>
-        <w:t xml:space="preserve">videos </w:t>
-      </w:r>
-      <w:r>
-        <w:rPr>
-          <w:rFonts w:ascii="Arial Narrow" w:hAnsi="Arial Narrow"/>
-          <w:sz w:val="24"/>
-          <w:szCs w:val="24"/>
-        </w:rPr>
-        <w:t>permitida para poder que el sistema permita la inserción de</w:t>
+        <w:t xml:space="preserve"> particiones o clases de equivalencia debido a que existen restricciones en el formato de los datos de entrada en este caso </w:t>
+      </w:r>
+      <w:r>
+        <w:rPr>
+          <w:rFonts w:ascii="Arial Narrow" w:hAnsi="Arial Narrow"/>
+          <w:sz w:val="24"/>
+          <w:szCs w:val="24"/>
+        </w:rPr>
+        <w:lastRenderedPageBreak/>
+        <w:t xml:space="preserve">el tipo de extensión del archivo de </w:t>
+      </w:r>
+      <w:r>
+        <w:rPr>
+          <w:rFonts w:ascii="Arial Narrow" w:hAnsi="Arial Narrow"/>
+          <w:sz w:val="24"/>
+          <w:szCs w:val="24"/>
+        </w:rPr>
+        <w:t>video, el tamaño del archivo de video y la cantidad de videos permitida para poder que el sistema permita la inserción de</w:t>
       </w:r>
       <w:r>
         <w:rPr>
@@ -8767,7 +8741,6 @@
                 <w:color w:val="000000"/>
                 <w:lang w:eastAsia="es-CO"/>
               </w:rPr>
-              <w:lastRenderedPageBreak/>
               <w:t>FUNCIONALIDAD</w:t>
             </w:r>
           </w:p>
@@ -9054,17 +9027,7 @@
                 <w:color w:val="000000"/>
                 <w:lang w:eastAsia="es-CO"/>
               </w:rPr>
-              <w:t>.</w:t>
-            </w:r>
-            <w:r>
-              <w:rPr>
-                <w:rFonts w:ascii="Arial Narrow" w:eastAsia="Times New Roman" w:hAnsi="Arial Narrow" w:cs="Calibri"/>
-                <w:b/>
-                <w:bCs/>
-                <w:color w:val="000000"/>
-                <w:lang w:eastAsia="es-CO"/>
-              </w:rPr>
-              <w:t>mp4</w:t>
+              <w:t>.mp4</w:t>
             </w:r>
             <w:r>
               <w:rPr>
@@ -9082,37 +9045,7 @@
                 <w:color w:val="000000"/>
                 <w:lang w:eastAsia="es-CO"/>
               </w:rPr>
-              <w:t>10</w:t>
-            </w:r>
-            <w:r>
-              <w:rPr>
-                <w:rFonts w:ascii="Arial Narrow" w:eastAsia="Times New Roman" w:hAnsi="Arial Narrow" w:cs="Calibri"/>
-                <w:b/>
-                <w:bCs/>
-                <w:color w:val="000000"/>
-                <w:lang w:eastAsia="es-CO"/>
-              </w:rPr>
-              <w:t>0</w:t>
-            </w:r>
-            <w:r>
-              <w:rPr>
-                <w:rFonts w:ascii="Arial Narrow" w:eastAsia="Times New Roman" w:hAnsi="Arial Narrow" w:cs="Calibri"/>
-                <w:b/>
-                <w:bCs/>
-                <w:color w:val="000000"/>
-                <w:lang w:eastAsia="es-CO"/>
-              </w:rPr>
-              <w:t>M</w:t>
-            </w:r>
-            <w:r>
-              <w:rPr>
-                <w:rFonts w:ascii="Arial Narrow" w:eastAsia="Times New Roman" w:hAnsi="Arial Narrow" w:cs="Calibri"/>
-                <w:b/>
-                <w:bCs/>
-                <w:color w:val="000000"/>
-                <w:lang w:eastAsia="es-CO"/>
-              </w:rPr>
-              <w:t>b</w:t>
+              <w:t>100Mb</w:t>
             </w:r>
             <w:r>
               <w:rPr>
@@ -9169,17 +9102,7 @@
                 <w:color w:val="000000"/>
                 <w:lang w:eastAsia="es-CO"/>
               </w:rPr>
-              <w:t>.</w:t>
-            </w:r>
-            <w:r>
-              <w:rPr>
-                <w:rFonts w:ascii="Arial Narrow" w:eastAsia="Times New Roman" w:hAnsi="Arial Narrow" w:cs="Calibri"/>
-                <w:b/>
-                <w:bCs/>
-                <w:color w:val="000000"/>
-                <w:lang w:eastAsia="es-CO"/>
-              </w:rPr>
-              <w:t>mp4</w:t>
+              <w:t>.mp4</w:t>
             </w:r>
             <w:r>
               <w:rPr>
@@ -9197,37 +9120,7 @@
                 <w:color w:val="000000"/>
                 <w:lang w:eastAsia="es-CO"/>
               </w:rPr>
-              <w:t>10</w:t>
-            </w:r>
-            <w:r>
-              <w:rPr>
-                <w:rFonts w:ascii="Arial Narrow" w:eastAsia="Times New Roman" w:hAnsi="Arial Narrow" w:cs="Calibri"/>
-                <w:b/>
-                <w:bCs/>
-                <w:color w:val="000000"/>
-                <w:lang w:eastAsia="es-CO"/>
-              </w:rPr>
-              <w:t>0</w:t>
-            </w:r>
-            <w:r>
-              <w:rPr>
-                <w:rFonts w:ascii="Arial Narrow" w:eastAsia="Times New Roman" w:hAnsi="Arial Narrow" w:cs="Calibri"/>
-                <w:b/>
-                <w:bCs/>
-                <w:color w:val="000000"/>
-                <w:lang w:eastAsia="es-CO"/>
-              </w:rPr>
-              <w:t>M</w:t>
-            </w:r>
-            <w:r>
-              <w:rPr>
-                <w:rFonts w:ascii="Arial Narrow" w:eastAsia="Times New Roman" w:hAnsi="Arial Narrow" w:cs="Calibri"/>
-                <w:b/>
-                <w:bCs/>
-                <w:color w:val="000000"/>
-                <w:lang w:eastAsia="es-CO"/>
-              </w:rPr>
-              <w:t>b</w:t>
+              <w:t>100Mb</w:t>
             </w:r>
             <w:r>
               <w:rPr>
@@ -9424,6 +9317,116 @@
     </w:tbl>
     <w:p>
       <w:pPr>
+        <w:tabs>
+          <w:tab w:val="left" w:pos="5120"/>
+        </w:tabs>
+        <w:jc w:val="center"/>
+        <w:rPr>
+          <w:rFonts w:ascii="Arial Narrow" w:hAnsi="Arial Narrow"/>
+          <w:b/>
+          <w:bCs/>
+          <w:sz w:val="28"/>
+          <w:szCs w:val="28"/>
+        </w:rPr>
+      </w:pPr>
+    </w:p>
+    <w:p>
+      <w:pPr>
+        <w:tabs>
+          <w:tab w:val="left" w:pos="5120"/>
+        </w:tabs>
+        <w:jc w:val="center"/>
+        <w:rPr>
+          <w:rFonts w:ascii="Arial Narrow" w:hAnsi="Arial Narrow"/>
+          <w:b/>
+          <w:bCs/>
+          <w:sz w:val="28"/>
+          <w:szCs w:val="28"/>
+        </w:rPr>
+      </w:pPr>
+      <w:r>
+        <w:rPr>
+          <w:rFonts w:ascii="Arial Narrow" w:hAnsi="Arial Narrow"/>
+          <w:b/>
+          <w:bCs/>
+          <w:sz w:val="28"/>
+          <w:szCs w:val="28"/>
+        </w:rPr>
+        <w:t>Tabla N°</w:t>
+      </w:r>
+      <w:r>
+        <w:rPr>
+          <w:rFonts w:ascii="Arial Narrow" w:hAnsi="Arial Narrow"/>
+          <w:b/>
+          <w:bCs/>
+          <w:sz w:val="28"/>
+          <w:szCs w:val="28"/>
+        </w:rPr>
+        <w:t>4</w:t>
+      </w:r>
+      <w:r>
+        <w:rPr>
+          <w:rFonts w:ascii="Arial Narrow" w:hAnsi="Arial Narrow"/>
+          <w:b/>
+          <w:bCs/>
+          <w:sz w:val="28"/>
+          <w:szCs w:val="28"/>
+        </w:rPr>
+        <w:t xml:space="preserve">. </w:t>
+      </w:r>
+      <w:r>
+        <w:rPr>
+          <w:rFonts w:ascii="Arial Narrow" w:hAnsi="Arial Narrow"/>
+          <w:b/>
+          <w:bCs/>
+          <w:sz w:val="28"/>
+          <w:szCs w:val="28"/>
+        </w:rPr>
+        <w:t xml:space="preserve">Técnica de particiones o clases aplicada al escenario de prueba </w:t>
+      </w:r>
+      <w:r>
+        <w:rPr>
+          <w:rFonts w:ascii="Arial Narrow" w:hAnsi="Arial Narrow"/>
+          <w:b/>
+          <w:bCs/>
+          <w:sz w:val="28"/>
+          <w:szCs w:val="28"/>
+        </w:rPr>
+        <w:t xml:space="preserve">Publicar contenido multimedia de tipo </w:t>
+      </w:r>
+      <w:r>
+        <w:rPr>
+          <w:rFonts w:ascii="Arial Narrow" w:hAnsi="Arial Narrow"/>
+          <w:b/>
+          <w:bCs/>
+          <w:sz w:val="28"/>
+          <w:szCs w:val="28"/>
+        </w:rPr>
+        <w:t>video</w:t>
+      </w:r>
+      <w:r>
+        <w:rPr>
+          <w:rFonts w:ascii="Arial Narrow" w:hAnsi="Arial Narrow"/>
+          <w:b/>
+          <w:bCs/>
+          <w:sz w:val="28"/>
+          <w:szCs w:val="28"/>
+        </w:rPr>
+        <w:t xml:space="preserve"> en la entrada o publicación del Blog</w:t>
+      </w:r>
+      <w:r>
+        <w:rPr>
+          <w:rFonts w:ascii="Arial Narrow" w:hAnsi="Arial Narrow"/>
+          <w:b/>
+          <w:bCs/>
+          <w:sz w:val="28"/>
+          <w:szCs w:val="28"/>
+        </w:rPr>
+        <w:t>.</w:t>
+      </w:r>
+    </w:p>
+    <w:p>
+      <w:pPr>
         <w:pStyle w:val="Ttulo2"/>
         <w:rPr>
           <w:rFonts w:ascii="Arial Narrow" w:hAnsi="Arial Narrow"/>
@@ -9448,7 +9451,7 @@
           <w:szCs w:val="28"/>
         </w:rPr>
       </w:pPr>
-      <w:bookmarkStart w:id="12" w:name="_Toc106741882"/>
+      <w:bookmarkStart w:id="12" w:name="_Toc106744930"/>
       <w:r>
         <w:rPr>
           <w:rFonts w:ascii="Arial Narrow" w:hAnsi="Arial Narrow"/>
@@ -9544,27 +9547,7 @@
           <w:sz w:val="24"/>
           <w:szCs w:val="24"/>
         </w:rPr>
-        <w:t xml:space="preserve"> </w:t>
-      </w:r>
-      <w:r>
-        <w:rPr>
-          <w:rFonts w:ascii="Arial Narrow" w:hAnsi="Arial Narrow"/>
-          <w:b/>
-          <w:bCs/>
-          <w:sz w:val="24"/>
-          <w:szCs w:val="24"/>
-        </w:rPr>
-        <w:t>E</w:t>
-      </w:r>
-      <w:r>
-        <w:rPr>
-          <w:rFonts w:ascii="Arial Narrow" w:hAnsi="Arial Narrow"/>
-          <w:b/>
-          <w:bCs/>
-          <w:sz w:val="24"/>
-          <w:szCs w:val="24"/>
-        </w:rPr>
-        <w:t xml:space="preserve">structurar </w:t>
+        <w:t xml:space="preserve"> Estructurar </w:t>
       </w:r>
       <w:r>
         <w:rPr>
@@ -9742,6 +9725,7 @@
                 <w:color w:val="000000"/>
                 <w:lang w:eastAsia="es-CO"/>
               </w:rPr>
+              <w:lastRenderedPageBreak/>
               <w:t>FUNCIONALIDAD</w:t>
             </w:r>
           </w:p>
@@ -9930,15 +9914,7 @@
                 <w:color w:val="000000"/>
                 <w:lang w:eastAsia="es-CO"/>
               </w:rPr>
-              <w:t xml:space="preserve">Validar </w:t>
-            </w:r>
-            <w:r>
-              <w:rPr>
-                <w:rFonts w:ascii="Arial Narrow" w:eastAsia="Times New Roman" w:hAnsi="Arial Narrow" w:cs="Calibri"/>
-                <w:color w:val="000000"/>
-                <w:lang w:eastAsia="es-CO"/>
-              </w:rPr>
-              <w:t xml:space="preserve">edición </w:t>
+              <w:t xml:space="preserve">Validar edición </w:t>
             </w:r>
             <w:r>
               <w:rPr>
@@ -9954,47 +9930,7 @@
                 <w:color w:val="000000"/>
                 <w:lang w:eastAsia="es-CO"/>
               </w:rPr>
-              <w:t xml:space="preserve"> estructura</w:t>
-            </w:r>
-            <w:r>
-              <w:rPr>
-                <w:rFonts w:ascii="Arial Narrow" w:eastAsia="Times New Roman" w:hAnsi="Arial Narrow" w:cs="Calibri"/>
-                <w:color w:val="000000"/>
-                <w:lang w:eastAsia="es-CO"/>
-              </w:rPr>
-              <w:t xml:space="preserve"> de</w:t>
-            </w:r>
-            <w:r>
-              <w:rPr>
-                <w:rFonts w:ascii="Arial Narrow" w:eastAsia="Times New Roman" w:hAnsi="Arial Narrow" w:cs="Calibri"/>
-                <w:color w:val="000000"/>
-                <w:lang w:eastAsia="es-CO"/>
-              </w:rPr>
-              <w:t>l</w:t>
-            </w:r>
-            <w:r>
-              <w:rPr>
-                <w:rFonts w:ascii="Arial Narrow" w:eastAsia="Times New Roman" w:hAnsi="Arial Narrow" w:cs="Calibri"/>
-                <w:color w:val="000000"/>
-                <w:lang w:eastAsia="es-CO"/>
-              </w:rPr>
-              <w:t xml:space="preserve"> </w:t>
-            </w:r>
-            <w:r>
-              <w:rPr>
-                <w:rFonts w:ascii="Arial Narrow" w:eastAsia="Times New Roman" w:hAnsi="Arial Narrow" w:cs="Calibri"/>
-                <w:color w:val="000000"/>
-                <w:lang w:eastAsia="es-CO"/>
-              </w:rPr>
-              <w:t>texto en</w:t>
-            </w:r>
-            <w:r>
-              <w:rPr>
-                <w:rFonts w:ascii="Arial Narrow" w:eastAsia="Times New Roman" w:hAnsi="Arial Narrow" w:cs="Calibri"/>
-                <w:color w:val="000000"/>
-                <w:lang w:eastAsia="es-CO"/>
-              </w:rPr>
-              <w:t xml:space="preserve"> la entrada del Blog</w:t>
+              <w:t xml:space="preserve"> estructura del texto en la entrada del Blog</w:t>
             </w:r>
           </w:p>
         </w:tc>
@@ -10421,39 +10357,7 @@
                 <w:color w:val="000000"/>
                 <w:lang w:eastAsia="es-CO"/>
               </w:rPr>
-              <w:t xml:space="preserve"> </w:t>
-            </w:r>
-            <w:r>
-              <w:rPr>
-                <w:rFonts w:ascii="Arial Narrow" w:eastAsia="Times New Roman" w:hAnsi="Arial Narrow" w:cs="Calibri"/>
-                <w:color w:val="000000"/>
-                <w:lang w:eastAsia="es-CO"/>
-              </w:rPr>
-              <w:t>web</w:t>
-            </w:r>
-            <w:r>
-              <w:rPr>
-                <w:rFonts w:ascii="Arial Narrow" w:eastAsia="Times New Roman" w:hAnsi="Arial Narrow" w:cs="Calibri"/>
-                <w:color w:val="000000"/>
-                <w:lang w:eastAsia="es-CO"/>
-              </w:rPr>
-              <w:t xml:space="preserve"> con dominio</w:t>
-            </w:r>
-            <w:r>
-              <w:rPr>
-                <w:rFonts w:ascii="Arial Narrow" w:eastAsia="Times New Roman" w:hAnsi="Arial Narrow" w:cs="Calibri"/>
-                <w:color w:val="000000"/>
-                <w:lang w:eastAsia="es-CO"/>
-              </w:rPr>
-              <w:t>s</w:t>
-            </w:r>
-            <w:r>
-              <w:rPr>
-                <w:rFonts w:ascii="Arial Narrow" w:eastAsia="Times New Roman" w:hAnsi="Arial Narrow" w:cs="Calibri"/>
-                <w:color w:val="000000"/>
-                <w:lang w:eastAsia="es-CO"/>
-              </w:rPr>
-              <w:t xml:space="preserve"> </w:t>
+              <w:t xml:space="preserve"> web con dominios </w:t>
             </w:r>
             <w:r>
               <w:rPr>
@@ -10636,33 +10540,81 @@
     </w:tbl>
     <w:p>
       <w:pPr>
-        <w:jc w:val="both"/>
-        <w:rPr>
-          <w:rFonts w:ascii="Arial Narrow" w:hAnsi="Arial Narrow"/>
-          <w:sz w:val="24"/>
-          <w:szCs w:val="24"/>
+        <w:tabs>
+          <w:tab w:val="left" w:pos="5120"/>
+        </w:tabs>
+        <w:jc w:val="center"/>
+        <w:rPr>
+          <w:rFonts w:ascii="Arial Narrow" w:hAnsi="Arial Narrow"/>
+          <w:b/>
+          <w:bCs/>
+          <w:sz w:val="28"/>
+          <w:szCs w:val="28"/>
         </w:rPr>
       </w:pPr>
     </w:p>
     <w:p>
       <w:pPr>
-        <w:jc w:val="both"/>
-        <w:rPr>
-          <w:rFonts w:ascii="Arial Narrow" w:hAnsi="Arial Narrow"/>
-          <w:sz w:val="24"/>
-          <w:szCs w:val="24"/>
-        </w:rPr>
-      </w:pPr>
-    </w:p>
-    <w:p>
-      <w:pPr>
-        <w:jc w:val="both"/>
-        <w:rPr>
-          <w:rFonts w:ascii="Arial Narrow" w:hAnsi="Arial Narrow"/>
-          <w:sz w:val="24"/>
-          <w:szCs w:val="24"/>
-        </w:rPr>
-      </w:pPr>
+        <w:tabs>
+          <w:tab w:val="left" w:pos="5120"/>
+        </w:tabs>
+        <w:jc w:val="center"/>
+        <w:rPr>
+          <w:rFonts w:ascii="Arial Narrow" w:hAnsi="Arial Narrow"/>
+          <w:sz w:val="24"/>
+          <w:szCs w:val="24"/>
+        </w:rPr>
+      </w:pPr>
+      <w:r>
+        <w:rPr>
+          <w:rFonts w:ascii="Arial Narrow" w:hAnsi="Arial Narrow"/>
+          <w:b/>
+          <w:bCs/>
+          <w:sz w:val="28"/>
+          <w:szCs w:val="28"/>
+        </w:rPr>
+        <w:t>Tabla N°</w:t>
+      </w:r>
+      <w:r>
+        <w:rPr>
+          <w:rFonts w:ascii="Arial Narrow" w:hAnsi="Arial Narrow"/>
+          <w:b/>
+          <w:bCs/>
+          <w:sz w:val="28"/>
+          <w:szCs w:val="28"/>
+        </w:rPr>
+        <w:t>5</w:t>
+      </w:r>
+      <w:r>
+        <w:rPr>
+          <w:rFonts w:ascii="Arial Narrow" w:hAnsi="Arial Narrow"/>
+          <w:b/>
+          <w:bCs/>
+          <w:sz w:val="28"/>
+          <w:szCs w:val="28"/>
+        </w:rPr>
+        <w:t xml:space="preserve">. </w:t>
+      </w:r>
+      <w:r>
+        <w:rPr>
+          <w:rFonts w:ascii="Arial Narrow" w:hAnsi="Arial Narrow"/>
+          <w:b/>
+          <w:bCs/>
+          <w:sz w:val="28"/>
+          <w:szCs w:val="28"/>
+        </w:rPr>
+        <w:t xml:space="preserve">Técnica de particiones o clases aplicada al escenario de prueba </w:t>
+      </w:r>
+      <w:r>
+        <w:rPr>
+          <w:rFonts w:ascii="Arial Narrow" w:hAnsi="Arial Narrow"/>
+          <w:b/>
+          <w:bCs/>
+          <w:sz w:val="28"/>
+          <w:szCs w:val="28"/>
+        </w:rPr>
+        <w:t>Estructurar Contenido de texto de la entrada o la publicación del Blog</w:t>
+      </w:r>
     </w:p>
     <w:p>
       <w:pPr>
@@ -10676,7 +10628,7 @@
           <w:szCs w:val="28"/>
         </w:rPr>
       </w:pPr>
-      <w:bookmarkStart w:id="13" w:name="_Toc106741883"/>
+      <w:bookmarkStart w:id="13" w:name="_Toc106744931"/>
       <w:r>
         <w:rPr>
           <w:rFonts w:ascii="Arial Narrow" w:hAnsi="Arial Narrow"/>
@@ -10834,15 +10786,7 @@
           <w:sz w:val="24"/>
           <w:szCs w:val="24"/>
         </w:rPr>
-        <w:t xml:space="preserve"> </w:t>
-      </w:r>
-      <w:r>
-        <w:rPr>
-          <w:rFonts w:ascii="Arial Narrow" w:hAnsi="Arial Narrow"/>
-          <w:sz w:val="24"/>
-          <w:szCs w:val="24"/>
-        </w:rPr>
-        <w:t>válid</w:t>
+        <w:t xml:space="preserve"> válid</w:t>
       </w:r>
       <w:r>
         <w:rPr>
@@ -10858,15 +10802,7 @@
           <w:sz w:val="24"/>
           <w:szCs w:val="24"/>
         </w:rPr>
-        <w:t>s</w:t>
-      </w:r>
-      <w:r>
-        <w:rPr>
-          <w:rFonts w:ascii="Arial Narrow" w:hAnsi="Arial Narrow"/>
-          <w:sz w:val="24"/>
-          <w:szCs w:val="24"/>
-        </w:rPr>
-        <w:t xml:space="preserve"> y no valid</w:t>
+        <w:t>s y no valid</w:t>
       </w:r>
       <w:r>
         <w:rPr>
@@ -11313,15 +11249,7 @@
                 <w:color w:val="000000"/>
                 <w:lang w:eastAsia="es-CO"/>
               </w:rPr>
-              <w:t xml:space="preserve">para compartir a través </w:t>
-            </w:r>
-            <w:r>
-              <w:rPr>
-                <w:rFonts w:ascii="Arial Narrow" w:eastAsia="Times New Roman" w:hAnsi="Arial Narrow" w:cs="Calibri"/>
-                <w:color w:val="000000"/>
-                <w:lang w:eastAsia="es-CO"/>
-              </w:rPr>
-              <w:t>Redes sociales Facebook, Twitter, Instagram y LinkedIn.</w:t>
+              <w:t>para compartir a través Redes sociales Facebook, Twitter, Instagram y LinkedIn.</w:t>
             </w:r>
           </w:p>
         </w:tc>
@@ -11412,39 +11340,7 @@
                 <w:color w:val="000000"/>
                 <w:lang w:eastAsia="es-CO"/>
               </w:rPr>
-              <w:t>Cuenta asociada al usuario en</w:t>
-            </w:r>
-            <w:r>
-              <w:rPr>
-                <w:rFonts w:ascii="Arial Narrow" w:eastAsia="Times New Roman" w:hAnsi="Arial Narrow" w:cs="Calibri"/>
-                <w:color w:val="000000"/>
-                <w:lang w:eastAsia="es-CO"/>
-              </w:rPr>
-              <w:t xml:space="preserve"> una red social diferente a</w:t>
-            </w:r>
-            <w:r>
-              <w:rPr>
-                <w:rFonts w:ascii="Arial Narrow" w:eastAsia="Times New Roman" w:hAnsi="Arial Narrow" w:cs="Calibri"/>
-                <w:color w:val="000000"/>
-                <w:lang w:eastAsia="es-CO"/>
-              </w:rPr>
-              <w:t xml:space="preserve"> Facebook, Twitter, Instagram y </w:t>
-            </w:r>
-            <w:r>
-              <w:rPr>
-                <w:rFonts w:ascii="Arial Narrow" w:eastAsia="Times New Roman" w:hAnsi="Arial Narrow" w:cs="Calibri"/>
-                <w:color w:val="000000"/>
-                <w:lang w:eastAsia="es-CO"/>
-              </w:rPr>
-              <w:t>LinkedIn</w:t>
-            </w:r>
-            <w:r>
-              <w:rPr>
-                <w:rFonts w:ascii="Arial Narrow" w:eastAsia="Times New Roman" w:hAnsi="Arial Narrow" w:cs="Calibri"/>
-                <w:color w:val="000000"/>
-                <w:lang w:eastAsia="es-CO"/>
-              </w:rPr>
-              <w:t>.</w:t>
+              <w:t>Cuenta asociada al usuario en una red social diferente a Facebook, Twitter, Instagram y LinkedIn.</w:t>
             </w:r>
           </w:p>
         </w:tc>
@@ -11452,6 +11348,115 @@
     </w:tbl>
     <w:p>
       <w:pPr>
+        <w:tabs>
+          <w:tab w:val="left" w:pos="5120"/>
+        </w:tabs>
+        <w:jc w:val="center"/>
+        <w:rPr>
+          <w:rFonts w:ascii="Arial Narrow" w:hAnsi="Arial Narrow"/>
+          <w:b/>
+          <w:bCs/>
+          <w:sz w:val="28"/>
+          <w:szCs w:val="28"/>
+        </w:rPr>
+      </w:pPr>
+    </w:p>
+    <w:p>
+      <w:pPr>
+        <w:tabs>
+          <w:tab w:val="left" w:pos="5120"/>
+        </w:tabs>
+        <w:jc w:val="center"/>
+        <w:rPr>
+          <w:rFonts w:ascii="Arial Narrow" w:hAnsi="Arial Narrow"/>
+          <w:sz w:val="24"/>
+          <w:szCs w:val="24"/>
+        </w:rPr>
+      </w:pPr>
+      <w:r>
+        <w:rPr>
+          <w:rFonts w:ascii="Arial Narrow" w:hAnsi="Arial Narrow"/>
+          <w:b/>
+          <w:bCs/>
+          <w:sz w:val="28"/>
+          <w:szCs w:val="28"/>
+        </w:rPr>
+        <w:lastRenderedPageBreak/>
+        <w:t>Tabla N°</w:t>
+      </w:r>
+      <w:r>
+        <w:rPr>
+          <w:rFonts w:ascii="Arial Narrow" w:hAnsi="Arial Narrow"/>
+          <w:b/>
+          <w:bCs/>
+          <w:sz w:val="28"/>
+          <w:szCs w:val="28"/>
+        </w:rPr>
+        <w:t>6</w:t>
+      </w:r>
+      <w:r>
+        <w:rPr>
+          <w:rFonts w:ascii="Arial Narrow" w:hAnsi="Arial Narrow"/>
+          <w:b/>
+          <w:bCs/>
+          <w:sz w:val="28"/>
+          <w:szCs w:val="28"/>
+        </w:rPr>
+        <w:t xml:space="preserve">. </w:t>
+      </w:r>
+      <w:r>
+        <w:rPr>
+          <w:rFonts w:ascii="Arial Narrow" w:hAnsi="Arial Narrow"/>
+          <w:b/>
+          <w:bCs/>
+          <w:sz w:val="28"/>
+          <w:szCs w:val="28"/>
+        </w:rPr>
+        <w:t xml:space="preserve">Técnica de particiones o clases aplicada al escenario de prueba </w:t>
+      </w:r>
+      <w:r>
+        <w:rPr>
+          <w:rFonts w:ascii="Arial Narrow" w:hAnsi="Arial Narrow"/>
+          <w:b/>
+          <w:bCs/>
+          <w:sz w:val="28"/>
+          <w:szCs w:val="28"/>
+        </w:rPr>
+        <w:t>Compartir la entrada</w:t>
+      </w:r>
+      <w:r>
+        <w:rPr>
+          <w:rFonts w:ascii="Arial Narrow" w:hAnsi="Arial Narrow"/>
+          <w:b/>
+          <w:bCs/>
+          <w:sz w:val="28"/>
+          <w:szCs w:val="28"/>
+        </w:rPr>
+        <w:t xml:space="preserve"> de blog</w:t>
+      </w:r>
+      <w:r>
+        <w:rPr>
+          <w:rFonts w:ascii="Arial Narrow" w:hAnsi="Arial Narrow"/>
+          <w:b/>
+          <w:bCs/>
+          <w:sz w:val="28"/>
+          <w:szCs w:val="28"/>
+        </w:rPr>
+        <w:t xml:space="preserve"> en redes sociales</w:t>
+      </w:r>
+      <w:r>
+        <w:rPr>
+          <w:rFonts w:ascii="Arial Narrow" w:hAnsi="Arial Narrow"/>
+          <w:b/>
+          <w:bCs/>
+          <w:sz w:val="28"/>
+          <w:szCs w:val="28"/>
+        </w:rPr>
+        <w:t>.</w:t>
+      </w:r>
+    </w:p>
+    <w:p>
+      <w:pPr>
         <w:jc w:val="both"/>
         <w:rPr>
           <w:rFonts w:ascii="Arial Narrow" w:hAnsi="Arial Narrow"/>
@@ -11473,7 +11478,7 @@
           <w:szCs w:val="28"/>
         </w:rPr>
       </w:pPr>
-      <w:bookmarkStart w:id="14" w:name="_Toc106741884"/>
+      <w:bookmarkStart w:id="14" w:name="_Toc106744932"/>
       <w:r>
         <w:rPr>
           <w:rFonts w:ascii="Arial Narrow" w:hAnsi="Arial Narrow"/>
@@ -11494,18 +11499,7 @@
           <w:sz w:val="28"/>
           <w:szCs w:val="28"/>
         </w:rPr>
-        <w:t>5</w:t>
-      </w:r>
-      <w:r>
-        <w:rPr>
-          <w:rFonts w:ascii="Arial Narrow" w:hAnsi="Arial Narrow"/>
-          <w:b/>
-          <w:bCs/>
-          <w:color w:val="002060"/>
-          <w:sz w:val="28"/>
-          <w:szCs w:val="28"/>
-        </w:rPr>
-        <w:t xml:space="preserve"> </w:t>
+        <w:t xml:space="preserve">5 </w:t>
       </w:r>
       <w:r>
         <w:rPr>
@@ -11903,31 +11897,7 @@
                 <w:color w:val="000000"/>
                 <w:lang w:eastAsia="es-CO"/>
               </w:rPr>
-              <w:t xml:space="preserve">Validar </w:t>
-            </w:r>
-            <w:r>
-              <w:rPr>
-                <w:rFonts w:ascii="Arial Narrow" w:eastAsia="Times New Roman" w:hAnsi="Arial Narrow" w:cs="Calibri"/>
-                <w:color w:val="000000"/>
-                <w:lang w:eastAsia="es-CO"/>
-              </w:rPr>
-              <w:t>la impresión del contenido de la Entrada</w:t>
-            </w:r>
-            <w:r>
-              <w:rPr>
-                <w:rFonts w:ascii="Arial Narrow" w:eastAsia="Times New Roman" w:hAnsi="Arial Narrow" w:cs="Calibri"/>
-                <w:color w:val="000000"/>
-                <w:lang w:eastAsia="es-CO"/>
-              </w:rPr>
-              <w:t xml:space="preserve"> publicación</w:t>
-            </w:r>
-            <w:r>
-              <w:rPr>
-                <w:rFonts w:ascii="Arial Narrow" w:eastAsia="Times New Roman" w:hAnsi="Arial Narrow" w:cs="Calibri"/>
-                <w:color w:val="000000"/>
-                <w:lang w:eastAsia="es-CO"/>
-              </w:rPr>
-              <w:t xml:space="preserve"> del blog</w:t>
+              <w:t>Validar la impresión del contenido de la Entrada publicación del blog</w:t>
             </w:r>
           </w:p>
         </w:tc>
@@ -12191,6 +12161,94 @@
     </w:tbl>
     <w:p>
       <w:pPr>
+        <w:tabs>
+          <w:tab w:val="left" w:pos="5120"/>
+        </w:tabs>
+        <w:jc w:val="center"/>
+        <w:rPr>
+          <w:rFonts w:ascii="Arial Narrow" w:hAnsi="Arial Narrow"/>
+          <w:b/>
+          <w:bCs/>
+          <w:sz w:val="28"/>
+          <w:szCs w:val="28"/>
+        </w:rPr>
+      </w:pPr>
+    </w:p>
+    <w:p>
+      <w:pPr>
+        <w:tabs>
+          <w:tab w:val="left" w:pos="5120"/>
+        </w:tabs>
+        <w:jc w:val="center"/>
+        <w:rPr>
+          <w:rFonts w:ascii="Arial Narrow" w:hAnsi="Arial Narrow"/>
+          <w:sz w:val="24"/>
+          <w:szCs w:val="24"/>
+        </w:rPr>
+      </w:pPr>
+      <w:r>
+        <w:rPr>
+          <w:rFonts w:ascii="Arial Narrow" w:hAnsi="Arial Narrow"/>
+          <w:b/>
+          <w:bCs/>
+          <w:sz w:val="28"/>
+          <w:szCs w:val="28"/>
+        </w:rPr>
+        <w:t>Tabla N°</w:t>
+      </w:r>
+      <w:r>
+        <w:rPr>
+          <w:rFonts w:ascii="Arial Narrow" w:hAnsi="Arial Narrow"/>
+          <w:b/>
+          <w:bCs/>
+          <w:sz w:val="28"/>
+          <w:szCs w:val="28"/>
+        </w:rPr>
+        <w:t>7</w:t>
+      </w:r>
+      <w:r>
+        <w:rPr>
+          <w:rFonts w:ascii="Arial Narrow" w:hAnsi="Arial Narrow"/>
+          <w:b/>
+          <w:bCs/>
+          <w:sz w:val="28"/>
+          <w:szCs w:val="28"/>
+        </w:rPr>
+        <w:t xml:space="preserve">. </w:t>
+      </w:r>
+      <w:r>
+        <w:rPr>
+          <w:rFonts w:ascii="Arial Narrow" w:hAnsi="Arial Narrow"/>
+          <w:b/>
+          <w:bCs/>
+          <w:sz w:val="28"/>
+          <w:szCs w:val="28"/>
+        </w:rPr>
+        <w:t xml:space="preserve">Técnica de particiones o clases aplicada al escenario de prueba </w:t>
+      </w:r>
+      <w:r>
+        <w:rPr>
+          <w:rFonts w:ascii="Arial Narrow" w:hAnsi="Arial Narrow"/>
+          <w:b/>
+          <w:bCs/>
+          <w:sz w:val="28"/>
+          <w:szCs w:val="28"/>
+        </w:rPr>
+        <w:t>Imprimir el contenido de la entrada o publicación del blog</w:t>
+      </w:r>
+      <w:r>
+        <w:rPr>
+          <w:rFonts w:ascii="Arial Narrow" w:hAnsi="Arial Narrow"/>
+          <w:b/>
+          <w:bCs/>
+          <w:sz w:val="28"/>
+          <w:szCs w:val="28"/>
+        </w:rPr>
+        <w:t>.</w:t>
+      </w:r>
+    </w:p>
+    <w:p>
+      <w:pPr>
         <w:jc w:val="both"/>
         <w:rPr>
           <w:rFonts w:ascii="Arial Narrow" w:hAnsi="Arial Narrow"/>
@@ -12212,7 +12270,7 @@
           <w:szCs w:val="28"/>
         </w:rPr>
       </w:pPr>
-      <w:bookmarkStart w:id="15" w:name="_Toc106741885"/>
+      <w:bookmarkStart w:id="15" w:name="_Toc106744933"/>
       <w:r>
         <w:rPr>
           <w:rFonts w:ascii="Arial Narrow" w:hAnsi="Arial Narrow"/>
@@ -12222,7 +12280,6 @@
           <w:sz w:val="28"/>
           <w:szCs w:val="28"/>
         </w:rPr>
-        <w:lastRenderedPageBreak/>
         <w:t>4.</w:t>
       </w:r>
       <w:r>
@@ -12343,15 +12400,7 @@
           <w:sz w:val="24"/>
           <w:szCs w:val="24"/>
         </w:rPr>
-        <w:t xml:space="preserve"> </w:t>
-      </w:r>
-      <w:r>
-        <w:rPr>
-          <w:rFonts w:ascii="Arial Narrow" w:hAnsi="Arial Narrow"/>
-          <w:sz w:val="24"/>
-          <w:szCs w:val="24"/>
-        </w:rPr>
-        <w:t>recomienda implementar</w:t>
+        <w:t xml:space="preserve"> recomienda implementar</w:t>
       </w:r>
       <w:r>
         <w:rPr>
@@ -12900,6 +12949,7 @@
                 <w:color w:val="000000"/>
                 <w:lang w:eastAsia="es-CO"/>
               </w:rPr>
+              <w:lastRenderedPageBreak/>
               <w:t>CORREO ELECTRÓNICO DEL DESTINATARIO</w:t>
             </w:r>
           </w:p>
@@ -13755,25 +13805,97 @@
     </w:p>
     <w:p>
       <w:pPr>
-        <w:spacing w:line="240" w:lineRule="auto"/>
-        <w:rPr>
-          <w:rFonts w:ascii="Arial Narrow" w:hAnsi="Arial Narrow"/>
-          <w:sz w:val="24"/>
-          <w:szCs w:val="24"/>
-        </w:rPr>
-      </w:pPr>
+        <w:tabs>
+          <w:tab w:val="left" w:pos="5120"/>
+        </w:tabs>
+        <w:jc w:val="center"/>
+        <w:rPr>
+          <w:rFonts w:ascii="Arial Narrow" w:hAnsi="Arial Narrow"/>
+          <w:sz w:val="24"/>
+          <w:szCs w:val="24"/>
+        </w:rPr>
+      </w:pPr>
+      <w:r>
+        <w:rPr>
+          <w:rFonts w:ascii="Arial Narrow" w:hAnsi="Arial Narrow"/>
+          <w:b/>
+          <w:bCs/>
+          <w:sz w:val="28"/>
+          <w:szCs w:val="28"/>
+        </w:rPr>
+        <w:t>Tabla N°</w:t>
+      </w:r>
+      <w:r>
+        <w:rPr>
+          <w:rFonts w:ascii="Arial Narrow" w:hAnsi="Arial Narrow"/>
+          <w:b/>
+          <w:bCs/>
+          <w:sz w:val="28"/>
+          <w:szCs w:val="28"/>
+        </w:rPr>
+        <w:t>8</w:t>
+      </w:r>
+      <w:r>
+        <w:rPr>
+          <w:rFonts w:ascii="Arial Narrow" w:hAnsi="Arial Narrow"/>
+          <w:b/>
+          <w:bCs/>
+          <w:sz w:val="28"/>
+          <w:szCs w:val="28"/>
+        </w:rPr>
+        <w:t xml:space="preserve">. </w:t>
+      </w:r>
+      <w:r>
+        <w:rPr>
+          <w:rFonts w:ascii="Arial Narrow" w:hAnsi="Arial Narrow"/>
+          <w:b/>
+          <w:bCs/>
+          <w:sz w:val="28"/>
+          <w:szCs w:val="28"/>
+        </w:rPr>
+        <w:t xml:space="preserve">Técnica de </w:t>
+      </w:r>
+      <w:r>
+        <w:rPr>
+          <w:rFonts w:ascii="Arial Narrow" w:hAnsi="Arial Narrow"/>
+          <w:b/>
+          <w:bCs/>
+          <w:sz w:val="28"/>
+          <w:szCs w:val="28"/>
+        </w:rPr>
+        <w:t>tabla de decisiones</w:t>
+      </w:r>
+      <w:r>
+        <w:rPr>
+          <w:rFonts w:ascii="Arial Narrow" w:hAnsi="Arial Narrow"/>
+          <w:b/>
+          <w:bCs/>
+          <w:sz w:val="28"/>
+          <w:szCs w:val="28"/>
+        </w:rPr>
+        <w:t xml:space="preserve"> aplicada al escenario de prueba </w:t>
+      </w:r>
+      <w:r>
+        <w:rPr>
+          <w:rFonts w:ascii="Arial Narrow" w:hAnsi="Arial Narrow"/>
+          <w:b/>
+          <w:bCs/>
+          <w:sz w:val="28"/>
+          <w:szCs w:val="28"/>
+        </w:rPr>
+        <w:t>Enviar el contenido de la entrada o publicación del blog vía correo electrónico</w:t>
+      </w:r>
+      <w:r>
+        <w:rPr>
+          <w:rFonts w:ascii="Arial Narrow" w:hAnsi="Arial Narrow"/>
+          <w:b/>
+          <w:bCs/>
+          <w:sz w:val="28"/>
+          <w:szCs w:val="28"/>
+        </w:rPr>
+        <w:t>.</w:t>
+      </w:r>
     </w:p>
-    <w:p/>
-    <w:p/>
-    <w:p/>
-    <w:p/>
-    <w:p/>
-    <w:p/>
-    <w:p/>
-    <w:p/>
-    <w:p/>
-    <w:p/>
-    <w:p/>
     <w:p/>
     <w:p/>
     <w:p>
@@ -13790,7 +13912,7 @@
           <w:color w:val="002060"/>
         </w:rPr>
       </w:pPr>
-      <w:bookmarkStart w:id="17" w:name="_Toc106741886"/>
+      <w:bookmarkStart w:id="17" w:name="_Toc106744934"/>
       <w:r>
         <w:rPr>
           <w:rFonts w:ascii="Arial Narrow" w:hAnsi="Arial Narrow"/>
@@ -13798,10 +13920,129 @@
           <w:bCs/>
           <w:color w:val="002060"/>
         </w:rPr>
-        <w:lastRenderedPageBreak/>
         <w:t>DISEÑO CASOS DE PRUEBA.</w:t>
       </w:r>
       <w:bookmarkEnd w:id="17"/>
+    </w:p>
+    <w:p>
+      <w:pPr>
+        <w:jc w:val="both"/>
+      </w:pPr>
+    </w:p>
+    <w:p>
+      <w:pPr>
+        <w:ind w:left="360"/>
+        <w:jc w:val="both"/>
+        <w:rPr>
+          <w:rFonts w:ascii="Arial Narrow" w:hAnsi="Arial Narrow"/>
+          <w:sz w:val="24"/>
+          <w:szCs w:val="24"/>
+        </w:rPr>
+        <w:sectPr>
+          <w:pgSz w:w="12240" w:h="15840"/>
+          <w:pgMar w:top="1417" w:right="1701" w:bottom="1417" w:left="1701" w:header="708" w:footer="708" w:gutter="0"/>
+          <w:cols w:space="708"/>
+          <w:docGrid w:linePitch="360"/>
+        </w:sectPr>
+      </w:pPr>
+      <w:r>
+        <w:rPr>
+          <w:rFonts w:ascii="Arial Narrow" w:hAnsi="Arial Narrow"/>
+          <w:sz w:val="24"/>
+          <w:szCs w:val="24"/>
+        </w:rPr>
+        <w:t>Luego de realizar la definición de las técnicas de diseño de casos de pruebas</w:t>
+      </w:r>
+      <w:r>
+        <w:rPr>
+          <w:rFonts w:ascii="Arial Narrow" w:hAnsi="Arial Narrow"/>
+          <w:sz w:val="24"/>
+          <w:szCs w:val="24"/>
+        </w:rPr>
+        <w:t xml:space="preserve"> a implementar</w:t>
+      </w:r>
+      <w:r>
+        <w:rPr>
+          <w:rFonts w:ascii="Arial Narrow" w:hAnsi="Arial Narrow"/>
+          <w:sz w:val="24"/>
+          <w:szCs w:val="24"/>
+        </w:rPr>
+        <w:t xml:space="preserve"> se procede a</w:t>
+      </w:r>
+      <w:r>
+        <w:rPr>
+          <w:rFonts w:ascii="Arial Narrow" w:hAnsi="Arial Narrow"/>
+          <w:sz w:val="24"/>
+          <w:szCs w:val="24"/>
+        </w:rPr>
+        <w:t xml:space="preserve"> realizar el </w:t>
+      </w:r>
+      <w:r>
+        <w:rPr>
+          <w:rFonts w:ascii="Arial Narrow" w:hAnsi="Arial Narrow"/>
+          <w:sz w:val="24"/>
+          <w:szCs w:val="24"/>
+        </w:rPr>
+        <w:t xml:space="preserve">diseño de los casos de pruebas como se puede visualizar en la </w:t>
+      </w:r>
+      <w:r>
+        <w:rPr>
+          <w:rFonts w:ascii="Arial Narrow" w:hAnsi="Arial Narrow"/>
+          <w:sz w:val="24"/>
+          <w:szCs w:val="24"/>
+        </w:rPr>
+        <w:t xml:space="preserve">tabla </w:t>
+      </w:r>
+      <w:r>
+        <w:rPr>
+          <w:rFonts w:ascii="Arial Narrow" w:hAnsi="Arial Narrow"/>
+          <w:sz w:val="24"/>
+          <w:szCs w:val="24"/>
+        </w:rPr>
+        <w:t>anexa en el documento de Excel</w:t>
+      </w:r>
+      <w:r>
+        <w:rPr>
+          <w:rFonts w:ascii="Arial Narrow" w:hAnsi="Arial Narrow"/>
+          <w:sz w:val="24"/>
+          <w:szCs w:val="24"/>
+        </w:rPr>
+        <w:t xml:space="preserve"> denominado “Casos de Prueba”.</w:t>
+      </w:r>
+    </w:p>
+    <w:p>
+      <w:pPr>
+        <w:ind w:left="360"/>
+        <w:jc w:val="both"/>
+        <w:rPr>
+          <w:rFonts w:ascii="Arial Narrow" w:hAnsi="Arial Narrow"/>
+          <w:sz w:val="24"/>
+          <w:szCs w:val="24"/>
+        </w:rPr>
+        <w:sectPr>
+          <w:pgSz w:w="15840" w:h="12240" w:orient="landscape"/>
+          <w:pgMar w:top="1701" w:right="1418" w:bottom="1701" w:left="1418" w:header="709" w:footer="709" w:gutter="0"/>
+          <w:cols w:space="708"/>
+          <w:docGrid w:linePitch="360"/>
+        </w:sectPr>
+      </w:pPr>
+    </w:p>
+    <w:p>
+      <w:pPr>
+        <w:ind w:left="360"/>
+        <w:jc w:val="both"/>
+        <w:rPr>
+          <w:rFonts w:ascii="Arial Narrow" w:hAnsi="Arial Narrow"/>
+          <w:sz w:val="24"/>
+          <w:szCs w:val="24"/>
+        </w:rPr>
+      </w:pPr>
+    </w:p>
+    <w:p>
+      <w:pPr>
+        <w:ind w:left="360"/>
+        <w:jc w:val="both"/>
+      </w:pPr>
     </w:p>
     <w:p/>
     <w:p/>
@@ -13829,8 +14070,6 @@
     <w:p/>
     <w:p/>
     <w:p/>
-    <w:p/>
-    <w:p/>
     <w:p>
       <w:pPr>
         <w:pStyle w:val="Ttulo1"/>
@@ -13844,7 +14083,7 @@
           <w:color w:val="002060"/>
         </w:rPr>
       </w:pPr>
-      <w:bookmarkStart w:id="18" w:name="_Toc106741887"/>
+      <w:bookmarkStart w:id="18" w:name="_Toc106744935"/>
       <w:r>
         <w:rPr>
           <w:b/>

</xml_diff>

<commit_message>
Reporte Final de Ejecución. Carmelo
</commit_message>
<xml_diff>
--- a/Documento final.docx
+++ b/Documento final.docx
@@ -8428,17 +8428,7 @@
           <w:sz w:val="28"/>
           <w:szCs w:val="28"/>
         </w:rPr>
-        <w:t xml:space="preserve">Publicar contenido multimedia de tipo imagen en la entrada o publicación del </w:t>
-      </w:r>
-      <w:r>
-        <w:rPr>
-          <w:rFonts w:ascii="Arial Narrow" w:hAnsi="Arial Narrow"/>
-          <w:b/>
-          <w:bCs/>
-          <w:sz w:val="28"/>
-          <w:szCs w:val="28"/>
-        </w:rPr>
-        <w:t>Blog</w:t>
+        <w:t>Publicar contenido multimedia de tipo imagen en la entrada o publicación del Blog</w:t>
       </w:r>
       <w:r>
         <w:rPr>
@@ -8624,16 +8614,7 @@
           <w:sz w:val="24"/>
           <w:szCs w:val="24"/>
         </w:rPr>
-        <w:t xml:space="preserve"> particiones o clases de equivalencia debido a que existen restricciones en el formato de los datos de entrada en este caso </w:t>
-      </w:r>
-      <w:r>
-        <w:rPr>
-          <w:rFonts w:ascii="Arial Narrow" w:hAnsi="Arial Narrow"/>
-          <w:sz w:val="24"/>
-          <w:szCs w:val="24"/>
-        </w:rPr>
-        <w:lastRenderedPageBreak/>
-        <w:t xml:space="preserve">el tipo de extensión del archivo de </w:t>
+        <w:t xml:space="preserve"> particiones o clases de equivalencia debido a que existen restricciones en el formato de los datos de entrada en este caso el tipo de extensión del archivo de </w:t>
       </w:r>
       <w:r>
         <w:rPr>
@@ -8741,6 +8722,7 @@
                 <w:color w:val="000000"/>
                 <w:lang w:eastAsia="es-CO"/>
               </w:rPr>
+              <w:lastRenderedPageBreak/>
               <w:t>FUNCIONALIDAD</w:t>
             </w:r>
           </w:p>
@@ -13853,7 +13835,7 @@
           <w:sz w:val="28"/>
           <w:szCs w:val="28"/>
         </w:rPr>
-        <w:t xml:space="preserve">Técnica de </w:t>
+        <w:t xml:space="preserve">Técnica de tabla de decisiones aplicada al escenario de prueba </w:t>
       </w:r>
       <w:r>
         <w:rPr>
@@ -13863,7 +13845,7 @@
           <w:sz w:val="28"/>
           <w:szCs w:val="28"/>
         </w:rPr>
-        <w:t>tabla de decisiones</w:t>
+        <w:t>Enviar el contenido de la entrada o publicación del blog vía correo electrónico</w:t>
       </w:r>
       <w:r>
         <w:rPr>
@@ -13873,30 +13855,9 @@
           <w:sz w:val="28"/>
           <w:szCs w:val="28"/>
         </w:rPr>
-        <w:t xml:space="preserve"> aplicada al escenario de prueba </w:t>
-      </w:r>
-      <w:r>
-        <w:rPr>
-          <w:rFonts w:ascii="Arial Narrow" w:hAnsi="Arial Narrow"/>
-          <w:b/>
-          <w:bCs/>
-          <w:sz w:val="28"/>
-          <w:szCs w:val="28"/>
-        </w:rPr>
-        <w:t>Enviar el contenido de la entrada o publicación del blog vía correo electrónico</w:t>
-      </w:r>
-      <w:r>
-        <w:rPr>
-          <w:rFonts w:ascii="Arial Narrow" w:hAnsi="Arial Narrow"/>
-          <w:b/>
-          <w:bCs/>
-          <w:sz w:val="28"/>
-          <w:szCs w:val="28"/>
-        </w:rPr>
         <w:t>.</w:t>
       </w:r>
     </w:p>
-    <w:p/>
     <w:p/>
     <w:p>
       <w:pPr>
@@ -13933,17 +13894,6 @@
       <w:pPr>
         <w:ind w:left="360"/>
         <w:jc w:val="both"/>
-        <w:rPr>
-          <w:rFonts w:ascii="Arial Narrow" w:hAnsi="Arial Narrow"/>
-          <w:sz w:val="24"/>
-          <w:szCs w:val="24"/>
-        </w:rPr>
-        <w:sectPr>
-          <w:pgSz w:w="12240" w:h="15840"/>
-          <w:pgMar w:top="1417" w:right="1701" w:bottom="1417" w:left="1701" w:header="708" w:footer="708" w:gutter="0"/>
-          <w:cols w:space="708"/>
-          <w:docGrid w:linePitch="360"/>
-        </w:sectPr>
       </w:pPr>
       <w:r>
         <w:rPr>
@@ -14010,66 +13960,6 @@
         <w:t xml:space="preserve"> denominado “Casos de Prueba”.</w:t>
       </w:r>
     </w:p>
-    <w:p>
-      <w:pPr>
-        <w:ind w:left="360"/>
-        <w:jc w:val="both"/>
-        <w:rPr>
-          <w:rFonts w:ascii="Arial Narrow" w:hAnsi="Arial Narrow"/>
-          <w:sz w:val="24"/>
-          <w:szCs w:val="24"/>
-        </w:rPr>
-        <w:sectPr>
-          <w:pgSz w:w="15840" w:h="12240" w:orient="landscape"/>
-          <w:pgMar w:top="1701" w:right="1418" w:bottom="1701" w:left="1418" w:header="709" w:footer="709" w:gutter="0"/>
-          <w:cols w:space="708"/>
-          <w:docGrid w:linePitch="360"/>
-        </w:sectPr>
-      </w:pPr>
-    </w:p>
-    <w:p>
-      <w:pPr>
-        <w:ind w:left="360"/>
-        <w:jc w:val="both"/>
-        <w:rPr>
-          <w:rFonts w:ascii="Arial Narrow" w:hAnsi="Arial Narrow"/>
-          <w:sz w:val="24"/>
-          <w:szCs w:val="24"/>
-        </w:rPr>
-      </w:pPr>
-    </w:p>
-    <w:p>
-      <w:pPr>
-        <w:ind w:left="360"/>
-        <w:jc w:val="both"/>
-      </w:pPr>
-    </w:p>
-    <w:p/>
-    <w:p/>
-    <w:p/>
-    <w:p/>
-    <w:p/>
-    <w:p/>
-    <w:p/>
-    <w:p/>
-    <w:p/>
-    <w:p/>
-    <w:p/>
-    <w:p/>
-    <w:p/>
-    <w:p/>
-    <w:p/>
-    <w:p/>
-    <w:p/>
-    <w:p/>
-    <w:p/>
-    <w:p/>
-    <w:p/>
-    <w:p/>
-    <w:p/>
-    <w:p/>
-    <w:p/>
-    <w:p/>
     <w:p>
       <w:pPr>
         <w:pStyle w:val="Ttulo1"/>
@@ -14078,6 +13968,7 @@
           <w:numId w:val="5"/>
         </w:numPr>
         <w:rPr>
+          <w:rFonts w:ascii="Arial Narrow" w:hAnsi="Arial Narrow"/>
           <w:b/>
           <w:bCs/>
           <w:color w:val="002060"/>
@@ -14086,26 +13977,383 @@
       <w:bookmarkStart w:id="18" w:name="_Toc106744935"/>
       <w:r>
         <w:rPr>
+          <w:rFonts w:ascii="Arial Narrow" w:hAnsi="Arial Narrow"/>
           <w:b/>
           <w:bCs/>
           <w:color w:val="002060"/>
         </w:rPr>
-        <w:lastRenderedPageBreak/>
         <w:t>EJECUCIÓN DE CASOS DE PRUEBAS.</w:t>
       </w:r>
       <w:bookmarkEnd w:id="18"/>
     </w:p>
     <w:p/>
+    <w:p>
+      <w:r>
+        <w:rPr>
+          <w:noProof/>
+        </w:rPr>
+        <w:drawing>
+          <wp:inline distT="0" distB="0" distL="0" distR="0" wp14:anchorId="61E385CA" wp14:editId="6A53D4E3">
+            <wp:extent cx="6529553" cy="2066925"/>
+            <wp:effectExtent l="0" t="0" r="5080" b="0"/>
+            <wp:docPr id="5" name="Imagen 5"/>
+            <wp:cNvGraphicFramePr>
+              <a:graphicFrameLocks xmlns:a="http://schemas.openxmlformats.org/drawingml/2006/main" noChangeAspect="1"/>
+            </wp:cNvGraphicFramePr>
+            <a:graphic xmlns:a="http://schemas.openxmlformats.org/drawingml/2006/main">
+              <a:graphicData uri="http://schemas.openxmlformats.org/drawingml/2006/picture">
+                <pic:pic xmlns:pic="http://schemas.openxmlformats.org/drawingml/2006/picture">
+                  <pic:nvPicPr>
+                    <pic:cNvPr id="0" name="Picture 3"/>
+                    <pic:cNvPicPr>
+                      <a:picLocks noChangeAspect="1" noChangeArrowheads="1"/>
+                    </pic:cNvPicPr>
+                  </pic:nvPicPr>
+                  <pic:blipFill rotWithShape="1">
+                    <a:blip r:embed="rId10">
+                      <a:extLst>
+                        <a:ext uri="{28A0092B-C50C-407E-A947-70E740481C1C}">
+                          <a14:useLocalDpi xmlns:a14="http://schemas.microsoft.com/office/drawing/2010/main" val="0"/>
+                        </a:ext>
+                      </a:extLst>
+                    </a:blip>
+                    <a:srcRect r="3598"/>
+                    <a:stretch/>
+                  </pic:blipFill>
+                  <pic:spPr bwMode="auto">
+                    <a:xfrm>
+                      <a:off x="0" y="0"/>
+                      <a:ext cx="6542588" cy="2071051"/>
+                    </a:xfrm>
+                    <a:prstGeom prst="rect">
+                      <a:avLst/>
+                    </a:prstGeom>
+                    <a:noFill/>
+                    <a:ln>
+                      <a:noFill/>
+                    </a:ln>
+                    <a:extLst>
+                      <a:ext uri="{53640926-AAD7-44D8-BBD7-CCE9431645EC}">
+                        <a14:shadowObscured xmlns:a14="http://schemas.microsoft.com/office/drawing/2010/main"/>
+                      </a:ext>
+                    </a:extLst>
+                  </pic:spPr>
+                </pic:pic>
+              </a:graphicData>
+            </a:graphic>
+          </wp:inline>
+        </w:drawing>
+      </w:r>
+    </w:p>
     <w:p/>
+    <w:p>
+      <w:r>
+        <w:rPr>
+          <w:noProof/>
+        </w:rPr>
+        <w:lastRenderedPageBreak/>
+        <w:drawing>
+          <wp:inline distT="0" distB="0" distL="0" distR="0" wp14:anchorId="20E64219" wp14:editId="3280CFF1">
+            <wp:extent cx="5505450" cy="1863181"/>
+            <wp:effectExtent l="0" t="0" r="0" b="3810"/>
+            <wp:docPr id="7" name="Imagen 7"/>
+            <wp:cNvGraphicFramePr>
+              <a:graphicFrameLocks xmlns:a="http://schemas.openxmlformats.org/drawingml/2006/main" noChangeAspect="1"/>
+            </wp:cNvGraphicFramePr>
+            <a:graphic xmlns:a="http://schemas.openxmlformats.org/drawingml/2006/main">
+              <a:graphicData uri="http://schemas.openxmlformats.org/drawingml/2006/picture">
+                <pic:pic xmlns:pic="http://schemas.openxmlformats.org/drawingml/2006/picture">
+                  <pic:nvPicPr>
+                    <pic:cNvPr id="0" name="Picture 5"/>
+                    <pic:cNvPicPr>
+                      <a:picLocks noChangeAspect="1" noChangeArrowheads="1"/>
+                    </pic:cNvPicPr>
+                  </pic:nvPicPr>
+                  <pic:blipFill>
+                    <a:blip r:embed="rId11">
+                      <a:extLst>
+                        <a:ext uri="{28A0092B-C50C-407E-A947-70E740481C1C}">
+                          <a14:useLocalDpi xmlns:a14="http://schemas.microsoft.com/office/drawing/2010/main" val="0"/>
+                        </a:ext>
+                      </a:extLst>
+                    </a:blip>
+                    <a:srcRect/>
+                    <a:stretch>
+                      <a:fillRect/>
+                    </a:stretch>
+                  </pic:blipFill>
+                  <pic:spPr bwMode="auto">
+                    <a:xfrm>
+                      <a:off x="0" y="0"/>
+                      <a:ext cx="5550673" cy="1878486"/>
+                    </a:xfrm>
+                    <a:prstGeom prst="rect">
+                      <a:avLst/>
+                    </a:prstGeom>
+                    <a:noFill/>
+                    <a:ln>
+                      <a:noFill/>
+                    </a:ln>
+                  </pic:spPr>
+                </pic:pic>
+              </a:graphicData>
+            </a:graphic>
+          </wp:inline>
+        </w:drawing>
+      </w:r>
+    </w:p>
+    <w:p>
+      <w:r>
+        <w:rPr>
+          <w:noProof/>
+        </w:rPr>
+        <w:drawing>
+          <wp:inline distT="0" distB="0" distL="0" distR="0" wp14:anchorId="118D5017" wp14:editId="1209C9E8">
+            <wp:extent cx="5505450" cy="883673"/>
+            <wp:effectExtent l="0" t="0" r="0" b="0"/>
+            <wp:docPr id="8" name="Imagen 8"/>
+            <wp:cNvGraphicFramePr>
+              <a:graphicFrameLocks xmlns:a="http://schemas.openxmlformats.org/drawingml/2006/main" noChangeAspect="1"/>
+            </wp:cNvGraphicFramePr>
+            <a:graphic xmlns:a="http://schemas.openxmlformats.org/drawingml/2006/main">
+              <a:graphicData uri="http://schemas.openxmlformats.org/drawingml/2006/picture">
+                <pic:pic xmlns:pic="http://schemas.openxmlformats.org/drawingml/2006/picture">
+                  <pic:nvPicPr>
+                    <pic:cNvPr id="0" name="Picture 6"/>
+                    <pic:cNvPicPr>
+                      <a:picLocks noChangeAspect="1" noChangeArrowheads="1"/>
+                    </pic:cNvPicPr>
+                  </pic:nvPicPr>
+                  <pic:blipFill>
+                    <a:blip r:embed="rId12">
+                      <a:extLst>
+                        <a:ext uri="{28A0092B-C50C-407E-A947-70E740481C1C}">
+                          <a14:useLocalDpi xmlns:a14="http://schemas.microsoft.com/office/drawing/2010/main" val="0"/>
+                        </a:ext>
+                      </a:extLst>
+                    </a:blip>
+                    <a:srcRect/>
+                    <a:stretch>
+                      <a:fillRect/>
+                    </a:stretch>
+                  </pic:blipFill>
+                  <pic:spPr bwMode="auto">
+                    <a:xfrm>
+                      <a:off x="0" y="0"/>
+                      <a:ext cx="5522946" cy="886481"/>
+                    </a:xfrm>
+                    <a:prstGeom prst="rect">
+                      <a:avLst/>
+                    </a:prstGeom>
+                    <a:noFill/>
+                    <a:ln>
+                      <a:noFill/>
+                    </a:ln>
+                  </pic:spPr>
+                </pic:pic>
+              </a:graphicData>
+            </a:graphic>
+          </wp:inline>
+        </w:drawing>
+      </w:r>
+    </w:p>
+    <w:p>
+      <w:r>
+        <w:drawing>
+          <wp:inline distT="0" distB="0" distL="0" distR="0" wp14:anchorId="3DC41652" wp14:editId="06B5F892">
+            <wp:extent cx="6395648" cy="1533525"/>
+            <wp:effectExtent l="0" t="0" r="5715" b="0"/>
+            <wp:docPr id="4" name="Imagen 4"/>
+            <wp:cNvGraphicFramePr>
+              <a:graphicFrameLocks xmlns:a="http://schemas.openxmlformats.org/drawingml/2006/main" noChangeAspect="1"/>
+            </wp:cNvGraphicFramePr>
+            <a:graphic xmlns:a="http://schemas.openxmlformats.org/drawingml/2006/main">
+              <a:graphicData uri="http://schemas.openxmlformats.org/drawingml/2006/picture">
+                <pic:pic xmlns:pic="http://schemas.openxmlformats.org/drawingml/2006/picture">
+                  <pic:nvPicPr>
+                    <pic:cNvPr id="0" name="Picture 2"/>
+                    <pic:cNvPicPr>
+                      <a:picLocks noChangeAspect="1" noChangeArrowheads="1"/>
+                    </pic:cNvPicPr>
+                  </pic:nvPicPr>
+                  <pic:blipFill>
+                    <a:blip r:embed="rId13">
+                      <a:extLst>
+                        <a:ext uri="{28A0092B-C50C-407E-A947-70E740481C1C}">
+                          <a14:useLocalDpi xmlns:a14="http://schemas.microsoft.com/office/drawing/2010/main" val="0"/>
+                        </a:ext>
+                      </a:extLst>
+                    </a:blip>
+                    <a:srcRect/>
+                    <a:stretch>
+                      <a:fillRect/>
+                    </a:stretch>
+                  </pic:blipFill>
+                  <pic:spPr bwMode="auto">
+                    <a:xfrm>
+                      <a:off x="0" y="0"/>
+                      <a:ext cx="6402613" cy="1535195"/>
+                    </a:xfrm>
+                    <a:prstGeom prst="rect">
+                      <a:avLst/>
+                    </a:prstGeom>
+                    <a:noFill/>
+                    <a:ln>
+                      <a:noFill/>
+                    </a:ln>
+                  </pic:spPr>
+                </pic:pic>
+              </a:graphicData>
+            </a:graphic>
+          </wp:inline>
+        </w:drawing>
+      </w:r>
+    </w:p>
+    <w:p>
+      <w:r>
+        <w:rPr>
+          <w:noProof/>
+        </w:rPr>
+        <w:drawing>
+          <wp:inline distT="0" distB="0" distL="0" distR="0" wp14:anchorId="1469D3EC" wp14:editId="5E873333">
+            <wp:extent cx="6679553" cy="1466850"/>
+            <wp:effectExtent l="0" t="0" r="7620" b="0"/>
+            <wp:docPr id="9" name="Imagen 9"/>
+            <wp:cNvGraphicFramePr>
+              <a:graphicFrameLocks xmlns:a="http://schemas.openxmlformats.org/drawingml/2006/main" noChangeAspect="1"/>
+            </wp:cNvGraphicFramePr>
+            <a:graphic xmlns:a="http://schemas.openxmlformats.org/drawingml/2006/main">
+              <a:graphicData uri="http://schemas.openxmlformats.org/drawingml/2006/picture">
+                <pic:pic xmlns:pic="http://schemas.openxmlformats.org/drawingml/2006/picture">
+                  <pic:nvPicPr>
+                    <pic:cNvPr id="0" name="Picture 7"/>
+                    <pic:cNvPicPr>
+                      <a:picLocks noChangeAspect="1" noChangeArrowheads="1"/>
+                    </pic:cNvPicPr>
+                  </pic:nvPicPr>
+                  <pic:blipFill>
+                    <a:blip r:embed="rId14">
+                      <a:extLst>
+                        <a:ext uri="{28A0092B-C50C-407E-A947-70E740481C1C}">
+                          <a14:useLocalDpi xmlns:a14="http://schemas.microsoft.com/office/drawing/2010/main" val="0"/>
+                        </a:ext>
+                      </a:extLst>
+                    </a:blip>
+                    <a:srcRect/>
+                    <a:stretch>
+                      <a:fillRect/>
+                    </a:stretch>
+                  </pic:blipFill>
+                  <pic:spPr bwMode="auto">
+                    <a:xfrm>
+                      <a:off x="0" y="0"/>
+                      <a:ext cx="6683724" cy="1467766"/>
+                    </a:xfrm>
+                    <a:prstGeom prst="rect">
+                      <a:avLst/>
+                    </a:prstGeom>
+                    <a:noFill/>
+                    <a:ln>
+                      <a:noFill/>
+                    </a:ln>
+                  </pic:spPr>
+                </pic:pic>
+              </a:graphicData>
+            </a:graphic>
+          </wp:inline>
+        </w:drawing>
+      </w:r>
+    </w:p>
     <w:p/>
-    <w:p/>
+    <w:p>
+      <w:r>
+        <w:rPr>
+          <w:noProof/>
+        </w:rPr>
+        <w:drawing>
+          <wp:inline distT="0" distB="0" distL="0" distR="0" wp14:anchorId="613F98C7" wp14:editId="431EFA46">
+            <wp:extent cx="5471899" cy="1152525"/>
+            <wp:effectExtent l="0" t="0" r="0" b="0"/>
+            <wp:docPr id="10" name="Imagen 10"/>
+            <wp:cNvGraphicFramePr>
+              <a:graphicFrameLocks xmlns:a="http://schemas.openxmlformats.org/drawingml/2006/main" noChangeAspect="1"/>
+            </wp:cNvGraphicFramePr>
+            <a:graphic xmlns:a="http://schemas.openxmlformats.org/drawingml/2006/main">
+              <a:graphicData uri="http://schemas.openxmlformats.org/drawingml/2006/picture">
+                <pic:pic xmlns:pic="http://schemas.openxmlformats.org/drawingml/2006/picture">
+                  <pic:nvPicPr>
+                    <pic:cNvPr id="0" name="Picture 8"/>
+                    <pic:cNvPicPr>
+                      <a:picLocks noChangeAspect="1" noChangeArrowheads="1"/>
+                    </pic:cNvPicPr>
+                  </pic:nvPicPr>
+                  <pic:blipFill>
+                    <a:blip r:embed="rId15">
+                      <a:extLst>
+                        <a:ext uri="{28A0092B-C50C-407E-A947-70E740481C1C}">
+                          <a14:useLocalDpi xmlns:a14="http://schemas.microsoft.com/office/drawing/2010/main" val="0"/>
+                        </a:ext>
+                      </a:extLst>
+                    </a:blip>
+                    <a:srcRect/>
+                    <a:stretch>
+                      <a:fillRect/>
+                    </a:stretch>
+                  </pic:blipFill>
+                  <pic:spPr bwMode="auto">
+                    <a:xfrm>
+                      <a:off x="0" y="0"/>
+                      <a:ext cx="5490466" cy="1156436"/>
+                    </a:xfrm>
+                    <a:prstGeom prst="rect">
+                      <a:avLst/>
+                    </a:prstGeom>
+                    <a:noFill/>
+                    <a:ln>
+                      <a:noFill/>
+                    </a:ln>
+                  </pic:spPr>
+                </pic:pic>
+              </a:graphicData>
+            </a:graphic>
+          </wp:inline>
+        </w:drawing>
+      </w:r>
+    </w:p>
+    <w:p>
+      <w:r>
+        <w:rPr>
+          <w:noProof/>
+        </w:rPr>
+        <w:lastRenderedPageBreak/>
+        <w:drawing>
+          <wp:inline distT="0" distB="0" distL="0" distR="0" wp14:anchorId="292A7AC9" wp14:editId="6FC96067">
+            <wp:extent cx="5153025" cy="2576515"/>
+            <wp:effectExtent l="133350" t="95250" r="123825" b="90805"/>
+            <wp:docPr id="11" name="Gráfico 11">
+              <a:extLst xmlns:a="http://schemas.openxmlformats.org/drawingml/2006/main">
+                <a:ext uri="{FF2B5EF4-FFF2-40B4-BE49-F238E27FC236}">
+                  <a16:creationId xmlns:a16="http://schemas.microsoft.com/office/drawing/2014/main" id="{23212CE9-0FEE-1ADA-81A2-BD6F2317349A}"/>
+                </a:ext>
+              </a:extLst>
+            </wp:docPr>
+            <wp:cNvGraphicFramePr/>
+            <a:graphic xmlns:a="http://schemas.openxmlformats.org/drawingml/2006/main">
+              <a:graphicData uri="http://schemas.openxmlformats.org/drawingml/2006/chart">
+                <c:chart xmlns:c="http://schemas.openxmlformats.org/drawingml/2006/chart" xmlns:r="http://schemas.openxmlformats.org/officeDocument/2006/relationships" r:id="rId16"/>
+              </a:graphicData>
+            </a:graphic>
+          </wp:inline>
+        </w:drawing>
+      </w:r>
+    </w:p>
     <w:p/>
     <w:p/>
     <w:p/>
     <w:p/>
     <w:sectPr>
       <w:pgSz w:w="12240" w:h="15840"/>
-      <w:pgMar w:top="1417" w:right="1701" w:bottom="1417" w:left="1701" w:header="708" w:footer="708" w:gutter="0"/>
+      <w:pgMar w:top="1417" w:right="1701" w:bottom="1417" w:left="1418" w:header="708" w:footer="708" w:gutter="0"/>
       <w:cols w:space="708"/>
       <w:docGrid w:linePitch="360"/>
     </w:sectPr>
@@ -15783,6 +16031,7 @@
   <w:style w:type="character" w:default="1" w:styleId="Fuentedeprrafopredeter">
     <w:name w:val="Default Paragraph Font"/>
     <w:uiPriority w:val="1"/>
+    <w:semiHidden/>
     <w:unhideWhenUsed/>
   </w:style>
   <w:style w:type="table" w:default="1" w:styleId="Tablanormal">
@@ -16004,6 +16253,1167 @@
     </w:rPr>
   </w:style>
 </w:styles>
+</file>
+
+<file path=word/charts/chart1.xml><?xml version="1.0" encoding="utf-8"?>
+<c:chartSpace xmlns:c="http://schemas.openxmlformats.org/drawingml/2006/chart" xmlns:a="http://schemas.openxmlformats.org/drawingml/2006/main" xmlns:r="http://schemas.openxmlformats.org/officeDocument/2006/relationships" xmlns:c16r2="http://schemas.microsoft.com/office/drawing/2015/06/chart">
+  <c:date1904 val="0"/>
+  <c:lang val="es-ES"/>
+  <c:roundedCorners val="0"/>
+  <mc:AlternateContent xmlns:mc="http://schemas.openxmlformats.org/markup-compatibility/2006">
+    <mc:Choice xmlns:c14="http://schemas.microsoft.com/office/drawing/2007/8/2/chart" Requires="c14">
+      <c14:style val="102"/>
+    </mc:Choice>
+    <mc:Fallback>
+      <c:style val="2"/>
+    </mc:Fallback>
+  </mc:AlternateContent>
+  <c:chart>
+    <c:title>
+      <c:tx>
+        <c:rich>
+          <a:bodyPr rot="0" spcFirstLastPara="1" vertOverflow="ellipsis" vert="horz" wrap="square" anchor="ctr" anchorCtr="1"/>
+          <a:lstStyle/>
+          <a:p>
+            <a:pPr>
+              <a:defRPr sz="1800" b="1" i="0" u="none" strike="noStrike" kern="1200" baseline="0">
+                <a:solidFill>
+                  <a:schemeClr val="dk1"/>
+                </a:solidFill>
+                <a:latin typeface="+mn-lt"/>
+                <a:ea typeface="+mn-ea"/>
+                <a:cs typeface="+mn-cs"/>
+              </a:defRPr>
+            </a:pPr>
+            <a:r>
+              <a:rPr lang="es-CO"/>
+              <a:t>GRÁFICO DE AVANCE FINAL</a:t>
+            </a:r>
+          </a:p>
+        </c:rich>
+      </c:tx>
+      <c:overlay val="0"/>
+      <c:spPr>
+        <a:noFill/>
+        <a:ln>
+          <a:noFill/>
+        </a:ln>
+        <a:effectLst/>
+      </c:spPr>
+      <c:txPr>
+        <a:bodyPr rot="0" spcFirstLastPara="1" vertOverflow="ellipsis" vert="horz" wrap="square" anchor="ctr" anchorCtr="1"/>
+        <a:lstStyle/>
+        <a:p>
+          <a:pPr>
+            <a:defRPr sz="1800" b="1" i="0" u="none" strike="noStrike" kern="1200" baseline="0">
+              <a:solidFill>
+                <a:schemeClr val="dk1"/>
+              </a:solidFill>
+              <a:latin typeface="+mn-lt"/>
+              <a:ea typeface="+mn-ea"/>
+              <a:cs typeface="+mn-cs"/>
+            </a:defRPr>
+          </a:pPr>
+          <a:endParaRPr lang="es-CO"/>
+        </a:p>
+      </c:txPr>
+    </c:title>
+    <c:autoTitleDeleted val="0"/>
+    <c:view3D>
+      <c:rotX val="50"/>
+      <c:rotY val="0"/>
+      <c:depthPercent val="100"/>
+      <c:rAngAx val="0"/>
+    </c:view3D>
+    <c:floor>
+      <c:thickness val="0"/>
+      <c:spPr>
+        <a:noFill/>
+        <a:ln>
+          <a:noFill/>
+        </a:ln>
+        <a:effectLst/>
+        <a:sp3d/>
+      </c:spPr>
+    </c:floor>
+    <c:sideWall>
+      <c:thickness val="0"/>
+      <c:spPr>
+        <a:noFill/>
+        <a:ln>
+          <a:noFill/>
+        </a:ln>
+        <a:effectLst/>
+        <a:sp3d/>
+      </c:spPr>
+    </c:sideWall>
+    <c:backWall>
+      <c:thickness val="0"/>
+      <c:spPr>
+        <a:noFill/>
+        <a:ln>
+          <a:noFill/>
+        </a:ln>
+        <a:effectLst/>
+        <a:sp3d/>
+      </c:spPr>
+    </c:backWall>
+    <c:plotArea>
+      <c:layout>
+        <c:manualLayout>
+          <c:layoutTarget val="inner"/>
+          <c:xMode val="edge"/>
+          <c:yMode val="edge"/>
+          <c:x val="0"/>
+          <c:y val="0.21185006564108158"/>
+          <c:w val="0.63104487170157331"/>
+          <c:h val="0.73917935013381419"/>
+        </c:manualLayout>
+      </c:layout>
+      <c:pie3DChart>
+        <c:varyColors val="1"/>
+        <c:ser>
+          <c:idx val="0"/>
+          <c:order val="0"/>
+          <c:explosion val="1"/>
+          <c:dPt>
+            <c:idx val="0"/>
+            <c:bubble3D val="0"/>
+            <c:spPr>
+              <a:solidFill>
+                <a:srgbClr val="44D45F"/>
+              </a:solidFill>
+              <a:ln>
+                <a:noFill/>
+              </a:ln>
+              <a:effectLst>
+                <a:outerShdw blurRad="254000" sx="102000" sy="102000" algn="ctr" rotWithShape="0">
+                  <a:prstClr val="black">
+                    <a:alpha val="20000"/>
+                  </a:prstClr>
+                </a:outerShdw>
+              </a:effectLst>
+              <a:sp3d/>
+            </c:spPr>
+            <c:extLst>
+              <c:ext xmlns:c16="http://schemas.microsoft.com/office/drawing/2014/chart" uri="{C3380CC4-5D6E-409C-BE32-E72D297353CC}">
+                <c16:uniqueId val="{00000001-0B3C-41A2-9466-AD5EC96FB4EF}"/>
+              </c:ext>
+            </c:extLst>
+          </c:dPt>
+          <c:dPt>
+            <c:idx val="1"/>
+            <c:bubble3D val="0"/>
+            <c:spPr>
+              <a:solidFill>
+                <a:schemeClr val="accent6">
+                  <a:lumMod val="60000"/>
+                  <a:lumOff val="40000"/>
+                </a:schemeClr>
+              </a:solidFill>
+              <a:ln>
+                <a:noFill/>
+              </a:ln>
+              <a:effectLst>
+                <a:outerShdw blurRad="254000" sx="102000" sy="102000" algn="ctr" rotWithShape="0">
+                  <a:prstClr val="black">
+                    <a:alpha val="20000"/>
+                  </a:prstClr>
+                </a:outerShdw>
+              </a:effectLst>
+              <a:sp3d/>
+            </c:spPr>
+            <c:extLst>
+              <c:ext xmlns:c16="http://schemas.microsoft.com/office/drawing/2014/chart" uri="{C3380CC4-5D6E-409C-BE32-E72D297353CC}">
+                <c16:uniqueId val="{00000003-0B3C-41A2-9466-AD5EC96FB4EF}"/>
+              </c:ext>
+            </c:extLst>
+          </c:dPt>
+          <c:dPt>
+            <c:idx val="2"/>
+            <c:bubble3D val="0"/>
+            <c:spPr>
+              <a:solidFill>
+                <a:srgbClr val="F6F66A"/>
+              </a:solidFill>
+              <a:ln>
+                <a:noFill/>
+              </a:ln>
+              <a:effectLst>
+                <a:outerShdw blurRad="254000" sx="102000" sy="102000" algn="ctr" rotWithShape="0">
+                  <a:prstClr val="black">
+                    <a:alpha val="20000"/>
+                  </a:prstClr>
+                </a:outerShdw>
+              </a:effectLst>
+              <a:sp3d/>
+            </c:spPr>
+            <c:extLst>
+              <c:ext xmlns:c16="http://schemas.microsoft.com/office/drawing/2014/chart" uri="{C3380CC4-5D6E-409C-BE32-E72D297353CC}">
+                <c16:uniqueId val="{00000005-0B3C-41A2-9466-AD5EC96FB4EF}"/>
+              </c:ext>
+            </c:extLst>
+          </c:dPt>
+          <c:dLbls>
+            <c:dLbl>
+              <c:idx val="2"/>
+              <c:layout>
+                <c:manualLayout>
+                  <c:x val="-1.0936132983377078E-6"/>
+                  <c:y val="7.6644235592530544E-2"/>
+                </c:manualLayout>
+              </c:layout>
+              <c:dLblPos val="bestFit"/>
+              <c:showLegendKey val="0"/>
+              <c:showVal val="0"/>
+              <c:showCatName val="0"/>
+              <c:showSerName val="0"/>
+              <c:showPercent val="1"/>
+              <c:showBubbleSize val="0"/>
+              <c:extLst>
+                <c:ext xmlns:c15="http://schemas.microsoft.com/office/drawing/2012/chart" uri="{CE6537A1-D6FC-4f65-9D91-7224C49458BB}"/>
+                <c:ext xmlns:c16="http://schemas.microsoft.com/office/drawing/2014/chart" uri="{C3380CC4-5D6E-409C-BE32-E72D297353CC}">
+                  <c16:uniqueId val="{00000005-0B3C-41A2-9466-AD5EC96FB4EF}"/>
+                </c:ext>
+              </c:extLst>
+            </c:dLbl>
+            <c:spPr>
+              <a:solidFill>
+                <a:schemeClr val="bg1"/>
+              </a:solidFill>
+              <a:ln>
+                <a:noFill/>
+              </a:ln>
+              <a:effectLst>
+                <a:outerShdw blurRad="50800" dist="38100" dir="2700000" algn="tl" rotWithShape="0">
+                  <a:prstClr val="black">
+                    <a:alpha val="40000"/>
+                  </a:prstClr>
+                </a:outerShdw>
+              </a:effectLst>
+            </c:spPr>
+            <c:txPr>
+              <a:bodyPr rot="0" spcFirstLastPara="1" vertOverflow="clip" horzOverflow="clip" vert="horz" wrap="square" lIns="36576" tIns="18288" rIns="36576" bIns="18288" anchor="ctr" anchorCtr="1">
+                <a:spAutoFit/>
+              </a:bodyPr>
+              <a:lstStyle/>
+              <a:p>
+                <a:pPr>
+                  <a:defRPr sz="1000" b="1" i="0" u="none" strike="noStrike" kern="1200" baseline="0">
+                    <a:solidFill>
+                      <a:schemeClr val="dk1"/>
+                    </a:solidFill>
+                    <a:latin typeface="+mn-lt"/>
+                    <a:ea typeface="+mn-ea"/>
+                    <a:cs typeface="+mn-cs"/>
+                  </a:defRPr>
+                </a:pPr>
+                <a:endParaRPr lang="es-CO"/>
+              </a:p>
+            </c:txPr>
+            <c:dLblPos val="ctr"/>
+            <c:showLegendKey val="0"/>
+            <c:showVal val="0"/>
+            <c:showCatName val="0"/>
+            <c:showSerName val="0"/>
+            <c:showPercent val="1"/>
+            <c:showBubbleSize val="0"/>
+            <c:showLeaderLines val="1"/>
+            <c:leaderLines>
+              <c:spPr>
+                <a:ln w="9525">
+                  <a:solidFill>
+                    <a:schemeClr val="dk1">
+                      <a:lumMod val="50000"/>
+                      <a:lumOff val="50000"/>
+                    </a:schemeClr>
+                  </a:solidFill>
+                </a:ln>
+                <a:effectLst/>
+              </c:spPr>
+            </c:leaderLines>
+            <c:extLst>
+              <c:ext xmlns:c15="http://schemas.microsoft.com/office/drawing/2012/chart" uri="{CE6537A1-D6FC-4f65-9D91-7224C49458BB}">
+                <c15:spPr xmlns:c15="http://schemas.microsoft.com/office/drawing/2012/chart">
+                  <a:prstGeom prst="roundRect">
+                    <a:avLst/>
+                  </a:prstGeom>
+                  <a:pattFill prst="pct75">
+                    <a:fgClr>
+                      <a:schemeClr val="dk1">
+                        <a:lumMod val="75000"/>
+                        <a:lumOff val="25000"/>
+                      </a:schemeClr>
+                    </a:fgClr>
+                    <a:bgClr>
+                      <a:schemeClr val="dk1">
+                        <a:lumMod val="65000"/>
+                        <a:lumOff val="35000"/>
+                      </a:schemeClr>
+                    </a:bgClr>
+                  </a:pattFill>
+                  <a:ln>
+                    <a:noFill/>
+                  </a:ln>
+                </c15:spPr>
+              </c:ext>
+            </c:extLst>
+          </c:dLbls>
+          <c:cat>
+            <c:strRef>
+              <c:f>'REPORTE DE AVANCE'!$AD$2:$AF$2</c:f>
+              <c:strCache>
+                <c:ptCount val="3"/>
+                <c:pt idx="0">
+                  <c:v>PORCENTAJE DE EJECUCIÓN REAL EXITOSA</c:v>
+                </c:pt>
+                <c:pt idx="1">
+                  <c:v>PORCENTAJE DE PRUEBAS CONFIRMADAS</c:v>
+                </c:pt>
+                <c:pt idx="2">
+                  <c:v>PORCENTAJE DE EJECUCIÓN PENDIENTE</c:v>
+                </c:pt>
+              </c:strCache>
+            </c:strRef>
+          </c:cat>
+          <c:val>
+            <c:numRef>
+              <c:f>'REPORTE DE AVANCE'!$AD$3:$AF$3</c:f>
+              <c:numCache>
+                <c:formatCode>0.00%</c:formatCode>
+                <c:ptCount val="3"/>
+                <c:pt idx="0">
+                  <c:v>0.89473684210526327</c:v>
+                </c:pt>
+                <c:pt idx="1">
+                  <c:v>0.10526315789473684</c:v>
+                </c:pt>
+                <c:pt idx="2">
+                  <c:v>0</c:v>
+                </c:pt>
+              </c:numCache>
+            </c:numRef>
+          </c:val>
+          <c:extLst>
+            <c:ext xmlns:c16="http://schemas.microsoft.com/office/drawing/2014/chart" uri="{C3380CC4-5D6E-409C-BE32-E72D297353CC}">
+              <c16:uniqueId val="{00000006-0B3C-41A2-9466-AD5EC96FB4EF}"/>
+            </c:ext>
+          </c:extLst>
+        </c:ser>
+        <c:dLbls>
+          <c:dLblPos val="ctr"/>
+          <c:showLegendKey val="0"/>
+          <c:showVal val="0"/>
+          <c:showCatName val="0"/>
+          <c:showSerName val="0"/>
+          <c:showPercent val="1"/>
+          <c:showBubbleSize val="0"/>
+          <c:showLeaderLines val="1"/>
+        </c:dLbls>
+      </c:pie3DChart>
+      <c:spPr>
+        <a:noFill/>
+        <a:ln>
+          <a:noFill/>
+        </a:ln>
+        <a:effectLst/>
+      </c:spPr>
+    </c:plotArea>
+    <c:legend>
+      <c:legendPos val="r"/>
+      <c:legendEntry>
+        <c:idx val="0"/>
+        <c:txPr>
+          <a:bodyPr rot="0" spcFirstLastPara="1" vertOverflow="ellipsis" vert="horz" wrap="square" anchor="ctr" anchorCtr="1"/>
+          <a:lstStyle/>
+          <a:p>
+            <a:pPr>
+              <a:defRPr sz="900" b="0" i="0" u="none" strike="noStrike" kern="1200" baseline="0">
+                <a:solidFill>
+                  <a:schemeClr val="dk1"/>
+                </a:solidFill>
+                <a:latin typeface="+mn-lt"/>
+                <a:ea typeface="+mn-ea"/>
+                <a:cs typeface="+mn-cs"/>
+              </a:defRPr>
+            </a:pPr>
+            <a:endParaRPr lang="es-CO"/>
+          </a:p>
+        </c:txPr>
+      </c:legendEntry>
+      <c:legendEntry>
+        <c:idx val="1"/>
+        <c:txPr>
+          <a:bodyPr rot="0" spcFirstLastPara="1" vertOverflow="ellipsis" vert="horz" wrap="square" anchor="ctr" anchorCtr="1"/>
+          <a:lstStyle/>
+          <a:p>
+            <a:pPr>
+              <a:defRPr sz="900" b="0" i="0" u="none" strike="noStrike" kern="1200" baseline="0">
+                <a:solidFill>
+                  <a:schemeClr val="dk1"/>
+                </a:solidFill>
+                <a:latin typeface="+mn-lt"/>
+                <a:ea typeface="+mn-ea"/>
+                <a:cs typeface="+mn-cs"/>
+              </a:defRPr>
+            </a:pPr>
+            <a:endParaRPr lang="es-CO"/>
+          </a:p>
+        </c:txPr>
+      </c:legendEntry>
+      <c:legendEntry>
+        <c:idx val="2"/>
+        <c:txPr>
+          <a:bodyPr rot="0" spcFirstLastPara="1" vertOverflow="ellipsis" vert="horz" wrap="square" anchor="ctr" anchorCtr="1"/>
+          <a:lstStyle/>
+          <a:p>
+            <a:pPr>
+              <a:defRPr sz="900" b="0" i="0" u="none" strike="noStrike" kern="1200" baseline="0">
+                <a:solidFill>
+                  <a:schemeClr val="dk1"/>
+                </a:solidFill>
+                <a:latin typeface="+mn-lt"/>
+                <a:ea typeface="+mn-ea"/>
+                <a:cs typeface="+mn-cs"/>
+              </a:defRPr>
+            </a:pPr>
+            <a:endParaRPr lang="es-CO"/>
+          </a:p>
+        </c:txPr>
+      </c:legendEntry>
+      <c:layout>
+        <c:manualLayout>
+          <c:xMode val="edge"/>
+          <c:yMode val="edge"/>
+          <c:x val="0.60466119860017498"/>
+          <c:y val="0.32974372995042284"/>
+          <c:w val="0.35367213473315839"/>
+          <c:h val="0.45949402158063574"/>
+        </c:manualLayout>
+      </c:layout>
+      <c:overlay val="0"/>
+      <c:spPr>
+        <a:solidFill>
+          <a:schemeClr val="lt1">
+            <a:lumMod val="95000"/>
+            <a:alpha val="39000"/>
+          </a:schemeClr>
+        </a:solidFill>
+        <a:ln>
+          <a:noFill/>
+        </a:ln>
+        <a:effectLst/>
+      </c:spPr>
+      <c:txPr>
+        <a:bodyPr rot="0" spcFirstLastPara="1" vertOverflow="ellipsis" vert="horz" wrap="square" anchor="ctr" anchorCtr="1"/>
+        <a:lstStyle/>
+        <a:p>
+          <a:pPr>
+            <a:defRPr sz="900" b="0" i="0" u="none" strike="noStrike" kern="1200" baseline="0">
+              <a:solidFill>
+                <a:schemeClr val="dk1"/>
+              </a:solidFill>
+              <a:latin typeface="+mn-lt"/>
+              <a:ea typeface="+mn-ea"/>
+              <a:cs typeface="+mn-cs"/>
+            </a:defRPr>
+          </a:pPr>
+          <a:endParaRPr lang="es-CO"/>
+        </a:p>
+      </c:txPr>
+    </c:legend>
+    <c:plotVisOnly val="1"/>
+    <c:dispBlanksAs val="gap"/>
+    <c:extLst>
+      <c:ext xmlns:c16r3="http://schemas.microsoft.com/office/drawing/2017/03/chart" uri="{56B9EC1D-385E-4148-901F-78D8002777C0}">
+        <c16r3:dataDisplayOptions16>
+          <c16r3:dispNaAsBlank val="1"/>
+        </c16r3:dataDisplayOptions16>
+      </c:ext>
+    </c:extLst>
+    <c:showDLblsOverMax val="0"/>
+  </c:chart>
+  <c:spPr>
+    <a:solidFill>
+      <a:schemeClr val="lt1"/>
+    </a:solidFill>
+    <a:ln w="12700" cap="flat" cmpd="sng" algn="ctr">
+      <a:solidFill>
+        <a:schemeClr val="dk1"/>
+      </a:solidFill>
+      <a:prstDash val="solid"/>
+      <a:miter lim="800000"/>
+    </a:ln>
+    <a:effectLst>
+      <a:outerShdw blurRad="63500" sx="102000" sy="102000" algn="ctr" rotWithShape="0">
+        <a:prstClr val="black">
+          <a:alpha val="40000"/>
+        </a:prstClr>
+      </a:outerShdw>
+    </a:effectLst>
+  </c:spPr>
+  <c:txPr>
+    <a:bodyPr/>
+    <a:lstStyle/>
+    <a:p>
+      <a:pPr>
+        <a:defRPr>
+          <a:solidFill>
+            <a:schemeClr val="dk1"/>
+          </a:solidFill>
+          <a:latin typeface="+mn-lt"/>
+          <a:ea typeface="+mn-ea"/>
+          <a:cs typeface="+mn-cs"/>
+        </a:defRPr>
+      </a:pPr>
+      <a:endParaRPr lang="es-CO"/>
+    </a:p>
+  </c:txPr>
+  <c:externalData r:id="rId3">
+    <c:autoUpdate val="0"/>
+  </c:externalData>
+</c:chartSpace>
+</file>
+
+<file path=word/charts/colors1.xml><?xml version="1.0" encoding="utf-8"?>
+<cs:colorStyle xmlns:cs="http://schemas.microsoft.com/office/drawing/2012/chartStyle" xmlns:a="http://schemas.openxmlformats.org/drawingml/2006/main" meth="cycle" id="10">
+  <a:schemeClr val="accent1"/>
+  <a:schemeClr val="accent2"/>
+  <a:schemeClr val="accent3"/>
+  <a:schemeClr val="accent4"/>
+  <a:schemeClr val="accent5"/>
+  <a:schemeClr val="accent6"/>
+  <cs:variation/>
+  <cs:variation>
+    <a:lumMod val="60000"/>
+  </cs:variation>
+  <cs:variation>
+    <a:lumMod val="80000"/>
+    <a:lumOff val="20000"/>
+  </cs:variation>
+  <cs:variation>
+    <a:lumMod val="80000"/>
+  </cs:variation>
+  <cs:variation>
+    <a:lumMod val="60000"/>
+    <a:lumOff val="40000"/>
+  </cs:variation>
+  <cs:variation>
+    <a:lumMod val="50000"/>
+  </cs:variation>
+  <cs:variation>
+    <a:lumMod val="70000"/>
+    <a:lumOff val="30000"/>
+  </cs:variation>
+  <cs:variation>
+    <a:lumMod val="70000"/>
+  </cs:variation>
+  <cs:variation>
+    <a:lumMod val="50000"/>
+    <a:lumOff val="50000"/>
+  </cs:variation>
+</cs:colorStyle>
+</file>
+
+<file path=word/charts/style1.xml><?xml version="1.0" encoding="utf-8"?>
+<cs:chartStyle xmlns:cs="http://schemas.microsoft.com/office/drawing/2012/chartStyle" xmlns:a="http://schemas.openxmlformats.org/drawingml/2006/main" id="264">
+  <cs:axisTitle>
+    <cs:lnRef idx="0"/>
+    <cs:fillRef idx="0"/>
+    <cs:effectRef idx="0"/>
+    <cs:fontRef idx="minor">
+      <a:schemeClr val="dk1">
+        <a:lumMod val="75000"/>
+        <a:lumOff val="25000"/>
+      </a:schemeClr>
+    </cs:fontRef>
+    <cs:defRPr sz="900" b="1" kern="1200"/>
+  </cs:axisTitle>
+  <cs:categoryAxis>
+    <cs:lnRef idx="0"/>
+    <cs:fillRef idx="0"/>
+    <cs:effectRef idx="0"/>
+    <cs:fontRef idx="minor">
+      <a:schemeClr val="dk1">
+        <a:lumMod val="75000"/>
+        <a:lumOff val="25000"/>
+      </a:schemeClr>
+    </cs:fontRef>
+    <cs:spPr>
+      <a:ln w="19050" cap="flat" cmpd="sng" algn="ctr">
+        <a:solidFill>
+          <a:schemeClr val="dk1">
+            <a:lumMod val="75000"/>
+            <a:lumOff val="25000"/>
+          </a:schemeClr>
+        </a:solidFill>
+        <a:round/>
+      </a:ln>
+    </cs:spPr>
+    <cs:defRPr sz="900" kern="1200" cap="all" baseline="0"/>
+  </cs:categoryAxis>
+  <cs:chartArea>
+    <cs:lnRef idx="0"/>
+    <cs:fillRef idx="0"/>
+    <cs:effectRef idx="0"/>
+    <cs:fontRef idx="minor">
+      <a:schemeClr val="dk1"/>
+    </cs:fontRef>
+    <cs:spPr>
+      <a:gradFill flip="none" rotWithShape="1">
+        <a:gsLst>
+          <a:gs pos="0">
+            <a:schemeClr val="lt1"/>
+          </a:gs>
+          <a:gs pos="39000">
+            <a:schemeClr val="lt1"/>
+          </a:gs>
+          <a:gs pos="100000">
+            <a:schemeClr val="lt1">
+              <a:lumMod val="75000"/>
+            </a:schemeClr>
+          </a:gs>
+        </a:gsLst>
+        <a:path path="circle">
+          <a:fillToRect l="50000" t="-80000" r="50000" b="180000"/>
+        </a:path>
+        <a:tileRect/>
+      </a:gradFill>
+      <a:ln w="9525" cap="flat" cmpd="sng" algn="ctr">
+        <a:solidFill>
+          <a:schemeClr val="dk1">
+            <a:lumMod val="25000"/>
+            <a:lumOff val="75000"/>
+          </a:schemeClr>
+        </a:solidFill>
+        <a:round/>
+      </a:ln>
+    </cs:spPr>
+    <cs:defRPr sz="900" kern="1200"/>
+  </cs:chartArea>
+  <cs:dataLabel>
+    <cs:lnRef idx="0"/>
+    <cs:fillRef idx="0"/>
+    <cs:effectRef idx="0"/>
+    <cs:fontRef idx="minor">
+      <a:schemeClr val="lt1"/>
+    </cs:fontRef>
+    <cs:spPr>
+      <a:pattFill prst="pct75">
+        <a:fgClr>
+          <a:schemeClr val="dk1">
+            <a:lumMod val="75000"/>
+            <a:lumOff val="25000"/>
+          </a:schemeClr>
+        </a:fgClr>
+        <a:bgClr>
+          <a:schemeClr val="dk1">
+            <a:lumMod val="65000"/>
+            <a:lumOff val="35000"/>
+          </a:schemeClr>
+        </a:bgClr>
+      </a:pattFill>
+      <a:effectLst>
+        <a:outerShdw blurRad="50800" dist="38100" dir="2700000" algn="tl" rotWithShape="0">
+          <a:prstClr val="black">
+            <a:alpha val="40000"/>
+          </a:prstClr>
+        </a:outerShdw>
+      </a:effectLst>
+    </cs:spPr>
+    <cs:defRPr sz="1000" b="1" i="0" u="none" strike="noStrike" kern="1200" baseline="0"/>
+  </cs:dataLabel>
+  <cs:dataLabelCallout>
+    <cs:lnRef idx="0"/>
+    <cs:fillRef idx="0"/>
+    <cs:effectRef idx="0"/>
+    <cs:fontRef idx="minor">
+      <a:schemeClr val="lt1"/>
+    </cs:fontRef>
+    <cs:spPr>
+      <a:pattFill prst="pct75">
+        <a:fgClr>
+          <a:schemeClr val="dk1">
+            <a:lumMod val="75000"/>
+            <a:lumOff val="25000"/>
+          </a:schemeClr>
+        </a:fgClr>
+        <a:bgClr>
+          <a:schemeClr val="dk1">
+            <a:lumMod val="65000"/>
+            <a:lumOff val="35000"/>
+          </a:schemeClr>
+        </a:bgClr>
+      </a:pattFill>
+      <a:effectLst>
+        <a:outerShdw blurRad="50800" dist="38100" dir="2700000" algn="tl" rotWithShape="0">
+          <a:prstClr val="black">
+            <a:alpha val="40000"/>
+          </a:prstClr>
+        </a:outerShdw>
+      </a:effectLst>
+    </cs:spPr>
+    <cs:defRPr sz="1000" b="1" i="0" u="none" strike="noStrike" kern="1200" baseline="0"/>
+    <cs:bodyPr rot="0" spcFirstLastPara="1" vertOverflow="clip" horzOverflow="clip" vert="horz" wrap="square" lIns="36576" tIns="18288" rIns="36576" bIns="18288" anchor="ctr" anchorCtr="1">
+      <a:spAutoFit/>
+    </cs:bodyPr>
+  </cs:dataLabelCallout>
+  <cs:dataPoint>
+    <cs:lnRef idx="0"/>
+    <cs:fillRef idx="0">
+      <cs:styleClr val="auto"/>
+    </cs:fillRef>
+    <cs:effectRef idx="0"/>
+    <cs:fontRef idx="minor">
+      <a:schemeClr val="dk1"/>
+    </cs:fontRef>
+    <cs:spPr>
+      <a:solidFill>
+        <a:schemeClr val="phClr"/>
+      </a:solidFill>
+      <a:effectLst>
+        <a:outerShdw blurRad="254000" sx="102000" sy="102000" algn="ctr" rotWithShape="0">
+          <a:prstClr val="black">
+            <a:alpha val="20000"/>
+          </a:prstClr>
+        </a:outerShdw>
+      </a:effectLst>
+    </cs:spPr>
+  </cs:dataPoint>
+  <cs:dataPoint3D>
+    <cs:lnRef idx="0"/>
+    <cs:fillRef idx="0">
+      <cs:styleClr val="auto"/>
+    </cs:fillRef>
+    <cs:effectRef idx="0"/>
+    <cs:fontRef idx="minor">
+      <a:schemeClr val="dk1"/>
+    </cs:fontRef>
+    <cs:spPr>
+      <a:solidFill>
+        <a:schemeClr val="phClr"/>
+      </a:solidFill>
+      <a:effectLst>
+        <a:outerShdw blurRad="254000" sx="102000" sy="102000" algn="ctr" rotWithShape="0">
+          <a:prstClr val="black">
+            <a:alpha val="20000"/>
+          </a:prstClr>
+        </a:outerShdw>
+      </a:effectLst>
+    </cs:spPr>
+  </cs:dataPoint3D>
+  <cs:dataPointLine>
+    <cs:lnRef idx="0">
+      <cs:styleClr val="auto"/>
+    </cs:lnRef>
+    <cs:fillRef idx="0"/>
+    <cs:effectRef idx="0"/>
+    <cs:fontRef idx="minor">
+      <a:schemeClr val="dk1"/>
+    </cs:fontRef>
+    <cs:spPr>
+      <a:ln w="31750" cap="rnd">
+        <a:solidFill>
+          <a:schemeClr val="phClr">
+            <a:alpha val="85000"/>
+          </a:schemeClr>
+        </a:solidFill>
+        <a:round/>
+      </a:ln>
+    </cs:spPr>
+  </cs:dataPointLine>
+  <cs:dataPointMarker>
+    <cs:lnRef idx="0"/>
+    <cs:fillRef idx="0">
+      <cs:styleClr val="auto"/>
+    </cs:fillRef>
+    <cs:effectRef idx="0"/>
+    <cs:fontRef idx="minor">
+      <a:schemeClr val="dk1"/>
+    </cs:fontRef>
+    <cs:spPr>
+      <a:solidFill>
+        <a:schemeClr val="phClr">
+          <a:alpha val="85000"/>
+        </a:schemeClr>
+      </a:solidFill>
+    </cs:spPr>
+  </cs:dataPointMarker>
+  <cs:dataPointMarkerLayout symbol="circle" size="6"/>
+  <cs:dataPointWireframe>
+    <cs:lnRef idx="0">
+      <cs:styleClr val="auto"/>
+    </cs:lnRef>
+    <cs:fillRef idx="0"/>
+    <cs:effectRef idx="0"/>
+    <cs:fontRef idx="minor">
+      <a:schemeClr val="dk1"/>
+    </cs:fontRef>
+    <cs:spPr>
+      <a:ln w="9525" cap="rnd">
+        <a:solidFill>
+          <a:schemeClr val="phClr"/>
+        </a:solidFill>
+        <a:round/>
+      </a:ln>
+    </cs:spPr>
+  </cs:dataPointWireframe>
+  <cs:dataTable>
+    <cs:lnRef idx="0"/>
+    <cs:fillRef idx="0"/>
+    <cs:effectRef idx="0"/>
+    <cs:fontRef idx="minor">
+      <a:schemeClr val="dk1">
+        <a:lumMod val="75000"/>
+        <a:lumOff val="25000"/>
+      </a:schemeClr>
+    </cs:fontRef>
+    <cs:spPr>
+      <a:ln w="9525">
+        <a:solidFill>
+          <a:schemeClr val="dk1">
+            <a:lumMod val="35000"/>
+            <a:lumOff val="65000"/>
+          </a:schemeClr>
+        </a:solidFill>
+      </a:ln>
+    </cs:spPr>
+    <cs:defRPr sz="900" kern="1200"/>
+  </cs:dataTable>
+  <cs:downBar>
+    <cs:lnRef idx="0"/>
+    <cs:fillRef idx="0"/>
+    <cs:effectRef idx="0"/>
+    <cs:fontRef idx="minor">
+      <a:schemeClr val="dk1"/>
+    </cs:fontRef>
+    <cs:spPr>
+      <a:solidFill>
+        <a:schemeClr val="dk1">
+          <a:lumMod val="50000"/>
+          <a:lumOff val="50000"/>
+        </a:schemeClr>
+      </a:solidFill>
+      <a:ln w="9525">
+        <a:solidFill>
+          <a:schemeClr val="dk1">
+            <a:lumMod val="65000"/>
+            <a:lumOff val="35000"/>
+          </a:schemeClr>
+        </a:solidFill>
+      </a:ln>
+    </cs:spPr>
+  </cs:downBar>
+  <cs:dropLine>
+    <cs:lnRef idx="0"/>
+    <cs:fillRef idx="0"/>
+    <cs:effectRef idx="0"/>
+    <cs:fontRef idx="minor">
+      <a:schemeClr val="dk1"/>
+    </cs:fontRef>
+    <cs:spPr>
+      <a:ln w="9525">
+        <a:solidFill>
+          <a:schemeClr val="dk1">
+            <a:lumMod val="35000"/>
+            <a:lumOff val="65000"/>
+          </a:schemeClr>
+        </a:solidFill>
+        <a:prstDash val="dash"/>
+      </a:ln>
+    </cs:spPr>
+  </cs:dropLine>
+  <cs:errorBar>
+    <cs:lnRef idx="0"/>
+    <cs:fillRef idx="0"/>
+    <cs:effectRef idx="0"/>
+    <cs:fontRef idx="minor">
+      <a:schemeClr val="dk1"/>
+    </cs:fontRef>
+    <cs:spPr>
+      <a:ln w="9525">
+        <a:solidFill>
+          <a:schemeClr val="dk1">
+            <a:lumMod val="65000"/>
+            <a:lumOff val="35000"/>
+          </a:schemeClr>
+        </a:solidFill>
+        <a:round/>
+      </a:ln>
+    </cs:spPr>
+  </cs:errorBar>
+  <cs:floor>
+    <cs:lnRef idx="0"/>
+    <cs:fillRef idx="0"/>
+    <cs:effectRef idx="0"/>
+    <cs:fontRef idx="minor">
+      <a:schemeClr val="dk1"/>
+    </cs:fontRef>
+  </cs:floor>
+  <cs:gridlineMajor>
+    <cs:lnRef idx="0"/>
+    <cs:fillRef idx="0"/>
+    <cs:effectRef idx="0"/>
+    <cs:fontRef idx="minor">
+      <a:schemeClr val="dk1"/>
+    </cs:fontRef>
+    <cs:spPr>
+      <a:ln w="9525" cap="flat" cmpd="sng" algn="ctr">
+        <a:gradFill>
+          <a:gsLst>
+            <a:gs pos="100000">
+              <a:schemeClr val="dk1">
+                <a:lumMod val="95000"/>
+                <a:lumOff val="5000"/>
+                <a:alpha val="42000"/>
+              </a:schemeClr>
+            </a:gs>
+            <a:gs pos="0">
+              <a:schemeClr val="lt1">
+                <a:lumMod val="75000"/>
+                <a:alpha val="36000"/>
+              </a:schemeClr>
+            </a:gs>
+          </a:gsLst>
+          <a:lin ang="5400000" scaled="0"/>
+        </a:gradFill>
+        <a:round/>
+      </a:ln>
+    </cs:spPr>
+  </cs:gridlineMajor>
+  <cs:gridlineMinor>
+    <cs:lnRef idx="0"/>
+    <cs:fillRef idx="0"/>
+    <cs:effectRef idx="0"/>
+    <cs:fontRef idx="minor">
+      <a:schemeClr val="dk1"/>
+    </cs:fontRef>
+    <cs:spPr>
+      <a:ln>
+        <a:gradFill>
+          <a:gsLst>
+            <a:gs pos="100000">
+              <a:schemeClr val="dk1">
+                <a:lumMod val="95000"/>
+                <a:lumOff val="5000"/>
+                <a:alpha val="42000"/>
+              </a:schemeClr>
+            </a:gs>
+            <a:gs pos="0">
+              <a:schemeClr val="lt1">
+                <a:lumMod val="75000"/>
+                <a:alpha val="36000"/>
+              </a:schemeClr>
+            </a:gs>
+          </a:gsLst>
+          <a:lin ang="5400000" scaled="0"/>
+        </a:gradFill>
+      </a:ln>
+    </cs:spPr>
+  </cs:gridlineMinor>
+  <cs:hiLoLine>
+    <cs:lnRef idx="0"/>
+    <cs:fillRef idx="0"/>
+    <cs:effectRef idx="0"/>
+    <cs:fontRef idx="minor">
+      <a:schemeClr val="dk1"/>
+    </cs:fontRef>
+    <cs:spPr>
+      <a:ln w="9525">
+        <a:solidFill>
+          <a:schemeClr val="dk1">
+            <a:lumMod val="35000"/>
+            <a:lumOff val="65000"/>
+          </a:schemeClr>
+        </a:solidFill>
+        <a:prstDash val="dash"/>
+      </a:ln>
+    </cs:spPr>
+  </cs:hiLoLine>
+  <cs:leaderLine>
+    <cs:lnRef idx="0"/>
+    <cs:fillRef idx="0"/>
+    <cs:effectRef idx="0"/>
+    <cs:fontRef idx="minor">
+      <a:schemeClr val="dk1"/>
+    </cs:fontRef>
+    <cs:spPr>
+      <a:ln w="9525">
+        <a:solidFill>
+          <a:schemeClr val="dk1">
+            <a:lumMod val="50000"/>
+            <a:lumOff val="50000"/>
+          </a:schemeClr>
+        </a:solidFill>
+      </a:ln>
+    </cs:spPr>
+  </cs:leaderLine>
+  <cs:legend>
+    <cs:lnRef idx="0"/>
+    <cs:fillRef idx="0"/>
+    <cs:effectRef idx="0"/>
+    <cs:fontRef idx="minor">
+      <a:schemeClr val="dk1">
+        <a:lumMod val="75000"/>
+        <a:lumOff val="25000"/>
+      </a:schemeClr>
+    </cs:fontRef>
+    <cs:spPr>
+      <a:solidFill>
+        <a:schemeClr val="lt1">
+          <a:lumMod val="95000"/>
+          <a:alpha val="39000"/>
+        </a:schemeClr>
+      </a:solidFill>
+    </cs:spPr>
+    <cs:defRPr sz="900" kern="1200"/>
+  </cs:legend>
+  <cs:plotArea>
+    <cs:lnRef idx="0"/>
+    <cs:fillRef idx="0"/>
+    <cs:effectRef idx="0"/>
+    <cs:fontRef idx="minor">
+      <a:schemeClr val="dk1"/>
+    </cs:fontRef>
+  </cs:plotArea>
+  <cs:plotArea3D>
+    <cs:lnRef idx="0"/>
+    <cs:fillRef idx="0"/>
+    <cs:effectRef idx="0"/>
+    <cs:fontRef idx="minor">
+      <a:schemeClr val="dk1"/>
+    </cs:fontRef>
+  </cs:plotArea3D>
+  <cs:seriesAxis>
+    <cs:lnRef idx="0"/>
+    <cs:fillRef idx="0"/>
+    <cs:effectRef idx="0"/>
+    <cs:fontRef idx="minor">
+      <a:schemeClr val="dk1">
+        <a:lumMod val="75000"/>
+        <a:lumOff val="25000"/>
+      </a:schemeClr>
+    </cs:fontRef>
+    <cs:spPr>
+      <a:ln w="31750" cap="flat" cmpd="sng" algn="ctr">
+        <a:solidFill>
+          <a:schemeClr val="dk1">
+            <a:lumMod val="75000"/>
+            <a:lumOff val="25000"/>
+          </a:schemeClr>
+        </a:solidFill>
+        <a:round/>
+      </a:ln>
+    </cs:spPr>
+    <cs:defRPr sz="900" kern="1200"/>
+  </cs:seriesAxis>
+  <cs:seriesLine>
+    <cs:lnRef idx="0"/>
+    <cs:fillRef idx="0"/>
+    <cs:effectRef idx="0"/>
+    <cs:fontRef idx="minor">
+      <a:schemeClr val="dk1"/>
+    </cs:fontRef>
+    <cs:spPr>
+      <a:ln w="9525">
+        <a:solidFill>
+          <a:schemeClr val="dk1">
+            <a:lumMod val="50000"/>
+            <a:lumOff val="50000"/>
+          </a:schemeClr>
+        </a:solidFill>
+        <a:round/>
+      </a:ln>
+    </cs:spPr>
+  </cs:seriesLine>
+  <cs:title>
+    <cs:lnRef idx="0"/>
+    <cs:fillRef idx="0"/>
+    <cs:effectRef idx="0"/>
+    <cs:fontRef idx="minor">
+      <a:schemeClr val="dk1">
+        <a:lumMod val="75000"/>
+        <a:lumOff val="25000"/>
+      </a:schemeClr>
+    </cs:fontRef>
+    <cs:defRPr sz="1800" b="1" kern="1200" baseline="0"/>
+  </cs:title>
+  <cs:trendline>
+    <cs:lnRef idx="0">
+      <cs:styleClr val="auto"/>
+    </cs:lnRef>
+    <cs:fillRef idx="0"/>
+    <cs:effectRef idx="0"/>
+    <cs:fontRef idx="minor">
+      <a:schemeClr val="dk1"/>
+    </cs:fontRef>
+    <cs:spPr>
+      <a:ln w="19050" cap="rnd">
+        <a:solidFill>
+          <a:schemeClr val="phClr"/>
+        </a:solidFill>
+      </a:ln>
+    </cs:spPr>
+  </cs:trendline>
+  <cs:trendlineLabel>
+    <cs:lnRef idx="0"/>
+    <cs:fillRef idx="0"/>
+    <cs:effectRef idx="0"/>
+    <cs:fontRef idx="minor">
+      <a:schemeClr val="dk1">
+        <a:lumMod val="75000"/>
+        <a:lumOff val="25000"/>
+      </a:schemeClr>
+    </cs:fontRef>
+    <cs:defRPr sz="900" kern="1200"/>
+  </cs:trendlineLabel>
+  <cs:upBar>
+    <cs:lnRef idx="0"/>
+    <cs:fillRef idx="0"/>
+    <cs:effectRef idx="0"/>
+    <cs:fontRef idx="minor">
+      <a:schemeClr val="dk1"/>
+    </cs:fontRef>
+    <cs:spPr>
+      <a:solidFill>
+        <a:schemeClr val="lt1"/>
+      </a:solidFill>
+      <a:ln w="9525">
+        <a:solidFill>
+          <a:schemeClr val="dk1">
+            <a:lumMod val="65000"/>
+            <a:lumOff val="35000"/>
+          </a:schemeClr>
+        </a:solidFill>
+      </a:ln>
+    </cs:spPr>
+  </cs:upBar>
+  <cs:valueAxis>
+    <cs:lnRef idx="0"/>
+    <cs:fillRef idx="0"/>
+    <cs:effectRef idx="0"/>
+    <cs:fontRef idx="minor">
+      <a:schemeClr val="dk1">
+        <a:lumMod val="75000"/>
+        <a:lumOff val="25000"/>
+      </a:schemeClr>
+    </cs:fontRef>
+    <cs:spPr>
+      <a:ln>
+        <a:noFill/>
+      </a:ln>
+    </cs:spPr>
+    <cs:defRPr sz="900" kern="1200"/>
+  </cs:valueAxis>
+  <cs:wall>
+    <cs:lnRef idx="0"/>
+    <cs:fillRef idx="0"/>
+    <cs:effectRef idx="0"/>
+    <cs:fontRef idx="minor">
+      <a:schemeClr val="dk1"/>
+    </cs:fontRef>
+  </cs:wall>
+</cs:chartStyle>
 </file>
 
 <file path=word/theme/theme1.xml><?xml version="1.0" encoding="utf-8"?>

</xml_diff>

<commit_message>
Descripción Sección Ejecución de pruebas por Mario
</commit_message>
<xml_diff>
--- a/Documento final.docx
+++ b/Documento final.docx
@@ -2017,8 +2017,20 @@
           <w:sz w:val="24"/>
           <w:szCs w:val="24"/>
         </w:rPr>
-        <w:t>.com</w:t>
-      </w:r>
+        <w:t>.</w:t>
+      </w:r>
+      <w:proofErr w:type="spellStart"/>
+      <w:r>
+        <w:rPr>
+          <w:rFonts w:ascii="Arial Narrow" w:hAnsi="Arial Narrow"/>
+          <w:b/>
+          <w:bCs/>
+          <w:sz w:val="24"/>
+          <w:szCs w:val="24"/>
+        </w:rPr>
+        <w:t>com</w:t>
+      </w:r>
+      <w:proofErr w:type="spellEnd"/>
       <w:r>
         <w:rPr>
           <w:rFonts w:ascii="Arial Narrow" w:hAnsi="Arial Narrow"/>
@@ -3295,7 +3307,29 @@
           <w:sz w:val="24"/>
           <w:szCs w:val="24"/>
         </w:rPr>
-        <w:t>Verificar numero máximo de usuarios que puedan realizar entradas o publicaciones.</w:t>
+        <w:t xml:space="preserve">Verificar </w:t>
+      </w:r>
+      <w:proofErr w:type="spellStart"/>
+      <w:r>
+        <w:rPr>
+          <w:rFonts w:ascii="Arial Narrow" w:hAnsi="Arial Narrow"/>
+          <w:b/>
+          <w:bCs/>
+          <w:sz w:val="24"/>
+          <w:szCs w:val="24"/>
+        </w:rPr>
+        <w:t>numero</w:t>
+      </w:r>
+      <w:proofErr w:type="spellEnd"/>
+      <w:r>
+        <w:rPr>
+          <w:rFonts w:ascii="Arial Narrow" w:hAnsi="Arial Narrow"/>
+          <w:b/>
+          <w:bCs/>
+          <w:sz w:val="24"/>
+          <w:szCs w:val="24"/>
+        </w:rPr>
+        <w:t xml:space="preserve"> máximo de usuarios que puedan realizar entradas o publicaciones.</w:t>
       </w:r>
     </w:p>
     <w:p>
@@ -7971,6 +8005,7 @@
               </w:rPr>
               <w:t>.</w:t>
             </w:r>
+            <w:proofErr w:type="spellStart"/>
             <w:r>
               <w:rPr>
                 <w:rFonts w:ascii="Arial Narrow" w:eastAsia="Times New Roman" w:hAnsi="Arial Narrow" w:cs="Calibri"/>
@@ -7981,6 +8016,7 @@
               </w:rPr>
               <w:t>jpeg</w:t>
             </w:r>
+            <w:proofErr w:type="spellEnd"/>
             <w:r>
               <w:rPr>
                 <w:rFonts w:ascii="Arial Narrow" w:eastAsia="Times New Roman" w:hAnsi="Arial Narrow" w:cs="Calibri"/>
@@ -8099,6 +8135,7 @@
               </w:rPr>
               <w:t>.</w:t>
             </w:r>
+            <w:proofErr w:type="spellStart"/>
             <w:r>
               <w:rPr>
                 <w:rFonts w:ascii="Arial Narrow" w:eastAsia="Times New Roman" w:hAnsi="Arial Narrow" w:cs="Calibri"/>
@@ -8109,6 +8146,7 @@
               </w:rPr>
               <w:t>jpeg</w:t>
             </w:r>
+            <w:proofErr w:type="spellEnd"/>
             <w:r>
               <w:rPr>
                 <w:rFonts w:ascii="Arial Narrow" w:eastAsia="Times New Roman" w:hAnsi="Arial Narrow" w:cs="Calibri"/>
@@ -8264,13 +8302,23 @@
               </w:rPr>
               <w:t>.</w:t>
             </w:r>
-            <w:r>
-              <w:rPr>
-                <w:rFonts w:ascii="Arial Narrow" w:eastAsia="Times New Roman" w:hAnsi="Arial Narrow" w:cs="Calibri"/>
-                <w:color w:val="000000"/>
-                <w:lang w:eastAsia="es-CO"/>
-              </w:rPr>
-              <w:t xml:space="preserve">jpeg o </w:t>
+            <w:proofErr w:type="spellStart"/>
+            <w:r>
+              <w:rPr>
+                <w:rFonts w:ascii="Arial Narrow" w:eastAsia="Times New Roman" w:hAnsi="Arial Narrow" w:cs="Calibri"/>
+                <w:color w:val="000000"/>
+                <w:lang w:eastAsia="es-CO"/>
+              </w:rPr>
+              <w:t>jpeg</w:t>
+            </w:r>
+            <w:proofErr w:type="spellEnd"/>
+            <w:r>
+              <w:rPr>
+                <w:rFonts w:ascii="Arial Narrow" w:eastAsia="Times New Roman" w:hAnsi="Arial Narrow" w:cs="Calibri"/>
+                <w:color w:val="000000"/>
+                <w:lang w:eastAsia="es-CO"/>
+              </w:rPr>
+              <w:t xml:space="preserve"> o </w:t>
             </w:r>
             <w:r>
               <w:rPr>
@@ -10260,8 +10308,20 @@
                 <w:color w:val="000000"/>
                 <w:lang w:eastAsia="es-CO"/>
               </w:rPr>
-              <w:t>.com</w:t>
-            </w:r>
+              <w:t>.</w:t>
+            </w:r>
+            <w:proofErr w:type="spellStart"/>
+            <w:r>
+              <w:rPr>
+                <w:rFonts w:ascii="Arial Narrow" w:eastAsia="Times New Roman" w:hAnsi="Arial Narrow" w:cs="Calibri"/>
+                <w:b/>
+                <w:bCs/>
+                <w:color w:val="000000"/>
+                <w:lang w:eastAsia="es-CO"/>
+              </w:rPr>
+              <w:t>com</w:t>
+            </w:r>
+            <w:proofErr w:type="spellEnd"/>
             <w:r>
               <w:rPr>
                 <w:rFonts w:ascii="Arial Narrow" w:eastAsia="Times New Roman" w:hAnsi="Arial Narrow" w:cs="Calibri"/>
@@ -10349,8 +10409,20 @@
                 <w:color w:val="000000"/>
                 <w:lang w:eastAsia="es-CO"/>
               </w:rPr>
-              <w:t>.com</w:t>
-            </w:r>
+              <w:t>.</w:t>
+            </w:r>
+            <w:proofErr w:type="spellStart"/>
+            <w:r>
+              <w:rPr>
+                <w:rFonts w:ascii="Arial Narrow" w:eastAsia="Times New Roman" w:hAnsi="Arial Narrow" w:cs="Calibri"/>
+                <w:b/>
+                <w:bCs/>
+                <w:color w:val="000000"/>
+                <w:lang w:eastAsia="es-CO"/>
+              </w:rPr>
+              <w:t>com</w:t>
+            </w:r>
+            <w:proofErr w:type="spellEnd"/>
             <w:r>
               <w:rPr>
                 <w:rFonts w:ascii="Arial Narrow" w:eastAsia="Times New Roman" w:hAnsi="Arial Narrow" w:cs="Calibri"/>
@@ -10480,6 +10552,7 @@
               </w:rPr>
               <w:t>diferente a .</w:t>
             </w:r>
+            <w:proofErr w:type="spellStart"/>
             <w:r>
               <w:rPr>
                 <w:rFonts w:ascii="Arial Narrow" w:eastAsia="Times New Roman" w:hAnsi="Arial Narrow" w:cs="Calibri"/>
@@ -10490,6 +10563,7 @@
               </w:rPr>
               <w:t>com</w:t>
             </w:r>
+            <w:proofErr w:type="spellEnd"/>
             <w:r>
               <w:rPr>
                 <w:rFonts w:ascii="Arial Narrow" w:eastAsia="Times New Roman" w:hAnsi="Arial Narrow" w:cs="Calibri"/>
@@ -13933,7 +14007,63 @@
           <w:sz w:val="24"/>
           <w:szCs w:val="24"/>
         </w:rPr>
-        <w:t xml:space="preserve">diseño de los casos de pruebas como se puede visualizar en la </w:t>
+        <w:t>diseño de los casos de pruebas</w:t>
+      </w:r>
+      <w:r>
+        <w:rPr>
+          <w:rFonts w:ascii="Arial Narrow" w:hAnsi="Arial Narrow"/>
+          <w:sz w:val="24"/>
+          <w:szCs w:val="24"/>
+        </w:rPr>
+        <w:t xml:space="preserve"> </w:t>
+      </w:r>
+      <w:r>
+        <w:rPr>
+          <w:rFonts w:ascii="Arial Narrow" w:hAnsi="Arial Narrow"/>
+          <w:sz w:val="24"/>
+          <w:szCs w:val="24"/>
+        </w:rPr>
+        <w:t>asociado</w:t>
+      </w:r>
+      <w:r>
+        <w:rPr>
+          <w:rFonts w:ascii="Arial Narrow" w:hAnsi="Arial Narrow"/>
+          <w:sz w:val="24"/>
+          <w:szCs w:val="24"/>
+        </w:rPr>
+        <w:t>s</w:t>
+      </w:r>
+      <w:r>
+        <w:rPr>
+          <w:rFonts w:ascii="Arial Narrow" w:hAnsi="Arial Narrow"/>
+          <w:sz w:val="24"/>
+          <w:szCs w:val="24"/>
+        </w:rPr>
+        <w:t xml:space="preserve"> a cada escenario de </w:t>
+      </w:r>
+      <w:r>
+        <w:rPr>
+          <w:rFonts w:ascii="Arial Narrow" w:hAnsi="Arial Narrow"/>
+          <w:sz w:val="24"/>
+          <w:szCs w:val="24"/>
+        </w:rPr>
+        <w:t xml:space="preserve">prueba </w:t>
+      </w:r>
+      <w:r>
+        <w:rPr>
+          <w:rFonts w:ascii="Arial Narrow" w:hAnsi="Arial Narrow"/>
+          <w:sz w:val="24"/>
+          <w:szCs w:val="24"/>
+        </w:rPr>
+        <w:t>como</w:t>
+      </w:r>
+      <w:r>
+        <w:rPr>
+          <w:rFonts w:ascii="Arial Narrow" w:hAnsi="Arial Narrow"/>
+          <w:sz w:val="24"/>
+          <w:szCs w:val="24"/>
+        </w:rPr>
+        <w:t xml:space="preserve"> se puede visualizar en la </w:t>
       </w:r>
       <w:r>
         <w:rPr>
@@ -13988,15 +14118,122 @@
     </w:p>
     <w:p/>
     <w:p>
+      <w:pPr>
+        <w:ind w:left="360"/>
+        <w:jc w:val="both"/>
+        <w:rPr>
+          <w:rFonts w:ascii="Arial Narrow" w:hAnsi="Arial Narrow"/>
+          <w:sz w:val="24"/>
+          <w:szCs w:val="24"/>
+        </w:rPr>
+      </w:pPr>
+      <w:r>
+        <w:rPr>
+          <w:rFonts w:ascii="Arial Narrow" w:hAnsi="Arial Narrow"/>
+          <w:sz w:val="24"/>
+          <w:szCs w:val="24"/>
+        </w:rPr>
+        <w:t xml:space="preserve">Luego de realizar el diseño de los casos de </w:t>
+      </w:r>
+      <w:r>
+        <w:rPr>
+          <w:rFonts w:ascii="Arial Narrow" w:hAnsi="Arial Narrow"/>
+          <w:sz w:val="24"/>
+          <w:szCs w:val="24"/>
+        </w:rPr>
+        <w:t>pruebas</w:t>
+      </w:r>
+      <w:r>
+        <w:rPr>
+          <w:rFonts w:ascii="Arial Narrow" w:hAnsi="Arial Narrow"/>
+          <w:sz w:val="24"/>
+          <w:szCs w:val="24"/>
+        </w:rPr>
+        <w:t xml:space="preserve"> </w:t>
+      </w:r>
+      <w:r>
+        <w:rPr>
+          <w:rFonts w:ascii="Arial Narrow" w:hAnsi="Arial Narrow"/>
+          <w:sz w:val="24"/>
+          <w:szCs w:val="24"/>
+        </w:rPr>
+        <w:t xml:space="preserve">asociados a cada escenario de prueba se </w:t>
+      </w:r>
+      <w:r>
+        <w:rPr>
+          <w:rFonts w:ascii="Arial Narrow" w:hAnsi="Arial Narrow"/>
+          <w:sz w:val="24"/>
+          <w:szCs w:val="24"/>
+        </w:rPr>
+        <w:t>procede a definir un cronograma</w:t>
+      </w:r>
+      <w:r>
+        <w:rPr>
+          <w:rFonts w:ascii="Arial Narrow" w:hAnsi="Arial Narrow"/>
+          <w:sz w:val="24"/>
+          <w:szCs w:val="24"/>
+        </w:rPr>
+        <w:t xml:space="preserve"> inicial</w:t>
+      </w:r>
+      <w:r>
+        <w:rPr>
+          <w:rFonts w:ascii="Arial Narrow" w:hAnsi="Arial Narrow"/>
+          <w:sz w:val="24"/>
+          <w:szCs w:val="24"/>
+        </w:rPr>
+        <w:t xml:space="preserve"> de </w:t>
+      </w:r>
+      <w:r>
+        <w:rPr>
+          <w:rFonts w:ascii="Arial Narrow" w:hAnsi="Arial Narrow"/>
+          <w:sz w:val="24"/>
+          <w:szCs w:val="24"/>
+        </w:rPr>
+        <w:t>planeación</w:t>
+      </w:r>
+      <w:r>
+        <w:rPr>
+          <w:rFonts w:ascii="Arial Narrow" w:hAnsi="Arial Narrow"/>
+          <w:sz w:val="24"/>
+          <w:szCs w:val="24"/>
+        </w:rPr>
+        <w:t xml:space="preserve"> de</w:t>
+      </w:r>
+      <w:r>
+        <w:rPr>
+          <w:rFonts w:ascii="Arial Narrow" w:hAnsi="Arial Narrow"/>
+          <w:sz w:val="24"/>
+          <w:szCs w:val="24"/>
+        </w:rPr>
+        <w:t xml:space="preserve"> ejecución de</w:t>
+      </w:r>
+      <w:r>
+        <w:rPr>
+          <w:rFonts w:ascii="Arial Narrow" w:hAnsi="Arial Narrow"/>
+          <w:sz w:val="24"/>
+          <w:szCs w:val="24"/>
+        </w:rPr>
+        <w:t xml:space="preserve"> pruebas como se puede visualizar en la figura N°1:</w:t>
+      </w:r>
+    </w:p>
+    <w:p>
+      <w:pPr>
+        <w:ind w:left="360"/>
+        <w:rPr>
+          <w:rFonts w:ascii="Arial Narrow" w:hAnsi="Arial Narrow"/>
+          <w:sz w:val="24"/>
+          <w:szCs w:val="24"/>
+        </w:rPr>
+      </w:pPr>
       <w:r>
         <w:rPr>
           <w:noProof/>
         </w:rPr>
         <w:drawing>
-          <wp:inline distT="0" distB="0" distL="0" distR="0" wp14:anchorId="61E385CA" wp14:editId="6A53D4E3">
-            <wp:extent cx="6529553" cy="2066925"/>
-            <wp:effectExtent l="0" t="0" r="5080" b="0"/>
-            <wp:docPr id="5" name="Imagen 5"/>
+          <wp:inline distT="0" distB="0" distL="0" distR="0" wp14:anchorId="72A59E7D" wp14:editId="318FCD35">
+            <wp:extent cx="5791835" cy="2151380"/>
+            <wp:effectExtent l="0" t="0" r="0" b="1270"/>
+            <wp:docPr id="6" name="Imagen 6"/>
             <wp:cNvGraphicFramePr>
               <a:graphicFrameLocks xmlns:a="http://schemas.openxmlformats.org/drawingml/2006/main" noChangeAspect="1"/>
             </wp:cNvGraphicFramePr>
@@ -14004,12 +14241,12 @@
               <a:graphicData uri="http://schemas.openxmlformats.org/drawingml/2006/picture">
                 <pic:pic xmlns:pic="http://schemas.openxmlformats.org/drawingml/2006/picture">
                   <pic:nvPicPr>
-                    <pic:cNvPr id="0" name="Picture 3"/>
+                    <pic:cNvPr id="0" name="Picture 1"/>
                     <pic:cNvPicPr>
                       <a:picLocks noChangeAspect="1" noChangeArrowheads="1"/>
                     </pic:cNvPicPr>
                   </pic:nvPicPr>
-                  <pic:blipFill rotWithShape="1">
+                  <pic:blipFill>
                     <a:blip r:embed="rId10">
                       <a:extLst>
                         <a:ext uri="{28A0092B-C50C-407E-A947-70E740481C1C}">
@@ -14017,13 +14254,15 @@
                         </a:ext>
                       </a:extLst>
                     </a:blip>
-                    <a:srcRect r="3598"/>
-                    <a:stretch/>
+                    <a:srcRect/>
+                    <a:stretch>
+                      <a:fillRect/>
+                    </a:stretch>
                   </pic:blipFill>
                   <pic:spPr bwMode="auto">
                     <a:xfrm>
                       <a:off x="0" y="0"/>
-                      <a:ext cx="6542588" cy="2071051"/>
+                      <a:ext cx="5791835" cy="2151380"/>
                     </a:xfrm>
                     <a:prstGeom prst="rect">
                       <a:avLst/>
@@ -14032,11 +14271,6 @@
                     <a:ln>
                       <a:noFill/>
                     </a:ln>
-                    <a:extLst>
-                      <a:ext uri="{53640926-AAD7-44D8-BBD7-CCE9431645EC}">
-                        <a14:shadowObscured xmlns:a14="http://schemas.microsoft.com/office/drawing/2010/main"/>
-                      </a:ext>
-                    </a:extLst>
                   </pic:spPr>
                 </pic:pic>
               </a:graphicData>
@@ -14045,8 +14279,168 @@
         </w:drawing>
       </w:r>
     </w:p>
-    <w:p/>
     <w:p>
+      <w:pPr>
+        <w:ind w:left="360"/>
+        <w:jc w:val="center"/>
+        <w:rPr>
+          <w:rFonts w:ascii="Arial Narrow" w:hAnsi="Arial Narrow"/>
+          <w:b/>
+          <w:bCs/>
+          <w:sz w:val="28"/>
+          <w:szCs w:val="28"/>
+        </w:rPr>
+      </w:pPr>
+      <w:r>
+        <w:rPr>
+          <w:rFonts w:ascii="Arial Narrow" w:hAnsi="Arial Narrow"/>
+          <w:b/>
+          <w:bCs/>
+          <w:sz w:val="28"/>
+          <w:szCs w:val="28"/>
+        </w:rPr>
+        <w:t>Figura N°1. Cronograma Inicial de Ejecución</w:t>
+      </w:r>
+      <w:r>
+        <w:rPr>
+          <w:rFonts w:ascii="Arial Narrow" w:hAnsi="Arial Narrow"/>
+          <w:b/>
+          <w:bCs/>
+          <w:sz w:val="28"/>
+          <w:szCs w:val="28"/>
+        </w:rPr>
+        <w:t xml:space="preserve"> de </w:t>
+      </w:r>
+      <w:r>
+        <w:rPr>
+          <w:rFonts w:ascii="Arial Narrow" w:hAnsi="Arial Narrow"/>
+          <w:b/>
+          <w:bCs/>
+          <w:sz w:val="28"/>
+          <w:szCs w:val="28"/>
+        </w:rPr>
+        <w:t>pruebas.</w:t>
+      </w:r>
+    </w:p>
+    <w:p>
+      <w:pPr>
+        <w:ind w:left="360"/>
+        <w:jc w:val="both"/>
+        <w:rPr>
+          <w:rFonts w:ascii="Arial Narrow" w:hAnsi="Arial Narrow"/>
+          <w:sz w:val="24"/>
+          <w:szCs w:val="24"/>
+        </w:rPr>
+      </w:pPr>
+      <w:r>
+        <w:rPr>
+          <w:rFonts w:ascii="Arial Narrow" w:hAnsi="Arial Narrow"/>
+          <w:sz w:val="24"/>
+          <w:szCs w:val="24"/>
+        </w:rPr>
+        <w:t>En las figuras N°</w:t>
+      </w:r>
+      <w:r>
+        <w:rPr>
+          <w:rFonts w:ascii="Arial Narrow" w:hAnsi="Arial Narrow"/>
+          <w:sz w:val="24"/>
+          <w:szCs w:val="24"/>
+        </w:rPr>
+        <w:t>2</w:t>
+      </w:r>
+      <w:r>
+        <w:rPr>
+          <w:rFonts w:ascii="Arial Narrow" w:hAnsi="Arial Narrow"/>
+          <w:sz w:val="24"/>
+          <w:szCs w:val="24"/>
+        </w:rPr>
+        <w:t xml:space="preserve"> y N°</w:t>
+      </w:r>
+      <w:r>
+        <w:rPr>
+          <w:rFonts w:ascii="Arial Narrow" w:hAnsi="Arial Narrow"/>
+          <w:sz w:val="24"/>
+          <w:szCs w:val="24"/>
+        </w:rPr>
+        <w:t>3</w:t>
+      </w:r>
+      <w:r>
+        <w:rPr>
+          <w:rFonts w:ascii="Arial Narrow" w:hAnsi="Arial Narrow"/>
+          <w:sz w:val="24"/>
+          <w:szCs w:val="24"/>
+        </w:rPr>
+        <w:t xml:space="preserve"> es posible visualizar un reporte de los</w:t>
+      </w:r>
+      <w:r>
+        <w:rPr>
+          <w:rFonts w:ascii="Arial Narrow" w:hAnsi="Arial Narrow"/>
+          <w:sz w:val="24"/>
+          <w:szCs w:val="24"/>
+        </w:rPr>
+        <w:t xml:space="preserve"> números de casos de prueba exitosos, fallidos y de confirmación ejecutados a diario, así como el nivel de porcentaje </w:t>
+      </w:r>
+      <w:r>
+        <w:rPr>
+          <w:rFonts w:ascii="Arial Narrow" w:hAnsi="Arial Narrow"/>
+          <w:sz w:val="24"/>
+          <w:szCs w:val="24"/>
+        </w:rPr>
+        <w:t>esperado de ejecución</w:t>
+      </w:r>
+      <w:r>
+        <w:rPr>
+          <w:rFonts w:ascii="Arial Narrow" w:hAnsi="Arial Narrow"/>
+          <w:sz w:val="24"/>
+          <w:szCs w:val="24"/>
+        </w:rPr>
+        <w:t xml:space="preserve"> y un </w:t>
+      </w:r>
+      <w:r>
+        <w:rPr>
+          <w:rFonts w:ascii="Arial Narrow" w:hAnsi="Arial Narrow"/>
+          <w:sz w:val="24"/>
+          <w:szCs w:val="24"/>
+        </w:rPr>
+        <w:t xml:space="preserve">reporte </w:t>
+      </w:r>
+      <w:r>
+        <w:rPr>
+          <w:rFonts w:ascii="Arial Narrow" w:hAnsi="Arial Narrow"/>
+          <w:sz w:val="24"/>
+          <w:szCs w:val="24"/>
+        </w:rPr>
+        <w:t xml:space="preserve">histórico </w:t>
+      </w:r>
+      <w:r>
+        <w:rPr>
+          <w:rFonts w:ascii="Arial Narrow" w:hAnsi="Arial Narrow"/>
+          <w:sz w:val="24"/>
+          <w:szCs w:val="24"/>
+        </w:rPr>
+        <w:t>de la ejecución</w:t>
+      </w:r>
+      <w:r>
+        <w:rPr>
+          <w:rFonts w:ascii="Arial Narrow" w:hAnsi="Arial Narrow"/>
+          <w:sz w:val="24"/>
+          <w:szCs w:val="24"/>
+        </w:rPr>
+        <w:t xml:space="preserve"> acumulado por día</w:t>
+      </w:r>
+      <w:r>
+        <w:rPr>
+          <w:rFonts w:ascii="Arial Narrow" w:hAnsi="Arial Narrow"/>
+          <w:sz w:val="24"/>
+          <w:szCs w:val="24"/>
+        </w:rPr>
+        <w:t>:</w:t>
+      </w:r>
+    </w:p>
+    <w:p>
+      <w:pPr>
+        <w:jc w:val="center"/>
+      </w:pPr>
       <w:r>
         <w:rPr>
           <w:noProof/>
@@ -14103,6 +14497,61 @@
       </w:r>
     </w:p>
     <w:p>
+      <w:pPr>
+        <w:jc w:val="center"/>
+        <w:rPr>
+          <w:rFonts w:ascii="Arial Narrow" w:hAnsi="Arial Narrow"/>
+          <w:b/>
+          <w:bCs/>
+          <w:sz w:val="24"/>
+          <w:szCs w:val="24"/>
+        </w:rPr>
+      </w:pPr>
+      <w:r>
+        <w:rPr>
+          <w:rFonts w:ascii="Arial Narrow" w:hAnsi="Arial Narrow"/>
+          <w:b/>
+          <w:bCs/>
+          <w:sz w:val="24"/>
+          <w:szCs w:val="24"/>
+        </w:rPr>
+        <w:t xml:space="preserve">Figura </w:t>
+      </w:r>
+      <w:r>
+        <w:rPr>
+          <w:rFonts w:ascii="Arial Narrow" w:hAnsi="Arial Narrow"/>
+          <w:b/>
+          <w:bCs/>
+          <w:sz w:val="24"/>
+          <w:szCs w:val="24"/>
+        </w:rPr>
+        <w:t>N°</w:t>
+      </w:r>
+      <w:r>
+        <w:rPr>
+          <w:rFonts w:ascii="Arial Narrow" w:hAnsi="Arial Narrow"/>
+          <w:b/>
+          <w:bCs/>
+          <w:sz w:val="24"/>
+          <w:szCs w:val="24"/>
+        </w:rPr>
+        <w:t>2</w:t>
+      </w:r>
+      <w:r>
+        <w:rPr>
+          <w:rFonts w:ascii="Arial Narrow" w:hAnsi="Arial Narrow"/>
+          <w:b/>
+          <w:bCs/>
+          <w:sz w:val="24"/>
+          <w:szCs w:val="24"/>
+        </w:rPr>
+        <w:t>.Tabla Reporte del número de casos de prueba exitosos, fallidos y de confirmación.</w:t>
+      </w:r>
+    </w:p>
+    <w:p>
+      <w:pPr>
+        <w:jc w:val="center"/>
+      </w:pPr>
       <w:r>
         <w:rPr>
           <w:noProof/>
@@ -14158,11 +14607,129 @@
       </w:r>
     </w:p>
     <w:p>
-      <w:r>
+      <w:pPr>
+        <w:jc w:val="center"/>
+        <w:rPr>
+          <w:b/>
+          <w:bCs/>
+        </w:rPr>
+      </w:pPr>
+      <w:r>
+        <w:rPr>
+          <w:rFonts w:ascii="Arial Narrow" w:hAnsi="Arial Narrow"/>
+          <w:b/>
+          <w:bCs/>
+          <w:sz w:val="24"/>
+          <w:szCs w:val="24"/>
+        </w:rPr>
+        <w:t xml:space="preserve">Figura </w:t>
+      </w:r>
+      <w:r>
+        <w:rPr>
+          <w:rFonts w:ascii="Arial Narrow" w:hAnsi="Arial Narrow"/>
+          <w:b/>
+          <w:bCs/>
+          <w:sz w:val="24"/>
+          <w:szCs w:val="24"/>
+        </w:rPr>
+        <w:t>N°</w:t>
+      </w:r>
+      <w:r>
+        <w:rPr>
+          <w:rFonts w:ascii="Arial Narrow" w:hAnsi="Arial Narrow"/>
+          <w:b/>
+          <w:bCs/>
+          <w:sz w:val="24"/>
+          <w:szCs w:val="24"/>
+        </w:rPr>
+        <w:t>3</w:t>
+      </w:r>
+      <w:r>
+        <w:rPr>
+          <w:rFonts w:ascii="Arial Narrow" w:hAnsi="Arial Narrow"/>
+          <w:b/>
+          <w:bCs/>
+          <w:sz w:val="24"/>
+          <w:szCs w:val="24"/>
+        </w:rPr>
+        <w:t xml:space="preserve">.Tabla Reporte </w:t>
+      </w:r>
+      <w:r>
+        <w:rPr>
+          <w:rFonts w:ascii="Arial Narrow" w:hAnsi="Arial Narrow"/>
+          <w:b/>
+          <w:bCs/>
+          <w:sz w:val="24"/>
+          <w:szCs w:val="24"/>
+        </w:rPr>
+        <w:t>Histórico</w:t>
+      </w:r>
+      <w:r>
+        <w:rPr>
+          <w:rFonts w:ascii="Arial Narrow" w:hAnsi="Arial Narrow"/>
+          <w:b/>
+          <w:bCs/>
+          <w:sz w:val="24"/>
+          <w:szCs w:val="24"/>
+        </w:rPr>
+        <w:t xml:space="preserve"> casos de prueba</w:t>
+      </w:r>
+      <w:r>
+        <w:rPr>
+          <w:rFonts w:ascii="Arial Narrow" w:hAnsi="Arial Narrow"/>
+          <w:b/>
+          <w:bCs/>
+          <w:sz w:val="24"/>
+          <w:szCs w:val="24"/>
+        </w:rPr>
+        <w:t xml:space="preserve"> exitosos, fallidos y de confirmación</w:t>
+      </w:r>
+      <w:r>
+        <w:rPr>
+          <w:rFonts w:ascii="Arial Narrow" w:hAnsi="Arial Narrow"/>
+          <w:b/>
+          <w:bCs/>
+          <w:sz w:val="24"/>
+          <w:szCs w:val="24"/>
+        </w:rPr>
+        <w:t xml:space="preserve"> acumulados por día.</w:t>
+      </w:r>
+    </w:p>
+    <w:p>
+      <w:pPr>
+        <w:jc w:val="both"/>
+        <w:rPr>
+          <w:rFonts w:ascii="Arial Narrow" w:hAnsi="Arial Narrow"/>
+          <w:sz w:val="24"/>
+          <w:szCs w:val="24"/>
+        </w:rPr>
+      </w:pPr>
+      <w:r>
+        <w:rPr>
+          <w:rFonts w:ascii="Arial Narrow" w:hAnsi="Arial Narrow"/>
+          <w:sz w:val="24"/>
+          <w:szCs w:val="24"/>
+        </w:rPr>
+        <w:t>En las figura N°</w:t>
+      </w:r>
+      <w:r>
+        <w:rPr>
+          <w:rFonts w:ascii="Arial Narrow" w:hAnsi="Arial Narrow"/>
+          <w:sz w:val="24"/>
+          <w:szCs w:val="24"/>
+        </w:rPr>
+        <w:t>4 se puede visualizar el reporte de los incidentes en los cuales se ejecutaron casos de pruebas fallidos, en este caso en los escenarios de prueba de publicación de una imagen en la entrada del blog y en la publicación de un video en la entrada o publicación.</w:t>
+      </w:r>
+    </w:p>
+    <w:p>
+      <w:r>
+        <w:rPr>
+          <w:noProof/>
+        </w:rPr>
         <w:drawing>
-          <wp:inline distT="0" distB="0" distL="0" distR="0" wp14:anchorId="3DC41652" wp14:editId="06B5F892">
-            <wp:extent cx="6395648" cy="1533525"/>
-            <wp:effectExtent l="0" t="0" r="5715" b="0"/>
+          <wp:inline distT="0" distB="0" distL="0" distR="0" wp14:anchorId="3DC41652" wp14:editId="5853A6F5">
+            <wp:extent cx="6331939" cy="1518249"/>
+            <wp:effectExtent l="0" t="0" r="0" b="6350"/>
             <wp:docPr id="4" name="Imagen 4"/>
             <wp:cNvGraphicFramePr>
               <a:graphicFrameLocks xmlns:a="http://schemas.openxmlformats.org/drawingml/2006/main" noChangeAspect="1"/>
@@ -14192,7 +14759,7 @@
                   <pic:spPr bwMode="auto">
                     <a:xfrm>
                       <a:off x="0" y="0"/>
-                      <a:ext cx="6402613" cy="1535195"/>
+                      <a:ext cx="6364632" cy="1526088"/>
                     </a:xfrm>
                     <a:prstGeom prst="rect">
                       <a:avLst/>
@@ -14210,14 +14777,327 @@
       </w:r>
     </w:p>
     <w:p>
+      <w:pPr>
+        <w:jc w:val="center"/>
+        <w:rPr>
+          <w:b/>
+          <w:bCs/>
+        </w:rPr>
+      </w:pPr>
+      <w:r>
+        <w:rPr>
+          <w:rFonts w:ascii="Arial Narrow" w:hAnsi="Arial Narrow"/>
+          <w:b/>
+          <w:bCs/>
+          <w:sz w:val="24"/>
+          <w:szCs w:val="24"/>
+        </w:rPr>
+        <w:t xml:space="preserve">Figura </w:t>
+      </w:r>
+      <w:r>
+        <w:rPr>
+          <w:rFonts w:ascii="Arial Narrow" w:hAnsi="Arial Narrow"/>
+          <w:b/>
+          <w:bCs/>
+          <w:sz w:val="24"/>
+          <w:szCs w:val="24"/>
+        </w:rPr>
+        <w:t>N°</w:t>
+      </w:r>
+      <w:r>
+        <w:rPr>
+          <w:rFonts w:ascii="Arial Narrow" w:hAnsi="Arial Narrow"/>
+          <w:b/>
+          <w:bCs/>
+          <w:sz w:val="24"/>
+          <w:szCs w:val="24"/>
+        </w:rPr>
+        <w:t>4</w:t>
+      </w:r>
+      <w:r>
+        <w:rPr>
+          <w:rFonts w:ascii="Arial Narrow" w:hAnsi="Arial Narrow"/>
+          <w:b/>
+          <w:bCs/>
+          <w:sz w:val="24"/>
+          <w:szCs w:val="24"/>
+        </w:rPr>
+        <w:t xml:space="preserve">. Reporte </w:t>
+      </w:r>
+      <w:r>
+        <w:rPr>
+          <w:rFonts w:ascii="Arial Narrow" w:hAnsi="Arial Narrow"/>
+          <w:b/>
+          <w:bCs/>
+          <w:sz w:val="24"/>
+          <w:szCs w:val="24"/>
+        </w:rPr>
+        <w:t>de incidencia</w:t>
+      </w:r>
+      <w:r>
+        <w:rPr>
+          <w:rFonts w:ascii="Arial Narrow" w:hAnsi="Arial Narrow"/>
+          <w:b/>
+          <w:bCs/>
+          <w:sz w:val="24"/>
+          <w:szCs w:val="24"/>
+        </w:rPr>
+        <w:t>s</w:t>
+      </w:r>
+      <w:r>
+        <w:rPr>
+          <w:rFonts w:ascii="Arial Narrow" w:hAnsi="Arial Narrow"/>
+          <w:b/>
+          <w:bCs/>
+          <w:sz w:val="24"/>
+          <w:szCs w:val="24"/>
+        </w:rPr>
+        <w:t xml:space="preserve"> de casos de prueba</w:t>
+      </w:r>
+      <w:r>
+        <w:rPr>
+          <w:rFonts w:ascii="Arial Narrow" w:hAnsi="Arial Narrow"/>
+          <w:b/>
+          <w:bCs/>
+          <w:sz w:val="24"/>
+          <w:szCs w:val="24"/>
+        </w:rPr>
+        <w:t xml:space="preserve"> fallidos </w:t>
+      </w:r>
+      <w:r>
+        <w:rPr>
+          <w:rFonts w:ascii="Arial Narrow" w:hAnsi="Arial Narrow"/>
+          <w:b/>
+          <w:bCs/>
+          <w:sz w:val="24"/>
+          <w:szCs w:val="24"/>
+        </w:rPr>
+        <w:t>durante la ejecución de las pruebas.</w:t>
+      </w:r>
+    </w:p>
+    <w:p>
+      <w:pPr>
+        <w:jc w:val="both"/>
+        <w:rPr>
+          <w:rFonts w:ascii="Arial Narrow" w:hAnsi="Arial Narrow"/>
+          <w:sz w:val="24"/>
+          <w:szCs w:val="24"/>
+        </w:rPr>
+      </w:pPr>
+      <w:r>
+        <w:rPr>
+          <w:rFonts w:ascii="Arial Narrow" w:hAnsi="Arial Narrow"/>
+          <w:sz w:val="24"/>
+          <w:szCs w:val="24"/>
+        </w:rPr>
+        <w:t>En las figura N°</w:t>
+      </w:r>
+      <w:r>
+        <w:rPr>
+          <w:rFonts w:ascii="Arial Narrow" w:hAnsi="Arial Narrow"/>
+          <w:sz w:val="24"/>
+          <w:szCs w:val="24"/>
+        </w:rPr>
+        <w:t>5</w:t>
+      </w:r>
+      <w:r>
+        <w:rPr>
+          <w:rFonts w:ascii="Arial Narrow" w:hAnsi="Arial Narrow"/>
+          <w:sz w:val="24"/>
+          <w:szCs w:val="24"/>
+        </w:rPr>
+        <w:t>, N°</w:t>
+      </w:r>
+      <w:r>
+        <w:rPr>
+          <w:rFonts w:ascii="Arial Narrow" w:hAnsi="Arial Narrow"/>
+          <w:sz w:val="24"/>
+          <w:szCs w:val="24"/>
+        </w:rPr>
+        <w:t>6,</w:t>
+      </w:r>
+      <w:r>
+        <w:rPr>
+          <w:rFonts w:ascii="Arial Narrow" w:hAnsi="Arial Narrow"/>
+          <w:sz w:val="24"/>
+          <w:szCs w:val="24"/>
+        </w:rPr>
+        <w:t xml:space="preserve"> N°</w:t>
+      </w:r>
+      <w:r>
+        <w:rPr>
+          <w:rFonts w:ascii="Arial Narrow" w:hAnsi="Arial Narrow"/>
+          <w:sz w:val="24"/>
+          <w:szCs w:val="24"/>
+        </w:rPr>
+        <w:t>7 y N°8</w:t>
+      </w:r>
+      <w:r>
+        <w:rPr>
+          <w:rFonts w:ascii="Arial Narrow" w:hAnsi="Arial Narrow"/>
+          <w:sz w:val="24"/>
+          <w:szCs w:val="24"/>
+        </w:rPr>
+        <w:t xml:space="preserve"> </w:t>
+      </w:r>
+      <w:r>
+        <w:rPr>
+          <w:rFonts w:ascii="Arial Narrow" w:hAnsi="Arial Narrow"/>
+          <w:sz w:val="24"/>
+          <w:szCs w:val="24"/>
+        </w:rPr>
+        <w:t xml:space="preserve"> </w:t>
+      </w:r>
+      <w:r>
+        <w:rPr>
+          <w:rFonts w:ascii="Arial Narrow" w:hAnsi="Arial Narrow"/>
+          <w:sz w:val="24"/>
+          <w:szCs w:val="24"/>
+        </w:rPr>
+        <w:t>es posible visualizar el cronograma final de ejecución</w:t>
+      </w:r>
+      <w:r>
+        <w:rPr>
+          <w:rFonts w:ascii="Arial Narrow" w:hAnsi="Arial Narrow"/>
+          <w:sz w:val="24"/>
+          <w:szCs w:val="24"/>
+        </w:rPr>
+        <w:t xml:space="preserve"> de pruebas con cada uno de los porcentajes asociados a la ejecución de los casos de prueba exitosos, fallidos y en los casos donde surgió la necesidad de implementar pruebas de confirmación y el avance de ejecución diari</w:t>
+      </w:r>
+      <w:r>
+        <w:rPr>
+          <w:rFonts w:ascii="Arial Narrow" w:hAnsi="Arial Narrow"/>
+          <w:sz w:val="24"/>
+          <w:szCs w:val="24"/>
+        </w:rPr>
+        <w:t>o, una tabla de consolidación del avance final del proceso de ejecución de pruebas y un gráfico de torta en el cual se presenta el porcentaje de ejecución real exitoso, el porcentaje de pruebas confirmadas, el porcentaje de ejecución pendiente y  el estado de avance total</w:t>
+      </w:r>
+      <w:r>
+        <w:rPr>
+          <w:rFonts w:ascii="Arial Narrow" w:hAnsi="Arial Narrow"/>
+          <w:sz w:val="24"/>
+          <w:szCs w:val="24"/>
+        </w:rPr>
+        <w:t xml:space="preserve"> del proyecto.</w:t>
+      </w:r>
+    </w:p>
+    <w:p/>
+    <w:p>
+      <w:pPr>
+        <w:jc w:val="center"/>
+      </w:pPr>
       <w:r>
         <w:rPr>
           <w:noProof/>
         </w:rPr>
+        <w:lastRenderedPageBreak/>
         <w:drawing>
-          <wp:inline distT="0" distB="0" distL="0" distR="0" wp14:anchorId="1469D3EC" wp14:editId="5E873333">
-            <wp:extent cx="6679553" cy="1466850"/>
-            <wp:effectExtent l="0" t="0" r="7620" b="0"/>
+          <wp:inline distT="0" distB="0" distL="0" distR="0" wp14:anchorId="36305C70" wp14:editId="78570276">
+            <wp:extent cx="6159261" cy="1949709"/>
+            <wp:effectExtent l="0" t="0" r="0" b="0"/>
+            <wp:docPr id="5" name="Imagen 5"/>
+            <wp:cNvGraphicFramePr>
+              <a:graphicFrameLocks xmlns:a="http://schemas.openxmlformats.org/drawingml/2006/main" noChangeAspect="1"/>
+            </wp:cNvGraphicFramePr>
+            <a:graphic xmlns:a="http://schemas.openxmlformats.org/drawingml/2006/main">
+              <a:graphicData uri="http://schemas.openxmlformats.org/drawingml/2006/picture">
+                <pic:pic xmlns:pic="http://schemas.openxmlformats.org/drawingml/2006/picture">
+                  <pic:nvPicPr>
+                    <pic:cNvPr id="0" name="Picture 3"/>
+                    <pic:cNvPicPr>
+                      <a:picLocks noChangeAspect="1" noChangeArrowheads="1"/>
+                    </pic:cNvPicPr>
+                  </pic:nvPicPr>
+                  <pic:blipFill rotWithShape="1">
+                    <a:blip r:embed="rId14">
+                      <a:extLst>
+                        <a:ext uri="{28A0092B-C50C-407E-A947-70E740481C1C}">
+                          <a14:useLocalDpi xmlns:a14="http://schemas.microsoft.com/office/drawing/2010/main" val="0"/>
+                        </a:ext>
+                      </a:extLst>
+                    </a:blip>
+                    <a:srcRect r="3598"/>
+                    <a:stretch/>
+                  </pic:blipFill>
+                  <pic:spPr bwMode="auto">
+                    <a:xfrm>
+                      <a:off x="0" y="0"/>
+                      <a:ext cx="6200492" cy="1962761"/>
+                    </a:xfrm>
+                    <a:prstGeom prst="rect">
+                      <a:avLst/>
+                    </a:prstGeom>
+                    <a:noFill/>
+                    <a:ln>
+                      <a:noFill/>
+                    </a:ln>
+                    <a:extLst>
+                      <a:ext uri="{53640926-AAD7-44D8-BBD7-CCE9431645EC}">
+                        <a14:shadowObscured xmlns:a14="http://schemas.microsoft.com/office/drawing/2010/main"/>
+                      </a:ext>
+                    </a:extLst>
+                  </pic:spPr>
+                </pic:pic>
+              </a:graphicData>
+            </a:graphic>
+          </wp:inline>
+        </w:drawing>
+      </w:r>
+    </w:p>
+    <w:p>
+      <w:pPr>
+        <w:jc w:val="center"/>
+        <w:rPr>
+          <w:rFonts w:ascii="Arial Narrow" w:hAnsi="Arial Narrow"/>
+          <w:b/>
+          <w:bCs/>
+          <w:sz w:val="28"/>
+          <w:szCs w:val="28"/>
+        </w:rPr>
+      </w:pPr>
+      <w:r>
+        <w:rPr>
+          <w:rFonts w:ascii="Arial Narrow" w:hAnsi="Arial Narrow"/>
+          <w:b/>
+          <w:bCs/>
+          <w:sz w:val="28"/>
+          <w:szCs w:val="28"/>
+        </w:rPr>
+        <w:t>Figura N°</w:t>
+      </w:r>
+      <w:r>
+        <w:rPr>
+          <w:rFonts w:ascii="Arial Narrow" w:hAnsi="Arial Narrow"/>
+          <w:b/>
+          <w:bCs/>
+          <w:sz w:val="28"/>
+          <w:szCs w:val="28"/>
+        </w:rPr>
+        <w:t>5</w:t>
+      </w:r>
+      <w:r>
+        <w:rPr>
+          <w:rFonts w:ascii="Arial Narrow" w:hAnsi="Arial Narrow"/>
+          <w:b/>
+          <w:bCs/>
+          <w:sz w:val="28"/>
+          <w:szCs w:val="28"/>
+        </w:rPr>
+        <w:t>. Cronograma Inicial de Ejecución de pruebas</w:t>
+      </w:r>
+    </w:p>
+    <w:p>
+      <w:pPr>
+        <w:jc w:val="center"/>
+      </w:pPr>
+      <w:r>
+        <w:rPr>
+          <w:noProof/>
+        </w:rPr>
+        <w:drawing>
+          <wp:inline distT="0" distB="0" distL="0" distR="0" wp14:anchorId="69336B1D" wp14:editId="60830AFD">
+            <wp:extent cx="5791835" cy="1389380"/>
+            <wp:effectExtent l="0" t="0" r="0" b="1270"/>
             <wp:docPr id="9" name="Imagen 9"/>
             <wp:cNvGraphicFramePr>
               <a:graphicFrameLocks xmlns:a="http://schemas.openxmlformats.org/drawingml/2006/main" noChangeAspect="1"/>
@@ -14232,7 +15112,7 @@
                     </pic:cNvPicPr>
                   </pic:nvPicPr>
                   <pic:blipFill>
-                    <a:blip r:embed="rId14">
+                    <a:blip r:embed="rId15">
                       <a:extLst>
                         <a:ext uri="{28A0092B-C50C-407E-A947-70E740481C1C}">
                           <a14:useLocalDpi xmlns:a14="http://schemas.microsoft.com/office/drawing/2010/main" val="0"/>
@@ -14247,7 +15127,7 @@
                   <pic:spPr bwMode="auto">
                     <a:xfrm>
                       <a:off x="0" y="0"/>
-                      <a:ext cx="6683724" cy="1467766"/>
+                      <a:ext cx="5791835" cy="1389380"/>
                     </a:xfrm>
                     <a:prstGeom prst="rect">
                       <a:avLst/>
@@ -14264,8 +15144,68 @@
         </w:drawing>
       </w:r>
     </w:p>
-    <w:p/>
     <w:p>
+      <w:pPr>
+        <w:jc w:val="center"/>
+        <w:rPr>
+          <w:rFonts w:ascii="Arial Narrow" w:hAnsi="Arial Narrow"/>
+          <w:b/>
+          <w:bCs/>
+          <w:sz w:val="28"/>
+          <w:szCs w:val="28"/>
+        </w:rPr>
+      </w:pPr>
+      <w:r>
+        <w:rPr>
+          <w:rFonts w:ascii="Arial Narrow" w:hAnsi="Arial Narrow"/>
+          <w:b/>
+          <w:bCs/>
+          <w:sz w:val="28"/>
+          <w:szCs w:val="28"/>
+        </w:rPr>
+        <w:t>Figura N°</w:t>
+      </w:r>
+      <w:r>
+        <w:rPr>
+          <w:rFonts w:ascii="Arial Narrow" w:hAnsi="Arial Narrow"/>
+          <w:b/>
+          <w:bCs/>
+          <w:sz w:val="28"/>
+          <w:szCs w:val="28"/>
+        </w:rPr>
+        <w:t>6</w:t>
+      </w:r>
+      <w:r>
+        <w:rPr>
+          <w:rFonts w:ascii="Arial Narrow" w:hAnsi="Arial Narrow"/>
+          <w:b/>
+          <w:bCs/>
+          <w:sz w:val="28"/>
+          <w:szCs w:val="28"/>
+        </w:rPr>
+        <w:t xml:space="preserve">. </w:t>
+      </w:r>
+      <w:r>
+        <w:rPr>
+          <w:rFonts w:ascii="Arial Narrow" w:hAnsi="Arial Narrow"/>
+          <w:b/>
+          <w:bCs/>
+          <w:sz w:val="28"/>
+          <w:szCs w:val="28"/>
+        </w:rPr>
+        <w:t>Tabla consolidado casos de pruebas exitosos, fallidos, confirmación.</w:t>
+      </w:r>
+    </w:p>
+    <w:p>
+      <w:pPr>
+        <w:jc w:val="center"/>
+      </w:pPr>
+    </w:p>
+    <w:p>
+      <w:pPr>
+        <w:ind w:left="708"/>
+        <w:jc w:val="center"/>
+      </w:pPr>
       <w:r>
         <w:rPr>
           <w:noProof/>
@@ -14288,7 +15228,7 @@
                     </pic:cNvPicPr>
                   </pic:nvPicPr>
                   <pic:blipFill>
-                    <a:blip r:embed="rId15">
+                    <a:blip r:embed="rId16">
                       <a:extLst>
                         <a:ext uri="{28A0092B-C50C-407E-A947-70E740481C1C}">
                           <a14:useLocalDpi xmlns:a14="http://schemas.microsoft.com/office/drawing/2010/main" val="0"/>
@@ -14321,6 +15261,84 @@
       </w:r>
     </w:p>
     <w:p>
+      <w:pPr>
+        <w:jc w:val="center"/>
+      </w:pPr>
+      <w:r>
+        <w:rPr>
+          <w:rFonts w:ascii="Arial Narrow" w:hAnsi="Arial Narrow"/>
+          <w:b/>
+          <w:bCs/>
+          <w:sz w:val="28"/>
+          <w:szCs w:val="28"/>
+        </w:rPr>
+        <w:t>Figura N°</w:t>
+      </w:r>
+      <w:r>
+        <w:rPr>
+          <w:rFonts w:ascii="Arial Narrow" w:hAnsi="Arial Narrow"/>
+          <w:b/>
+          <w:bCs/>
+          <w:sz w:val="28"/>
+          <w:szCs w:val="28"/>
+        </w:rPr>
+        <w:t>7</w:t>
+      </w:r>
+      <w:r>
+        <w:rPr>
+          <w:rFonts w:ascii="Arial Narrow" w:hAnsi="Arial Narrow"/>
+          <w:b/>
+          <w:bCs/>
+          <w:sz w:val="28"/>
+          <w:szCs w:val="28"/>
+        </w:rPr>
+        <w:t xml:space="preserve">. </w:t>
+      </w:r>
+      <w:r>
+        <w:rPr>
+          <w:rFonts w:ascii="Arial Narrow" w:hAnsi="Arial Narrow"/>
+          <w:b/>
+          <w:bCs/>
+          <w:sz w:val="28"/>
+          <w:szCs w:val="28"/>
+        </w:rPr>
+        <w:t>Tabla consolidada</w:t>
+      </w:r>
+      <w:r>
+        <w:rPr>
+          <w:rFonts w:ascii="Arial Narrow" w:hAnsi="Arial Narrow"/>
+          <w:b/>
+          <w:bCs/>
+          <w:sz w:val="28"/>
+          <w:szCs w:val="28"/>
+        </w:rPr>
+        <w:t xml:space="preserve"> </w:t>
+      </w:r>
+      <w:r>
+        <w:rPr>
+          <w:rFonts w:ascii="Arial Narrow" w:hAnsi="Arial Narrow"/>
+          <w:b/>
+          <w:bCs/>
+          <w:sz w:val="28"/>
+          <w:szCs w:val="28"/>
+        </w:rPr>
+        <w:t>del avance final del proceso de ejecución de pruebas</w:t>
+      </w:r>
+      <w:r>
+        <w:rPr>
+          <w:rFonts w:ascii="Arial Narrow" w:hAnsi="Arial Narrow"/>
+          <w:b/>
+          <w:bCs/>
+          <w:sz w:val="28"/>
+          <w:szCs w:val="28"/>
+        </w:rPr>
+        <w:t>.</w:t>
+      </w:r>
+    </w:p>
+    <w:p>
+      <w:pPr>
+        <w:jc w:val="center"/>
+      </w:pPr>
       <w:r>
         <w:rPr>
           <w:noProof/>
@@ -14340,12 +15358,82 @@
             <wp:cNvGraphicFramePr/>
             <a:graphic xmlns:a="http://schemas.openxmlformats.org/drawingml/2006/main">
               <a:graphicData uri="http://schemas.openxmlformats.org/drawingml/2006/chart">
-                <c:chart xmlns:c="http://schemas.openxmlformats.org/drawingml/2006/chart" xmlns:r="http://schemas.openxmlformats.org/officeDocument/2006/relationships" r:id="rId16"/>
+                <c:chart xmlns:c="http://schemas.openxmlformats.org/drawingml/2006/chart" xmlns:r="http://schemas.openxmlformats.org/officeDocument/2006/relationships" r:id="rId17"/>
               </a:graphicData>
             </a:graphic>
           </wp:inline>
         </w:drawing>
       </w:r>
+    </w:p>
+    <w:p>
+      <w:pPr>
+        <w:jc w:val="center"/>
+      </w:pPr>
+      <w:r>
+        <w:rPr>
+          <w:rFonts w:ascii="Arial Narrow" w:hAnsi="Arial Narrow"/>
+          <w:b/>
+          <w:bCs/>
+          <w:sz w:val="28"/>
+          <w:szCs w:val="28"/>
+        </w:rPr>
+        <w:t>Figura N°</w:t>
+      </w:r>
+      <w:r>
+        <w:rPr>
+          <w:rFonts w:ascii="Arial Narrow" w:hAnsi="Arial Narrow"/>
+          <w:b/>
+          <w:bCs/>
+          <w:sz w:val="28"/>
+          <w:szCs w:val="28"/>
+        </w:rPr>
+        <w:t>8</w:t>
+      </w:r>
+      <w:r>
+        <w:rPr>
+          <w:rFonts w:ascii="Arial Narrow" w:hAnsi="Arial Narrow"/>
+          <w:b/>
+          <w:bCs/>
+          <w:sz w:val="28"/>
+          <w:szCs w:val="28"/>
+        </w:rPr>
+        <w:t>.</w:t>
+      </w:r>
+      <w:r>
+        <w:rPr>
+          <w:rFonts w:ascii="Arial Narrow" w:hAnsi="Arial Narrow"/>
+          <w:b/>
+          <w:bCs/>
+          <w:sz w:val="28"/>
+          <w:szCs w:val="28"/>
+        </w:rPr>
+        <w:t xml:space="preserve">Gráfico consolidado </w:t>
+      </w:r>
+      <w:r>
+        <w:rPr>
+          <w:rFonts w:ascii="Arial Narrow" w:hAnsi="Arial Narrow"/>
+          <w:b/>
+          <w:bCs/>
+          <w:sz w:val="28"/>
+          <w:szCs w:val="28"/>
+        </w:rPr>
+        <w:t>del avance final del proceso de ejecución de pruebas</w:t>
+      </w:r>
+      <w:r>
+        <w:rPr>
+          <w:rFonts w:ascii="Arial Narrow" w:hAnsi="Arial Narrow"/>
+          <w:b/>
+          <w:bCs/>
+          <w:sz w:val="28"/>
+          <w:szCs w:val="28"/>
+        </w:rPr>
+        <w:t>.</w:t>
+      </w:r>
+    </w:p>
+    <w:p>
+      <w:pPr>
+        <w:jc w:val="center"/>
+      </w:pPr>
     </w:p>
     <w:p/>
     <w:p/>

</xml_diff>